<commit_message>
updates doc - OO patterns
</commit_message>
<xml_diff>
--- a/ProjectDocumentation/Software_Design_Specifications.docx
+++ b/ProjectDocumentation/Software_Design_Specifications.docx
@@ -4,9 +4,6 @@
   <w:body>
     <w:sdt>
       <w:sdtPr>
-        <w:rPr>
-          <w:rFonts w:ascii="Times New Roman" w:hAnsi="Times New Roman" w:cs="Times New Roman"/>
-        </w:rPr>
         <w:id w:val="-1384942145"/>
         <w:docPartObj>
           <w:docPartGallery w:val="Cover Pages"/>
@@ -23,14 +20,8 @@
       </w:sdtEndPr>
       <w:sdtContent>
         <w:p>
-          <w:pPr>
-            <w:rPr>
-              <w:rFonts w:ascii="Times New Roman" w:hAnsi="Times New Roman" w:cs="Times New Roman"/>
-            </w:rPr>
-          </w:pPr>
           <w:r>
             <w:rPr>
-              <w:rFonts w:ascii="Times New Roman" w:hAnsi="Times New Roman" w:cs="Times New Roman"/>
               <w:noProof/>
               <w:lang w:eastAsia="en-CA"/>
             </w:rPr>
@@ -233,7 +224,7 @@
               </mc:Choice>
               <mc:Fallback>
                 <w:pict>
-                  <v:group w14:anchorId="1B77A2C9" id="Group 149" o:spid="_x0000_s1026" style="position:absolute;margin-left:0;margin-top:0;width:575.8pt;height:95.4pt;z-index:251662336;mso-width-percent:941;mso-height-percent:121;mso-top-percent:23;mso-position-horizontal:center;mso-position-horizontal-relative:page;mso-position-vertical-relative:page;mso-width-percent:941;mso-height-percent:121;mso-top-percent:23" coordsize="73152,12161" o:gfxdata="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">
+                  <v:group w14:anchorId="0D679750" id="Group 149" o:spid="_x0000_s1026" style="position:absolute;margin-left:0;margin-top:0;width:575.8pt;height:95.4pt;z-index:251662336;mso-width-percent:941;mso-height-percent:121;mso-top-percent:23;mso-position-horizontal:center;mso-position-horizontal-relative:page;mso-position-vertical-relative:page;mso-width-percent:941;mso-height-percent:121;mso-top-percent:23" coordsize="73152,12161" o:gfxdata="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">
                     <v:shape id="Rectangle 51" o:spid="_x0000_s1027" style="position:absolute;width:73152;height:11303;visibility:visible;mso-wrap-style:square;v-text-anchor:middle" coordsize="7312660,1129665" o:gfxdata="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" path="m,l7312660,r,1129665l3619500,733425,,1091565,,xe" fillcolor="#5b9bd5 [3204]" stroked="f" strokeweight="1pt">
                       <v:stroke joinstyle="miter"/>
                       <v:path arrowok="t" o:connecttype="custom" o:connectlocs="0,0;73177,0;73177,11310;36220,7343;0,10929;0,0" o:connectangles="0,0,0,0,0,0"/>
@@ -249,7 +240,6 @@
           </w:r>
           <w:r>
             <w:rPr>
-              <w:rFonts w:ascii="Times New Roman" w:hAnsi="Times New Roman" w:cs="Times New Roman"/>
               <w:noProof/>
               <w:lang w:eastAsia="en-CA"/>
             </w:rPr>
@@ -432,7 +422,6 @@
           </w:r>
           <w:r>
             <w:rPr>
-              <w:rFonts w:ascii="Times New Roman" w:hAnsi="Times New Roman" w:cs="Times New Roman"/>
               <w:noProof/>
               <w:lang w:eastAsia="en-CA"/>
             </w:rPr>
@@ -503,7 +492,6 @@
                                 <w:pPr>
                                   <w:jc w:val="right"/>
                                   <w:rPr>
-                                    <w:rFonts w:ascii="Times New Roman" w:hAnsi="Times New Roman" w:cs="Times New Roman"/>
                                     <w:color w:val="000000" w:themeColor="text1"/>
                                     <w:sz w:val="56"/>
                                     <w:szCs w:val="64"/>
@@ -512,7 +500,6 @@
                                 <w:sdt>
                                   <w:sdtPr>
                                     <w:rPr>
-                                      <w:rFonts w:ascii="Times New Roman" w:hAnsi="Times New Roman" w:cs="Times New Roman"/>
                                       <w:caps/>
                                       <w:color w:val="000000" w:themeColor="text1"/>
                                       <w:sz w:val="56"/>
@@ -532,17 +519,26 @@
                                   <w:sdtContent>
                                     <w:r>
                                       <w:rPr>
-                                        <w:rFonts w:ascii="Times New Roman" w:hAnsi="Times New Roman" w:cs="Times New Roman"/>
                                         <w:caps/>
                                         <w:color w:val="000000" w:themeColor="text1"/>
                                         <w:sz w:val="56"/>
                                         <w:szCs w:val="64"/>
                                       </w:rPr>
-                                      <w:t>Tower defense project:</w:t>
+                                      <w:t>Tower defense project</w:t>
                                     </w:r>
+                                    <w:proofErr w:type="gramStart"/>
                                     <w:r>
                                       <w:rPr>
-                                        <w:rFonts w:ascii="Times New Roman" w:hAnsi="Times New Roman" w:cs="Times New Roman"/>
+                                        <w:caps/>
+                                        <w:color w:val="000000" w:themeColor="text1"/>
+                                        <w:sz w:val="56"/>
+                                        <w:szCs w:val="64"/>
+                                      </w:rPr>
+                                      <w:t>:</w:t>
+                                    </w:r>
+                                    <w:proofErr w:type="gramEnd"/>
+                                    <w:r>
+                                      <w:rPr>
                                         <w:caps/>
                                         <w:color w:val="000000" w:themeColor="text1"/>
                                         <w:sz w:val="56"/>
@@ -553,7 +549,6 @@
                                     </w:r>
                                     <w:r>
                                       <w:rPr>
-                                        <w:rFonts w:ascii="Times New Roman" w:hAnsi="Times New Roman" w:cs="Times New Roman"/>
                                         <w:caps/>
                                         <w:color w:val="000000" w:themeColor="text1"/>
                                         <w:sz w:val="56"/>
@@ -594,7 +589,6 @@
                           <w:pPr>
                             <w:jc w:val="right"/>
                             <w:rPr>
-                              <w:rFonts w:ascii="Times New Roman" w:hAnsi="Times New Roman" w:cs="Times New Roman"/>
                               <w:color w:val="000000" w:themeColor="text1"/>
                               <w:sz w:val="56"/>
                               <w:szCs w:val="64"/>
@@ -603,7 +597,6 @@
                           <w:sdt>
                             <w:sdtPr>
                               <w:rPr>
-                                <w:rFonts w:ascii="Times New Roman" w:hAnsi="Times New Roman" w:cs="Times New Roman"/>
                                 <w:caps/>
                                 <w:color w:val="000000" w:themeColor="text1"/>
                                 <w:sz w:val="56"/>
@@ -623,17 +616,26 @@
                             <w:sdtContent>
                               <w:r>
                                 <w:rPr>
-                                  <w:rFonts w:ascii="Times New Roman" w:hAnsi="Times New Roman" w:cs="Times New Roman"/>
                                   <w:caps/>
                                   <w:color w:val="000000" w:themeColor="text1"/>
                                   <w:sz w:val="56"/>
                                   <w:szCs w:val="64"/>
                                 </w:rPr>
-                                <w:t>Tower defense project:</w:t>
+                                <w:t>Tower defense project</w:t>
                               </w:r>
+                              <w:proofErr w:type="gramStart"/>
                               <w:r>
                                 <w:rPr>
-                                  <w:rFonts w:ascii="Times New Roman" w:hAnsi="Times New Roman" w:cs="Times New Roman"/>
+                                  <w:caps/>
+                                  <w:color w:val="000000" w:themeColor="text1"/>
+                                  <w:sz w:val="56"/>
+                                  <w:szCs w:val="64"/>
+                                </w:rPr>
+                                <w:t>:</w:t>
+                              </w:r>
+                              <w:proofErr w:type="gramEnd"/>
+                              <w:r>
+                                <w:rPr>
                                   <w:caps/>
                                   <w:color w:val="000000" w:themeColor="text1"/>
                                   <w:sz w:val="56"/>
@@ -644,7 +646,6 @@
                               </w:r>
                               <w:r>
                                 <w:rPr>
-                                  <w:rFonts w:ascii="Times New Roman" w:hAnsi="Times New Roman" w:cs="Times New Roman"/>
                                   <w:caps/>
                                   <w:color w:val="000000" w:themeColor="text1"/>
                                   <w:sz w:val="56"/>
@@ -667,7 +668,6 @@
         <w:p>
           <w:pPr>
             <w:rPr>
-              <w:rFonts w:ascii="Times New Roman" w:hAnsi="Times New Roman" w:cs="Times New Roman"/>
               <w:b/>
               <w:sz w:val="24"/>
               <w:szCs w:val="24"/>
@@ -675,7 +675,6 @@
           </w:pPr>
           <w:r>
             <w:rPr>
-              <w:rFonts w:ascii="Times New Roman" w:hAnsi="Times New Roman" w:cs="Times New Roman"/>
               <w:noProof/>
               <w:lang w:eastAsia="en-CA"/>
             </w:rPr>
@@ -735,7 +734,6 @@
                               <w:sdt>
                                 <w:sdtPr>
                                   <w:rPr>
-                                    <w:rFonts w:ascii="Times New Roman" w:hAnsi="Times New Roman" w:cs="Times New Roman"/>
                                     <w:color w:val="000000" w:themeColor="text1"/>
                                     <w:sz w:val="32"/>
                                     <w:szCs w:val="36"/>
@@ -752,7 +750,6 @@
                                     <w:pPr>
                                       <w:jc w:val="right"/>
                                       <w:rPr>
-                                        <w:rFonts w:ascii="Times New Roman" w:hAnsi="Times New Roman" w:cs="Times New Roman"/>
                                         <w:color w:val="000000" w:themeColor="text1"/>
                                         <w:sz w:val="32"/>
                                         <w:szCs w:val="36"/>
@@ -760,7 +757,6 @@
                                     </w:pPr>
                                     <w:r>
                                       <w:rPr>
-                                        <w:rFonts w:ascii="Times New Roman" w:hAnsi="Times New Roman" w:cs="Times New Roman"/>
                                         <w:color w:val="000000" w:themeColor="text1"/>
                                         <w:sz w:val="32"/>
                                         <w:szCs w:val="36"/>
@@ -774,7 +770,6 @@
                                 <w:pPr>
                                   <w:jc w:val="right"/>
                                   <w:rPr>
-                                    <w:rFonts w:ascii="Times New Roman" w:hAnsi="Times New Roman" w:cs="Times New Roman"/>
                                     <w:color w:val="000000" w:themeColor="text1"/>
                                     <w:sz w:val="32"/>
                                     <w:szCs w:val="36"/>
@@ -782,7 +777,6 @@
                                 </w:pPr>
                                 <w:r>
                                   <w:rPr>
-                                    <w:rFonts w:ascii="Times New Roman" w:hAnsi="Times New Roman" w:cs="Times New Roman"/>
                                     <w:color w:val="000000" w:themeColor="text1"/>
                                     <w:sz w:val="32"/>
                                     <w:szCs w:val="36"/>
@@ -791,7 +785,6 @@
                                 </w:r>
                                 <w:r>
                                   <w:rPr>
-                                    <w:rFonts w:ascii="Times New Roman" w:hAnsi="Times New Roman" w:cs="Times New Roman"/>
                                     <w:color w:val="000000" w:themeColor="text1"/>
                                     <w:sz w:val="32"/>
                                     <w:szCs w:val="36"/>
@@ -803,7 +796,6 @@
                                 <w:pPr>
                                   <w:jc w:val="right"/>
                                   <w:rPr>
-                                    <w:rFonts w:ascii="Times New Roman" w:hAnsi="Times New Roman" w:cs="Times New Roman"/>
                                     <w:color w:val="000000" w:themeColor="text1"/>
                                     <w:sz w:val="32"/>
                                     <w:szCs w:val="36"/>
@@ -811,7 +803,6 @@
                                 </w:pPr>
                                 <w:r>
                                   <w:rPr>
-                                    <w:rFonts w:ascii="Times New Roman" w:hAnsi="Times New Roman" w:cs="Times New Roman"/>
                                     <w:color w:val="000000" w:themeColor="text1"/>
                                     <w:sz w:val="32"/>
                                     <w:szCs w:val="36"/>
@@ -820,7 +811,6 @@
                                 </w:r>
                                 <w:r>
                                   <w:rPr>
-                                    <w:rFonts w:ascii="Times New Roman" w:hAnsi="Times New Roman" w:cs="Times New Roman"/>
                                     <w:color w:val="000000" w:themeColor="text1"/>
                                     <w:sz w:val="32"/>
                                     <w:szCs w:val="36"/>
@@ -832,7 +822,6 @@
                                 <w:pPr>
                                   <w:jc w:val="right"/>
                                   <w:rPr>
-                                    <w:rFonts w:ascii="Times New Roman" w:hAnsi="Times New Roman" w:cs="Times New Roman"/>
                                     <w:smallCaps/>
                                     <w:color w:val="000000" w:themeColor="text1"/>
                                     <w:sz w:val="32"/>
@@ -841,7 +830,6 @@
                                 </w:pPr>
                                 <w:r>
                                   <w:rPr>
-                                    <w:rFonts w:ascii="Times New Roman" w:hAnsi="Times New Roman" w:cs="Times New Roman"/>
                                     <w:color w:val="000000" w:themeColor="text1"/>
                                     <w:sz w:val="32"/>
                                     <w:szCs w:val="36"/>
@@ -850,7 +838,6 @@
                                 </w:r>
                                 <w:r>
                                   <w:rPr>
-                                    <w:rFonts w:ascii="Times New Roman" w:hAnsi="Times New Roman" w:cs="Times New Roman"/>
                                     <w:color w:val="000000" w:themeColor="text1"/>
                                     <w:sz w:val="32"/>
                                     <w:szCs w:val="36"/>
@@ -884,7 +871,6 @@
                         <w:sdt>
                           <w:sdtPr>
                             <w:rPr>
-                              <w:rFonts w:ascii="Times New Roman" w:hAnsi="Times New Roman" w:cs="Times New Roman"/>
                               <w:color w:val="000000" w:themeColor="text1"/>
                               <w:sz w:val="32"/>
                               <w:szCs w:val="36"/>
@@ -901,7 +887,6 @@
                               <w:pPr>
                                 <w:jc w:val="right"/>
                                 <w:rPr>
-                                  <w:rFonts w:ascii="Times New Roman" w:hAnsi="Times New Roman" w:cs="Times New Roman"/>
                                   <w:color w:val="000000" w:themeColor="text1"/>
                                   <w:sz w:val="32"/>
                                   <w:szCs w:val="36"/>
@@ -909,7 +894,6 @@
                               </w:pPr>
                               <w:r>
                                 <w:rPr>
-                                  <w:rFonts w:ascii="Times New Roman" w:hAnsi="Times New Roman" w:cs="Times New Roman"/>
                                   <w:color w:val="000000" w:themeColor="text1"/>
                                   <w:sz w:val="32"/>
                                   <w:szCs w:val="36"/>
@@ -923,7 +907,6 @@
                           <w:pPr>
                             <w:jc w:val="right"/>
                             <w:rPr>
-                              <w:rFonts w:ascii="Times New Roman" w:hAnsi="Times New Roman" w:cs="Times New Roman"/>
                               <w:color w:val="000000" w:themeColor="text1"/>
                               <w:sz w:val="32"/>
                               <w:szCs w:val="36"/>
@@ -931,7 +914,6 @@
                           </w:pPr>
                           <w:r>
                             <w:rPr>
-                              <w:rFonts w:ascii="Times New Roman" w:hAnsi="Times New Roman" w:cs="Times New Roman"/>
                               <w:color w:val="000000" w:themeColor="text1"/>
                               <w:sz w:val="32"/>
                               <w:szCs w:val="36"/>
@@ -940,7 +922,6 @@
                           </w:r>
                           <w:r>
                             <w:rPr>
-                              <w:rFonts w:ascii="Times New Roman" w:hAnsi="Times New Roman" w:cs="Times New Roman"/>
                               <w:color w:val="000000" w:themeColor="text1"/>
                               <w:sz w:val="32"/>
                               <w:szCs w:val="36"/>
@@ -952,7 +933,6 @@
                           <w:pPr>
                             <w:jc w:val="right"/>
                             <w:rPr>
-                              <w:rFonts w:ascii="Times New Roman" w:hAnsi="Times New Roman" w:cs="Times New Roman"/>
                               <w:color w:val="000000" w:themeColor="text1"/>
                               <w:sz w:val="32"/>
                               <w:szCs w:val="36"/>
@@ -960,7 +940,6 @@
                           </w:pPr>
                           <w:r>
                             <w:rPr>
-                              <w:rFonts w:ascii="Times New Roman" w:hAnsi="Times New Roman" w:cs="Times New Roman"/>
                               <w:color w:val="000000" w:themeColor="text1"/>
                               <w:sz w:val="32"/>
                               <w:szCs w:val="36"/>
@@ -969,7 +948,6 @@
                           </w:r>
                           <w:r>
                             <w:rPr>
-                              <w:rFonts w:ascii="Times New Roman" w:hAnsi="Times New Roman" w:cs="Times New Roman"/>
                               <w:color w:val="000000" w:themeColor="text1"/>
                               <w:sz w:val="32"/>
                               <w:szCs w:val="36"/>
@@ -981,7 +959,6 @@
                           <w:pPr>
                             <w:jc w:val="right"/>
                             <w:rPr>
-                              <w:rFonts w:ascii="Times New Roman" w:hAnsi="Times New Roman" w:cs="Times New Roman"/>
                               <w:smallCaps/>
                               <w:color w:val="000000" w:themeColor="text1"/>
                               <w:sz w:val="32"/>
@@ -990,7 +967,6 @@
                           </w:pPr>
                           <w:r>
                             <w:rPr>
-                              <w:rFonts w:ascii="Times New Roman" w:hAnsi="Times New Roman" w:cs="Times New Roman"/>
                               <w:color w:val="000000" w:themeColor="text1"/>
                               <w:sz w:val="32"/>
                               <w:szCs w:val="36"/>
@@ -999,7 +975,6 @@
                           </w:r>
                           <w:r>
                             <w:rPr>
-                              <w:rFonts w:ascii="Times New Roman" w:hAnsi="Times New Roman" w:cs="Times New Roman"/>
                               <w:color w:val="000000" w:themeColor="text1"/>
                               <w:sz w:val="32"/>
                               <w:szCs w:val="36"/>
@@ -1018,7 +993,6 @@
           </w:r>
           <w:r>
             <w:rPr>
-              <w:rFonts w:ascii="Times New Roman" w:hAnsi="Times New Roman" w:cs="Times New Roman"/>
               <w:bCs/>
               <w:smallCaps/>
               <w:sz w:val="24"/>
@@ -1086,14 +1060,12 @@
               <w:tab w:val="right" w:leader="dot" w:pos="9350"/>
             </w:tabs>
             <w:rPr>
-              <w:rFonts w:ascii="Times New Roman" w:hAnsi="Times New Roman"/>
               <w:noProof/>
               <w:lang w:val="en-CA" w:eastAsia="en-CA"/>
             </w:rPr>
           </w:pPr>
           <w:r>
             <w:rPr>
-              <w:rFonts w:ascii="Times New Roman" w:hAnsi="Times New Roman"/>
               <w:b/>
               <w:color w:val="000000" w:themeColor="text1"/>
             </w:rPr>
@@ -1101,7 +1073,6 @@
           </w:r>
           <w:r>
             <w:rPr>
-              <w:rFonts w:ascii="Times New Roman" w:hAnsi="Times New Roman"/>
               <w:b/>
               <w:color w:val="000000" w:themeColor="text1"/>
             </w:rPr>
@@ -1109,7 +1080,6 @@
           </w:r>
           <w:r>
             <w:rPr>
-              <w:rFonts w:ascii="Times New Roman" w:hAnsi="Times New Roman"/>
               <w:b/>
               <w:color w:val="000000" w:themeColor="text1"/>
             </w:rPr>
@@ -1119,14 +1089,12 @@
             <w:r>
               <w:rPr>
                 <w:rStyle w:val="Hyperlink"/>
-                <w:rFonts w:ascii="Times New Roman" w:hAnsi="Times New Roman"/>
                 <w:noProof/>
               </w:rPr>
               <w:t>1</w:t>
             </w:r>
             <w:r>
               <w:rPr>
-                <w:rFonts w:ascii="Times New Roman" w:hAnsi="Times New Roman"/>
                 <w:noProof/>
                 <w:lang w:val="en-CA" w:eastAsia="en-CA"/>
               </w:rPr>
@@ -1135,14 +1103,12 @@
             <w:r>
               <w:rPr>
                 <w:rStyle w:val="Hyperlink"/>
-                <w:rFonts w:ascii="Times New Roman" w:hAnsi="Times New Roman"/>
                 <w:noProof/>
               </w:rPr>
               <w:t>Introduction</w:t>
             </w:r>
             <w:r>
               <w:rPr>
-                <w:rFonts w:ascii="Times New Roman" w:hAnsi="Times New Roman"/>
                 <w:noProof/>
                 <w:webHidden/>
               </w:rPr>
@@ -1150,7 +1116,6 @@
             </w:r>
             <w:r>
               <w:rPr>
-                <w:rFonts w:ascii="Times New Roman" w:hAnsi="Times New Roman"/>
                 <w:noProof/>
                 <w:webHidden/>
               </w:rPr>
@@ -1158,7 +1123,6 @@
             </w:r>
             <w:r>
               <w:rPr>
-                <w:rFonts w:ascii="Times New Roman" w:hAnsi="Times New Roman"/>
                 <w:noProof/>
                 <w:webHidden/>
               </w:rPr>
@@ -1166,14 +1130,12 @@
             </w:r>
             <w:r>
               <w:rPr>
-                <w:rFonts w:ascii="Times New Roman" w:hAnsi="Times New Roman"/>
-                <w:noProof/>
-                <w:webHidden/>
-              </w:rPr>
-            </w:r>
-            <w:r>
-              <w:rPr>
-                <w:rFonts w:ascii="Times New Roman" w:hAnsi="Times New Roman"/>
+                <w:noProof/>
+                <w:webHidden/>
+              </w:rPr>
+            </w:r>
+            <w:r>
+              <w:rPr>
                 <w:noProof/>
                 <w:webHidden/>
               </w:rPr>
@@ -1181,7 +1143,6 @@
             </w:r>
             <w:r>
               <w:rPr>
-                <w:rFonts w:ascii="Times New Roman" w:hAnsi="Times New Roman"/>
                 <w:noProof/>
                 <w:webHidden/>
               </w:rPr>
@@ -1189,7 +1150,6 @@
             </w:r>
             <w:r>
               <w:rPr>
-                <w:rFonts w:ascii="Times New Roman" w:hAnsi="Times New Roman"/>
                 <w:noProof/>
                 <w:webHidden/>
               </w:rPr>
@@ -1205,7 +1165,6 @@
               <w:tab w:val="right" w:leader="dot" w:pos="9350"/>
             </w:tabs>
             <w:rPr>
-              <w:rFonts w:ascii="Times New Roman" w:hAnsi="Times New Roman"/>
               <w:noProof/>
               <w:lang w:val="en-CA" w:eastAsia="en-CA"/>
             </w:rPr>
@@ -1214,14 +1173,12 @@
             <w:r>
               <w:rPr>
                 <w:rStyle w:val="Hyperlink"/>
-                <w:rFonts w:ascii="Times New Roman" w:hAnsi="Times New Roman"/>
                 <w:noProof/>
               </w:rPr>
               <w:t>1.1</w:t>
             </w:r>
             <w:r>
               <w:rPr>
-                <w:rFonts w:ascii="Times New Roman" w:hAnsi="Times New Roman"/>
                 <w:noProof/>
                 <w:lang w:val="en-CA" w:eastAsia="en-CA"/>
               </w:rPr>
@@ -1230,14 +1187,12 @@
             <w:r>
               <w:rPr>
                 <w:rStyle w:val="Hyperlink"/>
-                <w:rFonts w:ascii="Times New Roman" w:hAnsi="Times New Roman"/>
                 <w:noProof/>
               </w:rPr>
               <w:t>Purpose of the document</w:t>
             </w:r>
             <w:r>
               <w:rPr>
-                <w:rFonts w:ascii="Times New Roman" w:hAnsi="Times New Roman"/>
                 <w:noProof/>
                 <w:webHidden/>
               </w:rPr>
@@ -1245,7 +1200,6 @@
             </w:r>
             <w:r>
               <w:rPr>
-                <w:rFonts w:ascii="Times New Roman" w:hAnsi="Times New Roman"/>
                 <w:noProof/>
                 <w:webHidden/>
               </w:rPr>
@@ -1253,7 +1207,6 @@
             </w:r>
             <w:r>
               <w:rPr>
-                <w:rFonts w:ascii="Times New Roman" w:hAnsi="Times New Roman"/>
                 <w:noProof/>
                 <w:webHidden/>
               </w:rPr>
@@ -1261,14 +1214,12 @@
             </w:r>
             <w:r>
               <w:rPr>
-                <w:rFonts w:ascii="Times New Roman" w:hAnsi="Times New Roman"/>
-                <w:noProof/>
-                <w:webHidden/>
-              </w:rPr>
-            </w:r>
-            <w:r>
-              <w:rPr>
-                <w:rFonts w:ascii="Times New Roman" w:hAnsi="Times New Roman"/>
+                <w:noProof/>
+                <w:webHidden/>
+              </w:rPr>
+            </w:r>
+            <w:r>
+              <w:rPr>
                 <w:noProof/>
                 <w:webHidden/>
               </w:rPr>
@@ -1276,7 +1227,6 @@
             </w:r>
             <w:r>
               <w:rPr>
-                <w:rFonts w:ascii="Times New Roman" w:hAnsi="Times New Roman"/>
                 <w:noProof/>
                 <w:webHidden/>
               </w:rPr>
@@ -1284,7 +1234,6 @@
             </w:r>
             <w:r>
               <w:rPr>
-                <w:rFonts w:ascii="Times New Roman" w:hAnsi="Times New Roman"/>
                 <w:noProof/>
                 <w:webHidden/>
               </w:rPr>
@@ -1300,7 +1249,6 @@
               <w:tab w:val="right" w:leader="dot" w:pos="9350"/>
             </w:tabs>
             <w:rPr>
-              <w:rFonts w:ascii="Times New Roman" w:hAnsi="Times New Roman"/>
               <w:noProof/>
               <w:lang w:val="en-CA" w:eastAsia="en-CA"/>
             </w:rPr>
@@ -1309,14 +1257,12 @@
             <w:r>
               <w:rPr>
                 <w:rStyle w:val="Hyperlink"/>
-                <w:rFonts w:ascii="Times New Roman" w:hAnsi="Times New Roman"/>
                 <w:noProof/>
               </w:rPr>
               <w:t>1.2</w:t>
             </w:r>
             <w:r>
               <w:rPr>
-                <w:rFonts w:ascii="Times New Roman" w:hAnsi="Times New Roman"/>
                 <w:noProof/>
                 <w:lang w:val="en-CA" w:eastAsia="en-CA"/>
               </w:rPr>
@@ -1325,14 +1271,12 @@
             <w:r>
               <w:rPr>
                 <w:rStyle w:val="Hyperlink"/>
-                <w:rFonts w:ascii="Times New Roman" w:hAnsi="Times New Roman"/>
                 <w:noProof/>
               </w:rPr>
               <w:t>audience</w:t>
             </w:r>
             <w:r>
               <w:rPr>
-                <w:rFonts w:ascii="Times New Roman" w:hAnsi="Times New Roman"/>
                 <w:noProof/>
                 <w:webHidden/>
               </w:rPr>
@@ -1340,7 +1284,6 @@
             </w:r>
             <w:r>
               <w:rPr>
-                <w:rFonts w:ascii="Times New Roman" w:hAnsi="Times New Roman"/>
                 <w:noProof/>
                 <w:webHidden/>
               </w:rPr>
@@ -1348,7 +1291,6 @@
             </w:r>
             <w:r>
               <w:rPr>
-                <w:rFonts w:ascii="Times New Roman" w:hAnsi="Times New Roman"/>
                 <w:noProof/>
                 <w:webHidden/>
               </w:rPr>
@@ -1356,14 +1298,12 @@
             </w:r>
             <w:r>
               <w:rPr>
-                <w:rFonts w:ascii="Times New Roman" w:hAnsi="Times New Roman"/>
-                <w:noProof/>
-                <w:webHidden/>
-              </w:rPr>
-            </w:r>
-            <w:r>
-              <w:rPr>
-                <w:rFonts w:ascii="Times New Roman" w:hAnsi="Times New Roman"/>
+                <w:noProof/>
+                <w:webHidden/>
+              </w:rPr>
+            </w:r>
+            <w:r>
+              <w:rPr>
                 <w:noProof/>
                 <w:webHidden/>
               </w:rPr>
@@ -1371,7 +1311,6 @@
             </w:r>
             <w:r>
               <w:rPr>
-                <w:rFonts w:ascii="Times New Roman" w:hAnsi="Times New Roman"/>
                 <w:noProof/>
                 <w:webHidden/>
               </w:rPr>
@@ -1379,7 +1318,6 @@
             </w:r>
             <w:r>
               <w:rPr>
-                <w:rFonts w:ascii="Times New Roman" w:hAnsi="Times New Roman"/>
                 <w:noProof/>
                 <w:webHidden/>
               </w:rPr>
@@ -1395,7 +1333,6 @@
               <w:tab w:val="right" w:leader="dot" w:pos="9350"/>
             </w:tabs>
             <w:rPr>
-              <w:rFonts w:ascii="Times New Roman" w:hAnsi="Times New Roman"/>
               <w:noProof/>
               <w:lang w:val="en-CA" w:eastAsia="en-CA"/>
             </w:rPr>
@@ -1404,14 +1341,12 @@
             <w:r>
               <w:rPr>
                 <w:rStyle w:val="Hyperlink"/>
-                <w:rFonts w:ascii="Times New Roman" w:hAnsi="Times New Roman"/>
                 <w:noProof/>
               </w:rPr>
               <w:t>1.3</w:t>
             </w:r>
             <w:r>
               <w:rPr>
-                <w:rFonts w:ascii="Times New Roman" w:hAnsi="Times New Roman"/>
                 <w:noProof/>
                 <w:lang w:val="en-CA" w:eastAsia="en-CA"/>
               </w:rPr>
@@ -1420,14 +1355,12 @@
             <w:r>
               <w:rPr>
                 <w:rStyle w:val="Hyperlink"/>
-                <w:rFonts w:ascii="Times New Roman" w:hAnsi="Times New Roman"/>
                 <w:noProof/>
               </w:rPr>
               <w:t>Scope</w:t>
             </w:r>
             <w:r>
               <w:rPr>
-                <w:rFonts w:ascii="Times New Roman" w:hAnsi="Times New Roman"/>
                 <w:noProof/>
                 <w:webHidden/>
               </w:rPr>
@@ -1435,7 +1368,6 @@
             </w:r>
             <w:r>
               <w:rPr>
-                <w:rFonts w:ascii="Times New Roman" w:hAnsi="Times New Roman"/>
                 <w:noProof/>
                 <w:webHidden/>
               </w:rPr>
@@ -1443,7 +1375,6 @@
             </w:r>
             <w:r>
               <w:rPr>
-                <w:rFonts w:ascii="Times New Roman" w:hAnsi="Times New Roman"/>
                 <w:noProof/>
                 <w:webHidden/>
               </w:rPr>
@@ -1451,14 +1382,12 @@
             </w:r>
             <w:r>
               <w:rPr>
-                <w:rFonts w:ascii="Times New Roman" w:hAnsi="Times New Roman"/>
-                <w:noProof/>
-                <w:webHidden/>
-              </w:rPr>
-            </w:r>
-            <w:r>
-              <w:rPr>
-                <w:rFonts w:ascii="Times New Roman" w:hAnsi="Times New Roman"/>
+                <w:noProof/>
+                <w:webHidden/>
+              </w:rPr>
+            </w:r>
+            <w:r>
+              <w:rPr>
                 <w:noProof/>
                 <w:webHidden/>
               </w:rPr>
@@ -1466,7 +1395,6 @@
             </w:r>
             <w:r>
               <w:rPr>
-                <w:rFonts w:ascii="Times New Roman" w:hAnsi="Times New Roman"/>
                 <w:noProof/>
                 <w:webHidden/>
               </w:rPr>
@@ -1474,7 +1402,6 @@
             </w:r>
             <w:r>
               <w:rPr>
-                <w:rFonts w:ascii="Times New Roman" w:hAnsi="Times New Roman"/>
                 <w:noProof/>
                 <w:webHidden/>
               </w:rPr>
@@ -1490,7 +1417,6 @@
               <w:tab w:val="right" w:leader="dot" w:pos="9350"/>
             </w:tabs>
             <w:rPr>
-              <w:rFonts w:ascii="Times New Roman" w:hAnsi="Times New Roman"/>
               <w:noProof/>
               <w:lang w:val="en-CA" w:eastAsia="en-CA"/>
             </w:rPr>
@@ -1499,14 +1425,12 @@
             <w:r>
               <w:rPr>
                 <w:rStyle w:val="Hyperlink"/>
-                <w:rFonts w:ascii="Times New Roman" w:hAnsi="Times New Roman"/>
                 <w:noProof/>
               </w:rPr>
               <w:t>1.4</w:t>
             </w:r>
             <w:r>
               <w:rPr>
-                <w:rFonts w:ascii="Times New Roman" w:hAnsi="Times New Roman"/>
                 <w:noProof/>
                 <w:lang w:val="en-CA" w:eastAsia="en-CA"/>
               </w:rPr>
@@ -1515,14 +1439,12 @@
             <w:r>
               <w:rPr>
                 <w:rStyle w:val="Hyperlink"/>
-                <w:rFonts w:ascii="Times New Roman" w:hAnsi="Times New Roman"/>
                 <w:noProof/>
               </w:rPr>
               <w:t>Related documents</w:t>
             </w:r>
             <w:r>
               <w:rPr>
-                <w:rFonts w:ascii="Times New Roman" w:hAnsi="Times New Roman"/>
                 <w:noProof/>
                 <w:webHidden/>
               </w:rPr>
@@ -1530,7 +1452,6 @@
             </w:r>
             <w:r>
               <w:rPr>
-                <w:rFonts w:ascii="Times New Roman" w:hAnsi="Times New Roman"/>
                 <w:noProof/>
                 <w:webHidden/>
               </w:rPr>
@@ -1538,7 +1459,6 @@
             </w:r>
             <w:r>
               <w:rPr>
-                <w:rFonts w:ascii="Times New Roman" w:hAnsi="Times New Roman"/>
                 <w:noProof/>
                 <w:webHidden/>
               </w:rPr>
@@ -1546,14 +1466,12 @@
             </w:r>
             <w:r>
               <w:rPr>
-                <w:rFonts w:ascii="Times New Roman" w:hAnsi="Times New Roman"/>
-                <w:noProof/>
-                <w:webHidden/>
-              </w:rPr>
-            </w:r>
-            <w:r>
-              <w:rPr>
-                <w:rFonts w:ascii="Times New Roman" w:hAnsi="Times New Roman"/>
+                <w:noProof/>
+                <w:webHidden/>
+              </w:rPr>
+            </w:r>
+            <w:r>
+              <w:rPr>
                 <w:noProof/>
                 <w:webHidden/>
               </w:rPr>
@@ -1561,7 +1479,6 @@
             </w:r>
             <w:r>
               <w:rPr>
-                <w:rFonts w:ascii="Times New Roman" w:hAnsi="Times New Roman"/>
                 <w:noProof/>
                 <w:webHidden/>
               </w:rPr>
@@ -1569,7 +1486,6 @@
             </w:r>
             <w:r>
               <w:rPr>
-                <w:rFonts w:ascii="Times New Roman" w:hAnsi="Times New Roman"/>
                 <w:noProof/>
                 <w:webHidden/>
               </w:rPr>
@@ -1585,7 +1501,6 @@
               <w:tab w:val="right" w:leader="dot" w:pos="9350"/>
             </w:tabs>
             <w:rPr>
-              <w:rFonts w:ascii="Times New Roman" w:hAnsi="Times New Roman"/>
               <w:noProof/>
               <w:lang w:val="en-CA" w:eastAsia="en-CA"/>
             </w:rPr>
@@ -1594,14 +1509,12 @@
             <w:r>
               <w:rPr>
                 <w:rStyle w:val="Hyperlink"/>
-                <w:rFonts w:ascii="Times New Roman" w:hAnsi="Times New Roman"/>
                 <w:noProof/>
               </w:rPr>
               <w:t>2</w:t>
             </w:r>
             <w:r>
               <w:rPr>
-                <w:rFonts w:ascii="Times New Roman" w:hAnsi="Times New Roman"/>
                 <w:noProof/>
                 <w:lang w:val="en-CA" w:eastAsia="en-CA"/>
               </w:rPr>
@@ -1610,14 +1523,12 @@
             <w:r>
               <w:rPr>
                 <w:rStyle w:val="Hyperlink"/>
-                <w:rFonts w:ascii="Times New Roman" w:hAnsi="Times New Roman"/>
                 <w:noProof/>
               </w:rPr>
               <w:t>System Overview</w:t>
             </w:r>
             <w:r>
               <w:rPr>
-                <w:rFonts w:ascii="Times New Roman" w:hAnsi="Times New Roman"/>
                 <w:noProof/>
                 <w:webHidden/>
               </w:rPr>
@@ -1625,7 +1536,6 @@
             </w:r>
             <w:r>
               <w:rPr>
-                <w:rFonts w:ascii="Times New Roman" w:hAnsi="Times New Roman"/>
                 <w:noProof/>
                 <w:webHidden/>
               </w:rPr>
@@ -1633,7 +1543,6 @@
             </w:r>
             <w:r>
               <w:rPr>
-                <w:rFonts w:ascii="Times New Roman" w:hAnsi="Times New Roman"/>
                 <w:noProof/>
                 <w:webHidden/>
               </w:rPr>
@@ -1641,14 +1550,12 @@
             </w:r>
             <w:r>
               <w:rPr>
-                <w:rFonts w:ascii="Times New Roman" w:hAnsi="Times New Roman"/>
-                <w:noProof/>
-                <w:webHidden/>
-              </w:rPr>
-            </w:r>
-            <w:r>
-              <w:rPr>
-                <w:rFonts w:ascii="Times New Roman" w:hAnsi="Times New Roman"/>
+                <w:noProof/>
+                <w:webHidden/>
+              </w:rPr>
+            </w:r>
+            <w:r>
+              <w:rPr>
                 <w:noProof/>
                 <w:webHidden/>
               </w:rPr>
@@ -1656,7 +1563,6 @@
             </w:r>
             <w:r>
               <w:rPr>
-                <w:rFonts w:ascii="Times New Roman" w:hAnsi="Times New Roman"/>
                 <w:noProof/>
                 <w:webHidden/>
               </w:rPr>
@@ -1664,7 +1570,6 @@
             </w:r>
             <w:r>
               <w:rPr>
-                <w:rFonts w:ascii="Times New Roman" w:hAnsi="Times New Roman"/>
                 <w:noProof/>
                 <w:webHidden/>
               </w:rPr>
@@ -1680,7 +1585,6 @@
               <w:tab w:val="right" w:leader="dot" w:pos="9350"/>
             </w:tabs>
             <w:rPr>
-              <w:rFonts w:ascii="Times New Roman" w:hAnsi="Times New Roman"/>
               <w:noProof/>
               <w:lang w:val="en-CA" w:eastAsia="en-CA"/>
             </w:rPr>
@@ -1689,14 +1593,12 @@
             <w:r>
               <w:rPr>
                 <w:rStyle w:val="Hyperlink"/>
-                <w:rFonts w:ascii="Times New Roman" w:hAnsi="Times New Roman"/>
                 <w:noProof/>
               </w:rPr>
               <w:t>3</w:t>
             </w:r>
             <w:r>
               <w:rPr>
-                <w:rFonts w:ascii="Times New Roman" w:hAnsi="Times New Roman"/>
                 <w:noProof/>
                 <w:lang w:val="en-CA" w:eastAsia="en-CA"/>
               </w:rPr>
@@ -1705,14 +1607,12 @@
             <w:r>
               <w:rPr>
                 <w:rStyle w:val="Hyperlink"/>
-                <w:rFonts w:ascii="Times New Roman" w:hAnsi="Times New Roman"/>
                 <w:noProof/>
               </w:rPr>
               <w:t>Design Considerations</w:t>
             </w:r>
             <w:r>
               <w:rPr>
-                <w:rFonts w:ascii="Times New Roman" w:hAnsi="Times New Roman"/>
                 <w:noProof/>
                 <w:webHidden/>
               </w:rPr>
@@ -1720,7 +1620,6 @@
             </w:r>
             <w:r>
               <w:rPr>
-                <w:rFonts w:ascii="Times New Roman" w:hAnsi="Times New Roman"/>
                 <w:noProof/>
                 <w:webHidden/>
               </w:rPr>
@@ -1728,7 +1627,6 @@
             </w:r>
             <w:r>
               <w:rPr>
-                <w:rFonts w:ascii="Times New Roman" w:hAnsi="Times New Roman"/>
                 <w:noProof/>
                 <w:webHidden/>
               </w:rPr>
@@ -1736,14 +1634,12 @@
             </w:r>
             <w:r>
               <w:rPr>
-                <w:rFonts w:ascii="Times New Roman" w:hAnsi="Times New Roman"/>
-                <w:noProof/>
-                <w:webHidden/>
-              </w:rPr>
-            </w:r>
-            <w:r>
-              <w:rPr>
-                <w:rFonts w:ascii="Times New Roman" w:hAnsi="Times New Roman"/>
+                <w:noProof/>
+                <w:webHidden/>
+              </w:rPr>
+            </w:r>
+            <w:r>
+              <w:rPr>
                 <w:noProof/>
                 <w:webHidden/>
               </w:rPr>
@@ -1751,7 +1647,6 @@
             </w:r>
             <w:r>
               <w:rPr>
-                <w:rFonts w:ascii="Times New Roman" w:hAnsi="Times New Roman"/>
                 <w:noProof/>
                 <w:webHidden/>
               </w:rPr>
@@ -1759,7 +1654,6 @@
             </w:r>
             <w:r>
               <w:rPr>
-                <w:rFonts w:ascii="Times New Roman" w:hAnsi="Times New Roman"/>
                 <w:noProof/>
                 <w:webHidden/>
               </w:rPr>
@@ -1775,7 +1669,6 @@
               <w:tab w:val="right" w:leader="dot" w:pos="9350"/>
             </w:tabs>
             <w:rPr>
-              <w:rFonts w:ascii="Times New Roman" w:hAnsi="Times New Roman"/>
               <w:noProof/>
               <w:lang w:val="en-CA" w:eastAsia="en-CA"/>
             </w:rPr>
@@ -1784,14 +1677,12 @@
             <w:r>
               <w:rPr>
                 <w:rStyle w:val="Hyperlink"/>
-                <w:rFonts w:ascii="Times New Roman" w:hAnsi="Times New Roman"/>
                 <w:noProof/>
               </w:rPr>
               <w:t>3.1</w:t>
             </w:r>
             <w:r>
               <w:rPr>
-                <w:rFonts w:ascii="Times New Roman" w:hAnsi="Times New Roman"/>
                 <w:noProof/>
                 <w:lang w:val="en-CA" w:eastAsia="en-CA"/>
               </w:rPr>
@@ -1800,14 +1691,12 @@
             <w:r>
               <w:rPr>
                 <w:rStyle w:val="Hyperlink"/>
-                <w:rFonts w:ascii="Times New Roman" w:hAnsi="Times New Roman"/>
                 <w:noProof/>
               </w:rPr>
               <w:t>Assumptions and Dependencies</w:t>
             </w:r>
             <w:r>
               <w:rPr>
-                <w:rFonts w:ascii="Times New Roman" w:hAnsi="Times New Roman"/>
                 <w:noProof/>
                 <w:webHidden/>
               </w:rPr>
@@ -1815,7 +1704,6 @@
             </w:r>
             <w:r>
               <w:rPr>
-                <w:rFonts w:ascii="Times New Roman" w:hAnsi="Times New Roman"/>
                 <w:noProof/>
                 <w:webHidden/>
               </w:rPr>
@@ -1823,7 +1711,6 @@
             </w:r>
             <w:r>
               <w:rPr>
-                <w:rFonts w:ascii="Times New Roman" w:hAnsi="Times New Roman"/>
                 <w:noProof/>
                 <w:webHidden/>
               </w:rPr>
@@ -1831,14 +1718,12 @@
             </w:r>
             <w:r>
               <w:rPr>
-                <w:rFonts w:ascii="Times New Roman" w:hAnsi="Times New Roman"/>
-                <w:noProof/>
-                <w:webHidden/>
-              </w:rPr>
-            </w:r>
-            <w:r>
-              <w:rPr>
-                <w:rFonts w:ascii="Times New Roman" w:hAnsi="Times New Roman"/>
+                <w:noProof/>
+                <w:webHidden/>
+              </w:rPr>
+            </w:r>
+            <w:r>
+              <w:rPr>
                 <w:noProof/>
                 <w:webHidden/>
               </w:rPr>
@@ -1846,7 +1731,6 @@
             </w:r>
             <w:r>
               <w:rPr>
-                <w:rFonts w:ascii="Times New Roman" w:hAnsi="Times New Roman"/>
                 <w:noProof/>
                 <w:webHidden/>
               </w:rPr>
@@ -1854,7 +1738,6 @@
             </w:r>
             <w:r>
               <w:rPr>
-                <w:rFonts w:ascii="Times New Roman" w:hAnsi="Times New Roman"/>
                 <w:noProof/>
                 <w:webHidden/>
               </w:rPr>
@@ -1870,7 +1753,6 @@
               <w:tab w:val="right" w:leader="dot" w:pos="9350"/>
             </w:tabs>
             <w:rPr>
-              <w:rFonts w:ascii="Times New Roman" w:hAnsi="Times New Roman"/>
               <w:noProof/>
               <w:lang w:val="en-CA" w:eastAsia="en-CA"/>
             </w:rPr>
@@ -1879,14 +1761,12 @@
             <w:r>
               <w:rPr>
                 <w:rStyle w:val="Hyperlink"/>
-                <w:rFonts w:ascii="Times New Roman" w:hAnsi="Times New Roman"/>
                 <w:noProof/>
               </w:rPr>
               <w:t>3.2</w:t>
             </w:r>
             <w:r>
               <w:rPr>
-                <w:rFonts w:ascii="Times New Roman" w:hAnsi="Times New Roman"/>
                 <w:noProof/>
                 <w:lang w:val="en-CA" w:eastAsia="en-CA"/>
               </w:rPr>
@@ -1895,14 +1775,12 @@
             <w:r>
               <w:rPr>
                 <w:rStyle w:val="Hyperlink"/>
-                <w:rFonts w:ascii="Times New Roman" w:hAnsi="Times New Roman"/>
                 <w:noProof/>
               </w:rPr>
               <w:t>Constraints</w:t>
             </w:r>
             <w:r>
               <w:rPr>
-                <w:rFonts w:ascii="Times New Roman" w:hAnsi="Times New Roman"/>
                 <w:noProof/>
                 <w:webHidden/>
               </w:rPr>
@@ -1910,7 +1788,6 @@
             </w:r>
             <w:r>
               <w:rPr>
-                <w:rFonts w:ascii="Times New Roman" w:hAnsi="Times New Roman"/>
                 <w:noProof/>
                 <w:webHidden/>
               </w:rPr>
@@ -1918,7 +1795,6 @@
             </w:r>
             <w:r>
               <w:rPr>
-                <w:rFonts w:ascii="Times New Roman" w:hAnsi="Times New Roman"/>
                 <w:noProof/>
                 <w:webHidden/>
               </w:rPr>
@@ -1926,14 +1802,12 @@
             </w:r>
             <w:r>
               <w:rPr>
-                <w:rFonts w:ascii="Times New Roman" w:hAnsi="Times New Roman"/>
-                <w:noProof/>
-                <w:webHidden/>
-              </w:rPr>
-            </w:r>
-            <w:r>
-              <w:rPr>
-                <w:rFonts w:ascii="Times New Roman" w:hAnsi="Times New Roman"/>
+                <w:noProof/>
+                <w:webHidden/>
+              </w:rPr>
+            </w:r>
+            <w:r>
+              <w:rPr>
                 <w:noProof/>
                 <w:webHidden/>
               </w:rPr>
@@ -1941,7 +1815,6 @@
             </w:r>
             <w:r>
               <w:rPr>
-                <w:rFonts w:ascii="Times New Roman" w:hAnsi="Times New Roman"/>
                 <w:noProof/>
                 <w:webHidden/>
               </w:rPr>
@@ -1949,7 +1822,6 @@
             </w:r>
             <w:r>
               <w:rPr>
-                <w:rFonts w:ascii="Times New Roman" w:hAnsi="Times New Roman"/>
                 <w:noProof/>
                 <w:webHidden/>
               </w:rPr>
@@ -1965,7 +1837,6 @@
               <w:tab w:val="right" w:leader="dot" w:pos="9350"/>
             </w:tabs>
             <w:rPr>
-              <w:rFonts w:ascii="Times New Roman" w:hAnsi="Times New Roman"/>
               <w:noProof/>
               <w:lang w:val="en-CA" w:eastAsia="en-CA"/>
             </w:rPr>
@@ -1974,14 +1845,12 @@
             <w:r>
               <w:rPr>
                 <w:rStyle w:val="Hyperlink"/>
-                <w:rFonts w:ascii="Times New Roman" w:hAnsi="Times New Roman"/>
                 <w:noProof/>
               </w:rPr>
               <w:t>3.3</w:t>
             </w:r>
             <w:r>
               <w:rPr>
-                <w:rFonts w:ascii="Times New Roman" w:hAnsi="Times New Roman"/>
                 <w:noProof/>
                 <w:lang w:val="en-CA" w:eastAsia="en-CA"/>
               </w:rPr>
@@ -1990,14 +1859,12 @@
             <w:r>
               <w:rPr>
                 <w:rStyle w:val="Hyperlink"/>
-                <w:rFonts w:ascii="Times New Roman" w:hAnsi="Times New Roman"/>
                 <w:noProof/>
               </w:rPr>
               <w:t>Goals and Guidelines</w:t>
             </w:r>
             <w:r>
               <w:rPr>
-                <w:rFonts w:ascii="Times New Roman" w:hAnsi="Times New Roman"/>
                 <w:noProof/>
                 <w:webHidden/>
               </w:rPr>
@@ -2005,7 +1872,6 @@
             </w:r>
             <w:r>
               <w:rPr>
-                <w:rFonts w:ascii="Times New Roman" w:hAnsi="Times New Roman"/>
                 <w:noProof/>
                 <w:webHidden/>
               </w:rPr>
@@ -2013,7 +1879,6 @@
             </w:r>
             <w:r>
               <w:rPr>
-                <w:rFonts w:ascii="Times New Roman" w:hAnsi="Times New Roman"/>
                 <w:noProof/>
                 <w:webHidden/>
               </w:rPr>
@@ -2021,14 +1886,12 @@
             </w:r>
             <w:r>
               <w:rPr>
-                <w:rFonts w:ascii="Times New Roman" w:hAnsi="Times New Roman"/>
-                <w:noProof/>
-                <w:webHidden/>
-              </w:rPr>
-            </w:r>
-            <w:r>
-              <w:rPr>
-                <w:rFonts w:ascii="Times New Roman" w:hAnsi="Times New Roman"/>
+                <w:noProof/>
+                <w:webHidden/>
+              </w:rPr>
+            </w:r>
+            <w:r>
+              <w:rPr>
                 <w:noProof/>
                 <w:webHidden/>
               </w:rPr>
@@ -2036,7 +1899,6 @@
             </w:r>
             <w:r>
               <w:rPr>
-                <w:rFonts w:ascii="Times New Roman" w:hAnsi="Times New Roman"/>
                 <w:noProof/>
                 <w:webHidden/>
               </w:rPr>
@@ -2044,7 +1906,6 @@
             </w:r>
             <w:r>
               <w:rPr>
-                <w:rFonts w:ascii="Times New Roman" w:hAnsi="Times New Roman"/>
                 <w:noProof/>
                 <w:webHidden/>
               </w:rPr>
@@ -2060,7 +1921,6 @@
               <w:tab w:val="right" w:leader="dot" w:pos="9350"/>
             </w:tabs>
             <w:rPr>
-              <w:rFonts w:ascii="Times New Roman" w:hAnsi="Times New Roman"/>
               <w:noProof/>
               <w:lang w:val="en-CA" w:eastAsia="en-CA"/>
             </w:rPr>
@@ -2069,14 +1929,12 @@
             <w:r>
               <w:rPr>
                 <w:rStyle w:val="Hyperlink"/>
-                <w:rFonts w:ascii="Times New Roman" w:hAnsi="Times New Roman"/>
                 <w:noProof/>
               </w:rPr>
               <w:t>3.4</w:t>
             </w:r>
             <w:r>
               <w:rPr>
-                <w:rFonts w:ascii="Times New Roman" w:hAnsi="Times New Roman"/>
                 <w:noProof/>
                 <w:lang w:val="en-CA" w:eastAsia="en-CA"/>
               </w:rPr>
@@ -2085,14 +1943,12 @@
             <w:r>
               <w:rPr>
                 <w:rStyle w:val="Hyperlink"/>
-                <w:rFonts w:ascii="Times New Roman" w:hAnsi="Times New Roman"/>
                 <w:noProof/>
               </w:rPr>
               <w:t>Development Methods</w:t>
             </w:r>
             <w:r>
               <w:rPr>
-                <w:rFonts w:ascii="Times New Roman" w:hAnsi="Times New Roman"/>
                 <w:noProof/>
                 <w:webHidden/>
               </w:rPr>
@@ -2100,7 +1956,6 @@
             </w:r>
             <w:r>
               <w:rPr>
-                <w:rFonts w:ascii="Times New Roman" w:hAnsi="Times New Roman"/>
                 <w:noProof/>
                 <w:webHidden/>
               </w:rPr>
@@ -2108,7 +1963,6 @@
             </w:r>
             <w:r>
               <w:rPr>
-                <w:rFonts w:ascii="Times New Roman" w:hAnsi="Times New Roman"/>
                 <w:noProof/>
                 <w:webHidden/>
               </w:rPr>
@@ -2116,14 +1970,12 @@
             </w:r>
             <w:r>
               <w:rPr>
-                <w:rFonts w:ascii="Times New Roman" w:hAnsi="Times New Roman"/>
-                <w:noProof/>
-                <w:webHidden/>
-              </w:rPr>
-            </w:r>
-            <w:r>
-              <w:rPr>
-                <w:rFonts w:ascii="Times New Roman" w:hAnsi="Times New Roman"/>
+                <w:noProof/>
+                <w:webHidden/>
+              </w:rPr>
+            </w:r>
+            <w:r>
+              <w:rPr>
                 <w:noProof/>
                 <w:webHidden/>
               </w:rPr>
@@ -2131,7 +1983,6 @@
             </w:r>
             <w:r>
               <w:rPr>
-                <w:rFonts w:ascii="Times New Roman" w:hAnsi="Times New Roman"/>
                 <w:noProof/>
                 <w:webHidden/>
               </w:rPr>
@@ -2139,7 +1990,6 @@
             </w:r>
             <w:r>
               <w:rPr>
-                <w:rFonts w:ascii="Times New Roman" w:hAnsi="Times New Roman"/>
                 <w:noProof/>
                 <w:webHidden/>
               </w:rPr>
@@ -2155,7 +2005,6 @@
               <w:tab w:val="right" w:leader="dot" w:pos="9350"/>
             </w:tabs>
             <w:rPr>
-              <w:rFonts w:ascii="Times New Roman" w:hAnsi="Times New Roman"/>
               <w:noProof/>
               <w:lang w:val="en-CA" w:eastAsia="en-CA"/>
             </w:rPr>
@@ -2164,14 +2013,12 @@
             <w:r>
               <w:rPr>
                 <w:rStyle w:val="Hyperlink"/>
-                <w:rFonts w:ascii="Times New Roman" w:hAnsi="Times New Roman"/>
                 <w:noProof/>
               </w:rPr>
               <w:t>4</w:t>
             </w:r>
             <w:r>
               <w:rPr>
-                <w:rFonts w:ascii="Times New Roman" w:hAnsi="Times New Roman"/>
                 <w:noProof/>
                 <w:lang w:val="en-CA" w:eastAsia="en-CA"/>
               </w:rPr>
@@ -2180,14 +2027,12 @@
             <w:r>
               <w:rPr>
                 <w:rStyle w:val="Hyperlink"/>
-                <w:rFonts w:ascii="Times New Roman" w:hAnsi="Times New Roman"/>
                 <w:noProof/>
               </w:rPr>
               <w:t>System Architecture</w:t>
             </w:r>
             <w:r>
               <w:rPr>
-                <w:rFonts w:ascii="Times New Roman" w:hAnsi="Times New Roman"/>
                 <w:noProof/>
                 <w:webHidden/>
               </w:rPr>
@@ -2195,7 +2040,6 @@
             </w:r>
             <w:r>
               <w:rPr>
-                <w:rFonts w:ascii="Times New Roman" w:hAnsi="Times New Roman"/>
                 <w:noProof/>
                 <w:webHidden/>
               </w:rPr>
@@ -2203,7 +2047,6 @@
             </w:r>
             <w:r>
               <w:rPr>
-                <w:rFonts w:ascii="Times New Roman" w:hAnsi="Times New Roman"/>
                 <w:noProof/>
                 <w:webHidden/>
               </w:rPr>
@@ -2211,14 +2054,12 @@
             </w:r>
             <w:r>
               <w:rPr>
-                <w:rFonts w:ascii="Times New Roman" w:hAnsi="Times New Roman"/>
-                <w:noProof/>
-                <w:webHidden/>
-              </w:rPr>
-            </w:r>
-            <w:r>
-              <w:rPr>
-                <w:rFonts w:ascii="Times New Roman" w:hAnsi="Times New Roman"/>
+                <w:noProof/>
+                <w:webHidden/>
+              </w:rPr>
+            </w:r>
+            <w:r>
+              <w:rPr>
                 <w:noProof/>
                 <w:webHidden/>
               </w:rPr>
@@ -2226,7 +2067,6 @@
             </w:r>
             <w:r>
               <w:rPr>
-                <w:rFonts w:ascii="Times New Roman" w:hAnsi="Times New Roman"/>
                 <w:noProof/>
                 <w:webHidden/>
               </w:rPr>
@@ -2234,7 +2074,6 @@
             </w:r>
             <w:r>
               <w:rPr>
-                <w:rFonts w:ascii="Times New Roman" w:hAnsi="Times New Roman"/>
                 <w:noProof/>
                 <w:webHidden/>
               </w:rPr>
@@ -2250,7 +2089,6 @@
               <w:tab w:val="right" w:leader="dot" w:pos="9350"/>
             </w:tabs>
             <w:rPr>
-              <w:rFonts w:ascii="Times New Roman" w:hAnsi="Times New Roman"/>
               <w:noProof/>
               <w:lang w:val="en-CA" w:eastAsia="en-CA"/>
             </w:rPr>
@@ -2259,14 +2097,12 @@
             <w:r>
               <w:rPr>
                 <w:rStyle w:val="Hyperlink"/>
-                <w:rFonts w:ascii="Times New Roman" w:hAnsi="Times New Roman"/>
                 <w:noProof/>
               </w:rPr>
               <w:t>4.1</w:t>
             </w:r>
             <w:r>
               <w:rPr>
-                <w:rFonts w:ascii="Times New Roman" w:hAnsi="Times New Roman"/>
                 <w:noProof/>
                 <w:lang w:val="en-CA" w:eastAsia="en-CA"/>
               </w:rPr>
@@ -2275,14 +2111,12 @@
             <w:r>
               <w:rPr>
                 <w:rStyle w:val="Hyperlink"/>
-                <w:rFonts w:ascii="Times New Roman" w:hAnsi="Times New Roman"/>
                 <w:noProof/>
               </w:rPr>
               <w:t>Architectural Strategies</w:t>
             </w:r>
             <w:r>
               <w:rPr>
-                <w:rFonts w:ascii="Times New Roman" w:hAnsi="Times New Roman"/>
                 <w:noProof/>
                 <w:webHidden/>
               </w:rPr>
@@ -2290,7 +2124,6 @@
             </w:r>
             <w:r>
               <w:rPr>
-                <w:rFonts w:ascii="Times New Roman" w:hAnsi="Times New Roman"/>
                 <w:noProof/>
                 <w:webHidden/>
               </w:rPr>
@@ -2298,7 +2131,6 @@
             </w:r>
             <w:r>
               <w:rPr>
-                <w:rFonts w:ascii="Times New Roman" w:hAnsi="Times New Roman"/>
                 <w:noProof/>
                 <w:webHidden/>
               </w:rPr>
@@ -2306,14 +2138,12 @@
             </w:r>
             <w:r>
               <w:rPr>
-                <w:rFonts w:ascii="Times New Roman" w:hAnsi="Times New Roman"/>
-                <w:noProof/>
-                <w:webHidden/>
-              </w:rPr>
-            </w:r>
-            <w:r>
-              <w:rPr>
-                <w:rFonts w:ascii="Times New Roman" w:hAnsi="Times New Roman"/>
+                <w:noProof/>
+                <w:webHidden/>
+              </w:rPr>
+            </w:r>
+            <w:r>
+              <w:rPr>
                 <w:noProof/>
                 <w:webHidden/>
               </w:rPr>
@@ -2321,7 +2151,6 @@
             </w:r>
             <w:r>
               <w:rPr>
-                <w:rFonts w:ascii="Times New Roman" w:hAnsi="Times New Roman"/>
                 <w:noProof/>
                 <w:webHidden/>
               </w:rPr>
@@ -2329,7 +2158,6 @@
             </w:r>
             <w:r>
               <w:rPr>
-                <w:rFonts w:ascii="Times New Roman" w:hAnsi="Times New Roman"/>
                 <w:noProof/>
                 <w:webHidden/>
               </w:rPr>
@@ -2345,7 +2173,6 @@
               <w:tab w:val="right" w:leader="dot" w:pos="9350"/>
             </w:tabs>
             <w:rPr>
-              <w:rFonts w:ascii="Times New Roman" w:hAnsi="Times New Roman"/>
               <w:noProof/>
               <w:lang w:val="en-CA" w:eastAsia="en-CA"/>
             </w:rPr>
@@ -2354,14 +2181,12 @@
             <w:r>
               <w:rPr>
                 <w:rStyle w:val="Hyperlink"/>
-                <w:rFonts w:ascii="Times New Roman" w:hAnsi="Times New Roman"/>
                 <w:noProof/>
               </w:rPr>
               <w:t>4.2</w:t>
             </w:r>
             <w:r>
               <w:rPr>
-                <w:rFonts w:ascii="Times New Roman" w:hAnsi="Times New Roman"/>
                 <w:noProof/>
                 <w:lang w:val="en-CA" w:eastAsia="en-CA"/>
               </w:rPr>
@@ -2370,14 +2195,12 @@
             <w:r>
               <w:rPr>
                 <w:rStyle w:val="Hyperlink"/>
-                <w:rFonts w:ascii="Times New Roman" w:hAnsi="Times New Roman"/>
                 <w:noProof/>
               </w:rPr>
               <w:t>Architectural Diagram</w:t>
             </w:r>
             <w:r>
               <w:rPr>
-                <w:rFonts w:ascii="Times New Roman" w:hAnsi="Times New Roman"/>
                 <w:noProof/>
                 <w:webHidden/>
               </w:rPr>
@@ -2385,7 +2208,6 @@
             </w:r>
             <w:r>
               <w:rPr>
-                <w:rFonts w:ascii="Times New Roman" w:hAnsi="Times New Roman"/>
                 <w:noProof/>
                 <w:webHidden/>
               </w:rPr>
@@ -2393,7 +2215,6 @@
             </w:r>
             <w:r>
               <w:rPr>
-                <w:rFonts w:ascii="Times New Roman" w:hAnsi="Times New Roman"/>
                 <w:noProof/>
                 <w:webHidden/>
               </w:rPr>
@@ -2401,14 +2222,12 @@
             </w:r>
             <w:r>
               <w:rPr>
-                <w:rFonts w:ascii="Times New Roman" w:hAnsi="Times New Roman"/>
-                <w:noProof/>
-                <w:webHidden/>
-              </w:rPr>
-            </w:r>
-            <w:r>
-              <w:rPr>
-                <w:rFonts w:ascii="Times New Roman" w:hAnsi="Times New Roman"/>
+                <w:noProof/>
+                <w:webHidden/>
+              </w:rPr>
+            </w:r>
+            <w:r>
+              <w:rPr>
                 <w:noProof/>
                 <w:webHidden/>
               </w:rPr>
@@ -2416,7 +2235,6 @@
             </w:r>
             <w:r>
               <w:rPr>
-                <w:rFonts w:ascii="Times New Roman" w:hAnsi="Times New Roman"/>
                 <w:noProof/>
                 <w:webHidden/>
               </w:rPr>
@@ -2424,7 +2242,6 @@
             </w:r>
             <w:r>
               <w:rPr>
-                <w:rFonts w:ascii="Times New Roman" w:hAnsi="Times New Roman"/>
                 <w:noProof/>
                 <w:webHidden/>
               </w:rPr>
@@ -2440,7 +2257,6 @@
               <w:tab w:val="right" w:leader="dot" w:pos="9350"/>
             </w:tabs>
             <w:rPr>
-              <w:rFonts w:ascii="Times New Roman" w:hAnsi="Times New Roman"/>
               <w:noProof/>
               <w:lang w:val="en-CA" w:eastAsia="en-CA"/>
             </w:rPr>
@@ -2449,14 +2265,12 @@
             <w:r>
               <w:rPr>
                 <w:rStyle w:val="Hyperlink"/>
-                <w:rFonts w:ascii="Times New Roman" w:hAnsi="Times New Roman"/>
                 <w:noProof/>
               </w:rPr>
               <w:t>5</w:t>
             </w:r>
             <w:r>
               <w:rPr>
-                <w:rFonts w:ascii="Times New Roman" w:hAnsi="Times New Roman"/>
                 <w:noProof/>
                 <w:lang w:val="en-CA" w:eastAsia="en-CA"/>
               </w:rPr>
@@ -2465,14 +2279,12 @@
             <w:r>
               <w:rPr>
                 <w:rStyle w:val="Hyperlink"/>
-                <w:rFonts w:ascii="Times New Roman" w:hAnsi="Times New Roman"/>
                 <w:noProof/>
               </w:rPr>
               <w:t>Detailed System Design</w:t>
             </w:r>
             <w:r>
               <w:rPr>
-                <w:rFonts w:ascii="Times New Roman" w:hAnsi="Times New Roman"/>
                 <w:noProof/>
                 <w:webHidden/>
               </w:rPr>
@@ -2480,7 +2292,6 @@
             </w:r>
             <w:r>
               <w:rPr>
-                <w:rFonts w:ascii="Times New Roman" w:hAnsi="Times New Roman"/>
                 <w:noProof/>
                 <w:webHidden/>
               </w:rPr>
@@ -2488,7 +2299,6 @@
             </w:r>
             <w:r>
               <w:rPr>
-                <w:rFonts w:ascii="Times New Roman" w:hAnsi="Times New Roman"/>
                 <w:noProof/>
                 <w:webHidden/>
               </w:rPr>
@@ -2496,14 +2306,12 @@
             </w:r>
             <w:r>
               <w:rPr>
-                <w:rFonts w:ascii="Times New Roman" w:hAnsi="Times New Roman"/>
-                <w:noProof/>
-                <w:webHidden/>
-              </w:rPr>
-            </w:r>
-            <w:r>
-              <w:rPr>
-                <w:rFonts w:ascii="Times New Roman" w:hAnsi="Times New Roman"/>
+                <w:noProof/>
+                <w:webHidden/>
+              </w:rPr>
+            </w:r>
+            <w:r>
+              <w:rPr>
                 <w:noProof/>
                 <w:webHidden/>
               </w:rPr>
@@ -2511,7 +2319,6 @@
             </w:r>
             <w:r>
               <w:rPr>
-                <w:rFonts w:ascii="Times New Roman" w:hAnsi="Times New Roman"/>
                 <w:noProof/>
                 <w:webHidden/>
               </w:rPr>
@@ -2519,7 +2326,6 @@
             </w:r>
             <w:r>
               <w:rPr>
-                <w:rFonts w:ascii="Times New Roman" w:hAnsi="Times New Roman"/>
                 <w:noProof/>
                 <w:webHidden/>
               </w:rPr>
@@ -2535,7 +2341,6 @@
               <w:tab w:val="right" w:leader="dot" w:pos="9350"/>
             </w:tabs>
             <w:rPr>
-              <w:rFonts w:ascii="Times New Roman" w:hAnsi="Times New Roman"/>
               <w:noProof/>
               <w:lang w:val="en-CA" w:eastAsia="en-CA"/>
             </w:rPr>
@@ -2544,14 +2349,12 @@
             <w:r>
               <w:rPr>
                 <w:rStyle w:val="Hyperlink"/>
-                <w:rFonts w:ascii="Times New Roman" w:hAnsi="Times New Roman"/>
                 <w:noProof/>
               </w:rPr>
               <w:t>5.1</w:t>
             </w:r>
             <w:r>
               <w:rPr>
-                <w:rFonts w:ascii="Times New Roman" w:hAnsi="Times New Roman"/>
                 <w:noProof/>
                 <w:lang w:val="en-CA" w:eastAsia="en-CA"/>
               </w:rPr>
@@ -2560,14 +2363,12 @@
             <w:r>
               <w:rPr>
                 <w:rStyle w:val="Hyperlink"/>
-                <w:rFonts w:ascii="Times New Roman" w:hAnsi="Times New Roman"/>
                 <w:noProof/>
               </w:rPr>
               <w:t>Component level design</w:t>
             </w:r>
             <w:r>
               <w:rPr>
-                <w:rFonts w:ascii="Times New Roman" w:hAnsi="Times New Roman"/>
                 <w:noProof/>
                 <w:webHidden/>
               </w:rPr>
@@ -2575,7 +2376,6 @@
             </w:r>
             <w:r>
               <w:rPr>
-                <w:rFonts w:ascii="Times New Roman" w:hAnsi="Times New Roman"/>
                 <w:noProof/>
                 <w:webHidden/>
               </w:rPr>
@@ -2583,7 +2383,6 @@
             </w:r>
             <w:r>
               <w:rPr>
-                <w:rFonts w:ascii="Times New Roman" w:hAnsi="Times New Roman"/>
                 <w:noProof/>
                 <w:webHidden/>
               </w:rPr>
@@ -2591,14 +2390,12 @@
             </w:r>
             <w:r>
               <w:rPr>
-                <w:rFonts w:ascii="Times New Roman" w:hAnsi="Times New Roman"/>
-                <w:noProof/>
-                <w:webHidden/>
-              </w:rPr>
-            </w:r>
-            <w:r>
-              <w:rPr>
-                <w:rFonts w:ascii="Times New Roman" w:hAnsi="Times New Roman"/>
+                <w:noProof/>
+                <w:webHidden/>
+              </w:rPr>
+            </w:r>
+            <w:r>
+              <w:rPr>
                 <w:noProof/>
                 <w:webHidden/>
               </w:rPr>
@@ -2606,7 +2403,6 @@
             </w:r>
             <w:r>
               <w:rPr>
-                <w:rFonts w:ascii="Times New Roman" w:hAnsi="Times New Roman"/>
                 <w:noProof/>
                 <w:webHidden/>
               </w:rPr>
@@ -2614,7 +2410,6 @@
             </w:r>
             <w:r>
               <w:rPr>
-                <w:rFonts w:ascii="Times New Roman" w:hAnsi="Times New Roman"/>
                 <w:noProof/>
                 <w:webHidden/>
               </w:rPr>
@@ -2630,7 +2425,6 @@
               <w:tab w:val="right" w:leader="dot" w:pos="9350"/>
             </w:tabs>
             <w:rPr>
-              <w:rFonts w:ascii="Times New Roman" w:hAnsi="Times New Roman"/>
               <w:noProof/>
               <w:lang w:val="en-CA" w:eastAsia="en-CA"/>
             </w:rPr>
@@ -2639,14 +2433,12 @@
             <w:r>
               <w:rPr>
                 <w:rStyle w:val="Hyperlink"/>
-                <w:rFonts w:ascii="Times New Roman" w:hAnsi="Times New Roman"/>
                 <w:noProof/>
               </w:rPr>
               <w:t>5.1.1</w:t>
             </w:r>
             <w:r>
               <w:rPr>
-                <w:rFonts w:ascii="Times New Roman" w:hAnsi="Times New Roman"/>
                 <w:noProof/>
                 <w:lang w:val="en-CA" w:eastAsia="en-CA"/>
               </w:rPr>
@@ -2655,14 +2447,12 @@
             <w:r>
               <w:rPr>
                 <w:rStyle w:val="Hyperlink"/>
-                <w:rFonts w:ascii="Times New Roman" w:hAnsi="Times New Roman"/>
                 <w:noProof/>
               </w:rPr>
               <w:t>Layer 1</w:t>
             </w:r>
             <w:r>
               <w:rPr>
-                <w:rFonts w:ascii="Times New Roman" w:hAnsi="Times New Roman"/>
                 <w:noProof/>
                 <w:webHidden/>
               </w:rPr>
@@ -2670,7 +2460,6 @@
             </w:r>
             <w:r>
               <w:rPr>
-                <w:rFonts w:ascii="Times New Roman" w:hAnsi="Times New Roman"/>
                 <w:noProof/>
                 <w:webHidden/>
               </w:rPr>
@@ -2678,7 +2467,6 @@
             </w:r>
             <w:r>
               <w:rPr>
-                <w:rFonts w:ascii="Times New Roman" w:hAnsi="Times New Roman"/>
                 <w:noProof/>
                 <w:webHidden/>
               </w:rPr>
@@ -2686,14 +2474,12 @@
             </w:r>
             <w:r>
               <w:rPr>
-                <w:rFonts w:ascii="Times New Roman" w:hAnsi="Times New Roman"/>
-                <w:noProof/>
-                <w:webHidden/>
-              </w:rPr>
-            </w:r>
-            <w:r>
-              <w:rPr>
-                <w:rFonts w:ascii="Times New Roman" w:hAnsi="Times New Roman"/>
+                <w:noProof/>
+                <w:webHidden/>
+              </w:rPr>
+            </w:r>
+            <w:r>
+              <w:rPr>
                 <w:noProof/>
                 <w:webHidden/>
               </w:rPr>
@@ -2701,7 +2487,6 @@
             </w:r>
             <w:r>
               <w:rPr>
-                <w:rFonts w:ascii="Times New Roman" w:hAnsi="Times New Roman"/>
                 <w:noProof/>
                 <w:webHidden/>
               </w:rPr>
@@ -2709,7 +2494,6 @@
             </w:r>
             <w:r>
               <w:rPr>
-                <w:rFonts w:ascii="Times New Roman" w:hAnsi="Times New Roman"/>
                 <w:noProof/>
                 <w:webHidden/>
               </w:rPr>
@@ -2725,7 +2509,6 @@
               <w:tab w:val="right" w:leader="dot" w:pos="9350"/>
             </w:tabs>
             <w:rPr>
-              <w:rFonts w:ascii="Times New Roman" w:hAnsi="Times New Roman"/>
               <w:noProof/>
               <w:lang w:val="en-CA" w:eastAsia="en-CA"/>
             </w:rPr>
@@ -2734,14 +2517,12 @@
             <w:r>
               <w:rPr>
                 <w:rStyle w:val="Hyperlink"/>
-                <w:rFonts w:ascii="Times New Roman" w:hAnsi="Times New Roman"/>
                 <w:noProof/>
               </w:rPr>
               <w:t>5.1.2</w:t>
             </w:r>
             <w:r>
               <w:rPr>
-                <w:rFonts w:ascii="Times New Roman" w:hAnsi="Times New Roman"/>
                 <w:noProof/>
                 <w:lang w:val="en-CA" w:eastAsia="en-CA"/>
               </w:rPr>
@@ -2750,14 +2531,12 @@
             <w:r>
               <w:rPr>
                 <w:rStyle w:val="Hyperlink"/>
-                <w:rFonts w:ascii="Times New Roman" w:hAnsi="Times New Roman"/>
                 <w:noProof/>
               </w:rPr>
               <w:t>Layer 2</w:t>
             </w:r>
             <w:r>
               <w:rPr>
-                <w:rFonts w:ascii="Times New Roman" w:hAnsi="Times New Roman"/>
                 <w:noProof/>
                 <w:webHidden/>
               </w:rPr>
@@ -2765,7 +2544,6 @@
             </w:r>
             <w:r>
               <w:rPr>
-                <w:rFonts w:ascii="Times New Roman" w:hAnsi="Times New Roman"/>
                 <w:noProof/>
                 <w:webHidden/>
               </w:rPr>
@@ -2773,7 +2551,6 @@
             </w:r>
             <w:r>
               <w:rPr>
-                <w:rFonts w:ascii="Times New Roman" w:hAnsi="Times New Roman"/>
                 <w:noProof/>
                 <w:webHidden/>
               </w:rPr>
@@ -2781,14 +2558,12 @@
             </w:r>
             <w:r>
               <w:rPr>
-                <w:rFonts w:ascii="Times New Roman" w:hAnsi="Times New Roman"/>
-                <w:noProof/>
-                <w:webHidden/>
-              </w:rPr>
-            </w:r>
-            <w:r>
-              <w:rPr>
-                <w:rFonts w:ascii="Times New Roman" w:hAnsi="Times New Roman"/>
+                <w:noProof/>
+                <w:webHidden/>
+              </w:rPr>
+            </w:r>
+            <w:r>
+              <w:rPr>
                 <w:noProof/>
                 <w:webHidden/>
               </w:rPr>
@@ -2796,7 +2571,6 @@
             </w:r>
             <w:r>
               <w:rPr>
-                <w:rFonts w:ascii="Times New Roman" w:hAnsi="Times New Roman"/>
                 <w:noProof/>
                 <w:webHidden/>
               </w:rPr>
@@ -2804,7 +2578,6 @@
             </w:r>
             <w:r>
               <w:rPr>
-                <w:rFonts w:ascii="Times New Roman" w:hAnsi="Times New Roman"/>
                 <w:noProof/>
                 <w:webHidden/>
               </w:rPr>
@@ -2820,7 +2593,6 @@
               <w:tab w:val="right" w:leader="dot" w:pos="9350"/>
             </w:tabs>
             <w:rPr>
-              <w:rFonts w:ascii="Times New Roman" w:hAnsi="Times New Roman"/>
               <w:noProof/>
               <w:lang w:val="en-CA" w:eastAsia="en-CA"/>
             </w:rPr>
@@ -2829,14 +2601,12 @@
             <w:r>
               <w:rPr>
                 <w:rStyle w:val="Hyperlink"/>
-                <w:rFonts w:ascii="Times New Roman" w:hAnsi="Times New Roman"/>
                 <w:noProof/>
               </w:rPr>
               <w:t>5.1.3</w:t>
             </w:r>
             <w:r>
               <w:rPr>
-                <w:rFonts w:ascii="Times New Roman" w:hAnsi="Times New Roman"/>
                 <w:noProof/>
                 <w:lang w:val="en-CA" w:eastAsia="en-CA"/>
               </w:rPr>
@@ -2845,14 +2615,12 @@
             <w:r>
               <w:rPr>
                 <w:rStyle w:val="Hyperlink"/>
-                <w:rFonts w:ascii="Times New Roman" w:hAnsi="Times New Roman"/>
                 <w:noProof/>
               </w:rPr>
               <w:t>Layer 3</w:t>
             </w:r>
             <w:r>
               <w:rPr>
-                <w:rFonts w:ascii="Times New Roman" w:hAnsi="Times New Roman"/>
                 <w:noProof/>
                 <w:webHidden/>
               </w:rPr>
@@ -2860,7 +2628,6 @@
             </w:r>
             <w:r>
               <w:rPr>
-                <w:rFonts w:ascii="Times New Roman" w:hAnsi="Times New Roman"/>
                 <w:noProof/>
                 <w:webHidden/>
               </w:rPr>
@@ -2868,7 +2635,6 @@
             </w:r>
             <w:r>
               <w:rPr>
-                <w:rFonts w:ascii="Times New Roman" w:hAnsi="Times New Roman"/>
                 <w:noProof/>
                 <w:webHidden/>
               </w:rPr>
@@ -2876,14 +2642,12 @@
             </w:r>
             <w:r>
               <w:rPr>
-                <w:rFonts w:ascii="Times New Roman" w:hAnsi="Times New Roman"/>
-                <w:noProof/>
-                <w:webHidden/>
-              </w:rPr>
-            </w:r>
-            <w:r>
-              <w:rPr>
-                <w:rFonts w:ascii="Times New Roman" w:hAnsi="Times New Roman"/>
+                <w:noProof/>
+                <w:webHidden/>
+              </w:rPr>
+            </w:r>
+            <w:r>
+              <w:rPr>
                 <w:noProof/>
                 <w:webHidden/>
               </w:rPr>
@@ -2891,7 +2655,6 @@
             </w:r>
             <w:r>
               <w:rPr>
-                <w:rFonts w:ascii="Times New Roman" w:hAnsi="Times New Roman"/>
                 <w:noProof/>
                 <w:webHidden/>
               </w:rPr>
@@ -2899,7 +2662,6 @@
             </w:r>
             <w:r>
               <w:rPr>
-                <w:rFonts w:ascii="Times New Roman" w:hAnsi="Times New Roman"/>
                 <w:noProof/>
                 <w:webHidden/>
               </w:rPr>
@@ -2915,7 +2677,6 @@
               <w:tab w:val="right" w:leader="dot" w:pos="9350"/>
             </w:tabs>
             <w:rPr>
-              <w:rFonts w:ascii="Times New Roman" w:hAnsi="Times New Roman"/>
               <w:noProof/>
               <w:lang w:val="en-CA" w:eastAsia="en-CA"/>
             </w:rPr>
@@ -2924,14 +2685,12 @@
             <w:r>
               <w:rPr>
                 <w:rStyle w:val="Hyperlink"/>
-                <w:rFonts w:ascii="Times New Roman" w:hAnsi="Times New Roman"/>
                 <w:noProof/>
               </w:rPr>
               <w:t>5.1.4</w:t>
             </w:r>
             <w:r>
               <w:rPr>
-                <w:rFonts w:ascii="Times New Roman" w:hAnsi="Times New Roman"/>
                 <w:noProof/>
                 <w:lang w:val="en-CA" w:eastAsia="en-CA"/>
               </w:rPr>
@@ -2940,14 +2699,12 @@
             <w:r>
               <w:rPr>
                 <w:rStyle w:val="Hyperlink"/>
-                <w:rFonts w:ascii="Times New Roman" w:hAnsi="Times New Roman"/>
                 <w:noProof/>
               </w:rPr>
               <w:t>Layer …</w:t>
             </w:r>
             <w:r>
               <w:rPr>
-                <w:rFonts w:ascii="Times New Roman" w:hAnsi="Times New Roman"/>
                 <w:noProof/>
                 <w:webHidden/>
               </w:rPr>
@@ -2955,7 +2712,6 @@
             </w:r>
             <w:r>
               <w:rPr>
-                <w:rFonts w:ascii="Times New Roman" w:hAnsi="Times New Roman"/>
                 <w:noProof/>
                 <w:webHidden/>
               </w:rPr>
@@ -2963,7 +2719,6 @@
             </w:r>
             <w:r>
               <w:rPr>
-                <w:rFonts w:ascii="Times New Roman" w:hAnsi="Times New Roman"/>
                 <w:noProof/>
                 <w:webHidden/>
               </w:rPr>
@@ -2971,14 +2726,12 @@
             </w:r>
             <w:r>
               <w:rPr>
-                <w:rFonts w:ascii="Times New Roman" w:hAnsi="Times New Roman"/>
-                <w:noProof/>
-                <w:webHidden/>
-              </w:rPr>
-            </w:r>
-            <w:r>
-              <w:rPr>
-                <w:rFonts w:ascii="Times New Roman" w:hAnsi="Times New Roman"/>
+                <w:noProof/>
+                <w:webHidden/>
+              </w:rPr>
+            </w:r>
+            <w:r>
+              <w:rPr>
                 <w:noProof/>
                 <w:webHidden/>
               </w:rPr>
@@ -2986,7 +2739,6 @@
             </w:r>
             <w:r>
               <w:rPr>
-                <w:rFonts w:ascii="Times New Roman" w:hAnsi="Times New Roman"/>
                 <w:noProof/>
                 <w:webHidden/>
               </w:rPr>
@@ -2994,7 +2746,6 @@
             </w:r>
             <w:r>
               <w:rPr>
-                <w:rFonts w:ascii="Times New Roman" w:hAnsi="Times New Roman"/>
                 <w:noProof/>
                 <w:webHidden/>
               </w:rPr>
@@ -3010,7 +2761,6 @@
               <w:tab w:val="right" w:leader="dot" w:pos="9350"/>
             </w:tabs>
             <w:rPr>
-              <w:rFonts w:ascii="Times New Roman" w:hAnsi="Times New Roman"/>
               <w:noProof/>
               <w:lang w:val="en-CA" w:eastAsia="en-CA"/>
             </w:rPr>
@@ -3019,14 +2769,12 @@
             <w:r>
               <w:rPr>
                 <w:rStyle w:val="Hyperlink"/>
-                <w:rFonts w:ascii="Times New Roman" w:hAnsi="Times New Roman"/>
                 <w:noProof/>
               </w:rPr>
               <w:t>5.2</w:t>
             </w:r>
             <w:r>
               <w:rPr>
-                <w:rFonts w:ascii="Times New Roman" w:hAnsi="Times New Roman"/>
                 <w:noProof/>
                 <w:lang w:val="en-CA" w:eastAsia="en-CA"/>
               </w:rPr>
@@ -3035,14 +2783,12 @@
             <w:r>
               <w:rPr>
                 <w:rStyle w:val="Hyperlink"/>
-                <w:rFonts w:ascii="Times New Roman" w:hAnsi="Times New Roman"/>
                 <w:noProof/>
               </w:rPr>
               <w:t>Object Oriented Principles and Patterns</w:t>
             </w:r>
             <w:r>
               <w:rPr>
-                <w:rFonts w:ascii="Times New Roman" w:hAnsi="Times New Roman"/>
                 <w:noProof/>
                 <w:webHidden/>
               </w:rPr>
@@ -3050,7 +2796,6 @@
             </w:r>
             <w:r>
               <w:rPr>
-                <w:rFonts w:ascii="Times New Roman" w:hAnsi="Times New Roman"/>
                 <w:noProof/>
                 <w:webHidden/>
               </w:rPr>
@@ -3058,7 +2803,6 @@
             </w:r>
             <w:r>
               <w:rPr>
-                <w:rFonts w:ascii="Times New Roman" w:hAnsi="Times New Roman"/>
                 <w:noProof/>
                 <w:webHidden/>
               </w:rPr>
@@ -3066,14 +2810,12 @@
             </w:r>
             <w:r>
               <w:rPr>
-                <w:rFonts w:ascii="Times New Roman" w:hAnsi="Times New Roman"/>
-                <w:noProof/>
-                <w:webHidden/>
-              </w:rPr>
-            </w:r>
-            <w:r>
-              <w:rPr>
-                <w:rFonts w:ascii="Times New Roman" w:hAnsi="Times New Roman"/>
+                <w:noProof/>
+                <w:webHidden/>
+              </w:rPr>
+            </w:r>
+            <w:r>
+              <w:rPr>
                 <w:noProof/>
                 <w:webHidden/>
               </w:rPr>
@@ -3081,7 +2823,6 @@
             </w:r>
             <w:r>
               <w:rPr>
-                <w:rFonts w:ascii="Times New Roman" w:hAnsi="Times New Roman"/>
                 <w:noProof/>
                 <w:webHidden/>
               </w:rPr>
@@ -3089,7 +2830,6 @@
             </w:r>
             <w:r>
               <w:rPr>
-                <w:rFonts w:ascii="Times New Roman" w:hAnsi="Times New Roman"/>
                 <w:noProof/>
                 <w:webHidden/>
               </w:rPr>
@@ -3105,7 +2845,6 @@
               <w:tab w:val="right" w:leader="dot" w:pos="9350"/>
             </w:tabs>
             <w:rPr>
-              <w:rFonts w:ascii="Times New Roman" w:hAnsi="Times New Roman"/>
               <w:noProof/>
               <w:lang w:val="en-CA" w:eastAsia="en-CA"/>
             </w:rPr>
@@ -3114,14 +2853,12 @@
             <w:r>
               <w:rPr>
                 <w:rStyle w:val="Hyperlink"/>
-                <w:rFonts w:ascii="Times New Roman" w:hAnsi="Times New Roman"/>
                 <w:noProof/>
               </w:rPr>
               <w:t>5.2.1</w:t>
             </w:r>
             <w:r>
               <w:rPr>
-                <w:rFonts w:ascii="Times New Roman" w:hAnsi="Times New Roman"/>
                 <w:noProof/>
                 <w:lang w:val="en-CA" w:eastAsia="en-CA"/>
               </w:rPr>
@@ -3130,14 +2867,12 @@
             <w:r>
               <w:rPr>
                 <w:rStyle w:val="Hyperlink"/>
-                <w:rFonts w:ascii="Times New Roman" w:hAnsi="Times New Roman"/>
                 <w:noProof/>
               </w:rPr>
               <w:t>Principles Used</w:t>
             </w:r>
             <w:r>
               <w:rPr>
-                <w:rFonts w:ascii="Times New Roman" w:hAnsi="Times New Roman"/>
                 <w:noProof/>
                 <w:webHidden/>
               </w:rPr>
@@ -3145,7 +2880,6 @@
             </w:r>
             <w:r>
               <w:rPr>
-                <w:rFonts w:ascii="Times New Roman" w:hAnsi="Times New Roman"/>
                 <w:noProof/>
                 <w:webHidden/>
               </w:rPr>
@@ -3153,7 +2887,6 @@
             </w:r>
             <w:r>
               <w:rPr>
-                <w:rFonts w:ascii="Times New Roman" w:hAnsi="Times New Roman"/>
                 <w:noProof/>
                 <w:webHidden/>
               </w:rPr>
@@ -3161,14 +2894,12 @@
             </w:r>
             <w:r>
               <w:rPr>
-                <w:rFonts w:ascii="Times New Roman" w:hAnsi="Times New Roman"/>
-                <w:noProof/>
-                <w:webHidden/>
-              </w:rPr>
-            </w:r>
-            <w:r>
-              <w:rPr>
-                <w:rFonts w:ascii="Times New Roman" w:hAnsi="Times New Roman"/>
+                <w:noProof/>
+                <w:webHidden/>
+              </w:rPr>
+            </w:r>
+            <w:r>
+              <w:rPr>
                 <w:noProof/>
                 <w:webHidden/>
               </w:rPr>
@@ -3176,7 +2907,6 @@
             </w:r>
             <w:r>
               <w:rPr>
-                <w:rFonts w:ascii="Times New Roman" w:hAnsi="Times New Roman"/>
                 <w:noProof/>
                 <w:webHidden/>
               </w:rPr>
@@ -3184,7 +2914,6 @@
             </w:r>
             <w:r>
               <w:rPr>
-                <w:rFonts w:ascii="Times New Roman" w:hAnsi="Times New Roman"/>
                 <w:noProof/>
                 <w:webHidden/>
               </w:rPr>
@@ -3200,7 +2929,6 @@
               <w:tab w:val="right" w:leader="dot" w:pos="9350"/>
             </w:tabs>
             <w:rPr>
-              <w:rFonts w:ascii="Times New Roman" w:hAnsi="Times New Roman"/>
               <w:noProof/>
               <w:lang w:val="en-CA" w:eastAsia="en-CA"/>
             </w:rPr>
@@ -3209,14 +2937,12 @@
             <w:r>
               <w:rPr>
                 <w:rStyle w:val="Hyperlink"/>
-                <w:rFonts w:ascii="Times New Roman" w:hAnsi="Times New Roman"/>
                 <w:noProof/>
               </w:rPr>
               <w:t>5.2.2</w:t>
             </w:r>
             <w:r>
               <w:rPr>
-                <w:rFonts w:ascii="Times New Roman" w:hAnsi="Times New Roman"/>
                 <w:noProof/>
                 <w:lang w:val="en-CA" w:eastAsia="en-CA"/>
               </w:rPr>
@@ -3225,14 +2951,12 @@
             <w:r>
               <w:rPr>
                 <w:rStyle w:val="Hyperlink"/>
-                <w:rFonts w:ascii="Times New Roman" w:hAnsi="Times New Roman"/>
                 <w:noProof/>
               </w:rPr>
               <w:t>Pattern Used</w:t>
             </w:r>
             <w:r>
               <w:rPr>
-                <w:rFonts w:ascii="Times New Roman" w:hAnsi="Times New Roman"/>
                 <w:noProof/>
                 <w:webHidden/>
               </w:rPr>
@@ -3240,7 +2964,6 @@
             </w:r>
             <w:r>
               <w:rPr>
-                <w:rFonts w:ascii="Times New Roman" w:hAnsi="Times New Roman"/>
                 <w:noProof/>
                 <w:webHidden/>
               </w:rPr>
@@ -3248,7 +2971,6 @@
             </w:r>
             <w:r>
               <w:rPr>
-                <w:rFonts w:ascii="Times New Roman" w:hAnsi="Times New Roman"/>
                 <w:noProof/>
                 <w:webHidden/>
               </w:rPr>
@@ -3256,14 +2978,12 @@
             </w:r>
             <w:r>
               <w:rPr>
-                <w:rFonts w:ascii="Times New Roman" w:hAnsi="Times New Roman"/>
-                <w:noProof/>
-                <w:webHidden/>
-              </w:rPr>
-            </w:r>
-            <w:r>
-              <w:rPr>
-                <w:rFonts w:ascii="Times New Roman" w:hAnsi="Times New Roman"/>
+                <w:noProof/>
+                <w:webHidden/>
+              </w:rPr>
+            </w:r>
+            <w:r>
+              <w:rPr>
                 <w:noProof/>
                 <w:webHidden/>
               </w:rPr>
@@ -3271,7 +2991,6 @@
             </w:r>
             <w:r>
               <w:rPr>
-                <w:rFonts w:ascii="Times New Roman" w:hAnsi="Times New Roman"/>
                 <w:noProof/>
                 <w:webHidden/>
               </w:rPr>
@@ -3279,7 +2998,6 @@
             </w:r>
             <w:r>
               <w:rPr>
-                <w:rFonts w:ascii="Times New Roman" w:hAnsi="Times New Roman"/>
                 <w:noProof/>
                 <w:webHidden/>
               </w:rPr>
@@ -3295,7 +3013,6 @@
               <w:tab w:val="right" w:leader="dot" w:pos="9350"/>
             </w:tabs>
             <w:rPr>
-              <w:rFonts w:ascii="Times New Roman" w:hAnsi="Times New Roman"/>
               <w:noProof/>
               <w:lang w:val="en-CA" w:eastAsia="en-CA"/>
             </w:rPr>
@@ -3304,14 +3021,12 @@
             <w:r>
               <w:rPr>
                 <w:rStyle w:val="Hyperlink"/>
-                <w:rFonts w:ascii="Times New Roman" w:hAnsi="Times New Roman"/>
                 <w:noProof/>
               </w:rPr>
               <w:t>6</w:t>
             </w:r>
             <w:r>
               <w:rPr>
-                <w:rFonts w:ascii="Times New Roman" w:hAnsi="Times New Roman"/>
                 <w:noProof/>
                 <w:lang w:val="en-CA" w:eastAsia="en-CA"/>
               </w:rPr>
@@ -3320,14 +3035,12 @@
             <w:r>
               <w:rPr>
                 <w:rStyle w:val="Hyperlink"/>
-                <w:rFonts w:ascii="Times New Roman" w:hAnsi="Times New Roman"/>
                 <w:noProof/>
               </w:rPr>
               <w:t>Dynamic Behaviour: Sequence Diagrams</w:t>
             </w:r>
             <w:r>
               <w:rPr>
-                <w:rFonts w:ascii="Times New Roman" w:hAnsi="Times New Roman"/>
                 <w:noProof/>
                 <w:webHidden/>
               </w:rPr>
@@ -3335,7 +3048,6 @@
             </w:r>
             <w:r>
               <w:rPr>
-                <w:rFonts w:ascii="Times New Roman" w:hAnsi="Times New Roman"/>
                 <w:noProof/>
                 <w:webHidden/>
               </w:rPr>
@@ -3343,7 +3055,6 @@
             </w:r>
             <w:r>
               <w:rPr>
-                <w:rFonts w:ascii="Times New Roman" w:hAnsi="Times New Roman"/>
                 <w:noProof/>
                 <w:webHidden/>
               </w:rPr>
@@ -3351,14 +3062,12 @@
             </w:r>
             <w:r>
               <w:rPr>
-                <w:rFonts w:ascii="Times New Roman" w:hAnsi="Times New Roman"/>
-                <w:noProof/>
-                <w:webHidden/>
-              </w:rPr>
-            </w:r>
-            <w:r>
-              <w:rPr>
-                <w:rFonts w:ascii="Times New Roman" w:hAnsi="Times New Roman"/>
+                <w:noProof/>
+                <w:webHidden/>
+              </w:rPr>
+            </w:r>
+            <w:r>
+              <w:rPr>
                 <w:noProof/>
                 <w:webHidden/>
               </w:rPr>
@@ -3366,7 +3075,6 @@
             </w:r>
             <w:r>
               <w:rPr>
-                <w:rFonts w:ascii="Times New Roman" w:hAnsi="Times New Roman"/>
                 <w:noProof/>
                 <w:webHidden/>
               </w:rPr>
@@ -3374,7 +3082,6 @@
             </w:r>
             <w:r>
               <w:rPr>
-                <w:rFonts w:ascii="Times New Roman" w:hAnsi="Times New Roman"/>
                 <w:noProof/>
                 <w:webHidden/>
               </w:rPr>
@@ -3390,7 +3097,6 @@
               <w:tab w:val="right" w:leader="dot" w:pos="9350"/>
             </w:tabs>
             <w:rPr>
-              <w:rFonts w:ascii="Times New Roman" w:hAnsi="Times New Roman"/>
               <w:noProof/>
               <w:lang w:val="en-CA" w:eastAsia="en-CA"/>
             </w:rPr>
@@ -3399,14 +3105,12 @@
             <w:r>
               <w:rPr>
                 <w:rStyle w:val="Hyperlink"/>
-                <w:rFonts w:ascii="Times New Roman" w:hAnsi="Times New Roman"/>
                 <w:noProof/>
               </w:rPr>
               <w:t>7</w:t>
             </w:r>
             <w:r>
               <w:rPr>
-                <w:rFonts w:ascii="Times New Roman" w:hAnsi="Times New Roman"/>
                 <w:noProof/>
                 <w:lang w:val="en-CA" w:eastAsia="en-CA"/>
               </w:rPr>
@@ -3415,14 +3119,12 @@
             <w:r>
               <w:rPr>
                 <w:rStyle w:val="Hyperlink"/>
-                <w:rFonts w:ascii="Times New Roman" w:hAnsi="Times New Roman"/>
                 <w:noProof/>
               </w:rPr>
               <w:t>(System Logic…) Design</w:t>
             </w:r>
             <w:r>
               <w:rPr>
-                <w:rFonts w:ascii="Times New Roman" w:hAnsi="Times New Roman"/>
                 <w:noProof/>
                 <w:webHidden/>
               </w:rPr>
@@ -3430,7 +3132,6 @@
             </w:r>
             <w:r>
               <w:rPr>
-                <w:rFonts w:ascii="Times New Roman" w:hAnsi="Times New Roman"/>
                 <w:noProof/>
                 <w:webHidden/>
               </w:rPr>
@@ -3438,7 +3139,6 @@
             </w:r>
             <w:r>
               <w:rPr>
-                <w:rFonts w:ascii="Times New Roman" w:hAnsi="Times New Roman"/>
                 <w:noProof/>
                 <w:webHidden/>
               </w:rPr>
@@ -3446,14 +3146,12 @@
             </w:r>
             <w:r>
               <w:rPr>
-                <w:rFonts w:ascii="Times New Roman" w:hAnsi="Times New Roman"/>
-                <w:noProof/>
-                <w:webHidden/>
-              </w:rPr>
-            </w:r>
-            <w:r>
-              <w:rPr>
-                <w:rFonts w:ascii="Times New Roman" w:hAnsi="Times New Roman"/>
+                <w:noProof/>
+                <w:webHidden/>
+              </w:rPr>
+            </w:r>
+            <w:r>
+              <w:rPr>
                 <w:noProof/>
                 <w:webHidden/>
               </w:rPr>
@@ -3461,7 +3159,6 @@
             </w:r>
             <w:r>
               <w:rPr>
-                <w:rFonts w:ascii="Times New Roman" w:hAnsi="Times New Roman"/>
                 <w:noProof/>
                 <w:webHidden/>
               </w:rPr>
@@ -3469,7 +3166,6 @@
             </w:r>
             <w:r>
               <w:rPr>
-                <w:rFonts w:ascii="Times New Roman" w:hAnsi="Times New Roman"/>
                 <w:noProof/>
                 <w:webHidden/>
               </w:rPr>
@@ -3485,7 +3181,6 @@
               <w:tab w:val="right" w:leader="dot" w:pos="9350"/>
             </w:tabs>
             <w:rPr>
-              <w:rFonts w:ascii="Times New Roman" w:hAnsi="Times New Roman"/>
               <w:noProof/>
               <w:lang w:val="en-CA" w:eastAsia="en-CA"/>
             </w:rPr>
@@ -3494,14 +3189,12 @@
             <w:r>
               <w:rPr>
                 <w:rStyle w:val="Hyperlink"/>
-                <w:rFonts w:ascii="Times New Roman" w:hAnsi="Times New Roman"/>
                 <w:noProof/>
               </w:rPr>
               <w:t>8</w:t>
             </w:r>
             <w:r>
               <w:rPr>
-                <w:rFonts w:ascii="Times New Roman" w:hAnsi="Times New Roman"/>
                 <w:noProof/>
                 <w:lang w:val="en-CA" w:eastAsia="en-CA"/>
               </w:rPr>
@@ -3510,14 +3203,12 @@
             <w:r>
               <w:rPr>
                 <w:rStyle w:val="Hyperlink"/>
-                <w:rFonts w:ascii="Times New Roman" w:hAnsi="Times New Roman"/>
                 <w:noProof/>
               </w:rPr>
               <w:t>User Interface Design</w:t>
             </w:r>
             <w:r>
               <w:rPr>
-                <w:rFonts w:ascii="Times New Roman" w:hAnsi="Times New Roman"/>
                 <w:noProof/>
                 <w:webHidden/>
               </w:rPr>
@@ -3525,7 +3216,6 @@
             </w:r>
             <w:r>
               <w:rPr>
-                <w:rFonts w:ascii="Times New Roman" w:hAnsi="Times New Roman"/>
                 <w:noProof/>
                 <w:webHidden/>
               </w:rPr>
@@ -3533,7 +3223,6 @@
             </w:r>
             <w:r>
               <w:rPr>
-                <w:rFonts w:ascii="Times New Roman" w:hAnsi="Times New Roman"/>
                 <w:noProof/>
                 <w:webHidden/>
               </w:rPr>
@@ -3541,14 +3230,12 @@
             </w:r>
             <w:r>
               <w:rPr>
-                <w:rFonts w:ascii="Times New Roman" w:hAnsi="Times New Roman"/>
-                <w:noProof/>
-                <w:webHidden/>
-              </w:rPr>
-            </w:r>
-            <w:r>
-              <w:rPr>
-                <w:rFonts w:ascii="Times New Roman" w:hAnsi="Times New Roman"/>
+                <w:noProof/>
+                <w:webHidden/>
+              </w:rPr>
+            </w:r>
+            <w:r>
+              <w:rPr>
                 <w:noProof/>
                 <w:webHidden/>
               </w:rPr>
@@ -3556,7 +3243,6 @@
             </w:r>
             <w:r>
               <w:rPr>
-                <w:rFonts w:ascii="Times New Roman" w:hAnsi="Times New Roman"/>
                 <w:noProof/>
                 <w:webHidden/>
               </w:rPr>
@@ -3564,7 +3250,6 @@
             </w:r>
             <w:r>
               <w:rPr>
-                <w:rFonts w:ascii="Times New Roman" w:hAnsi="Times New Roman"/>
                 <w:noProof/>
                 <w:webHidden/>
               </w:rPr>
@@ -3580,7 +3265,6 @@
               <w:tab w:val="right" w:leader="dot" w:pos="9350"/>
             </w:tabs>
             <w:rPr>
-              <w:rFonts w:ascii="Times New Roman" w:hAnsi="Times New Roman"/>
               <w:noProof/>
               <w:lang w:val="en-CA" w:eastAsia="en-CA"/>
             </w:rPr>
@@ -3589,14 +3273,12 @@
             <w:r>
               <w:rPr>
                 <w:rStyle w:val="Hyperlink"/>
-                <w:rFonts w:ascii="Times New Roman" w:hAnsi="Times New Roman"/>
                 <w:noProof/>
               </w:rPr>
               <w:t>8.1</w:t>
             </w:r>
             <w:r>
               <w:rPr>
-                <w:rFonts w:ascii="Times New Roman" w:hAnsi="Times New Roman"/>
                 <w:noProof/>
                 <w:lang w:val="en-CA" w:eastAsia="en-CA"/>
               </w:rPr>
@@ -3605,14 +3287,12 @@
             <w:r>
               <w:rPr>
                 <w:rStyle w:val="Hyperlink"/>
-                <w:rFonts w:ascii="Times New Roman" w:hAnsi="Times New Roman"/>
                 <w:noProof/>
               </w:rPr>
               <w:t>Description of the User Interface</w:t>
             </w:r>
             <w:r>
               <w:rPr>
-                <w:rFonts w:ascii="Times New Roman" w:hAnsi="Times New Roman"/>
                 <w:noProof/>
                 <w:webHidden/>
               </w:rPr>
@@ -3620,7 +3300,6 @@
             </w:r>
             <w:r>
               <w:rPr>
-                <w:rFonts w:ascii="Times New Roman" w:hAnsi="Times New Roman"/>
                 <w:noProof/>
                 <w:webHidden/>
               </w:rPr>
@@ -3628,7 +3307,6 @@
             </w:r>
             <w:r>
               <w:rPr>
-                <w:rFonts w:ascii="Times New Roman" w:hAnsi="Times New Roman"/>
                 <w:noProof/>
                 <w:webHidden/>
               </w:rPr>
@@ -3636,14 +3314,12 @@
             </w:r>
             <w:r>
               <w:rPr>
-                <w:rFonts w:ascii="Times New Roman" w:hAnsi="Times New Roman"/>
-                <w:noProof/>
-                <w:webHidden/>
-              </w:rPr>
-            </w:r>
-            <w:r>
-              <w:rPr>
-                <w:rFonts w:ascii="Times New Roman" w:hAnsi="Times New Roman"/>
+                <w:noProof/>
+                <w:webHidden/>
+              </w:rPr>
+            </w:r>
+            <w:r>
+              <w:rPr>
                 <w:noProof/>
                 <w:webHidden/>
               </w:rPr>
@@ -3651,7 +3327,6 @@
             </w:r>
             <w:r>
               <w:rPr>
-                <w:rFonts w:ascii="Times New Roman" w:hAnsi="Times New Roman"/>
                 <w:noProof/>
                 <w:webHidden/>
               </w:rPr>
@@ -3659,7 +3334,6 @@
             </w:r>
             <w:r>
               <w:rPr>
-                <w:rFonts w:ascii="Times New Roman" w:hAnsi="Times New Roman"/>
                 <w:noProof/>
                 <w:webHidden/>
               </w:rPr>
@@ -3675,7 +3349,6 @@
               <w:tab w:val="right" w:leader="dot" w:pos="9350"/>
             </w:tabs>
             <w:rPr>
-              <w:rFonts w:ascii="Times New Roman" w:hAnsi="Times New Roman"/>
               <w:noProof/>
               <w:lang w:val="en-CA" w:eastAsia="en-CA"/>
             </w:rPr>
@@ -3684,14 +3357,12 @@
             <w:r>
               <w:rPr>
                 <w:rStyle w:val="Hyperlink"/>
-                <w:rFonts w:ascii="Times New Roman" w:hAnsi="Times New Roman"/>
                 <w:noProof/>
               </w:rPr>
               <w:t>8.2</w:t>
             </w:r>
             <w:r>
               <w:rPr>
-                <w:rFonts w:ascii="Times New Roman" w:hAnsi="Times New Roman"/>
                 <w:noProof/>
                 <w:lang w:val="en-CA" w:eastAsia="en-CA"/>
               </w:rPr>
@@ -3700,14 +3371,12 @@
             <w:r>
               <w:rPr>
                 <w:rStyle w:val="Hyperlink"/>
-                <w:rFonts w:ascii="Times New Roman" w:hAnsi="Times New Roman"/>
                 <w:noProof/>
               </w:rPr>
               <w:t>Visual Presentation of Graphical User Interface</w:t>
             </w:r>
             <w:r>
               <w:rPr>
-                <w:rFonts w:ascii="Times New Roman" w:hAnsi="Times New Roman"/>
                 <w:noProof/>
                 <w:webHidden/>
               </w:rPr>
@@ -3715,7 +3384,6 @@
             </w:r>
             <w:r>
               <w:rPr>
-                <w:rFonts w:ascii="Times New Roman" w:hAnsi="Times New Roman"/>
                 <w:noProof/>
                 <w:webHidden/>
               </w:rPr>
@@ -3723,7 +3391,6 @@
             </w:r>
             <w:r>
               <w:rPr>
-                <w:rFonts w:ascii="Times New Roman" w:hAnsi="Times New Roman"/>
                 <w:noProof/>
                 <w:webHidden/>
               </w:rPr>
@@ -3731,14 +3398,12 @@
             </w:r>
             <w:r>
               <w:rPr>
-                <w:rFonts w:ascii="Times New Roman" w:hAnsi="Times New Roman"/>
-                <w:noProof/>
-                <w:webHidden/>
-              </w:rPr>
-            </w:r>
-            <w:r>
-              <w:rPr>
-                <w:rFonts w:ascii="Times New Roman" w:hAnsi="Times New Roman"/>
+                <w:noProof/>
+                <w:webHidden/>
+              </w:rPr>
+            </w:r>
+            <w:r>
+              <w:rPr>
                 <w:noProof/>
                 <w:webHidden/>
               </w:rPr>
@@ -3746,7 +3411,6 @@
             </w:r>
             <w:r>
               <w:rPr>
-                <w:rFonts w:ascii="Times New Roman" w:hAnsi="Times New Roman"/>
                 <w:noProof/>
                 <w:webHidden/>
               </w:rPr>
@@ -3754,7 +3418,6 @@
             </w:r>
             <w:r>
               <w:rPr>
-                <w:rFonts w:ascii="Times New Roman" w:hAnsi="Times New Roman"/>
                 <w:noProof/>
                 <w:webHidden/>
               </w:rPr>
@@ -3770,7 +3433,6 @@
               <w:tab w:val="right" w:leader="dot" w:pos="9350"/>
             </w:tabs>
             <w:rPr>
-              <w:rFonts w:ascii="Times New Roman" w:hAnsi="Times New Roman"/>
               <w:noProof/>
               <w:lang w:val="en-CA" w:eastAsia="en-CA"/>
             </w:rPr>
@@ -3779,14 +3441,12 @@
             <w:r>
               <w:rPr>
                 <w:rStyle w:val="Hyperlink"/>
-                <w:rFonts w:ascii="Times New Roman" w:hAnsi="Times New Roman"/>
                 <w:noProof/>
               </w:rPr>
               <w:t>9</w:t>
             </w:r>
             <w:r>
               <w:rPr>
-                <w:rFonts w:ascii="Times New Roman" w:hAnsi="Times New Roman"/>
                 <w:noProof/>
                 <w:lang w:val="en-CA" w:eastAsia="en-CA"/>
               </w:rPr>
@@ -3795,14 +3455,12 @@
             <w:r>
               <w:rPr>
                 <w:rStyle w:val="Hyperlink"/>
-                <w:rFonts w:ascii="Times New Roman" w:hAnsi="Times New Roman"/>
                 <w:noProof/>
               </w:rPr>
               <w:t>References</w:t>
             </w:r>
             <w:r>
               <w:rPr>
-                <w:rFonts w:ascii="Times New Roman" w:hAnsi="Times New Roman"/>
                 <w:noProof/>
                 <w:webHidden/>
               </w:rPr>
@@ -3810,7 +3468,6 @@
             </w:r>
             <w:r>
               <w:rPr>
-                <w:rFonts w:ascii="Times New Roman" w:hAnsi="Times New Roman"/>
                 <w:noProof/>
                 <w:webHidden/>
               </w:rPr>
@@ -3818,7 +3475,6 @@
             </w:r>
             <w:r>
               <w:rPr>
-                <w:rFonts w:ascii="Times New Roman" w:hAnsi="Times New Roman"/>
                 <w:noProof/>
                 <w:webHidden/>
               </w:rPr>
@@ -3826,14 +3482,12 @@
             </w:r>
             <w:r>
               <w:rPr>
-                <w:rFonts w:ascii="Times New Roman" w:hAnsi="Times New Roman"/>
-                <w:noProof/>
-                <w:webHidden/>
-              </w:rPr>
-            </w:r>
-            <w:r>
-              <w:rPr>
-                <w:rFonts w:ascii="Times New Roman" w:hAnsi="Times New Roman"/>
+                <w:noProof/>
+                <w:webHidden/>
+              </w:rPr>
+            </w:r>
+            <w:r>
+              <w:rPr>
                 <w:noProof/>
                 <w:webHidden/>
               </w:rPr>
@@ -3841,7 +3495,6 @@
             </w:r>
             <w:r>
               <w:rPr>
-                <w:rFonts w:ascii="Times New Roman" w:hAnsi="Times New Roman"/>
                 <w:noProof/>
                 <w:webHidden/>
               </w:rPr>
@@ -3849,7 +3502,6 @@
             </w:r>
             <w:r>
               <w:rPr>
-                <w:rFonts w:ascii="Times New Roman" w:hAnsi="Times New Roman"/>
                 <w:noProof/>
                 <w:webHidden/>
               </w:rPr>
@@ -3860,14 +3512,12 @@
         <w:p>
           <w:pPr>
             <w:rPr>
-              <w:rFonts w:ascii="Times New Roman" w:hAnsi="Times New Roman" w:cs="Times New Roman"/>
               <w:b/>
               <w:color w:val="000000" w:themeColor="text1"/>
             </w:rPr>
           </w:pPr>
           <w:r>
             <w:rPr>
-              <w:rFonts w:ascii="Times New Roman" w:hAnsi="Times New Roman" w:cs="Times New Roman"/>
               <w:b/>
               <w:bCs/>
               <w:noProof/>
@@ -3881,14 +3531,12 @@
     <w:p>
       <w:pPr>
         <w:rPr>
-          <w:rFonts w:ascii="Times New Roman" w:hAnsi="Times New Roman" w:cs="Times New Roman"/>
           <w:b/>
           <w:color w:val="000000" w:themeColor="text1"/>
         </w:rPr>
       </w:pPr>
       <w:r>
         <w:rPr>
-          <w:rFonts w:ascii="Times New Roman" w:hAnsi="Times New Roman" w:cs="Times New Roman"/>
           <w:b/>
           <w:color w:val="000000" w:themeColor="text1"/>
         </w:rPr>
@@ -3992,27 +3640,12 @@
       <w:pPr>
         <w:spacing w:after="240"/>
         <w:ind w:firstLine="576"/>
-        <w:rPr>
-          <w:rFonts w:ascii="Times New Roman" w:hAnsi="Times New Roman" w:cs="Times New Roman"/>
-        </w:rPr>
-      </w:pPr>
-    </w:p>
-    <w:p>
-      <w:pPr>
-        <w:rPr>
-          <w:rFonts w:ascii="Times New Roman" w:hAnsi="Times New Roman" w:cs="Times New Roman"/>
-        </w:rPr>
-      </w:pPr>
-    </w:p>
-    <w:p>
-      <w:pPr>
-        <w:rPr>
-          <w:rFonts w:ascii="Times New Roman" w:hAnsi="Times New Roman" w:cs="Times New Roman"/>
-        </w:rPr>
-      </w:pPr>
-      <w:r>
-        <w:rPr>
-          <w:rFonts w:ascii="Times New Roman" w:hAnsi="Times New Roman" w:cs="Times New Roman"/>
+      </w:pPr>
+    </w:p>
+    <w:p/>
+    <w:p>
+      <w:r>
+        <w:rPr>
           <w:b/>
           <w:color w:val="000000" w:themeColor="text1"/>
         </w:rPr>
@@ -4040,15 +3673,7 @@
       <w:bookmarkEnd w:id="5"/>
     </w:p>
     <w:p>
-      <w:pPr>
-        <w:rPr>
-          <w:rFonts w:ascii="Times New Roman" w:hAnsi="Times New Roman" w:cs="Times New Roman"/>
-        </w:rPr>
-      </w:pPr>
-      <w:r>
-        <w:rPr>
-          <w:rFonts w:ascii="Times New Roman" w:hAnsi="Times New Roman" w:cs="Times New Roman"/>
-        </w:rPr>
+      <w:r>
         <w:br w:type="page"/>
       </w:r>
     </w:p>
@@ -4085,25 +3710,19 @@
       </w:r>
       <w:bookmarkEnd w:id="7"/>
     </w:p>
-    <w:p>
-      <w:pPr>
+    <w:p/>
+    <w:p>
+      <w:pPr>
+        <w:pStyle w:val="Heading2"/>
         <w:rPr>
           <w:rFonts w:ascii="Times New Roman" w:hAnsi="Times New Roman" w:cs="Times New Roman"/>
         </w:rPr>
       </w:pPr>
-    </w:p>
-    <w:p>
-      <w:pPr>
-        <w:pStyle w:val="Heading2"/>
+      <w:bookmarkStart w:id="8" w:name="_Toc414197310"/>
+      <w:r>
         <w:rPr>
           <w:rFonts w:ascii="Times New Roman" w:hAnsi="Times New Roman" w:cs="Times New Roman"/>
         </w:rPr>
-      </w:pPr>
-      <w:bookmarkStart w:id="8" w:name="_Toc414197310"/>
-      <w:r>
-        <w:rPr>
-          <w:rFonts w:ascii="Times New Roman" w:hAnsi="Times New Roman" w:cs="Times New Roman"/>
-        </w:rPr>
         <w:t>Constraints</w:t>
       </w:r>
       <w:bookmarkEnd w:id="8"/>
@@ -4111,7 +3730,6 @@
     <w:p>
       <w:pPr>
         <w:rPr>
-          <w:rFonts w:ascii="Times New Roman" w:hAnsi="Times New Roman" w:cs="Times New Roman"/>
           <w:b/>
           <w:color w:val="000000" w:themeColor="text1"/>
         </w:rPr>
@@ -4199,176 +3817,81 @@
       </w:r>
       <w:bookmarkEnd w:id="14"/>
     </w:p>
-    <w:p>
-      <w:pPr>
-        <w:rPr>
-          <w:rFonts w:ascii="Times New Roman" w:hAnsi="Times New Roman" w:cs="Times New Roman"/>
-        </w:rPr>
-      </w:pPr>
-    </w:p>
-    <w:p>
-      <w:pPr>
-        <w:rPr>
-          <w:rFonts w:ascii="Times New Roman" w:hAnsi="Times New Roman" w:cs="Times New Roman"/>
-        </w:rPr>
-      </w:pPr>
-      <w:r>
-        <w:rPr>
-          <w:rFonts w:ascii="Times New Roman" w:hAnsi="Times New Roman" w:cs="Times New Roman"/>
-        </w:rPr>
+    <w:p/>
+    <w:p>
+      <w:r>
         <w:t xml:space="preserve">The design of </w:t>
       </w:r>
       <w:r>
-        <w:rPr>
-          <w:rFonts w:ascii="Times New Roman" w:hAnsi="Times New Roman" w:cs="Times New Roman"/>
-        </w:rPr>
         <w:t xml:space="preserve">the </w:t>
       </w:r>
       <w:r>
-        <w:rPr>
-          <w:rFonts w:ascii="Times New Roman" w:hAnsi="Times New Roman" w:cs="Times New Roman"/>
-        </w:rPr>
         <w:t>current system is based on the layered architectural style, where the main system is divided into two main subcomponents, namely Presentation and Business Logic layers.</w:t>
       </w:r>
       <w:r>
-        <w:rPr>
-          <w:rFonts w:ascii="Times New Roman" w:hAnsi="Times New Roman" w:cs="Times New Roman"/>
-        </w:rPr>
         <w:t xml:space="preserve"> Such an approach limits interaction between the two layers and separates responsibilities to achieve higher system cohesion.</w:t>
       </w:r>
       <w:r>
-        <w:rPr>
-          <w:rFonts w:ascii="Times New Roman" w:hAnsi="Times New Roman" w:cs="Times New Roman"/>
-        </w:rPr>
         <w:t xml:space="preserve"> </w:t>
       </w:r>
     </w:p>
     <w:p>
-      <w:pPr>
-        <w:rPr>
-          <w:rFonts w:ascii="Times New Roman" w:hAnsi="Times New Roman" w:cs="Times New Roman"/>
-        </w:rPr>
-      </w:pPr>
-      <w:r>
-        <w:rPr>
-          <w:rFonts w:ascii="Times New Roman" w:hAnsi="Times New Roman" w:cs="Times New Roman"/>
-        </w:rPr>
+      <w:r>
         <w:t>The</w:t>
       </w:r>
       <w:r>
-        <w:rPr>
-          <w:rFonts w:ascii="Times New Roman" w:hAnsi="Times New Roman" w:cs="Times New Roman"/>
-        </w:rPr>
         <w:t xml:space="preserve"> previously mentioned</w:t>
       </w:r>
       <w:r>
-        <w:rPr>
-          <w:rFonts w:ascii="Times New Roman" w:hAnsi="Times New Roman" w:cs="Times New Roman"/>
-        </w:rPr>
         <w:t xml:space="preserve"> duality of the system ensures separation </w:t>
       </w:r>
       <w:r>
-        <w:rPr>
-          <w:rFonts w:ascii="Times New Roman" w:hAnsi="Times New Roman" w:cs="Times New Roman"/>
-        </w:rPr>
         <w:t xml:space="preserve">of concerns. Business Logic layer handles all system parameters and user inputs, whereas Presentation layer has the responsibility of </w:t>
       </w:r>
       <w:r>
-        <w:rPr>
-          <w:rFonts w:ascii="Times New Roman" w:hAnsi="Times New Roman" w:cs="Times New Roman"/>
-        </w:rPr>
         <w:t xml:space="preserve">displaying </w:t>
       </w:r>
       <w:r>
-        <w:rPr>
-          <w:rFonts w:ascii="Times New Roman" w:hAnsi="Times New Roman" w:cs="Times New Roman"/>
-        </w:rPr>
         <w:t xml:space="preserve">the resulting </w:t>
       </w:r>
       <w:r>
-        <w:rPr>
-          <w:rFonts w:ascii="Times New Roman" w:hAnsi="Times New Roman" w:cs="Times New Roman"/>
-        </w:rPr>
         <w:t xml:space="preserve">system </w:t>
       </w:r>
       <w:r>
-        <w:rPr>
-          <w:rFonts w:ascii="Times New Roman" w:hAnsi="Times New Roman" w:cs="Times New Roman"/>
-        </w:rPr>
         <w:t xml:space="preserve">behaviour. This contributes to managing system complexity by separating system </w:t>
       </w:r>
       <w:r>
-        <w:rPr>
-          <w:rFonts w:ascii="Times New Roman" w:hAnsi="Times New Roman" w:cs="Times New Roman"/>
-        </w:rPr>
         <w:t xml:space="preserve">domain logic and system view </w:t>
       </w:r>
       <w:r>
-        <w:rPr>
-          <w:rFonts w:ascii="Times New Roman" w:hAnsi="Times New Roman" w:cs="Times New Roman"/>
-        </w:rPr>
         <w:t>functionality.</w:t>
       </w:r>
     </w:p>
     <w:p>
-      <w:pPr>
-        <w:rPr>
-          <w:rFonts w:ascii="Times New Roman" w:hAnsi="Times New Roman" w:cs="Times New Roman"/>
-        </w:rPr>
-      </w:pPr>
-      <w:r>
-        <w:rPr>
-          <w:rFonts w:ascii="Times New Roman" w:hAnsi="Times New Roman" w:cs="Times New Roman"/>
-        </w:rPr>
+      <w:r>
         <w:t xml:space="preserve">Moreover, </w:t>
       </w:r>
       <w:r>
-        <w:rPr>
-          <w:rFonts w:ascii="Times New Roman" w:hAnsi="Times New Roman" w:cs="Times New Roman"/>
-        </w:rPr>
         <w:t xml:space="preserve">Presentation layer depends on Business Logic layer as the latest provides services </w:t>
       </w:r>
       <w:r>
-        <w:rPr>
-          <w:rFonts w:ascii="Times New Roman" w:hAnsi="Times New Roman" w:cs="Times New Roman"/>
-        </w:rPr>
         <w:t xml:space="preserve">and information </w:t>
       </w:r>
       <w:r>
-        <w:rPr>
-          <w:rFonts w:ascii="Times New Roman" w:hAnsi="Times New Roman" w:cs="Times New Roman"/>
-        </w:rPr>
         <w:t>to the first.</w:t>
       </w:r>
       <w:r>
-        <w:rPr>
-          <w:rFonts w:ascii="Times New Roman" w:hAnsi="Times New Roman" w:cs="Times New Roman"/>
-        </w:rPr>
         <w:t xml:space="preserve"> The Model-View separation principle is applied as Business Logic has no dependency on the Presentation layer. This design style contributes to high cohesion and low coupling of the system. Additionally, this allows the system to display the same domain logic component in different presentation styles, thus </w:t>
       </w:r>
       <w:r>
-        <w:rPr>
-          <w:rFonts w:ascii="Times New Roman" w:hAnsi="Times New Roman" w:cs="Times New Roman"/>
-        </w:rPr>
         <w:t xml:space="preserve">enhancing </w:t>
       </w:r>
       <w:r>
-        <w:rPr>
-          <w:rFonts w:ascii="Times New Roman" w:hAnsi="Times New Roman" w:cs="Times New Roman"/>
-        </w:rPr>
         <w:t>reuse and extendibility.</w:t>
       </w:r>
     </w:p>
     <w:p>
-      <w:pPr>
-        <w:rPr>
-          <w:rFonts w:ascii="Times New Roman" w:hAnsi="Times New Roman" w:cs="Times New Roman"/>
-        </w:rPr>
-      </w:pPr>
-      <w:r>
-        <w:rPr>
-          <w:rFonts w:ascii="Times New Roman" w:hAnsi="Times New Roman" w:cs="Times New Roman"/>
-        </w:rPr>
+      <w:r>
         <w:br w:type="page"/>
       </w:r>
     </w:p>
@@ -4389,29 +3912,12 @@
       </w:r>
       <w:bookmarkEnd w:id="15"/>
     </w:p>
-    <w:p>
-      <w:pPr>
-        <w:rPr>
-          <w:rFonts w:ascii="Times New Roman" w:hAnsi="Times New Roman" w:cs="Times New Roman"/>
-        </w:rPr>
-      </w:pPr>
-    </w:p>
-    <w:p>
-      <w:pPr>
-        <w:rPr>
-          <w:rFonts w:ascii="Times New Roman" w:hAnsi="Times New Roman" w:cs="Times New Roman"/>
-        </w:rPr>
-      </w:pPr>
-      <w:r>
-        <w:rPr>
-          <w:rFonts w:ascii="Times New Roman" w:hAnsi="Times New Roman" w:cs="Times New Roman"/>
-        </w:rPr>
+    <w:p/>
+    <w:p>
+      <w:r>
         <w:t>[INSERT DIAGRAM HERE]</w:t>
       </w:r>
       <w:r>
-        <w:rPr>
-          <w:rFonts w:ascii="Times New Roman" w:hAnsi="Times New Roman" w:cs="Times New Roman"/>
-        </w:rPr>
         <w:br w:type="page"/>
       </w:r>
     </w:p>
@@ -4455,7 +3961,13 @@
       </w:r>
     </w:p>
     <w:p>
-      <w:pPr>
+      <w:r>
+        <w:t>System subcomponents are explained in detail in the following sections.</w:t>
+      </w:r>
+    </w:p>
+    <w:p>
+      <w:pPr>
+        <w:pStyle w:val="Heading3"/>
         <w:rPr>
           <w:rFonts w:ascii="Times New Roman" w:hAnsi="Times New Roman" w:cs="Times New Roman"/>
         </w:rPr>
@@ -4464,116 +3976,49 @@
         <w:rPr>
           <w:rFonts w:ascii="Times New Roman" w:hAnsi="Times New Roman" w:cs="Times New Roman"/>
         </w:rPr>
-        <w:t>System subcomponents are explained in detail in the following sections.</w:t>
-      </w:r>
-    </w:p>
-    <w:p>
-      <w:pPr>
-        <w:pStyle w:val="Heading3"/>
+        <w:t>Presentation Layer</w:t>
+      </w:r>
+      <w:r>
         <w:rPr>
           <w:rFonts w:ascii="Times New Roman" w:hAnsi="Times New Roman" w:cs="Times New Roman"/>
         </w:rPr>
-      </w:pPr>
-      <w:r>
-        <w:rPr>
-          <w:rFonts w:ascii="Times New Roman" w:hAnsi="Times New Roman" w:cs="Times New Roman"/>
-        </w:rPr>
-        <w:t>Presentation Layer</w:t>
-      </w:r>
-      <w:r>
-        <w:rPr>
-          <w:rFonts w:ascii="Times New Roman" w:hAnsi="Times New Roman" w:cs="Times New Roman"/>
-        </w:rPr>
         <w:br/>
       </w:r>
     </w:p>
     <w:p>
-      <w:pPr>
-        <w:rPr>
-          <w:rFonts w:ascii="Times New Roman" w:hAnsi="Times New Roman" w:cs="Times New Roman"/>
-        </w:rPr>
-      </w:pPr>
-      <w:r>
-        <w:rPr>
-          <w:rFonts w:ascii="Times New Roman" w:hAnsi="Times New Roman" w:cs="Times New Roman"/>
-        </w:rPr>
+      <w:r>
         <w:t>UGameView</w:t>
       </w:r>
       <w:r>
-        <w:rPr>
-          <w:rFonts w:ascii="Times New Roman" w:hAnsi="Times New Roman" w:cs="Times New Roman"/>
-        </w:rPr>
         <w:t xml:space="preserve"> class is at the base of the Presentation layer. </w:t>
       </w:r>
       <w:r>
-        <w:rPr>
-          <w:rFonts w:ascii="Times New Roman" w:hAnsi="Times New Roman" w:cs="Times New Roman"/>
-        </w:rPr>
         <w:t xml:space="preserve">It is responsible for displaying the system parameters and communicating user input to the Business Logic layer. </w:t>
       </w:r>
       <w:r>
-        <w:rPr>
-          <w:rFonts w:ascii="Times New Roman" w:hAnsi="Times New Roman" w:cs="Times New Roman"/>
-        </w:rPr>
         <w:t>UGameView</w:t>
       </w:r>
-      <w:bookmarkStart w:id="18" w:name="_GoBack"/>
-      <w:bookmarkEnd w:id="18"/>
-      <w:r>
-        <w:rPr>
-          <w:rFonts w:ascii="Times New Roman" w:hAnsi="Times New Roman" w:cs="Times New Roman"/>
-        </w:rPr>
+      <w:r>
         <w:t xml:space="preserve"> communicates with a single GameTime instance that maintains all game parameters</w:t>
       </w:r>
       <w:r>
-        <w:rPr>
-          <w:rFonts w:ascii="Times New Roman" w:hAnsi="Times New Roman" w:cs="Times New Roman"/>
-        </w:rPr>
         <w:t xml:space="preserve"> of the system</w:t>
       </w:r>
       <w:r>
-        <w:rPr>
-          <w:rFonts w:ascii="Times New Roman" w:hAnsi="Times New Roman" w:cs="Times New Roman"/>
-        </w:rPr>
         <w:t>.</w:t>
       </w:r>
       <w:r>
-        <w:rPr>
-          <w:rFonts w:ascii="Times New Roman" w:hAnsi="Times New Roman" w:cs="Times New Roman"/>
-        </w:rPr>
         <w:t xml:space="preserve"> A variation of subpanels is developed to provide user interface including game menus, game view components and game object representations.</w:t>
       </w:r>
     </w:p>
     <w:p>
-      <w:pPr>
-        <w:rPr>
-          <w:rFonts w:ascii="Times New Roman" w:hAnsi="Times New Roman" w:cs="Times New Roman"/>
-        </w:rPr>
-      </w:pPr>
-      <w:r>
-        <w:rPr>
-          <w:rFonts w:ascii="Times New Roman" w:hAnsi="Times New Roman" w:cs="Times New Roman"/>
-        </w:rPr>
+      <w:r>
         <w:t>[INSERT DIAGRAM HERE]</w:t>
       </w:r>
     </w:p>
-    <w:p>
-      <w:pPr>
-        <w:rPr>
-          <w:rFonts w:ascii="Times New Roman" w:hAnsi="Times New Roman" w:cs="Times New Roman"/>
-        </w:rPr>
-      </w:pPr>
-    </w:p>
-    <w:p>
-      <w:pPr>
-        <w:rPr>
-          <w:rFonts w:ascii="Times New Roman" w:hAnsi="Times New Roman" w:cs="Times New Roman"/>
-        </w:rPr>
-      </w:pPr>
-      <w:r>
-        <w:rPr>
-          <w:rFonts w:ascii="Times New Roman" w:hAnsi="Times New Roman" w:cs="Times New Roman"/>
-        </w:rPr>
+    <w:p/>
+    <w:p>
+      <w:r>
         <w:br w:type="page"/>
       </w:r>
     </w:p>
@@ -4599,100 +4044,52 @@
       </w:r>
     </w:p>
     <w:p>
-      <w:pPr>
+      <w:r>
+        <w:t xml:space="preserve">Business Logic layer is mainly characterized by GameTime and Game Controller classes.  </w:t>
+      </w:r>
+      <w:r>
+        <w:t xml:space="preserve">An instance of GameTime contains all runtime parameters of the system such as Map, Structures, and others. </w:t>
+      </w:r>
+      <w:r>
+        <w:t xml:space="preserve">Presentation layer, namely UGameFrame, </w:t>
+      </w:r>
+      <w:r>
+        <w:t xml:space="preserve">accesses GameTime to acquire system state and display it, but GameTime does initialize communication with the presentation layer. </w:t>
+      </w:r>
+      <w:r>
+        <w:t>GameController listens for and handles user input communicated to it through the presentation layer and passes on the information to the GameTime instance that</w:t>
+      </w:r>
+      <w:r>
+        <w:t xml:space="preserve"> transmits</w:t>
+      </w:r>
+      <w:r>
+        <w:t xml:space="preserve"> required changes to </w:t>
+      </w:r>
+      <w:r>
+        <w:t>individual system components</w:t>
+      </w:r>
+      <w:r>
+        <w:t>. GameController is implemented as a Façade Controller as it is singular and represents the overall system.</w:t>
+      </w:r>
+    </w:p>
+    <w:p>
+      <w:r>
+        <w:t>[INSERT DIAGRAM HERE]</w:t>
+      </w:r>
+    </w:p>
+    <w:p>
+      <w:r>
+        <w:br w:type="page"/>
+      </w:r>
+    </w:p>
+    <w:p>
+      <w:pPr>
+        <w:pStyle w:val="Heading2"/>
         <w:rPr>
           <w:rFonts w:ascii="Times New Roman" w:hAnsi="Times New Roman" w:cs="Times New Roman"/>
         </w:rPr>
       </w:pPr>
-      <w:r>
-        <w:rPr>
-          <w:rFonts w:ascii="Times New Roman" w:hAnsi="Times New Roman" w:cs="Times New Roman"/>
-        </w:rPr>
-        <w:t xml:space="preserve">Business Logic layer is mainly characterized by GameTime and Game Controller classes.  </w:t>
-      </w:r>
-      <w:r>
-        <w:rPr>
-          <w:rFonts w:ascii="Times New Roman" w:hAnsi="Times New Roman" w:cs="Times New Roman"/>
-        </w:rPr>
-        <w:t xml:space="preserve">An instance of GameTime contains all runtime parameters of the system such as Map, Structures, and others. </w:t>
-      </w:r>
-      <w:r>
-        <w:rPr>
-          <w:rFonts w:ascii="Times New Roman" w:hAnsi="Times New Roman" w:cs="Times New Roman"/>
-        </w:rPr>
-        <w:t xml:space="preserve">Presentation layer, namely UGameFrame, </w:t>
-      </w:r>
-      <w:r>
-        <w:rPr>
-          <w:rFonts w:ascii="Times New Roman" w:hAnsi="Times New Roman" w:cs="Times New Roman"/>
-        </w:rPr>
-        <w:t xml:space="preserve">accesses GameTime to acquire system state and display it, but GameTime does initialize communication with the presentation layer. </w:t>
-      </w:r>
-      <w:r>
-        <w:rPr>
-          <w:rFonts w:ascii="Times New Roman" w:hAnsi="Times New Roman" w:cs="Times New Roman"/>
-        </w:rPr>
-        <w:t>GameController listens for and handles user input communicated to it through the presentation layer and passes on the information to the GameTime instance that</w:t>
-      </w:r>
-      <w:r>
-        <w:rPr>
-          <w:rFonts w:ascii="Times New Roman" w:hAnsi="Times New Roman" w:cs="Times New Roman"/>
-        </w:rPr>
-        <w:t xml:space="preserve"> transmits</w:t>
-      </w:r>
-      <w:r>
-        <w:rPr>
-          <w:rFonts w:ascii="Times New Roman" w:hAnsi="Times New Roman" w:cs="Times New Roman"/>
-        </w:rPr>
-        <w:t xml:space="preserve"> required changes to </w:t>
-      </w:r>
-      <w:r>
-        <w:rPr>
-          <w:rFonts w:ascii="Times New Roman" w:hAnsi="Times New Roman" w:cs="Times New Roman"/>
-        </w:rPr>
-        <w:t>individual system components</w:t>
-      </w:r>
-      <w:r>
-        <w:rPr>
-          <w:rFonts w:ascii="Times New Roman" w:hAnsi="Times New Roman" w:cs="Times New Roman"/>
-        </w:rPr>
-        <w:t>. GameController is implemented as a Façade Controller as it is singular and represents the overall system.</w:t>
-      </w:r>
-    </w:p>
-    <w:p>
-      <w:pPr>
-        <w:rPr>
-          <w:rFonts w:ascii="Times New Roman" w:hAnsi="Times New Roman" w:cs="Times New Roman"/>
-        </w:rPr>
-      </w:pPr>
-      <w:r>
-        <w:rPr>
-          <w:rFonts w:ascii="Times New Roman" w:hAnsi="Times New Roman" w:cs="Times New Roman"/>
-        </w:rPr>
-        <w:t>[INSERT DIAGRAM HERE]</w:t>
-      </w:r>
-    </w:p>
-    <w:p>
-      <w:pPr>
-        <w:rPr>
-          <w:rFonts w:ascii="Times New Roman" w:hAnsi="Times New Roman" w:cs="Times New Roman"/>
-        </w:rPr>
-      </w:pPr>
-      <w:r>
-        <w:rPr>
-          <w:rFonts w:ascii="Times New Roman" w:hAnsi="Times New Roman" w:cs="Times New Roman"/>
-        </w:rPr>
-        <w:br w:type="page"/>
-      </w:r>
-    </w:p>
-    <w:p>
-      <w:pPr>
-        <w:pStyle w:val="Heading2"/>
-        <w:rPr>
-          <w:rFonts w:ascii="Times New Roman" w:hAnsi="Times New Roman" w:cs="Times New Roman"/>
-        </w:rPr>
-      </w:pPr>
-      <w:bookmarkStart w:id="19" w:name="_Toc414197322"/>
+      <w:bookmarkStart w:id="18" w:name="_Toc414197322"/>
       <w:r>
         <w:rPr>
           <w:rFonts w:ascii="Times New Roman" w:hAnsi="Times New Roman" w:cs="Times New Roman"/>
@@ -4700,8 +4097,308 @@
         <w:lastRenderedPageBreak/>
         <w:t>Object Oriented Principles and Patterns</w:t>
       </w:r>
+      <w:bookmarkEnd w:id="18"/>
+    </w:p>
+    <w:p>
+      <w:r>
+        <w:br/>
+      </w:r>
+      <w:r>
+        <w:t>This section explains and concretises on design decisions carried out during the development process of the current system. As these decisions were made based on common object-oriented principles and patterns (GRASP and GoF), the following text describes and demonstrates decision applicability and significance in terms of these</w:t>
+      </w:r>
+      <w:r>
+        <w:t xml:space="preserve"> notions</w:t>
+      </w:r>
+      <w:r>
+        <w:t xml:space="preserve">. </w:t>
+      </w:r>
+      <w:r>
+        <w:t>Additionally, r</w:t>
+      </w:r>
+      <w:r>
+        <w:t>elevant partial UML class diagrams or Domain Models are provi</w:t>
+      </w:r>
+      <w:r>
+        <w:t>ded for visual inspection of considered system components</w:t>
+      </w:r>
+      <w:r>
+        <w:t>.</w:t>
+      </w:r>
+    </w:p>
+    <w:p>
+      <w:pPr>
+        <w:pStyle w:val="Heading3"/>
+        <w:rPr>
+          <w:rFonts w:ascii="Times New Roman" w:hAnsi="Times New Roman" w:cs="Times New Roman"/>
+        </w:rPr>
+      </w:pPr>
+      <w:bookmarkStart w:id="19" w:name="_Toc414197323"/>
+      <w:r>
+        <w:rPr>
+          <w:rFonts w:ascii="Times New Roman" w:hAnsi="Times New Roman" w:cs="Times New Roman"/>
+        </w:rPr>
+        <w:t>Principles Used</w:t>
+      </w:r>
       <w:bookmarkEnd w:id="19"/>
     </w:p>
+    <w:p/>
+    <w:p>
+      <w:pPr>
+        <w:pStyle w:val="ListParagraph"/>
+        <w:numPr>
+          <w:ilvl w:val="0"/>
+          <w:numId w:val="17"/>
+        </w:numPr>
+      </w:pPr>
+      <w:r>
+        <w:t>Principle</w:t>
+      </w:r>
+      <w:r>
+        <w:t>: Information Expert</w:t>
+      </w:r>
+    </w:p>
+    <w:p>
+      <w:pPr>
+        <w:pStyle w:val="ListParagraph"/>
+      </w:pPr>
+      <w:r>
+        <w:br/>
+        <w:t xml:space="preserve">Problem: What system component should be assigned the responsibility </w:t>
+      </w:r>
+      <w:r>
+        <w:t>of generating and maintaining the path for critters to move on?</w:t>
+      </w:r>
+    </w:p>
+    <w:p>
+      <w:pPr>
+        <w:pStyle w:val="ListParagraph"/>
+      </w:pPr>
+    </w:p>
+    <w:p>
+      <w:pPr>
+        <w:pStyle w:val="ListParagraph"/>
+      </w:pPr>
+      <w:r>
+        <w:t xml:space="preserve">Solution: </w:t>
+      </w:r>
+      <w:r>
+        <w:t xml:space="preserve">In the current system, </w:t>
+      </w:r>
+      <w:r>
+        <w:t>Map class manages and constructs all map related components of a game instance. This includes storing all tile information and links between these. The process of building a path depends on and is limited by map parameters</w:t>
+      </w:r>
+      <w:r>
+        <w:t xml:space="preserve"> which must be accessed during construction of path</w:t>
+      </w:r>
+      <w:r>
+        <w:t>. Therefore, the Map class should be responsible for building</w:t>
+      </w:r>
+      <w:r>
+        <w:t xml:space="preserve"> and maintaining</w:t>
+      </w:r>
+      <w:r>
+        <w:t xml:space="preserve"> path</w:t>
+      </w:r>
+      <w:r>
+        <w:t xml:space="preserve"> and is the information expert in this scenario</w:t>
+      </w:r>
+      <w:r>
+        <w:t>.</w:t>
+      </w:r>
+    </w:p>
+    <w:p>
+      <w:pPr>
+        <w:pStyle w:val="ListParagraph"/>
+      </w:pPr>
+    </w:p>
+    <w:p>
+      <w:pPr>
+        <w:pStyle w:val="ListParagraph"/>
+      </w:pPr>
+    </w:p>
+    <w:p>
+      <w:pPr>
+        <w:pStyle w:val="ListParagraph"/>
+        <w:numPr>
+          <w:ilvl w:val="0"/>
+          <w:numId w:val="17"/>
+        </w:numPr>
+      </w:pPr>
+      <w:r>
+        <w:t>Principle: Creator</w:t>
+      </w:r>
+    </w:p>
+    <w:p>
+      <w:pPr>
+        <w:pStyle w:val="ListParagraph"/>
+      </w:pPr>
+    </w:p>
+    <w:p>
+      <w:pPr>
+        <w:pStyle w:val="ListParagraph"/>
+      </w:pPr>
+      <w:r>
+        <w:t>Problem: What system component should be assigned the responsibility of creating an instance of Map?</w:t>
+      </w:r>
+    </w:p>
+    <w:p>
+      <w:pPr>
+        <w:pStyle w:val="ListParagraph"/>
+      </w:pPr>
+    </w:p>
+    <w:p>
+      <w:pPr>
+        <w:pStyle w:val="ListParagraph"/>
+      </w:pPr>
+      <w:r>
+        <w:t xml:space="preserve">Solution: In the current system, </w:t>
+      </w:r>
+      <w:r>
+        <w:t>GameTime class is responsible for holding all game time parameters of a played game</w:t>
+      </w:r>
+      <w:r>
+        <w:t>, notably the map it is played on</w:t>
+      </w:r>
+      <w:r>
+        <w:t>.</w:t>
+      </w:r>
+      <w:r>
+        <w:t xml:space="preserve"> GameTime also is responsible for delegating runtime system parameters to the Presentation </w:t>
+      </w:r>
+      <w:r>
+        <w:t>Layer for display. Therefore, GameTime class should initialize an instance of Map upon runtime of the application.</w:t>
+      </w:r>
+    </w:p>
+    <w:p>
+      <w:pPr>
+        <w:pStyle w:val="ListParagraph"/>
+      </w:pPr>
+    </w:p>
+    <w:p>
+      <w:pPr>
+        <w:pStyle w:val="ListParagraph"/>
+      </w:pPr>
+    </w:p>
+    <w:p>
+      <w:pPr>
+        <w:pStyle w:val="ListParagraph"/>
+        <w:numPr>
+          <w:ilvl w:val="0"/>
+          <w:numId w:val="17"/>
+        </w:numPr>
+      </w:pPr>
+      <w:r>
+        <w:t>Principle: Controller</w:t>
+      </w:r>
+    </w:p>
+    <w:p>
+      <w:pPr>
+        <w:ind w:left="720"/>
+      </w:pPr>
+      <w:r>
+        <w:t>Problem: What system component should be in charge of handling user input events?</w:t>
+      </w:r>
+    </w:p>
+    <w:p>
+      <w:pPr>
+        <w:ind w:left="720"/>
+      </w:pPr>
+      <w:r>
+        <w:t>Solution: In the current application, GameController class is implemented as a Façade Controller, which implies that it handles all user input to the system.</w:t>
+      </w:r>
+      <w:r>
+        <w:t xml:space="preserve"> It is coupled directly to GameTime class from Business Logic layer and to UGameView class from the Presentation layer to allow for relevant user input processing and runtime parameters manipulation.</w:t>
+      </w:r>
+    </w:p>
+    <w:p>
+      <w:pPr>
+        <w:ind w:left="720"/>
+      </w:pPr>
+    </w:p>
+    <w:p>
+      <w:pPr>
+        <w:pStyle w:val="ListParagraph"/>
+        <w:numPr>
+          <w:ilvl w:val="0"/>
+          <w:numId w:val="17"/>
+        </w:numPr>
+      </w:pPr>
+      <w:r>
+        <w:t xml:space="preserve">Principle: </w:t>
+      </w:r>
+      <w:r>
+        <w:t>Polymorphism</w:t>
+      </w:r>
+    </w:p>
+    <w:p>
+      <w:pPr>
+        <w:pStyle w:val="ListParagraph"/>
+      </w:pPr>
+    </w:p>
+    <w:p>
+      <w:pPr>
+        <w:pStyle w:val="ListParagraph"/>
+      </w:pPr>
+      <w:r>
+        <w:t xml:space="preserve">Problem: </w:t>
+      </w:r>
+      <w:r>
+        <w:t>How should the application handle the behaviour of different runtime type of similar elements?</w:t>
+      </w:r>
+    </w:p>
+    <w:p>
+      <w:pPr>
+        <w:pStyle w:val="ListParagraph"/>
+      </w:pPr>
+    </w:p>
+    <w:p>
+      <w:pPr>
+        <w:pStyle w:val="ListParagraph"/>
+      </w:pPr>
+      <w:r>
+        <w:t xml:space="preserve">Solution: In this application, Polymorphism is applied in the definition of structures, critters and tiles. Each individual previously mentioned type is designed to have runtime variations, or subtypes. For example, subtypes implementing the Structure interface, must provide custom overridden definitions of </w:t>
+      </w:r>
+      <w:proofErr w:type="gramStart"/>
+      <w:r>
+        <w:t>upgrade(</w:t>
+      </w:r>
+      <w:proofErr w:type="gramEnd"/>
+      <w:r>
+        <w:t>), damage() and inspect() methods. These methods are defined differently for each subtype</w:t>
+      </w:r>
+      <w:r>
+        <w:t xml:space="preserve"> based on </w:t>
+      </w:r>
+      <w:r>
+        <w:t xml:space="preserve">given </w:t>
+      </w:r>
+      <w:r>
+        <w:t>relevant criteria</w:t>
+      </w:r>
+      <w:r>
+        <w:t xml:space="preserve">, although they result in similar </w:t>
+      </w:r>
+      <w:r>
+        <w:t xml:space="preserve">final </w:t>
+      </w:r>
+      <w:r>
+        <w:t>behaviour.</w:t>
+      </w:r>
+      <w:r>
+        <w:t xml:space="preserve"> Such approach allows for low coupling</w:t>
+      </w:r>
+      <w:r>
+        <w:t xml:space="preserve"> </w:t>
+      </w:r>
+      <w:r>
+        <w:t>between subsystems and overall high system cohesion.</w:t>
+      </w:r>
+    </w:p>
+    <w:p>
+      <w:pPr>
+        <w:pStyle w:val="ListParagraph"/>
+      </w:pPr>
+    </w:p>
     <w:p>
       <w:pPr>
         <w:pStyle w:val="Heading3"/>
@@ -4709,67 +4406,237 @@
           <w:rFonts w:ascii="Times New Roman" w:hAnsi="Times New Roman" w:cs="Times New Roman"/>
         </w:rPr>
       </w:pPr>
-      <w:bookmarkStart w:id="20" w:name="_Toc414197323"/>
+      <w:bookmarkStart w:id="20" w:name="_Toc414197324"/>
       <w:r>
         <w:rPr>
           <w:rFonts w:ascii="Times New Roman" w:hAnsi="Times New Roman" w:cs="Times New Roman"/>
         </w:rPr>
-        <w:t>Principles Used</w:t>
+        <w:t>Pattern Used</w:t>
       </w:r>
       <w:bookmarkEnd w:id="20"/>
     </w:p>
-    <w:p>
-      <w:pPr>
-        <w:pStyle w:val="Heading3"/>
+    <w:p/>
+    <w:p>
+      <w:pPr>
+        <w:pStyle w:val="ListParagraph"/>
+        <w:numPr>
+          <w:ilvl w:val="0"/>
+          <w:numId w:val="18"/>
+        </w:numPr>
+      </w:pPr>
+      <w:r>
+        <w:t>Pattern: Singleton</w:t>
+      </w:r>
+    </w:p>
+    <w:p>
+      <w:pPr>
+        <w:ind w:left="720"/>
+      </w:pPr>
+      <w:r>
+        <w:t>Problem: How to ensure that only one instance of UGameView is ever created?</w:t>
+      </w:r>
+    </w:p>
+    <w:p>
+      <w:pPr>
+        <w:ind w:left="720"/>
+      </w:pPr>
+      <w:r>
+        <w:t>Solution: Apply the Singleton pattern on UGameView.</w:t>
+      </w:r>
+      <w:r>
+        <w:t xml:space="preserve"> Using this pattern</w:t>
+      </w:r>
+      <w:r>
+        <w:t>, UGameView is implemented in such a way that all attempts</w:t>
+      </w:r>
+      <w:r>
+        <w:t xml:space="preserve"> to create a new instance of it</w:t>
+      </w:r>
+      <w:r>
+        <w:t xml:space="preserve"> either return a new instance if none has been previously initialized or return the very same existing instance. In such a way, </w:t>
+      </w:r>
+      <w:r>
+        <w:t xml:space="preserve">a maximum of </w:t>
+      </w:r>
+      <w:r>
+        <w:t xml:space="preserve">only one element </w:t>
+      </w:r>
+      <w:r>
+        <w:t xml:space="preserve">of </w:t>
+      </w:r>
+      <w:r>
+        <w:t>UGameView is ever used.</w:t>
+      </w:r>
+    </w:p>
+    <w:p>
+      <w:pPr>
+        <w:ind w:left="720"/>
+      </w:pPr>
+    </w:p>
+    <w:p>
+      <w:pPr>
+        <w:pStyle w:val="ListParagraph"/>
+        <w:numPr>
+          <w:ilvl w:val="0"/>
+          <w:numId w:val="18"/>
+        </w:numPr>
+      </w:pPr>
+      <w:r>
+        <w:t xml:space="preserve">Pattern: Decorator </w:t>
+      </w:r>
+    </w:p>
+    <w:p>
+      <w:pPr>
+        <w:ind w:left="720"/>
+      </w:pPr>
+      <w:r>
+        <w:t>Problem: How to add</w:t>
+      </w:r>
+      <w:r>
+        <w:t xml:space="preserve"> behavior </w:t>
+      </w:r>
+      <w:r>
+        <w:t>to an individual instance of Structure during runtime of the application</w:t>
+      </w:r>
+      <w:r>
+        <w:t>, without affecting the behavior of other</w:t>
+      </w:r>
+      <w:r>
+        <w:t xml:space="preserve"> objects of the same type?</w:t>
+      </w:r>
+    </w:p>
+    <w:p>
+      <w:pPr>
+        <w:ind w:left="720"/>
+      </w:pPr>
+      <w:r>
+        <w:t xml:space="preserve">Solution: </w:t>
+      </w:r>
+      <w:r>
+        <w:t>Create a DecoratorStructure</w:t>
+      </w:r>
+      <w:r>
+        <w:t xml:space="preserve"> class</w:t>
+      </w:r>
+      <w:r>
+        <w:t xml:space="preserve"> which is a subtype of Structure </w:t>
+      </w:r>
+      <w:r>
+        <w:t xml:space="preserve">and </w:t>
+      </w:r>
+      <w:r>
+        <w:t xml:space="preserve">in which a ‘decoratee’, an instance of Structure to be decorated, is maintained. When initializing an instance of DecoratorStructure (later referred to as DS), its ‘decoratee’ is defined as an </w:t>
+      </w:r>
+      <w:r>
+        <w:t>instance of any given Structure</w:t>
+      </w:r>
+      <w:r>
+        <w:t xml:space="preserve"> or </w:t>
+      </w:r>
+      <w:r>
+        <w:t>a subtype of Structure</w:t>
+      </w:r>
+      <w:r>
+        <w:t>. When used during runtime, a DS will have exactly the same behaviour as the decoratee instance, except that it will also perform some extra ‘decorated’ behaviour. This is achieved by</w:t>
+      </w:r>
+      <w:r>
+        <w:t xml:space="preserve"> following the logic</w:t>
+      </w:r>
+      <w:r>
+        <w:t>al steps</w:t>
+      </w:r>
+      <w:r>
+        <w:t xml:space="preserve"> described</w:t>
+      </w:r>
+      <w:r>
+        <w:t xml:space="preserve"> below</w:t>
+      </w:r>
+      <w:r>
+        <w:t xml:space="preserve">: </w:t>
+      </w:r>
+    </w:p>
+    <w:p>
+      <w:pPr>
+        <w:ind w:left="1134"/>
+      </w:pPr>
+      <w:r>
+        <w:t xml:space="preserve">[DS is called to perform a specific method ‘m’ - </w:t>
+      </w:r>
+      <w:proofErr w:type="gramStart"/>
+      <w:r>
+        <w:t>ds.m(</w:t>
+      </w:r>
+      <w:proofErr w:type="gramEnd"/>
+      <w:r>
+        <w:t>)]</w:t>
+      </w:r>
+    </w:p>
+    <w:p>
+      <w:pPr>
+        <w:pStyle w:val="ListParagraph"/>
+        <w:numPr>
+          <w:ilvl w:val="0"/>
+          <w:numId w:val="19"/>
+        </w:numPr>
+        <w:ind w:left="1418" w:hanging="283"/>
+      </w:pPr>
+      <w:r>
+        <w:t xml:space="preserve">DS calls its decoratee to perform </w:t>
+      </w:r>
+      <w:r>
+        <w:t>‘m’ - decoratee.</w:t>
+      </w:r>
+      <w:r>
+        <w:t>m</w:t>
+      </w:r>
+      <w:r>
+        <w:t>()</w:t>
+      </w:r>
+    </w:p>
+    <w:p>
+      <w:pPr>
+        <w:pStyle w:val="ListParagraph"/>
+        <w:numPr>
+          <w:ilvl w:val="0"/>
+          <w:numId w:val="19"/>
+        </w:numPr>
+        <w:ind w:left="1418" w:hanging="283"/>
+      </w:pPr>
+      <w:r>
+        <w:t>DS performs an extra action as defined by its implementation of the m() method</w:t>
+      </w:r>
+    </w:p>
+    <w:p>
+      <w:pPr>
+        <w:ind w:left="710"/>
+      </w:pPr>
+      <w:r>
+        <w:t>In such a way, a behaviour is added to a decoratee instance without affecting the decoratee.</w:t>
+      </w:r>
+    </w:p>
+    <w:p/>
+    <w:p>
+      <w:pPr>
+        <w:pStyle w:val="Heading2"/>
         <w:rPr>
           <w:rFonts w:ascii="Times New Roman" w:hAnsi="Times New Roman" w:cs="Times New Roman"/>
         </w:rPr>
       </w:pPr>
-      <w:bookmarkStart w:id="21" w:name="_Toc414197324"/>
       <w:r>
         <w:rPr>
           <w:rFonts w:ascii="Times New Roman" w:hAnsi="Times New Roman" w:cs="Times New Roman"/>
         </w:rPr>
-        <w:t>Pattern Used</w:t>
-      </w:r>
-      <w:bookmarkEnd w:id="21"/>
-    </w:p>
-    <w:p>
-      <w:pPr>
+        <w:br w:type="page"/>
+      </w:r>
+    </w:p>
+    <w:p>
+      <w:pPr>
+        <w:pStyle w:val="Heading1"/>
         <w:rPr>
           <w:rFonts w:ascii="Times New Roman" w:hAnsi="Times New Roman" w:cs="Times New Roman"/>
         </w:rPr>
       </w:pPr>
-    </w:p>
-    <w:p>
-      <w:pPr>
-        <w:rPr>
-          <w:rFonts w:ascii="Times New Roman" w:hAnsi="Times New Roman" w:cs="Times New Roman"/>
-        </w:rPr>
-      </w:pPr>
-    </w:p>
-    <w:p>
-      <w:pPr>
-        <w:pStyle w:val="Heading2"/>
-        <w:rPr>
-          <w:rFonts w:ascii="Times New Roman" w:hAnsi="Times New Roman" w:cs="Times New Roman"/>
-        </w:rPr>
-      </w:pPr>
-      <w:r>
-        <w:rPr>
-          <w:rFonts w:ascii="Times New Roman" w:hAnsi="Times New Roman" w:cs="Times New Roman"/>
-        </w:rPr>
-        <w:br w:type="page"/>
-      </w:r>
-    </w:p>
-    <w:p>
-      <w:pPr>
-        <w:pStyle w:val="Heading1"/>
-        <w:rPr>
-          <w:rFonts w:ascii="Times New Roman" w:hAnsi="Times New Roman" w:cs="Times New Roman"/>
-        </w:rPr>
-      </w:pPr>
-      <w:bookmarkStart w:id="22" w:name="_Toc414197325"/>
+      <w:bookmarkStart w:id="21" w:name="_Toc414197325"/>
       <w:r>
         <w:rPr>
           <w:rFonts w:ascii="Times New Roman" w:hAnsi="Times New Roman" w:cs="Times New Roman"/>
@@ -4777,19 +4644,17 @@
         <w:lastRenderedPageBreak/>
         <w:t>Dynamic Behaviour: Sequence Diagrams</w:t>
       </w:r>
-      <w:bookmarkEnd w:id="22"/>
-    </w:p>
-    <w:p>
-      <w:pPr>
-        <w:rPr>
-          <w:rFonts w:ascii="Times New Roman" w:hAnsi="Times New Roman" w:cs="Times New Roman"/>
+      <w:bookmarkEnd w:id="21"/>
+    </w:p>
+    <w:p>
+      <w:pPr>
+        <w:rPr>
           <w:b/>
           <w:color w:val="000000" w:themeColor="text1"/>
         </w:rPr>
       </w:pPr>
       <w:r>
         <w:rPr>
-          <w:rFonts w:ascii="Times New Roman" w:hAnsi="Times New Roman" w:cs="Times New Roman"/>
           <w:b/>
           <w:color w:val="000000" w:themeColor="text1"/>
         </w:rPr>
@@ -4803,7 +4668,7 @@
           <w:rFonts w:ascii="Times New Roman" w:hAnsi="Times New Roman" w:cs="Times New Roman"/>
         </w:rPr>
       </w:pPr>
-      <w:bookmarkStart w:id="23" w:name="_Toc414197326"/>
+      <w:bookmarkStart w:id="22" w:name="_Toc414197326"/>
       <w:r>
         <w:rPr>
           <w:rFonts w:ascii="Times New Roman" w:hAnsi="Times New Roman" w:cs="Times New Roman"/>
@@ -4811,19 +4676,17 @@
         <w:lastRenderedPageBreak/>
         <w:t>(System Logic…) Design</w:t>
       </w:r>
-      <w:bookmarkEnd w:id="23"/>
-    </w:p>
-    <w:p>
-      <w:pPr>
-        <w:rPr>
-          <w:rFonts w:ascii="Times New Roman" w:hAnsi="Times New Roman" w:cs="Times New Roman"/>
+      <w:bookmarkEnd w:id="22"/>
+    </w:p>
+    <w:p>
+      <w:pPr>
+        <w:rPr>
           <w:b/>
           <w:color w:val="000000" w:themeColor="text1"/>
         </w:rPr>
       </w:pPr>
       <w:r>
         <w:rPr>
-          <w:rFonts w:ascii="Times New Roman" w:hAnsi="Times New Roman" w:cs="Times New Roman"/>
           <w:b/>
           <w:color w:val="000000" w:themeColor="text1"/>
         </w:rPr>
@@ -4837,7 +4700,7 @@
           <w:rFonts w:ascii="Times New Roman" w:hAnsi="Times New Roman" w:cs="Times New Roman"/>
         </w:rPr>
       </w:pPr>
-      <w:bookmarkStart w:id="24" w:name="_Toc414197327"/>
+      <w:bookmarkStart w:id="23" w:name="_Toc414197327"/>
       <w:r>
         <w:rPr>
           <w:rFonts w:ascii="Times New Roman" w:hAnsi="Times New Roman" w:cs="Times New Roman"/>
@@ -4845,7 +4708,42 @@
         <w:lastRenderedPageBreak/>
         <w:t>User Interface Design</w:t>
       </w:r>
+      <w:bookmarkEnd w:id="23"/>
+    </w:p>
+    <w:p>
+      <w:pPr>
+        <w:pStyle w:val="Heading2"/>
+        <w:rPr>
+          <w:rFonts w:ascii="Times New Roman" w:hAnsi="Times New Roman" w:cs="Times New Roman"/>
+        </w:rPr>
+      </w:pPr>
+      <w:bookmarkStart w:id="24" w:name="_Business_Entities"/>
+      <w:bookmarkStart w:id="25" w:name="_Toc414197328"/>
       <w:bookmarkEnd w:id="24"/>
+      <w:r>
+        <w:rPr>
+          <w:rFonts w:ascii="Times New Roman" w:hAnsi="Times New Roman" w:cs="Times New Roman"/>
+        </w:rPr>
+        <w:t>Description of the User Interface</w:t>
+      </w:r>
+      <w:bookmarkEnd w:id="25"/>
+    </w:p>
+    <w:p/>
+    <w:p>
+      <w:pPr>
+        <w:rPr>
+          <w:vertAlign w:val="subscript"/>
+        </w:rPr>
+      </w:pPr>
+      <w:r>
+        <w:t xml:space="preserve">In order to implement User Interface of the current application, Java SWING library was adopted. This allows the system to produce powerful visuals with high hardware performance. SWING contains convenient and easy to use implementations UI components such as of buttons, panels, fields, frames, etc. In the case of our application, JFrame, JPanel, JButton and JComponent were </w:t>
+      </w:r>
+      <w:r>
+        <w:t xml:space="preserve">largely </w:t>
+      </w:r>
+      <w:r>
+        <w:t>used.</w:t>
+      </w:r>
     </w:p>
     <w:p>
       <w:pPr>
@@ -4854,72 +4752,32 @@
           <w:rFonts w:ascii="Times New Roman" w:hAnsi="Times New Roman" w:cs="Times New Roman"/>
         </w:rPr>
       </w:pPr>
-      <w:bookmarkStart w:id="25" w:name="_Business_Entities"/>
-      <w:bookmarkStart w:id="26" w:name="_Toc414197328"/>
-      <w:bookmarkEnd w:id="25"/>
+      <w:bookmarkStart w:id="26" w:name="_Toc414197329"/>
       <w:r>
         <w:rPr>
           <w:rFonts w:ascii="Times New Roman" w:hAnsi="Times New Roman" w:cs="Times New Roman"/>
         </w:rPr>
-        <w:t>Description of the User Interface</w:t>
+        <w:t>Visual Presentation of Graphical User Interface</w:t>
       </w:r>
       <w:bookmarkEnd w:id="26"/>
     </w:p>
-    <w:p>
-      <w:pPr>
-        <w:rPr>
-          <w:rFonts w:ascii="Times New Roman" w:hAnsi="Times New Roman" w:cs="Times New Roman"/>
-        </w:rPr>
-      </w:pPr>
-    </w:p>
-    <w:p>
-      <w:pPr>
-        <w:pStyle w:val="Heading2"/>
-        <w:rPr>
-          <w:rFonts w:ascii="Times New Roman" w:hAnsi="Times New Roman" w:cs="Times New Roman"/>
-        </w:rPr>
-      </w:pPr>
-      <w:bookmarkStart w:id="27" w:name="_Toc414197329"/>
-      <w:r>
-        <w:rPr>
-          <w:rFonts w:ascii="Times New Roman" w:hAnsi="Times New Roman" w:cs="Times New Roman"/>
-        </w:rPr>
-        <w:t>Visual Presentation of Graphical User Interface</w:t>
-      </w:r>
-      <w:bookmarkEnd w:id="27"/>
-    </w:p>
-    <w:p>
-      <w:pPr>
-        <w:rPr>
-          <w:rFonts w:ascii="Times New Roman" w:hAnsi="Times New Roman" w:cs="Times New Roman"/>
-        </w:rPr>
-      </w:pPr>
-    </w:p>
-    <w:p>
-      <w:pPr>
-        <w:rPr>
-          <w:rFonts w:ascii="Times New Roman" w:hAnsi="Times New Roman" w:cs="Times New Roman"/>
-        </w:rPr>
-      </w:pPr>
-    </w:p>
-    <w:p>
-      <w:pPr>
-        <w:rPr>
-          <w:rFonts w:ascii="Times New Roman" w:hAnsi="Times New Roman" w:cs="Times New Roman"/>
-        </w:rPr>
-      </w:pPr>
-    </w:p>
-    <w:p>
-      <w:pPr>
-        <w:rPr>
-          <w:rFonts w:ascii="Times New Roman" w:hAnsi="Times New Roman" w:cs="Times New Roman"/>
+    <w:p/>
+    <w:p>
+      <w:r>
+        <w:t>An example of Graphical User Interface (GUI) can be observed on the figure below.</w:t>
+      </w:r>
+    </w:p>
+    <w:p/>
+    <w:p/>
+    <w:p>
+      <w:pPr>
+        <w:rPr>
           <w:b/>
           <w:color w:val="000000" w:themeColor="text1"/>
         </w:rPr>
       </w:pPr>
       <w:r>
         <w:rPr>
-          <w:rFonts w:ascii="Times New Roman" w:hAnsi="Times New Roman" w:cs="Times New Roman"/>
           <w:b/>
           <w:color w:val="000000" w:themeColor="text1"/>
         </w:rPr>
@@ -4933,7 +4791,7 @@
           <w:rFonts w:ascii="Times New Roman" w:hAnsi="Times New Roman" w:cs="Times New Roman"/>
         </w:rPr>
       </w:pPr>
-      <w:bookmarkStart w:id="28" w:name="_Toc414197330"/>
+      <w:bookmarkStart w:id="27" w:name="_Toc414197330"/>
       <w:r>
         <w:rPr>
           <w:rFonts w:ascii="Times New Roman" w:hAnsi="Times New Roman" w:cs="Times New Roman"/>
@@ -4941,26 +4799,18 @@
         <w:lastRenderedPageBreak/>
         <w:t>References</w:t>
       </w:r>
-      <w:bookmarkEnd w:id="28"/>
-    </w:p>
-    <w:p>
-      <w:pPr>
-        <w:rPr>
-          <w:rFonts w:ascii="Times New Roman" w:hAnsi="Times New Roman" w:cs="Times New Roman"/>
-        </w:rPr>
-      </w:pPr>
-    </w:p>
-    <w:p>
-      <w:pPr>
-        <w:rPr>
-          <w:rFonts w:ascii="Times New Roman" w:hAnsi="Times New Roman" w:cs="Times New Roman"/>
+      <w:bookmarkEnd w:id="27"/>
+    </w:p>
+    <w:p/>
+    <w:p>
+      <w:pPr>
+        <w:rPr>
           <w:sz w:val="24"/>
           <w:szCs w:val="24"/>
         </w:rPr>
       </w:pPr>
       <w:r>
         <w:rPr>
-          <w:rFonts w:ascii="Times New Roman" w:hAnsi="Times New Roman" w:cs="Times New Roman"/>
           <w:b/>
           <w:sz w:val="24"/>
           <w:szCs w:val="24"/>
@@ -4969,7 +4819,6 @@
       </w:r>
       <w:r>
         <w:rPr>
-          <w:rFonts w:ascii="Times New Roman" w:hAnsi="Times New Roman" w:cs="Times New Roman"/>
           <w:sz w:val="24"/>
           <w:szCs w:val="24"/>
         </w:rPr>
@@ -4977,7 +4826,6 @@
       </w:r>
       <w:r>
         <w:rPr>
-          <w:rFonts w:ascii="Times New Roman" w:hAnsi="Times New Roman" w:cs="Times New Roman"/>
           <w:sz w:val="24"/>
           <w:szCs w:val="24"/>
         </w:rPr>
@@ -4987,14 +4835,12 @@
     <w:p>
       <w:pPr>
         <w:rPr>
-          <w:rFonts w:ascii="Times New Roman" w:hAnsi="Times New Roman" w:cs="Times New Roman"/>
           <w:sz w:val="24"/>
           <w:szCs w:val="24"/>
         </w:rPr>
       </w:pPr>
       <w:r>
         <w:rPr>
-          <w:rFonts w:ascii="Times New Roman" w:hAnsi="Times New Roman" w:cs="Times New Roman"/>
           <w:b/>
           <w:sz w:val="24"/>
           <w:szCs w:val="24"/>
@@ -5003,12 +4849,28 @@
       </w:r>
       <w:r>
         <w:rPr>
-          <w:rFonts w:ascii="Times New Roman" w:hAnsi="Times New Roman" w:cs="Times New Roman"/>
           <w:sz w:val="24"/>
           <w:szCs w:val="24"/>
         </w:rPr>
-        <w:t xml:space="preserve"> UML Distilled: A Brief Guide to the Standard Object Modelling Language.</w:t>
-      </w:r>
+        <w:t xml:space="preserve"> UML Distilled: A Brief Guide to the Standard Object Modelling Langua</w:t>
+      </w:r>
+      <w:r>
+        <w:rPr>
+          <w:sz w:val="24"/>
+          <w:szCs w:val="24"/>
+        </w:rPr>
+        <w:t>ge</w:t>
+      </w:r>
+      <w:bookmarkStart w:id="28" w:name="_GoBack"/>
+      <w:bookmarkEnd w:id="28"/>
+    </w:p>
+    <w:p>
+      <w:pPr>
+        <w:rPr>
+          <w:sz w:val="24"/>
+          <w:szCs w:val="24"/>
+        </w:rPr>
+      </w:pPr>
     </w:p>
     <w:sectPr>
       <w:headerReference w:type="default" r:id="rId10"/>
@@ -5091,7 +4953,7 @@
           <w:rPr>
             <w:noProof/>
           </w:rPr>
-          <w:t>13</w:t>
+          <w:t>14</w:t>
         </w:r>
         <w:r>
           <w:rPr>
@@ -5368,6 +5230,95 @@
     </w:lvl>
   </w:abstractNum>
   <w:abstractNum w:abstractNumId="2">
+    <w:nsid w:val="200E64AC"/>
+    <w:multiLevelType w:val="hybridMultilevel"/>
+    <w:tmpl w:val="8DE88F00"/>
+    <w:lvl w:ilvl="0" w:tplc="1009000F">
+      <w:start w:val="1"/>
+      <w:numFmt w:val="decimal"/>
+      <w:lvlText w:val="%1."/>
+      <w:lvlJc w:val="left"/>
+      <w:pPr>
+        <w:ind w:left="720" w:hanging="360"/>
+      </w:pPr>
+      <w:rPr>
+        <w:rFonts w:hint="default"/>
+      </w:rPr>
+    </w:lvl>
+    <w:lvl w:ilvl="1" w:tplc="10090019" w:tentative="1">
+      <w:start w:val="1"/>
+      <w:numFmt w:val="lowerLetter"/>
+      <w:lvlText w:val="%2."/>
+      <w:lvlJc w:val="left"/>
+      <w:pPr>
+        <w:ind w:left="1440" w:hanging="360"/>
+      </w:pPr>
+    </w:lvl>
+    <w:lvl w:ilvl="2" w:tplc="1009001B" w:tentative="1">
+      <w:start w:val="1"/>
+      <w:numFmt w:val="lowerRoman"/>
+      <w:lvlText w:val="%3."/>
+      <w:lvlJc w:val="right"/>
+      <w:pPr>
+        <w:ind w:left="2160" w:hanging="180"/>
+      </w:pPr>
+    </w:lvl>
+    <w:lvl w:ilvl="3" w:tplc="1009000F" w:tentative="1">
+      <w:start w:val="1"/>
+      <w:numFmt w:val="decimal"/>
+      <w:lvlText w:val="%4."/>
+      <w:lvlJc w:val="left"/>
+      <w:pPr>
+        <w:ind w:left="2880" w:hanging="360"/>
+      </w:pPr>
+    </w:lvl>
+    <w:lvl w:ilvl="4" w:tplc="10090019" w:tentative="1">
+      <w:start w:val="1"/>
+      <w:numFmt w:val="lowerLetter"/>
+      <w:lvlText w:val="%5."/>
+      <w:lvlJc w:val="left"/>
+      <w:pPr>
+        <w:ind w:left="3600" w:hanging="360"/>
+      </w:pPr>
+    </w:lvl>
+    <w:lvl w:ilvl="5" w:tplc="1009001B" w:tentative="1">
+      <w:start w:val="1"/>
+      <w:numFmt w:val="lowerRoman"/>
+      <w:lvlText w:val="%6."/>
+      <w:lvlJc w:val="right"/>
+      <w:pPr>
+        <w:ind w:left="4320" w:hanging="180"/>
+      </w:pPr>
+    </w:lvl>
+    <w:lvl w:ilvl="6" w:tplc="1009000F" w:tentative="1">
+      <w:start w:val="1"/>
+      <w:numFmt w:val="decimal"/>
+      <w:lvlText w:val="%7."/>
+      <w:lvlJc w:val="left"/>
+      <w:pPr>
+        <w:ind w:left="5040" w:hanging="360"/>
+      </w:pPr>
+    </w:lvl>
+    <w:lvl w:ilvl="7" w:tplc="10090019" w:tentative="1">
+      <w:start w:val="1"/>
+      <w:numFmt w:val="lowerLetter"/>
+      <w:lvlText w:val="%8."/>
+      <w:lvlJc w:val="left"/>
+      <w:pPr>
+        <w:ind w:left="5760" w:hanging="360"/>
+      </w:pPr>
+    </w:lvl>
+    <w:lvl w:ilvl="8" w:tplc="1009001B" w:tentative="1">
+      <w:start w:val="1"/>
+      <w:numFmt w:val="lowerRoman"/>
+      <w:lvlText w:val="%9."/>
+      <w:lvlJc w:val="right"/>
+      <w:pPr>
+        <w:ind w:left="6480" w:hanging="180"/>
+      </w:pPr>
+    </w:lvl>
+  </w:abstractNum>
+  <w:abstractNum w:abstractNumId="3">
     <w:nsid w:val="30514F6B"/>
     <w:multiLevelType w:val="hybridMultilevel"/>
     <w:tmpl w:val="38E05252"/>
@@ -5456,7 +5407,185 @@
       </w:pPr>
     </w:lvl>
   </w:abstractNum>
-  <w:abstractNum w:abstractNumId="3">
+  <w:abstractNum w:abstractNumId="4">
+    <w:nsid w:val="3C76388C"/>
+    <w:multiLevelType w:val="hybridMultilevel"/>
+    <w:tmpl w:val="2DB49E8C"/>
+    <w:lvl w:ilvl="0" w:tplc="1009000F">
+      <w:start w:val="1"/>
+      <w:numFmt w:val="decimal"/>
+      <w:lvlText w:val="%1."/>
+      <w:lvlJc w:val="left"/>
+      <w:pPr>
+        <w:ind w:left="720" w:hanging="360"/>
+      </w:pPr>
+      <w:rPr>
+        <w:rFonts w:hint="default"/>
+      </w:rPr>
+    </w:lvl>
+    <w:lvl w:ilvl="1" w:tplc="10090019" w:tentative="1">
+      <w:start w:val="1"/>
+      <w:numFmt w:val="lowerLetter"/>
+      <w:lvlText w:val="%2."/>
+      <w:lvlJc w:val="left"/>
+      <w:pPr>
+        <w:ind w:left="1440" w:hanging="360"/>
+      </w:pPr>
+    </w:lvl>
+    <w:lvl w:ilvl="2" w:tplc="1009001B" w:tentative="1">
+      <w:start w:val="1"/>
+      <w:numFmt w:val="lowerRoman"/>
+      <w:lvlText w:val="%3."/>
+      <w:lvlJc w:val="right"/>
+      <w:pPr>
+        <w:ind w:left="2160" w:hanging="180"/>
+      </w:pPr>
+    </w:lvl>
+    <w:lvl w:ilvl="3" w:tplc="1009000F" w:tentative="1">
+      <w:start w:val="1"/>
+      <w:numFmt w:val="decimal"/>
+      <w:lvlText w:val="%4."/>
+      <w:lvlJc w:val="left"/>
+      <w:pPr>
+        <w:ind w:left="2880" w:hanging="360"/>
+      </w:pPr>
+    </w:lvl>
+    <w:lvl w:ilvl="4" w:tplc="10090019" w:tentative="1">
+      <w:start w:val="1"/>
+      <w:numFmt w:val="lowerLetter"/>
+      <w:lvlText w:val="%5."/>
+      <w:lvlJc w:val="left"/>
+      <w:pPr>
+        <w:ind w:left="3600" w:hanging="360"/>
+      </w:pPr>
+    </w:lvl>
+    <w:lvl w:ilvl="5" w:tplc="1009001B" w:tentative="1">
+      <w:start w:val="1"/>
+      <w:numFmt w:val="lowerRoman"/>
+      <w:lvlText w:val="%6."/>
+      <w:lvlJc w:val="right"/>
+      <w:pPr>
+        <w:ind w:left="4320" w:hanging="180"/>
+      </w:pPr>
+    </w:lvl>
+    <w:lvl w:ilvl="6" w:tplc="1009000F" w:tentative="1">
+      <w:start w:val="1"/>
+      <w:numFmt w:val="decimal"/>
+      <w:lvlText w:val="%7."/>
+      <w:lvlJc w:val="left"/>
+      <w:pPr>
+        <w:ind w:left="5040" w:hanging="360"/>
+      </w:pPr>
+    </w:lvl>
+    <w:lvl w:ilvl="7" w:tplc="10090019" w:tentative="1">
+      <w:start w:val="1"/>
+      <w:numFmt w:val="lowerLetter"/>
+      <w:lvlText w:val="%8."/>
+      <w:lvlJc w:val="left"/>
+      <w:pPr>
+        <w:ind w:left="5760" w:hanging="360"/>
+      </w:pPr>
+    </w:lvl>
+    <w:lvl w:ilvl="8" w:tplc="1009001B" w:tentative="1">
+      <w:start w:val="1"/>
+      <w:numFmt w:val="lowerRoman"/>
+      <w:lvlText w:val="%9."/>
+      <w:lvlJc w:val="right"/>
+      <w:pPr>
+        <w:ind w:left="6480" w:hanging="180"/>
+      </w:pPr>
+    </w:lvl>
+  </w:abstractNum>
+  <w:abstractNum w:abstractNumId="5">
+    <w:nsid w:val="434163AF"/>
+    <w:multiLevelType w:val="hybridMultilevel"/>
+    <w:tmpl w:val="B982466C"/>
+    <w:lvl w:ilvl="0" w:tplc="80D01FBC">
+      <w:start w:val="1"/>
+      <w:numFmt w:val="lowerRoman"/>
+      <w:lvlText w:val="%1)"/>
+      <w:lvlJc w:val="left"/>
+      <w:pPr>
+        <w:ind w:left="1430" w:hanging="720"/>
+      </w:pPr>
+      <w:rPr>
+        <w:rFonts w:hint="default"/>
+      </w:rPr>
+    </w:lvl>
+    <w:lvl w:ilvl="1" w:tplc="10090019" w:tentative="1">
+      <w:start w:val="1"/>
+      <w:numFmt w:val="lowerLetter"/>
+      <w:lvlText w:val="%2."/>
+      <w:lvlJc w:val="left"/>
+      <w:pPr>
+        <w:ind w:left="1790" w:hanging="360"/>
+      </w:pPr>
+    </w:lvl>
+    <w:lvl w:ilvl="2" w:tplc="1009001B" w:tentative="1">
+      <w:start w:val="1"/>
+      <w:numFmt w:val="lowerRoman"/>
+      <w:lvlText w:val="%3."/>
+      <w:lvlJc w:val="right"/>
+      <w:pPr>
+        <w:ind w:left="2510" w:hanging="180"/>
+      </w:pPr>
+    </w:lvl>
+    <w:lvl w:ilvl="3" w:tplc="1009000F" w:tentative="1">
+      <w:start w:val="1"/>
+      <w:numFmt w:val="decimal"/>
+      <w:lvlText w:val="%4."/>
+      <w:lvlJc w:val="left"/>
+      <w:pPr>
+        <w:ind w:left="3230" w:hanging="360"/>
+      </w:pPr>
+    </w:lvl>
+    <w:lvl w:ilvl="4" w:tplc="10090019" w:tentative="1">
+      <w:start w:val="1"/>
+      <w:numFmt w:val="lowerLetter"/>
+      <w:lvlText w:val="%5."/>
+      <w:lvlJc w:val="left"/>
+      <w:pPr>
+        <w:ind w:left="3950" w:hanging="360"/>
+      </w:pPr>
+    </w:lvl>
+    <w:lvl w:ilvl="5" w:tplc="1009001B" w:tentative="1">
+      <w:start w:val="1"/>
+      <w:numFmt w:val="lowerRoman"/>
+      <w:lvlText w:val="%6."/>
+      <w:lvlJc w:val="right"/>
+      <w:pPr>
+        <w:ind w:left="4670" w:hanging="180"/>
+      </w:pPr>
+    </w:lvl>
+    <w:lvl w:ilvl="6" w:tplc="1009000F" w:tentative="1">
+      <w:start w:val="1"/>
+      <w:numFmt w:val="decimal"/>
+      <w:lvlText w:val="%7."/>
+      <w:lvlJc w:val="left"/>
+      <w:pPr>
+        <w:ind w:left="5390" w:hanging="360"/>
+      </w:pPr>
+    </w:lvl>
+    <w:lvl w:ilvl="7" w:tplc="10090019" w:tentative="1">
+      <w:start w:val="1"/>
+      <w:numFmt w:val="lowerLetter"/>
+      <w:lvlText w:val="%8."/>
+      <w:lvlJc w:val="left"/>
+      <w:pPr>
+        <w:ind w:left="6110" w:hanging="360"/>
+      </w:pPr>
+    </w:lvl>
+    <w:lvl w:ilvl="8" w:tplc="1009001B" w:tentative="1">
+      <w:start w:val="1"/>
+      <w:numFmt w:val="lowerRoman"/>
+      <w:lvlText w:val="%9."/>
+      <w:lvlJc w:val="right"/>
+      <w:pPr>
+        <w:ind w:left="6830" w:hanging="180"/>
+      </w:pPr>
+    </w:lvl>
+  </w:abstractNum>
+  <w:abstractNum w:abstractNumId="6">
     <w:nsid w:val="4A212044"/>
     <w:multiLevelType w:val="hybridMultilevel"/>
     <w:tmpl w:val="EFD20480"/>
@@ -5569,7 +5698,7 @@
       </w:rPr>
     </w:lvl>
   </w:abstractNum>
-  <w:abstractNum w:abstractNumId="4">
+  <w:abstractNum w:abstractNumId="7">
     <w:nsid w:val="53A64C65"/>
     <w:multiLevelType w:val="hybridMultilevel"/>
     <w:tmpl w:val="0890E538"/>
@@ -5655,7 +5784,7 @@
       </w:pPr>
     </w:lvl>
   </w:abstractNum>
-  <w:abstractNum w:abstractNumId="5">
+  <w:abstractNum w:abstractNumId="8">
     <w:nsid w:val="6B13184A"/>
     <w:multiLevelType w:val="hybridMultilevel"/>
     <w:tmpl w:val="3A227A4E"/>
@@ -5744,7 +5873,7 @@
       </w:pPr>
     </w:lvl>
   </w:abstractNum>
-  <w:abstractNum w:abstractNumId="6">
+  <w:abstractNum w:abstractNumId="9">
     <w:nsid w:val="6F3E6B77"/>
     <w:multiLevelType w:val="hybridMultilevel"/>
     <w:tmpl w:val="E878C150"/>
@@ -5861,22 +5990,31 @@
     <w:abstractNumId w:val="1"/>
   </w:num>
   <w:num w:numId="11">
-    <w:abstractNumId w:val="5"/>
+    <w:abstractNumId w:val="8"/>
   </w:num>
   <w:num w:numId="12">
-    <w:abstractNumId w:val="2"/>
+    <w:abstractNumId w:val="3"/>
   </w:num>
   <w:num w:numId="13">
-    <w:abstractNumId w:val="3"/>
+    <w:abstractNumId w:val="6"/>
   </w:num>
   <w:num w:numId="14">
-    <w:abstractNumId w:val="6"/>
+    <w:abstractNumId w:val="9"/>
   </w:num>
   <w:num w:numId="15">
-    <w:abstractNumId w:val="4"/>
+    <w:abstractNumId w:val="7"/>
   </w:num>
   <w:num w:numId="16">
     <w:abstractNumId w:val="0"/>
+  </w:num>
+  <w:num w:numId="17">
+    <w:abstractNumId w:val="4"/>
+  </w:num>
+  <w:num w:numId="18">
+    <w:abstractNumId w:val="2"/>
+  </w:num>
+  <w:num w:numId="19">
+    <w:abstractNumId w:val="5"/>
   </w:num>
 </w:numbering>
 </file>
@@ -5886,7 +6024,7 @@
   <w:docDefaults>
     <w:rPrDefault>
       <w:rPr>
-        <w:rFonts w:asciiTheme="minorHAnsi" w:eastAsiaTheme="minorEastAsia" w:hAnsiTheme="minorHAnsi" w:cstheme="minorBidi"/>
+        <w:rFonts w:ascii="Times New Roman" w:eastAsiaTheme="minorEastAsia" w:hAnsi="Times New Roman" w:cs="Times New Roman"/>
         <w:sz w:val="22"/>
         <w:szCs w:val="22"/>
         <w:lang w:val="en-CA" w:eastAsia="en-US" w:bidi="ar-SA"/>
@@ -6593,7 +6731,6 @@
       <w:ind w:left="220"/>
     </w:pPr>
     <w:rPr>
-      <w:rFonts w:cs="Times New Roman"/>
       <w:lang w:val="en-US"/>
     </w:rPr>
   </w:style>
@@ -6609,7 +6746,6 @@
       <w:spacing w:after="100"/>
     </w:pPr>
     <w:rPr>
-      <w:rFonts w:cs="Times New Roman"/>
       <w:lang w:val="en-US"/>
     </w:rPr>
   </w:style>
@@ -6626,7 +6762,6 @@
       <w:ind w:left="440"/>
     </w:pPr>
     <w:rPr>
-      <w:rFonts w:cs="Times New Roman"/>
       <w:lang w:val="en-US"/>
     </w:rPr>
   </w:style>
@@ -7390,7 +7525,7 @@
 </file>
 
 <file path=customXml/itemProps1.xml><?xml version="1.0" encoding="utf-8"?>
-<ds:datastoreItem xmlns:ds="http://schemas.openxmlformats.org/officeDocument/2006/customXml" ds:itemID="{8B19B0B7-85C2-4442-B1C9-656026A53512}">
+<ds:datastoreItem xmlns:ds="http://schemas.openxmlformats.org/officeDocument/2006/customXml" ds:itemID="{892D1DD0-DAEA-49AB-A9A2-17668485AD69}">
   <ds:schemaRefs>
     <ds:schemaRef ds:uri="http://schemas.openxmlformats.org/officeDocument/2006/bibliography"/>
   </ds:schemaRefs>

</xml_diff>

<commit_message>
Added sequence and oo/patterns
</commit_message>
<xml_diff>
--- a/ProjectDocumentation/Software_Design_Specifications.docx
+++ b/ProjectDocumentation/Software_Design_Specifications.docx
@@ -1,6 +1,6 @@
 
 <file path=word/document.xml><?xml version="1.0" encoding="utf-8"?>
-<w:document xmlns:wpc="http://schemas.microsoft.com/office/word/2010/wordprocessingCanvas" xmlns:mc="http://schemas.openxmlformats.org/markup-compatibility/2006" xmlns:o="urn:schemas-microsoft-com:office:office" xmlns:r="http://schemas.openxmlformats.org/officeDocument/2006/relationships" xmlns:m="http://schemas.openxmlformats.org/officeDocument/2006/math" xmlns:v="urn:schemas-microsoft-com:vml" xmlns:wp14="http://schemas.microsoft.com/office/word/2010/wordprocessingDrawing" xmlns:wp="http://schemas.openxmlformats.org/drawingml/2006/wordprocessingDrawing" xmlns:w10="urn:schemas-microsoft-com:office:word" xmlns:w="http://schemas.openxmlformats.org/wordprocessingml/2006/main" xmlns:w14="http://schemas.microsoft.com/office/word/2010/wordml" xmlns:w15="http://schemas.microsoft.com/office/word/2012/wordml" xmlns:wpg="http://schemas.microsoft.com/office/word/2010/wordprocessingGroup" xmlns:wpi="http://schemas.microsoft.com/office/word/2010/wordprocessingInk" xmlns:wne="http://schemas.microsoft.com/office/word/2006/wordml" xmlns:wps="http://schemas.microsoft.com/office/word/2010/wordprocessingShape" mc:Ignorable="w14 w15 wp14">
+<w:document xmlns:ve="http://schemas.openxmlformats.org/markup-compatibility/2006" xmlns:o="urn:schemas-microsoft-com:office:office" xmlns:r="http://schemas.openxmlformats.org/officeDocument/2006/relationships" xmlns:m="http://schemas.openxmlformats.org/officeDocument/2006/math" xmlns:v="urn:schemas-microsoft-com:vml" xmlns:wp="http://schemas.openxmlformats.org/drawingml/2006/wordprocessingDrawing" xmlns:w10="urn:schemas-microsoft-com:office:word" xmlns:w="http://schemas.openxmlformats.org/wordprocessingml/2006/main" xmlns:wne="http://schemas.microsoft.com/office/word/2006/wordml">
   <w:body>
     <w:sdt>
       <w:sdtPr>
@@ -25,644 +25,152 @@
               <w:noProof/>
               <w:lang w:eastAsia="en-CA"/>
             </w:rPr>
-            <mc:AlternateContent>
-              <mc:Choice Requires="wpg">
-                <w:drawing>
-                  <wp:anchor distT="0" distB="0" distL="114300" distR="114300" simplePos="0" relativeHeight="251662336" behindDoc="0" locked="0" layoutInCell="1" allowOverlap="1">
-                    <wp:simplePos x="0" y="0"/>
-                    <wp:positionH relativeFrom="page">
-                      <wp:align>center</wp:align>
-                    </wp:positionH>
-                    <mc:AlternateContent>
-                      <mc:Choice Requires="wp14">
-                        <wp:positionV relativeFrom="page">
-                          <wp14:pctPosVOffset>2300</wp14:pctPosVOffset>
-                        </wp:positionV>
-                      </mc:Choice>
-                      <mc:Fallback>
-                        <wp:positionV relativeFrom="page">
-                          <wp:posOffset>231140</wp:posOffset>
-                        </wp:positionV>
-                      </mc:Fallback>
-                    </mc:AlternateContent>
-                    <wp:extent cx="7312660" cy="1211580"/>
-                    <wp:effectExtent l="1270" t="5080" r="1270" b="2540"/>
-                    <wp:wrapNone/>
-                    <wp:docPr id="2" name="Group 149"/>
-                    <wp:cNvGraphicFramePr>
-                      <a:graphicFrameLocks xmlns:a="http://schemas.openxmlformats.org/drawingml/2006/main"/>
-                    </wp:cNvGraphicFramePr>
-                    <a:graphic xmlns:a="http://schemas.openxmlformats.org/drawingml/2006/main">
-                      <a:graphicData uri="http://schemas.microsoft.com/office/word/2010/wordprocessingGroup">
-                        <wpg:wgp>
-                          <wpg:cNvGrpSpPr>
-                            <a:grpSpLocks/>
-                          </wpg:cNvGrpSpPr>
-                          <wpg:grpSpPr bwMode="auto">
-                            <a:xfrm>
-                              <a:off x="0" y="0"/>
-                              <a:ext cx="7312660" cy="1211580"/>
-                              <a:chOff x="0" y="0"/>
-                              <a:chExt cx="73152" cy="12161"/>
-                            </a:xfrm>
-                          </wpg:grpSpPr>
-                          <wps:wsp>
-                            <wps:cNvPr id="3" name="Rectangle 51"/>
-                            <wps:cNvSpPr>
-                              <a:spLocks/>
-                            </wps:cNvSpPr>
-                            <wps:spPr bwMode="auto">
-                              <a:xfrm>
-                                <a:off x="0" y="0"/>
-                                <a:ext cx="73152" cy="11303"/>
-                              </a:xfrm>
-                              <a:custGeom>
-                                <a:avLst/>
-                                <a:gdLst>
-                                  <a:gd name="T0" fmla="*/ 0 w 7312660"/>
-                                  <a:gd name="T1" fmla="*/ 0 h 1129665"/>
-                                  <a:gd name="T2" fmla="*/ 7315200 w 7312660"/>
-                                  <a:gd name="T3" fmla="*/ 0 h 1129665"/>
-                                  <a:gd name="T4" fmla="*/ 7315200 w 7312660"/>
-                                  <a:gd name="T5" fmla="*/ 1130373 h 1129665"/>
-                                  <a:gd name="T6" fmla="*/ 3620757 w 7312660"/>
-                                  <a:gd name="T7" fmla="*/ 733885 h 1129665"/>
-                                  <a:gd name="T8" fmla="*/ 0 w 7312660"/>
-                                  <a:gd name="T9" fmla="*/ 1092249 h 1129665"/>
-                                  <a:gd name="T10" fmla="*/ 0 w 7312660"/>
-                                  <a:gd name="T11" fmla="*/ 0 h 1129665"/>
-                                  <a:gd name="T12" fmla="*/ 0 60000 65536"/>
-                                  <a:gd name="T13" fmla="*/ 0 60000 65536"/>
-                                  <a:gd name="T14" fmla="*/ 0 60000 65536"/>
-                                  <a:gd name="T15" fmla="*/ 0 60000 65536"/>
-                                  <a:gd name="T16" fmla="*/ 0 60000 65536"/>
-                                  <a:gd name="T17" fmla="*/ 0 60000 65536"/>
-                                </a:gdLst>
-                                <a:ahLst/>
-                                <a:cxnLst>
-                                  <a:cxn ang="T12">
-                                    <a:pos x="T0" y="T1"/>
-                                  </a:cxn>
-                                  <a:cxn ang="T13">
-                                    <a:pos x="T2" y="T3"/>
-                                  </a:cxn>
-                                  <a:cxn ang="T14">
-                                    <a:pos x="T4" y="T5"/>
-                                  </a:cxn>
-                                  <a:cxn ang="T15">
-                                    <a:pos x="T6" y="T7"/>
-                                  </a:cxn>
-                                  <a:cxn ang="T16">
-                                    <a:pos x="T8" y="T9"/>
-                                  </a:cxn>
-                                  <a:cxn ang="T17">
-                                    <a:pos x="T10" y="T11"/>
-                                  </a:cxn>
-                                </a:cxnLst>
-                                <a:rect l="0" t="0" r="r" b="b"/>
-                                <a:pathLst>
-                                  <a:path w="7312660" h="1129665">
-                                    <a:moveTo>
-                                      <a:pt x="0" y="0"/>
-                                    </a:moveTo>
-                                    <a:lnTo>
-                                      <a:pt x="7312660" y="0"/>
-                                    </a:lnTo>
-                                    <a:lnTo>
-                                      <a:pt x="7312660" y="1129665"/>
-                                    </a:lnTo>
-                                    <a:lnTo>
-                                      <a:pt x="3619500" y="733425"/>
-                                    </a:lnTo>
-                                    <a:lnTo>
-                                      <a:pt x="0" y="1091565"/>
-                                    </a:lnTo>
-                                    <a:lnTo>
-                                      <a:pt x="0" y="0"/>
-                                    </a:lnTo>
-                                    <a:close/>
-                                  </a:path>
-                                </a:pathLst>
-                              </a:custGeom>
-                              <a:solidFill>
-                                <a:schemeClr val="accent1">
-                                  <a:lumMod val="100000"/>
-                                  <a:lumOff val="0"/>
-                                </a:schemeClr>
-                              </a:solidFill>
-                              <a:ln>
-                                <a:noFill/>
-                              </a:ln>
-                              <a:extLst>
-                                <a:ext uri="{91240B29-F687-4F45-9708-019B960494DF}">
-                                  <a14:hiddenLine xmlns:a14="http://schemas.microsoft.com/office/drawing/2010/main" w="12700">
-                                    <a:solidFill>
-                                      <a:srgbClr val="000000"/>
-                                    </a:solidFill>
-                                    <a:miter lim="800000"/>
-                                    <a:headEnd/>
-                                    <a:tailEnd/>
-                                  </a14:hiddenLine>
-                                </a:ext>
-                              </a:extLst>
-                            </wps:spPr>
-                            <wps:bodyPr rot="0" vert="horz" wrap="square" lIns="91440" tIns="45720" rIns="91440" bIns="45720" anchor="ctr" anchorCtr="0" upright="1">
-                              <a:noAutofit/>
-                            </wps:bodyPr>
-                          </wps:wsp>
-                          <wps:wsp>
-                            <wps:cNvPr id="4" name="Rectangle 151"/>
-                            <wps:cNvSpPr>
-                              <a:spLocks noChangeArrowheads="1"/>
-                            </wps:cNvSpPr>
-                            <wps:spPr bwMode="auto">
-                              <a:xfrm>
-                                <a:off x="0" y="0"/>
-                                <a:ext cx="73152" cy="12161"/>
-                              </a:xfrm>
-                              <a:prstGeom prst="rect">
-                                <a:avLst/>
-                              </a:prstGeom>
-                              <a:blipFill dpi="0" rotWithShape="1">
-                                <a:blip r:embed="rId8"/>
-                                <a:srcRect/>
-                                <a:stretch>
-                                  <a:fillRect/>
-                                </a:stretch>
-                              </a:blipFill>
-                              <a:ln>
-                                <a:noFill/>
-                              </a:ln>
-                              <a:extLst>
-                                <a:ext uri="{91240B29-F687-4F45-9708-019B960494DF}">
-                                  <a14:hiddenLine xmlns:a14="http://schemas.microsoft.com/office/drawing/2010/main" w="12700">
-                                    <a:solidFill>
-                                      <a:srgbClr val="000000"/>
-                                    </a:solidFill>
-                                    <a:miter lim="800000"/>
-                                    <a:headEnd/>
-                                    <a:tailEnd/>
-                                  </a14:hiddenLine>
-                                </a:ext>
-                              </a:extLst>
-                            </wps:spPr>
-                            <wps:bodyPr rot="0" vert="horz" wrap="square" lIns="91440" tIns="45720" rIns="91440" bIns="45720" anchor="ctr" anchorCtr="0" upright="1">
-                              <a:noAutofit/>
-                            </wps:bodyPr>
-                          </wps:wsp>
-                        </wpg:wgp>
-                      </a:graphicData>
-                    </a:graphic>
-                    <wp14:sizeRelH relativeFrom="page">
-                      <wp14:pctWidth>94100</wp14:pctWidth>
-                    </wp14:sizeRelH>
-                    <wp14:sizeRelV relativeFrom="page">
-                      <wp14:pctHeight>12100</wp14:pctHeight>
-                    </wp14:sizeRelV>
-                  </wp:anchor>
-                </w:drawing>
-              </mc:Choice>
-              <mc:Fallback>
-                <w:pict>
-                  <v:group w14:anchorId="0D679750" id="Group 149" o:spid="_x0000_s1026" style="position:absolute;margin-left:0;margin-top:0;width:575.8pt;height:95.4pt;z-index:251662336;mso-width-percent:941;mso-height-percent:121;mso-top-percent:23;mso-position-horizontal:center;mso-position-horizontal-relative:page;mso-position-vertical-relative:page;mso-width-percent:941;mso-height-percent:121;mso-top-percent:23" coordsize="73152,12161" o:gfxdata="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">
-                    <v:shape id="Rectangle 51" o:spid="_x0000_s1027" style="position:absolute;width:73152;height:11303;visibility:visible;mso-wrap-style:square;v-text-anchor:middle" coordsize="7312660,1129665" o:gfxdata="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" path="m,l7312660,r,1129665l3619500,733425,,1091565,,xe" fillcolor="#5b9bd5 [3204]" stroked="f" strokeweight="1pt">
-                      <v:stroke joinstyle="miter"/>
-                      <v:path arrowok="t" o:connecttype="custom" o:connectlocs="0,0;73177,0;73177,11310;36220,7343;0,10929;0,0" o:connectangles="0,0,0,0,0,0"/>
-                    </v:shape>
-                    <v:rect id="Rectangle 151" o:spid="_x0000_s1028" style="position:absolute;width:73152;height:12161;visibility:visible;mso-wrap-style:square;v-text-anchor:middle" o:gfxdata="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" stroked="f" strokeweight="1pt">
-                      <v:fill r:id="rId9" o:title="" recolor="t" rotate="t" type="frame"/>
-                    </v:rect>
-                    <w10:wrap anchorx="page" anchory="page"/>
-                  </v:group>
-                </w:pict>
-              </mc:Fallback>
-            </mc:AlternateContent>
+            <w:pict>
+              <v:group id="Group 149" o:spid="_x0000_s1026" style="position:absolute;margin-left:0;margin-top:0;width:575.8pt;height:95.4pt;z-index:251662336;mso-width-percent:941;mso-height-percent:121;mso-top-percent:23;mso-position-horizontal:center;mso-position-horizontal-relative:page;mso-position-vertical-relative:page;mso-width-percent:941;mso-height-percent:121;mso-top-percent:23" coordsize="73152,12161" o:gfxdata="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">
+                <v:shape id="Rectangle 51" o:spid="_x0000_s1027" style="position:absolute;width:73152;height:11303;visibility:visible;mso-wrap-style:square;v-text-anchor:middle" coordsize="7312660,1129665" o:gfxdata="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" path="m,l7312660,r,1129665l3619500,733425,,1091565,,xe" fillcolor="#5b9bd5 [3204]" stroked="f" strokeweight="1pt">
+                  <v:stroke joinstyle="miter"/>
+                  <v:path arrowok="t" o:connecttype="custom" o:connectlocs="0,0;73177,0;73177,11310;36220,7343;0,10929;0,0" o:connectangles="0,0,0,0,0,0"/>
+                </v:shape>
+                <v:rect id="Rectangle 151" o:spid="_x0000_s1028" style="position:absolute;width:73152;height:12161;visibility:visible;v-text-anchor:middle" o:gfxdata="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" stroked="f" strokeweight="1pt">
+                  <v:fill r:id="rId8" o:title="" recolor="t" rotate="t" type="frame"/>
+                </v:rect>
+                <w10:wrap anchorx="page" anchory="page"/>
+              </v:group>
+            </w:pict>
           </w:r>
           <w:r>
             <w:rPr>
               <w:noProof/>
               <w:lang w:eastAsia="en-CA"/>
             </w:rPr>
-            <mc:AlternateContent>
-              <mc:Choice Requires="wps">
-                <w:drawing>
-                  <wp:anchor distT="0" distB="0" distL="114300" distR="114300" simplePos="0" relativeHeight="251660288" behindDoc="0" locked="0" layoutInCell="1" allowOverlap="1">
-                    <wp:simplePos x="0" y="0"/>
-                    <wp:positionH relativeFrom="page">
-                      <wp:align>center</wp:align>
-                    </wp:positionH>
-                    <mc:AlternateContent>
-                      <mc:Choice Requires="wp14">
-                        <wp:positionV relativeFrom="page">
-                          <wp14:pctPosVOffset>81800</wp14:pctPosVOffset>
-                        </wp:positionV>
-                      </mc:Choice>
-                      <mc:Fallback>
-                        <wp:positionV relativeFrom="page">
-                          <wp:posOffset>8227695</wp:posOffset>
-                        </wp:positionV>
-                      </mc:Fallback>
-                    </mc:AlternateContent>
-                    <wp:extent cx="7312660" cy="924560"/>
-                    <wp:effectExtent l="0" t="0" r="0" b="8255"/>
-                    <wp:wrapSquare wrapText="bothSides"/>
-                    <wp:docPr id="152" name="Text Box 152"/>
-                    <wp:cNvGraphicFramePr>
-                      <a:graphicFrameLocks xmlns:a="http://schemas.openxmlformats.org/drawingml/2006/main"/>
-                    </wp:cNvGraphicFramePr>
-                    <a:graphic xmlns:a="http://schemas.openxmlformats.org/drawingml/2006/main">
-                      <a:graphicData uri="http://schemas.microsoft.com/office/word/2010/wordprocessingShape">
-                        <wps:wsp>
-                          <wps:cNvSpPr txBox="1">
-                            <a:spLocks/>
-                          </wps:cNvSpPr>
-                          <wps:spPr>
-                            <a:xfrm>
-                              <a:off x="0" y="0"/>
-                              <a:ext cx="7312660" cy="924560"/>
-                            </a:xfrm>
-                            <a:prstGeom prst="rect">
-                              <a:avLst/>
-                            </a:prstGeom>
-                            <a:noFill/>
-                            <a:ln w="6350">
-                              <a:noFill/>
-                            </a:ln>
-                            <a:effectLst/>
-                          </wps:spPr>
-                          <wps:style>
-                            <a:lnRef idx="0">
-                              <a:schemeClr val="accent1"/>
-                            </a:lnRef>
-                            <a:fillRef idx="0">
-                              <a:schemeClr val="accent1"/>
-                            </a:fillRef>
-                            <a:effectRef idx="0">
-                              <a:schemeClr val="accent1"/>
-                            </a:effectRef>
-                            <a:fontRef idx="minor">
-                              <a:schemeClr val="dk1"/>
-                            </a:fontRef>
-                          </wps:style>
-                          <wps:txbx>
-                            <w:txbxContent>
-                              <w:p>
-                                <w:pPr>
-                                  <w:pStyle w:val="NoSpacing"/>
-                                  <w:jc w:val="right"/>
-                                  <w:rPr>
-                                    <w:color w:val="595959" w:themeColor="text1" w:themeTint="A6"/>
-                                    <w:sz w:val="28"/>
-                                    <w:szCs w:val="28"/>
-                                  </w:rPr>
-                                </w:pPr>
-                                <w:r>
-                                  <w:rPr>
-                                    <w:color w:val="595959" w:themeColor="text1" w:themeTint="A6"/>
-                                    <w:sz w:val="28"/>
-                                    <w:szCs w:val="28"/>
-                                  </w:rPr>
-                                  <w:t>ECSE 321 Introduction to Software Engineering</w:t>
-                                </w:r>
-                              </w:p>
-                              <w:p>
-                                <w:pPr>
-                                  <w:pStyle w:val="NoSpacing"/>
-                                  <w:jc w:val="right"/>
-                                  <w:rPr>
-                                    <w:color w:val="595959" w:themeColor="text1" w:themeTint="A6"/>
-                                    <w:sz w:val="18"/>
-                                    <w:szCs w:val="18"/>
-                                  </w:rPr>
-                                </w:pPr>
-                                <w:r>
-                                  <w:rPr>
-                                    <w:color w:val="595959" w:themeColor="text1" w:themeTint="A6"/>
-                                    <w:sz w:val="28"/>
-                                    <w:szCs w:val="28"/>
-                                  </w:rPr>
-                                  <w:t>McGill University Winter 2015</w:t>
-                                </w:r>
-                              </w:p>
-                            </w:txbxContent>
-                          </wps:txbx>
-                          <wps:bodyPr rot="0" spcFirstLastPara="0" vertOverflow="overflow" horzOverflow="overflow" vert="horz" wrap="square" lIns="1600200" tIns="0" rIns="685800" bIns="0" numCol="1" spcCol="0" rtlCol="0" fromWordArt="0" anchor="b" anchorCtr="0" forceAA="0" compatLnSpc="1">
-                            <a:prstTxWarp prst="textNoShape">
-                              <a:avLst/>
-                            </a:prstTxWarp>
-                            <a:noAutofit/>
-                          </wps:bodyPr>
-                        </wps:wsp>
-                      </a:graphicData>
-                    </a:graphic>
-                    <wp14:sizeRelH relativeFrom="page">
-                      <wp14:pctWidth>94100</wp14:pctWidth>
-                    </wp14:sizeRelH>
-                    <wp14:sizeRelV relativeFrom="page">
-                      <wp14:pctHeight>9200</wp14:pctHeight>
-                    </wp14:sizeRelV>
-                  </wp:anchor>
-                </w:drawing>
-              </mc:Choice>
-              <mc:Fallback>
-                <w:pict>
-                  <v:shapetype id="_x0000_t202" coordsize="21600,21600" o:spt="202" path="m,l,21600r21600,l21600,xe">
-                    <v:stroke joinstyle="miter"/>
-                    <v:path gradientshapeok="t" o:connecttype="rect"/>
-                  </v:shapetype>
-                  <v:shape id="Text Box 152" o:spid="_x0000_s1026" type="#_x0000_t202" style="position:absolute;margin-left:0;margin-top:0;width:575.8pt;height:72.8pt;z-index:251660288;visibility:visible;mso-wrap-style:square;mso-width-percent:941;mso-height-percent:92;mso-top-percent:818;mso-wrap-distance-left:9pt;mso-wrap-distance-top:0;mso-wrap-distance-right:9pt;mso-wrap-distance-bottom:0;mso-position-horizontal:center;mso-position-horizontal-relative:page;mso-position-vertical-relative:page;mso-width-percent:941;mso-height-percent:92;mso-top-percent:818;mso-width-relative:page;mso-height-relative:page;v-text-anchor:bottom" o:gfxdata="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" filled="f" stroked="f" strokeweight=".5pt">
-                    <v:path arrowok="t"/>
-                    <v:textbox inset="126pt,0,54pt,0">
-                      <w:txbxContent>
-                        <w:p>
-                          <w:pPr>
-                            <w:pStyle w:val="NoSpacing"/>
-                            <w:jc w:val="right"/>
-                            <w:rPr>
-                              <w:color w:val="595959" w:themeColor="text1" w:themeTint="A6"/>
-                              <w:sz w:val="28"/>
-                              <w:szCs w:val="28"/>
-                            </w:rPr>
-                          </w:pPr>
-                          <w:r>
-                            <w:rPr>
-                              <w:color w:val="595959" w:themeColor="text1" w:themeTint="A6"/>
-                              <w:sz w:val="28"/>
-                              <w:szCs w:val="28"/>
-                            </w:rPr>
-                            <w:t>ECSE 321 Introduction to Software Engineering</w:t>
-                          </w:r>
-                        </w:p>
-                        <w:p>
-                          <w:pPr>
-                            <w:pStyle w:val="NoSpacing"/>
-                            <w:jc w:val="right"/>
-                            <w:rPr>
-                              <w:color w:val="595959" w:themeColor="text1" w:themeTint="A6"/>
-                              <w:sz w:val="18"/>
-                              <w:szCs w:val="18"/>
-                            </w:rPr>
-                          </w:pPr>
-                          <w:r>
-                            <w:rPr>
-                              <w:color w:val="595959" w:themeColor="text1" w:themeTint="A6"/>
-                              <w:sz w:val="28"/>
-                              <w:szCs w:val="28"/>
-                            </w:rPr>
-                            <w:t>McGill University Winter 2015</w:t>
-                          </w:r>
-                        </w:p>
-                      </w:txbxContent>
-                    </v:textbox>
-                    <w10:wrap type="square" anchorx="page" anchory="page"/>
-                  </v:shape>
-                </w:pict>
-              </mc:Fallback>
-            </mc:AlternateContent>
+            <w:pict>
+              <v:shapetype id="_x0000_t202" coordsize="21600,21600" o:spt="202" path="m,l,21600r21600,l21600,xe">
+                <v:stroke joinstyle="miter"/>
+                <v:path gradientshapeok="t" o:connecttype="rect"/>
+              </v:shapetype>
+              <v:shape id="Text Box 152" o:spid="_x0000_s1033" type="#_x0000_t202" style="position:absolute;margin-left:0;margin-top:0;width:575.8pt;height:72.8pt;z-index:251660288;visibility:visible;mso-width-percent:941;mso-height-percent:92;mso-top-percent:818;mso-position-horizontal:center;mso-position-horizontal-relative:page;mso-position-vertical-relative:page;mso-width-percent:941;mso-height-percent:92;mso-top-percent:818;v-text-anchor:bottom" o:gfxdata="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" filled="f" stroked="f" strokeweight=".5pt">
+                <v:path arrowok="t"/>
+                <v:textbox inset="126pt,0,54pt,0">
+                  <w:txbxContent>
+                    <w:p>
+                      <w:pPr>
+                        <w:pStyle w:val="NoSpacing"/>
+                        <w:jc w:val="right"/>
+                        <w:rPr>
+                          <w:color w:val="595959" w:themeColor="text1" w:themeTint="A6"/>
+                          <w:sz w:val="28"/>
+                          <w:szCs w:val="28"/>
+                        </w:rPr>
+                      </w:pPr>
+                      <w:r>
+                        <w:rPr>
+                          <w:color w:val="595959" w:themeColor="text1" w:themeTint="A6"/>
+                          <w:sz w:val="28"/>
+                          <w:szCs w:val="28"/>
+                        </w:rPr>
+                        <w:t>ECSE 321 Introduction to Software Engineering</w:t>
+                      </w:r>
+                    </w:p>
+                    <w:p>
+                      <w:pPr>
+                        <w:pStyle w:val="NoSpacing"/>
+                        <w:jc w:val="right"/>
+                        <w:rPr>
+                          <w:color w:val="595959" w:themeColor="text1" w:themeTint="A6"/>
+                          <w:sz w:val="18"/>
+                          <w:szCs w:val="18"/>
+                        </w:rPr>
+                      </w:pPr>
+                      <w:r>
+                        <w:rPr>
+                          <w:color w:val="595959" w:themeColor="text1" w:themeTint="A6"/>
+                          <w:sz w:val="28"/>
+                          <w:szCs w:val="28"/>
+                        </w:rPr>
+                        <w:t>McGill University Winter 2015</w:t>
+                      </w:r>
+                    </w:p>
+                  </w:txbxContent>
+                </v:textbox>
+                <w10:wrap type="square" anchorx="page" anchory="page"/>
+              </v:shape>
+            </w:pict>
           </w:r>
           <w:r>
             <w:rPr>
               <w:noProof/>
               <w:lang w:eastAsia="en-CA"/>
             </w:rPr>
-            <mc:AlternateContent>
-              <mc:Choice Requires="wps">
-                <w:drawing>
-                  <wp:anchor distT="0" distB="0" distL="114300" distR="114300" simplePos="0" relativeHeight="251659264" behindDoc="0" locked="0" layoutInCell="1" allowOverlap="1">
-                    <wp:simplePos x="0" y="0"/>
-                    <wp:positionH relativeFrom="page">
-                      <wp:align>center</wp:align>
-                    </wp:positionH>
-                    <mc:AlternateContent>
-                      <mc:Choice Requires="wp14">
-                        <wp:positionV relativeFrom="page">
-                          <wp14:pctPosVOffset>30000</wp14:pctPosVOffset>
-                        </wp:positionV>
-                      </mc:Choice>
-                      <mc:Fallback>
-                        <wp:positionV relativeFrom="page">
-                          <wp:posOffset>3017520</wp:posOffset>
-                        </wp:positionV>
-                      </mc:Fallback>
-                    </mc:AlternateContent>
-                    <wp:extent cx="7312660" cy="3651250"/>
-                    <wp:effectExtent l="0" t="0" r="0" b="6350"/>
-                    <wp:wrapSquare wrapText="bothSides"/>
-                    <wp:docPr id="154" name="Text Box 154"/>
-                    <wp:cNvGraphicFramePr>
-                      <a:graphicFrameLocks xmlns:a="http://schemas.openxmlformats.org/drawingml/2006/main"/>
-                    </wp:cNvGraphicFramePr>
-                    <a:graphic xmlns:a="http://schemas.openxmlformats.org/drawingml/2006/main">
-                      <a:graphicData uri="http://schemas.microsoft.com/office/word/2010/wordprocessingShape">
-                        <wps:wsp>
-                          <wps:cNvSpPr txBox="1">
-                            <a:spLocks/>
-                          </wps:cNvSpPr>
-                          <wps:spPr>
-                            <a:xfrm>
-                              <a:off x="0" y="0"/>
-                              <a:ext cx="7312660" cy="3651250"/>
-                            </a:xfrm>
-                            <a:prstGeom prst="rect">
-                              <a:avLst/>
-                            </a:prstGeom>
-                            <a:noFill/>
-                            <a:ln w="6350">
-                              <a:noFill/>
-                            </a:ln>
-                            <a:effectLst/>
-                          </wps:spPr>
-                          <wps:style>
-                            <a:lnRef idx="0">
-                              <a:schemeClr val="accent1"/>
-                            </a:lnRef>
-                            <a:fillRef idx="0">
-                              <a:schemeClr val="accent1"/>
-                            </a:fillRef>
-                            <a:effectRef idx="0">
-                              <a:schemeClr val="accent1"/>
-                            </a:effectRef>
-                            <a:fontRef idx="minor">
-                              <a:schemeClr val="dk1"/>
-                            </a:fontRef>
-                          </wps:style>
-                          <wps:txbx>
-                            <w:txbxContent>
-                              <w:p>
-                                <w:pPr>
-                                  <w:jc w:val="right"/>
-                                  <w:rPr>
-                                    <w:color w:val="000000" w:themeColor="text1"/>
-                                    <w:sz w:val="56"/>
-                                    <w:szCs w:val="64"/>
-                                  </w:rPr>
-                                </w:pPr>
-                                <w:sdt>
-                                  <w:sdtPr>
-                                    <w:rPr>
-                                      <w:caps/>
-                                      <w:color w:val="000000" w:themeColor="text1"/>
-                                      <w:sz w:val="56"/>
-                                      <w:szCs w:val="64"/>
-                                    </w:rPr>
-                                    <w:alias w:val="Title"/>
-                                    <w:tag w:val=""/>
-                                    <w:id w:val="630141079"/>
-                                    <w:dataBinding w:prefixMappings="xmlns:ns0='http://purl.org/dc/elements/1.1/' xmlns:ns1='http://schemas.openxmlformats.org/package/2006/metadata/core-properties' " w:xpath="/ns1:coreProperties[1]/ns0:title[1]" w:storeItemID="{6C3C8BC8-F283-45AE-878A-BAB7291924A1}"/>
-                                    <w:text w:multiLine="1"/>
-                                  </w:sdtPr>
-                                  <w:sdtEndPr>
-                                    <w:rPr>
-                                      <w:caps w:val="0"/>
-                                    </w:rPr>
-                                  </w:sdtEndPr>
-                                  <w:sdtContent>
-                                    <w:r>
-                                      <w:rPr>
-                                        <w:caps/>
-                                        <w:color w:val="000000" w:themeColor="text1"/>
-                                        <w:sz w:val="56"/>
-                                        <w:szCs w:val="64"/>
-                                      </w:rPr>
-                                      <w:t>Tower defense project</w:t>
-                                    </w:r>
-                                    <w:proofErr w:type="gramStart"/>
-                                    <w:r>
-                                      <w:rPr>
-                                        <w:caps/>
-                                        <w:color w:val="000000" w:themeColor="text1"/>
-                                        <w:sz w:val="56"/>
-                                        <w:szCs w:val="64"/>
-                                      </w:rPr>
-                                      <w:t>:</w:t>
-                                    </w:r>
-                                    <w:proofErr w:type="gramEnd"/>
-                                    <w:r>
-                                      <w:rPr>
-                                        <w:caps/>
-                                        <w:color w:val="000000" w:themeColor="text1"/>
-                                        <w:sz w:val="56"/>
-                                        <w:szCs w:val="64"/>
-                                      </w:rPr>
-                                      <w:br/>
-                                      <w:t xml:space="preserve">Software </w:t>
-                                    </w:r>
-                                    <w:r>
-                                      <w:rPr>
-                                        <w:caps/>
-                                        <w:color w:val="000000" w:themeColor="text1"/>
-                                        <w:sz w:val="56"/>
-                                        <w:szCs w:val="64"/>
-                                      </w:rPr>
-                                      <w:t>Design Specifications</w:t>
-                                    </w:r>
-                                  </w:sdtContent>
-                                </w:sdt>
-                              </w:p>
-                            </w:txbxContent>
-                          </wps:txbx>
-                          <wps:bodyPr rot="0" spcFirstLastPara="0" vertOverflow="overflow" horzOverflow="overflow" vert="horz" wrap="square" lIns="1600200" tIns="0" rIns="685800" bIns="0" numCol="1" spcCol="0" rtlCol="0" fromWordArt="0" anchor="b" anchorCtr="0" forceAA="0" compatLnSpc="1">
-                            <a:prstTxWarp prst="textNoShape">
-                              <a:avLst/>
-                            </a:prstTxWarp>
-                            <a:noAutofit/>
-                          </wps:bodyPr>
-                        </wps:wsp>
-                      </a:graphicData>
-                    </a:graphic>
-                    <wp14:sizeRelH relativeFrom="page">
-                      <wp14:pctWidth>94100</wp14:pctWidth>
-                    </wp14:sizeRelH>
-                    <wp14:sizeRelV relativeFrom="page">
-                      <wp14:pctHeight>36300</wp14:pctHeight>
-                    </wp14:sizeRelV>
-                  </wp:anchor>
-                </w:drawing>
-              </mc:Choice>
-              <mc:Fallback>
-                <w:pict>
-                  <v:shape id="Text Box 154" o:spid="_x0000_s1027" type="#_x0000_t202" style="position:absolute;margin-left:0;margin-top:0;width:575.8pt;height:287.5pt;z-index:251659264;visibility:visible;mso-wrap-style:square;mso-width-percent:941;mso-height-percent:363;mso-top-percent:300;mso-wrap-distance-left:9pt;mso-wrap-distance-top:0;mso-wrap-distance-right:9pt;mso-wrap-distance-bottom:0;mso-position-horizontal:center;mso-position-horizontal-relative:page;mso-position-vertical-relative:page;mso-width-percent:941;mso-height-percent:363;mso-top-percent:300;mso-width-relative:page;mso-height-relative:page;v-text-anchor:bottom" o:gfxdata="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" filled="f" stroked="f" strokeweight=".5pt">
-                    <v:path arrowok="t"/>
-                    <v:textbox inset="126pt,0,54pt,0">
-                      <w:txbxContent>
-                        <w:p>
-                          <w:pPr>
-                            <w:jc w:val="right"/>
+            <w:pict>
+              <v:shape id="Text Box 154" o:spid="_x0000_s1032" type="#_x0000_t202" style="position:absolute;margin-left:0;margin-top:0;width:575.8pt;height:287.5pt;z-index:251659264;visibility:visible;mso-width-percent:941;mso-height-percent:363;mso-top-percent:300;mso-position-horizontal:center;mso-position-horizontal-relative:page;mso-position-vertical-relative:page;mso-width-percent:941;mso-height-percent:363;mso-top-percent:300;v-text-anchor:bottom" o:gfxdata="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" filled="f" stroked="f" strokeweight=".5pt">
+                <v:path arrowok="t"/>
+                <v:textbox inset="126pt,0,54pt,0">
+                  <w:txbxContent>
+                    <w:p>
+                      <w:pPr>
+                        <w:jc w:val="right"/>
+                        <w:rPr>
+                          <w:color w:val="000000" w:themeColor="text1"/>
+                          <w:sz w:val="56"/>
+                          <w:szCs w:val="64"/>
+                        </w:rPr>
+                      </w:pPr>
+                      <w:sdt>
+                        <w:sdtPr>
+                          <w:rPr>
+                            <w:caps/>
+                            <w:color w:val="000000" w:themeColor="text1"/>
+                            <w:sz w:val="56"/>
+                            <w:szCs w:val="64"/>
+                          </w:rPr>
+                          <w:alias w:val="Title"/>
+                          <w:tag w:val=""/>
+                          <w:id w:val="630141079"/>
+                          <w:dataBinding w:prefixMappings="xmlns:ns0='http://purl.org/dc/elements/1.1/' xmlns:ns1='http://schemas.openxmlformats.org/package/2006/metadata/core-properties' " w:xpath="/ns1:coreProperties[1]/ns0:title[1]" w:storeItemID="{6C3C8BC8-F283-45AE-878A-BAB7291924A1}"/>
+                          <w:text w:multiLine="1"/>
+                        </w:sdtPr>
+                        <w:sdtEndPr>
+                          <w:rPr>
+                            <w:caps w:val="0"/>
+                          </w:rPr>
+                        </w:sdtEndPr>
+                        <w:sdtContent>
+                          <w:r>
                             <w:rPr>
+                              <w:caps/>
                               <w:color w:val="000000" w:themeColor="text1"/>
                               <w:sz w:val="56"/>
                               <w:szCs w:val="64"/>
                             </w:rPr>
-                          </w:pPr>
-                          <w:sdt>
-                            <w:sdtPr>
-                              <w:rPr>
-                                <w:caps/>
-                                <w:color w:val="000000" w:themeColor="text1"/>
-                                <w:sz w:val="56"/>
-                                <w:szCs w:val="64"/>
-                              </w:rPr>
-                              <w:alias w:val="Title"/>
-                              <w:tag w:val=""/>
-                              <w:id w:val="630141079"/>
-                              <w:dataBinding w:prefixMappings="xmlns:ns0='http://purl.org/dc/elements/1.1/' xmlns:ns1='http://schemas.openxmlformats.org/package/2006/metadata/core-properties' " w:xpath="/ns1:coreProperties[1]/ns0:title[1]" w:storeItemID="{6C3C8BC8-F283-45AE-878A-BAB7291924A1}"/>
-                              <w:text w:multiLine="1"/>
-                            </w:sdtPr>
-                            <w:sdtEndPr>
-                              <w:rPr>
-                                <w:caps w:val="0"/>
-                              </w:rPr>
-                            </w:sdtEndPr>
-                            <w:sdtContent>
-                              <w:r>
-                                <w:rPr>
-                                  <w:caps/>
-                                  <w:color w:val="000000" w:themeColor="text1"/>
-                                  <w:sz w:val="56"/>
-                                  <w:szCs w:val="64"/>
-                                </w:rPr>
-                                <w:t>Tower defense project</w:t>
-                              </w:r>
-                              <w:proofErr w:type="gramStart"/>
-                              <w:r>
-                                <w:rPr>
-                                  <w:caps/>
-                                  <w:color w:val="000000" w:themeColor="text1"/>
-                                  <w:sz w:val="56"/>
-                                  <w:szCs w:val="64"/>
-                                </w:rPr>
-                                <w:t>:</w:t>
-                              </w:r>
-                              <w:proofErr w:type="gramEnd"/>
-                              <w:r>
-                                <w:rPr>
-                                  <w:caps/>
-                                  <w:color w:val="000000" w:themeColor="text1"/>
-                                  <w:sz w:val="56"/>
-                                  <w:szCs w:val="64"/>
-                                </w:rPr>
-                                <w:br/>
-                                <w:t xml:space="preserve">Software </w:t>
-                              </w:r>
-                              <w:r>
-                                <w:rPr>
-                                  <w:caps/>
-                                  <w:color w:val="000000" w:themeColor="text1"/>
-                                  <w:sz w:val="56"/>
-                                  <w:szCs w:val="64"/>
-                                </w:rPr>
-                                <w:t>Design Specifications</w:t>
-                              </w:r>
-                            </w:sdtContent>
-                          </w:sdt>
-                        </w:p>
-                      </w:txbxContent>
-                    </v:textbox>
-                    <w10:wrap type="square" anchorx="page" anchory="page"/>
-                  </v:shape>
-                </w:pict>
-              </mc:Fallback>
-            </mc:AlternateContent>
+                            <w:t>Tower defense project:</w:t>
+                          </w:r>
+                          <w:r>
+                            <w:rPr>
+                              <w:caps/>
+                              <w:color w:val="000000" w:themeColor="text1"/>
+                              <w:sz w:val="56"/>
+                              <w:szCs w:val="64"/>
+                            </w:rPr>
+                            <w:br/>
+                            <w:t xml:space="preserve">Software </w:t>
+                          </w:r>
+                          <w:r>
+                            <w:rPr>
+                              <w:caps/>
+                              <w:color w:val="000000" w:themeColor="text1"/>
+                              <w:sz w:val="56"/>
+                              <w:szCs w:val="64"/>
+                            </w:rPr>
+                            <w:t>Design Specifications</w:t>
+                          </w:r>
+                        </w:sdtContent>
+                      </w:sdt>
+                    </w:p>
+                  </w:txbxContent>
+                </v:textbox>
+                <w10:wrap type="square" anchorx="page" anchory="page"/>
+              </v:shape>
+            </w:pict>
           </w:r>
         </w:p>
         <w:p>
@@ -678,285 +186,24 @@
               <w:noProof/>
               <w:lang w:eastAsia="en-CA"/>
             </w:rPr>
-            <mc:AlternateContent>
-              <mc:Choice Requires="wps">
-                <w:drawing>
-                  <wp:anchor distT="45720" distB="45720" distL="114300" distR="114300" simplePos="0" relativeHeight="251664384" behindDoc="0" locked="0" layoutInCell="1" allowOverlap="1">
-                    <wp:simplePos x="0" y="0"/>
-                    <wp:positionH relativeFrom="column">
-                      <wp:posOffset>1457325</wp:posOffset>
-                    </wp:positionH>
-                    <wp:positionV relativeFrom="paragraph">
-                      <wp:posOffset>5457825</wp:posOffset>
-                    </wp:positionV>
-                    <wp:extent cx="4417060" cy="1791970"/>
-                    <wp:effectExtent l="0" t="0" r="2540" b="0"/>
-                    <wp:wrapSquare wrapText="bothSides"/>
-                    <wp:docPr id="1" name="Text Box 2"/>
-                    <wp:cNvGraphicFramePr>
-                      <a:graphicFrameLocks xmlns:a="http://schemas.openxmlformats.org/drawingml/2006/main"/>
-                    </wp:cNvGraphicFramePr>
-                    <a:graphic xmlns:a="http://schemas.openxmlformats.org/drawingml/2006/main">
-                      <a:graphicData uri="http://schemas.microsoft.com/office/word/2010/wordprocessingShape">
-                        <wps:wsp>
-                          <wps:cNvSpPr txBox="1">
-                            <a:spLocks noChangeArrowheads="1"/>
-                          </wps:cNvSpPr>
-                          <wps:spPr bwMode="auto">
-                            <a:xfrm>
-                              <a:off x="0" y="0"/>
-                              <a:ext cx="4417060" cy="1791970"/>
-                            </a:xfrm>
-                            <a:prstGeom prst="rect">
-                              <a:avLst/>
-                            </a:prstGeom>
-                            <a:solidFill>
-                              <a:srgbClr val="FFFFFF"/>
-                            </a:solidFill>
-                            <a:ln>
-                              <a:noFill/>
-                            </a:ln>
-                            <a:extLst>
-                              <a:ext uri="{91240B29-F687-4F45-9708-019B960494DF}">
-                                <a14:hiddenLine xmlns:a14="http://schemas.microsoft.com/office/drawing/2010/main" w="9525">
-                                  <a:solidFill>
-                                    <a:srgbClr val="000000"/>
-                                  </a:solidFill>
-                                  <a:miter lim="800000"/>
-                                  <a:headEnd/>
-                                  <a:tailEnd/>
-                                </a14:hiddenLine>
-                              </a:ext>
-                            </a:extLst>
-                          </wps:spPr>
-                          <wps:txbx>
-                            <w:txbxContent>
-                              <w:sdt>
-                                <w:sdtPr>
-                                  <w:rPr>
-                                    <w:color w:val="000000" w:themeColor="text1"/>
-                                    <w:sz w:val="32"/>
-                                    <w:szCs w:val="36"/>
-                                  </w:rPr>
-                                  <w:alias w:val="Subtitle"/>
-                                  <w:tag w:val=""/>
-                                  <w:id w:val="1759551507"/>
-                                  <w:dataBinding w:prefixMappings="xmlns:ns0='http://purl.org/dc/elements/1.1/' xmlns:ns1='http://schemas.openxmlformats.org/package/2006/metadata/core-properties' " w:xpath="/ns1:coreProperties[1]/ns0:subject[1]" w:storeItemID="{6C3C8BC8-F283-45AE-878A-BAB7291924A1}"/>
-                                  <w:text/>
-                                </w:sdtPr>
-                                <w:sdtEndPr/>
-                                <w:sdtContent>
-                                  <w:p>
-                                    <w:pPr>
-                                      <w:jc w:val="right"/>
-                                      <w:rPr>
-                                        <w:color w:val="000000" w:themeColor="text1"/>
-                                        <w:sz w:val="32"/>
-                                        <w:szCs w:val="36"/>
-                                      </w:rPr>
-                                    </w:pPr>
-                                    <w:r>
-                                      <w:rPr>
-                                        <w:color w:val="000000" w:themeColor="text1"/>
-                                        <w:sz w:val="32"/>
-                                        <w:szCs w:val="36"/>
-                                      </w:rPr>
-                                      <w:t>Andrei Chubarau 260581375</w:t>
-                                    </w:r>
-                                  </w:p>
-                                </w:sdtContent>
-                              </w:sdt>
-                              <w:p>
-                                <w:pPr>
-                                  <w:jc w:val="right"/>
-                                  <w:rPr>
-                                    <w:color w:val="000000" w:themeColor="text1"/>
-                                    <w:sz w:val="32"/>
-                                    <w:szCs w:val="36"/>
-                                  </w:rPr>
-                                </w:pPr>
-                                <w:r>
-                                  <w:rPr>
-                                    <w:color w:val="000000" w:themeColor="text1"/>
-                                    <w:sz w:val="32"/>
-                                    <w:szCs w:val="36"/>
-                                  </w:rPr>
-                                  <w:t xml:space="preserve">Yordan Neshev </w:t>
-                                </w:r>
-                                <w:r>
-                                  <w:rPr>
-                                    <w:color w:val="000000" w:themeColor="text1"/>
-                                    <w:sz w:val="32"/>
-                                    <w:szCs w:val="36"/>
-                                  </w:rPr>
-                                  <w:t>260587938</w:t>
-                                </w:r>
-                              </w:p>
-                              <w:p>
-                                <w:pPr>
-                                  <w:jc w:val="right"/>
-                                  <w:rPr>
-                                    <w:color w:val="000000" w:themeColor="text1"/>
-                                    <w:sz w:val="32"/>
-                                    <w:szCs w:val="36"/>
-                                  </w:rPr>
-                                </w:pPr>
-                                <w:r>
-                                  <w:rPr>
-                                    <w:color w:val="000000" w:themeColor="text1"/>
-                                    <w:sz w:val="32"/>
-                                    <w:szCs w:val="36"/>
-                                  </w:rPr>
-                                  <w:t xml:space="preserve">Dang Khoa Do </w:t>
-                                </w:r>
-                                <w:r>
-                                  <w:rPr>
-                                    <w:color w:val="000000" w:themeColor="text1"/>
-                                    <w:sz w:val="32"/>
-                                    <w:szCs w:val="36"/>
-                                  </w:rPr>
-                                  <w:t>260584925</w:t>
-                                </w:r>
-                              </w:p>
-                              <w:p>
-                                <w:pPr>
-                                  <w:jc w:val="right"/>
-                                  <w:rPr>
-                                    <w:smallCaps/>
-                                    <w:color w:val="000000" w:themeColor="text1"/>
-                                    <w:sz w:val="32"/>
-                                    <w:szCs w:val="36"/>
-                                  </w:rPr>
-                                </w:pPr>
-                                <w:r>
-                                  <w:rPr>
-                                    <w:color w:val="000000" w:themeColor="text1"/>
-                                    <w:sz w:val="32"/>
-                                    <w:szCs w:val="36"/>
-                                  </w:rPr>
-                                  <w:t xml:space="preserve">Steven Voyer </w:t>
-                                </w:r>
-                                <w:r>
-                                  <w:rPr>
-                                    <w:color w:val="000000" w:themeColor="text1"/>
-                                    <w:sz w:val="32"/>
-                                    <w:szCs w:val="36"/>
-                                  </w:rPr>
-                                  <w:t>260531264</w:t>
-                                </w:r>
-                              </w:p>
-                              <w:p/>
-                            </w:txbxContent>
-                          </wps:txbx>
-                          <wps:bodyPr rot="0" vert="horz" wrap="square" lIns="91440" tIns="45720" rIns="91440" bIns="45720" anchor="t" anchorCtr="0" upright="1">
-                            <a:spAutoFit/>
-                          </wps:bodyPr>
-                        </wps:wsp>
-                      </a:graphicData>
-                    </a:graphic>
-                    <wp14:sizeRelH relativeFrom="margin">
-                      <wp14:pctWidth>0</wp14:pctWidth>
-                    </wp14:sizeRelH>
-                    <wp14:sizeRelV relativeFrom="margin">
-                      <wp14:pctHeight>20000</wp14:pctHeight>
-                    </wp14:sizeRelV>
-                  </wp:anchor>
-                </w:drawing>
-              </mc:Choice>
-              <mc:Fallback>
-                <w:pict>
-                  <v:shape id="Text Box 2" o:spid="_x0000_s1028" type="#_x0000_t202" style="position:absolute;margin-left:114.75pt;margin-top:429.75pt;width:347.8pt;height:141.1pt;z-index:251664384;visibility:visible;mso-wrap-style:square;mso-width-percent:0;mso-height-percent:200;mso-wrap-distance-left:9pt;mso-wrap-distance-top:3.6pt;mso-wrap-distance-right:9pt;mso-wrap-distance-bottom:3.6pt;mso-position-horizontal:absolute;mso-position-horizontal-relative:text;mso-position-vertical:absolute;mso-position-vertical-relative:text;mso-width-percent:0;mso-height-percent:200;mso-width-relative:margin;mso-height-relative:margin;v-text-anchor:top" o:gfxdata="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" stroked="f">
-                    <v:textbox style="mso-fit-shape-to-text:t">
-                      <w:txbxContent>
-                        <w:sdt>
-                          <w:sdtPr>
-                            <w:rPr>
-                              <w:color w:val="000000" w:themeColor="text1"/>
-                              <w:sz w:val="32"/>
-                              <w:szCs w:val="36"/>
-                            </w:rPr>
-                            <w:alias w:val="Subtitle"/>
-                            <w:tag w:val=""/>
-                            <w:id w:val="1759551507"/>
-                            <w:dataBinding w:prefixMappings="xmlns:ns0='http://purl.org/dc/elements/1.1/' xmlns:ns1='http://schemas.openxmlformats.org/package/2006/metadata/core-properties' " w:xpath="/ns1:coreProperties[1]/ns0:subject[1]" w:storeItemID="{6C3C8BC8-F283-45AE-878A-BAB7291924A1}"/>
-                            <w:text/>
-                          </w:sdtPr>
-                          <w:sdtEndPr/>
-                          <w:sdtContent>
-                            <w:p>
-                              <w:pPr>
-                                <w:jc w:val="right"/>
-                                <w:rPr>
-                                  <w:color w:val="000000" w:themeColor="text1"/>
-                                  <w:sz w:val="32"/>
-                                  <w:szCs w:val="36"/>
-                                </w:rPr>
-                              </w:pPr>
-                              <w:r>
-                                <w:rPr>
-                                  <w:color w:val="000000" w:themeColor="text1"/>
-                                  <w:sz w:val="32"/>
-                                  <w:szCs w:val="36"/>
-                                </w:rPr>
-                                <w:t>Andrei Chubarau 260581375</w:t>
-                              </w:r>
-                            </w:p>
-                          </w:sdtContent>
-                        </w:sdt>
-                        <w:p>
-                          <w:pPr>
-                            <w:jc w:val="right"/>
-                            <w:rPr>
-                              <w:color w:val="000000" w:themeColor="text1"/>
-                              <w:sz w:val="32"/>
-                              <w:szCs w:val="36"/>
-                            </w:rPr>
-                          </w:pPr>
-                          <w:proofErr w:type="spellStart"/>
-                          <w:r>
-                            <w:rPr>
-                              <w:color w:val="000000" w:themeColor="text1"/>
-                              <w:sz w:val="32"/>
-                              <w:szCs w:val="36"/>
-                            </w:rPr>
-                            <w:t>Yordan</w:t>
-                          </w:r>
-                          <w:proofErr w:type="spellEnd"/>
-                          <w:r>
-                            <w:rPr>
-                              <w:color w:val="000000" w:themeColor="text1"/>
-                              <w:sz w:val="32"/>
-                              <w:szCs w:val="36"/>
-                            </w:rPr>
-                            <w:t xml:space="preserve"> </w:t>
-                          </w:r>
-                          <w:proofErr w:type="spellStart"/>
-                          <w:r>
-                            <w:rPr>
-                              <w:color w:val="000000" w:themeColor="text1"/>
-                              <w:sz w:val="32"/>
-                              <w:szCs w:val="36"/>
-                            </w:rPr>
-                            <w:t>Neshev</w:t>
-                          </w:r>
-                          <w:proofErr w:type="spellEnd"/>
-                          <w:r>
-                            <w:rPr>
-                              <w:color w:val="000000" w:themeColor="text1"/>
-                              <w:sz w:val="32"/>
-                              <w:szCs w:val="36"/>
-                            </w:rPr>
-                            <w:t xml:space="preserve"> </w:t>
-                          </w:r>
-                          <w:r>
-                            <w:rPr>
-                              <w:color w:val="000000" w:themeColor="text1"/>
-                              <w:sz w:val="32"/>
-                              <w:szCs w:val="36"/>
-                            </w:rPr>
-                            <w:t>260587938</w:t>
-                          </w:r>
-                        </w:p>
+            <w:pict>
+              <v:shape id="Text Box 2" o:spid="_x0000_s1031" type="#_x0000_t202" style="position:absolute;margin-left:114.75pt;margin-top:429.75pt;width:347.8pt;height:141.1pt;z-index:251664384;visibility:visible;mso-height-percent:200;mso-wrap-distance-top:3.6pt;mso-wrap-distance-bottom:3.6pt;mso-height-percent:200;mso-width-relative:margin;mso-height-relative:margin" o:gfxdata="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" stroked="f">
+                <v:textbox style="mso-fit-shape-to-text:t">
+                  <w:txbxContent>
+                    <w:sdt>
+                      <w:sdtPr>
+                        <w:rPr>
+                          <w:color w:val="000000" w:themeColor="text1"/>
+                          <w:sz w:val="32"/>
+                          <w:szCs w:val="36"/>
+                        </w:rPr>
+                        <w:alias w:val="Subtitle"/>
+                        <w:tag w:val=""/>
+                        <w:id w:val="1759551507"/>
+                        <w:dataBinding w:prefixMappings="xmlns:ns0='http://purl.org/dc/elements/1.1/' xmlns:ns1='http://schemas.openxmlformats.org/package/2006/metadata/core-properties' " w:xpath="/ns1:coreProperties[1]/ns0:subject[1]" w:storeItemID="{6C3C8BC8-F283-45AE-878A-BAB7291924A1}"/>
+                        <w:text/>
+                      </w:sdtPr>
+                      <w:sdtContent>
                         <w:p>
                           <w:pPr>
                             <w:jc w:val="right"/>
@@ -972,88 +219,96 @@
                               <w:sz w:val="32"/>
                               <w:szCs w:val="36"/>
                             </w:rPr>
-                            <w:t xml:space="preserve">Dang </w:t>
-                          </w:r>
-                          <w:proofErr w:type="spellStart"/>
-                          <w:r>
-                            <w:rPr>
-                              <w:color w:val="000000" w:themeColor="text1"/>
-                              <w:sz w:val="32"/>
-                              <w:szCs w:val="36"/>
-                            </w:rPr>
-                            <w:t>Khoa</w:t>
-                          </w:r>
-                          <w:proofErr w:type="spellEnd"/>
-                          <w:r>
-                            <w:rPr>
-                              <w:color w:val="000000" w:themeColor="text1"/>
-                              <w:sz w:val="32"/>
-                              <w:szCs w:val="36"/>
-                            </w:rPr>
-                            <w:t xml:space="preserve"> Do </w:t>
-                          </w:r>
-                          <w:r>
-                            <w:rPr>
-                              <w:color w:val="000000" w:themeColor="text1"/>
-                              <w:sz w:val="32"/>
-                              <w:szCs w:val="36"/>
-                            </w:rPr>
-                            <w:t>260584925</w:t>
+                            <w:t>Andrei Chubarau 260581375</w:t>
                           </w:r>
                         </w:p>
-                        <w:p>
-                          <w:pPr>
-                            <w:jc w:val="right"/>
-                            <w:rPr>
-                              <w:smallCaps/>
-                              <w:color w:val="000000" w:themeColor="text1"/>
-                              <w:sz w:val="32"/>
-                              <w:szCs w:val="36"/>
-                            </w:rPr>
-                          </w:pPr>
-                          <w:r>
-                            <w:rPr>
-                              <w:color w:val="000000" w:themeColor="text1"/>
-                              <w:sz w:val="32"/>
-                              <w:szCs w:val="36"/>
-                            </w:rPr>
-                            <w:t xml:space="preserve">Steven </w:t>
-                          </w:r>
-                          <w:proofErr w:type="spellStart"/>
-                          <w:r>
-                            <w:rPr>
-                              <w:color w:val="000000" w:themeColor="text1"/>
-                              <w:sz w:val="32"/>
-                              <w:szCs w:val="36"/>
-                            </w:rPr>
-                            <w:t>Voyer</w:t>
-                          </w:r>
-                          <w:proofErr w:type="spellEnd"/>
-                          <w:r>
-                            <w:rPr>
-                              <w:color w:val="000000" w:themeColor="text1"/>
-                              <w:sz w:val="32"/>
-                              <w:szCs w:val="36"/>
-                            </w:rPr>
-                            <w:t xml:space="preserve"> </w:t>
-                          </w:r>
-                          <w:r>
-                            <w:rPr>
-                              <w:color w:val="000000" w:themeColor="text1"/>
-                              <w:sz w:val="32"/>
-                              <w:szCs w:val="36"/>
-                            </w:rPr>
-                            <w:t>260531264</w:t>
-                          </w:r>
-                        </w:p>
-                        <w:p/>
-                      </w:txbxContent>
-                    </v:textbox>
-                    <w10:wrap type="square"/>
-                  </v:shape>
-                </w:pict>
-              </mc:Fallback>
-            </mc:AlternateContent>
+                      </w:sdtContent>
+                    </w:sdt>
+                    <w:p>
+                      <w:pPr>
+                        <w:jc w:val="right"/>
+                        <w:rPr>
+                          <w:color w:val="000000" w:themeColor="text1"/>
+                          <w:sz w:val="32"/>
+                          <w:szCs w:val="36"/>
+                        </w:rPr>
+                      </w:pPr>
+                      <w:r>
+                        <w:rPr>
+                          <w:color w:val="000000" w:themeColor="text1"/>
+                          <w:sz w:val="32"/>
+                          <w:szCs w:val="36"/>
+                        </w:rPr>
+                        <w:t>YordanNeshev</w:t>
+                      </w:r>
+                      <w:r>
+                        <w:rPr>
+                          <w:color w:val="000000" w:themeColor="text1"/>
+                          <w:sz w:val="32"/>
+                          <w:szCs w:val="36"/>
+                        </w:rPr>
+                        <w:t>260587938</w:t>
+                      </w:r>
+                    </w:p>
+                    <w:p>
+                      <w:pPr>
+                        <w:jc w:val="right"/>
+                        <w:rPr>
+                          <w:color w:val="000000" w:themeColor="text1"/>
+                          <w:sz w:val="32"/>
+                          <w:szCs w:val="36"/>
+                        </w:rPr>
+                      </w:pPr>
+                      <w:r>
+                        <w:rPr>
+                          <w:color w:val="000000" w:themeColor="text1"/>
+                          <w:sz w:val="32"/>
+                          <w:szCs w:val="36"/>
+                        </w:rPr>
+                        <w:t xml:space="preserve">Dang Khoa Do </w:t>
+                      </w:r>
+                      <w:r>
+                        <w:rPr>
+                          <w:color w:val="000000" w:themeColor="text1"/>
+                          <w:sz w:val="32"/>
+                          <w:szCs w:val="36"/>
+                        </w:rPr>
+                        <w:t>260584925</w:t>
+                      </w:r>
+                    </w:p>
+                    <w:p>
+                      <w:pPr>
+                        <w:jc w:val="right"/>
+                        <w:rPr>
+                          <w:smallCaps/>
+                          <w:color w:val="000000" w:themeColor="text1"/>
+                          <w:sz w:val="32"/>
+                          <w:szCs w:val="36"/>
+                        </w:rPr>
+                      </w:pPr>
+                      <w:r>
+                        <w:rPr>
+                          <w:color w:val="000000" w:themeColor="text1"/>
+                          <w:sz w:val="32"/>
+                          <w:szCs w:val="36"/>
+                        </w:rPr>
+                        <w:t>Steven Voyer</w:t>
+                      </w:r>
+                      <w:r>
+                        <w:rPr>
+                          <w:color w:val="000000" w:themeColor="text1"/>
+                          <w:sz w:val="32"/>
+                          <w:szCs w:val="36"/>
+                        </w:rPr>
+                        <w:t>260531264</w:t>
+                      </w:r>
+                    </w:p>
+                    <w:p/>
+                  </w:txbxContent>
+                </v:textbox>
+                <w10:wrap type="square"/>
+              </v:shape>
+            </w:pict>
           </w:r>
           <w:r>
             <w:rPr>
@@ -2203,21 +1458,7 @@
                 <w:rStyle w:val="Hyperlink"/>
                 <w:noProof/>
               </w:rPr>
-              <w:t>Architectural Strat</w:t>
-            </w:r>
-            <w:r>
-              <w:rPr>
-                <w:rStyle w:val="Hyperlink"/>
-                <w:noProof/>
-              </w:rPr>
-              <w:t>e</w:t>
-            </w:r>
-            <w:r>
-              <w:rPr>
-                <w:rStyle w:val="Hyperlink"/>
-                <w:noProof/>
-              </w:rPr>
-              <w:t>gies</w:t>
+              <w:t>Architectural Strategies</w:t>
             </w:r>
             <w:r>
               <w:rPr>
@@ -3548,21 +2789,7 @@
           <w:sz w:val="24"/>
           <w:szCs w:val="24"/>
         </w:rPr>
-        <w:t>,</w:t>
-      </w:r>
-      <w:r>
-        <w:rPr>
-          <w:sz w:val="24"/>
-          <w:szCs w:val="24"/>
-        </w:rPr>
-        <w:t xml:space="preserve"> </w:t>
-      </w:r>
-      <w:r>
-        <w:rPr>
-          <w:sz w:val="24"/>
-          <w:szCs w:val="24"/>
-        </w:rPr>
-        <w:t xml:space="preserve">and </w:t>
+        <w:t xml:space="preserve">,and </w:t>
       </w:r>
       <w:r>
         <w:rPr>
@@ -3665,13 +2892,6 @@
           <w:sz w:val="24"/>
           <w:szCs w:val="24"/>
         </w:rPr>
-        <w:t xml:space="preserve"> </w:t>
-      </w:r>
-      <w:r>
-        <w:rPr>
-          <w:sz w:val="24"/>
-          <w:szCs w:val="24"/>
-        </w:rPr>
         <w:t xml:space="preserve">structuring and managing </w:t>
       </w:r>
       <w:r>
@@ -3808,13 +3028,6 @@
           <w:szCs w:val="24"/>
         </w:rPr>
         <w:t>The scope of this document includes all relevant architectural models and design specifications to the Tower Defence game.</w:t>
-      </w:r>
-      <w:r>
-        <w:rPr>
-          <w:sz w:val="24"/>
-          <w:szCs w:val="24"/>
-        </w:rPr>
-        <w:t xml:space="preserve"> </w:t>
       </w:r>
       <w:r>
         <w:rPr>
@@ -4491,7 +3704,7 @@
           <w:sz w:val="24"/>
           <w:szCs w:val="24"/>
         </w:rPr>
-        <w:t xml:space="preserve"> </w:t>
+        <w:t>Programming wise</w:t>
       </w:r>
       <w:r>
         <w:rPr>
@@ -4499,7 +3712,7 @@
           <w:sz w:val="24"/>
           <w:szCs w:val="24"/>
         </w:rPr>
-        <w:t>Programming wise</w:t>
+        <w:t>, the</w:t>
       </w:r>
       <w:r>
         <w:rPr>
@@ -4507,7 +3720,7 @@
           <w:sz w:val="24"/>
           <w:szCs w:val="24"/>
         </w:rPr>
-        <w:t>, the</w:t>
+        <w:t xml:space="preserve"> game must be programmed in JAVA and all in-game </w:t>
       </w:r>
       <w:r>
         <w:rPr>
@@ -4515,7 +3728,7 @@
           <w:sz w:val="24"/>
           <w:szCs w:val="24"/>
         </w:rPr>
-        <w:t xml:space="preserve"> game must be programmed in JAVA and all in-game </w:t>
+        <w:t xml:space="preserve">graphics </w:t>
       </w:r>
       <w:r>
         <w:rPr>
@@ -4523,7 +3736,7 @@
           <w:sz w:val="24"/>
           <w:szCs w:val="24"/>
         </w:rPr>
-        <w:t xml:space="preserve">graphics </w:t>
+        <w:t xml:space="preserve">be </w:t>
       </w:r>
       <w:r>
         <w:rPr>
@@ -4531,7 +3744,7 @@
           <w:sz w:val="24"/>
           <w:szCs w:val="24"/>
         </w:rPr>
-        <w:t xml:space="preserve">be </w:t>
+        <w:t>implemented</w:t>
       </w:r>
       <w:r>
         <w:rPr>
@@ -4539,7 +3752,7 @@
           <w:sz w:val="24"/>
           <w:szCs w:val="24"/>
         </w:rPr>
-        <w:t>implemented</w:t>
+        <w:t xml:space="preserve"> using the Swing library and public-use </w:t>
       </w:r>
       <w:r>
         <w:rPr>
@@ -4547,7 +3760,7 @@
           <w:sz w:val="24"/>
           <w:szCs w:val="24"/>
         </w:rPr>
-        <w:t xml:space="preserve"> using the Swing library and public-use </w:t>
+        <w:t xml:space="preserve">or custom made </w:t>
       </w:r>
       <w:r>
         <w:rPr>
@@ -4555,7 +3768,7 @@
           <w:sz w:val="24"/>
           <w:szCs w:val="24"/>
         </w:rPr>
-        <w:t xml:space="preserve">or custom made </w:t>
+        <w:t>images.</w:t>
       </w:r>
       <w:r>
         <w:rPr>
@@ -4563,31 +3776,7 @@
           <w:sz w:val="24"/>
           <w:szCs w:val="24"/>
         </w:rPr>
-        <w:t>images.</w:t>
-      </w:r>
-      <w:r>
-        <w:rPr>
-          <w:color w:val="000000" w:themeColor="text1"/>
-          <w:sz w:val="24"/>
-          <w:szCs w:val="24"/>
-        </w:rPr>
-        <w:t xml:space="preserve"> Additionally, no monetary resources are to be expended on the game development.</w:t>
-      </w:r>
-      <w:r>
-        <w:rPr>
-          <w:color w:val="000000" w:themeColor="text1"/>
-          <w:sz w:val="24"/>
-          <w:szCs w:val="24"/>
-        </w:rPr>
-        <w:t xml:space="preserve"> </w:t>
-      </w:r>
-      <w:r>
-        <w:rPr>
-          <w:color w:val="000000" w:themeColor="text1"/>
-          <w:sz w:val="24"/>
-          <w:szCs w:val="24"/>
-        </w:rPr>
-        <w:t>Gameplay wise, w</w:t>
+        <w:t xml:space="preserve"> Additionally, no monetary resources are to be expended on the game development.Gameplay wise, w</w:t>
       </w:r>
       <w:r>
         <w:rPr>
@@ -4896,14 +4085,6 @@
         </w:rPr>
         <w:t>.</w:t>
       </w:r>
-      <w:r>
-        <w:rPr>
-          <w:color w:val="000000" w:themeColor="text1"/>
-          <w:sz w:val="24"/>
-          <w:szCs w:val="24"/>
-        </w:rPr>
-        <w:t xml:space="preserve"> </w:t>
-      </w:r>
     </w:p>
     <w:p>
       <w:pPr>
@@ -4965,13 +4146,6 @@
           <w:szCs w:val="24"/>
         </w:rPr>
         <w:t>by the deadline specified by the client.</w:t>
-      </w:r>
-      <w:r>
-        <w:rPr>
-          <w:sz w:val="24"/>
-          <w:szCs w:val="24"/>
-        </w:rPr>
-        <w:t xml:space="preserve"> </w:t>
       </w:r>
       <w:r>
         <w:rPr>
@@ -5091,23 +4265,7 @@
           <w:sz w:val="24"/>
           <w:szCs w:val="24"/>
         </w:rPr>
-        <w:t xml:space="preserve"> </w:t>
-      </w:r>
-      <w:proofErr w:type="gramStart"/>
-      <w:r>
-        <w:rPr>
-          <w:sz w:val="24"/>
-          <w:szCs w:val="24"/>
-        </w:rPr>
-        <w:t>Agile</w:t>
-      </w:r>
-      <w:proofErr w:type="gramEnd"/>
-      <w:r>
-        <w:rPr>
-          <w:sz w:val="24"/>
-          <w:szCs w:val="24"/>
-        </w:rPr>
-        <w:t xml:space="preserve"> development</w:t>
+        <w:t>Agile development</w:t>
       </w:r>
       <w:r>
         <w:rPr>
@@ -5218,9 +4376,6 @@
       </w:r>
       <w:r>
         <w:t>to achieve higher system cohesion.</w:t>
-      </w:r>
-      <w:r>
-        <w:t xml:space="preserve"> </w:t>
       </w:r>
     </w:p>
     <w:p>
@@ -5356,10 +4511,10 @@
             <v:path o:extrusionok="f" gradientshapeok="t" o:connecttype="rect"/>
             <o:lock v:ext="edit" aspectratio="t"/>
           </v:shapetype>
-          <v:shape id="_x0000_i1025" type="#_x0000_t75" style="width:467.35pt;height:596.75pt" o:ole="">
-            <v:imagedata r:id="rId10" o:title=""/>
+          <v:shape id="_x0000_i1025" type="#_x0000_t75" style="width:467.15pt;height:596.95pt" o:ole="">
+            <v:imagedata r:id="rId9" o:title=""/>
           </v:shape>
-          <o:OLEObject Type="Embed" ProgID="Visio.Drawing.15" ShapeID="_x0000_i1025" DrawAspect="Content" ObjectID="_1489903859" r:id="rId11"/>
+          <o:OLEObject Type="Embed" ProgID="Visio.Drawing.15" ShapeID="_x0000_i1025" DrawAspect="Content" ObjectID="_1489904757" r:id="rId10"/>
         </w:object>
       </w:r>
       <w:r>
@@ -5476,10 +4631,10 @@
     <w:p>
       <w:r>
         <w:object w:dxaOrig="17326" w:dyaOrig="25876">
-          <v:shape id="_x0000_i1026" type="#_x0000_t75" style="width:433.35pt;height:647.1pt" o:ole="">
-            <v:imagedata r:id="rId12" o:title=""/>
+          <v:shape id="_x0000_i1026" type="#_x0000_t75" style="width:432.85pt;height:647.15pt" o:ole="">
+            <v:imagedata r:id="rId11" o:title=""/>
           </v:shape>
-          <o:OLEObject Type="Embed" ProgID="Visio.Drawing.15" ShapeID="_x0000_i1026" DrawAspect="Content" ObjectID="_1489903860" r:id="rId13"/>
+          <o:OLEObject Type="Embed" ProgID="Visio.Drawing.15" ShapeID="_x0000_i1026" DrawAspect="Content" ObjectID="_1489904758" r:id="rId12"/>
         </w:object>
       </w:r>
       <w:bookmarkStart w:id="19" w:name="_GoBack"/>
@@ -5727,13 +4882,7 @@
         <w:pStyle w:val="ListParagraph"/>
       </w:pPr>
       <w:r>
-        <w:t>Problem: What system component should be assigned the responsibilit</w:t>
-      </w:r>
-      <w:r>
-        <w:t>y of creating an instance of UGameFrame</w:t>
-      </w:r>
-      <w:r>
-        <w:t>?</w:t>
+        <w:t>Problem: What system component should be assigned the responsibility of creating an instance of UGameFrame?</w:t>
       </w:r>
     </w:p>
     <w:p>
@@ -5746,52 +4895,70 @@
         <w:pStyle w:val="ListParagraph"/>
       </w:pPr>
       <w:r>
-        <w:t xml:space="preserve">Solution: In the current system, </w:t>
-      </w:r>
-      <w:r>
-        <w:t>WindowManager</w:t>
-      </w:r>
-      <w:r>
-        <w:t xml:space="preserve"> class is responsible for </w:t>
-      </w:r>
-      <w:r>
-        <w:t>handling window interaction and view changes associated to the runtime state of the game</w:t>
-      </w:r>
-      <w:r>
-        <w:t xml:space="preserve">, notably the map </w:t>
-      </w:r>
-      <w:r>
-        <w:t>components and game menu panels</w:t>
-      </w:r>
-      <w:r>
-        <w:t>.</w:t>
-      </w:r>
-      <w:r>
-        <w:t xml:space="preserve"> Therefore, </w:t>
-      </w:r>
-      <w:r>
-        <w:t xml:space="preserve">the </w:t>
-      </w:r>
-      <w:r>
-        <w:t>WindowManager</w:t>
-      </w:r>
-      <w:r>
-        <w:t xml:space="preserve"> </w:t>
-      </w:r>
-      <w:r>
-        <w:t>class shou</w:t>
-      </w:r>
-      <w:r>
-        <w:t>ld initialize an instance of UGameFrame</w:t>
-      </w:r>
-      <w:r>
-        <w:t xml:space="preserve"> upon runtime of the application.</w:t>
+        <w:t>Solution: In the current system, GameView class is responsible for handling window interaction and view changes associated to the runtime state of the game, notably the map components and game menu panels. Therefore, the GameView should initialize an instance of UGameFrame when changing from a menu to the game frame.</w:t>
       </w:r>
     </w:p>
     <w:p>
       <w:pPr>
         <w:pStyle w:val="ListParagraph"/>
       </w:pPr>
+    </w:p>
+    <w:p>
+      <w:pPr>
+        <w:pStyle w:val="ListParagraph"/>
+        <w:jc w:val="center"/>
+      </w:pPr>
+      <w:r>
+        <w:rPr>
+          <w:noProof/>
+          <w:lang w:eastAsia="ja-JP"/>
+        </w:rPr>
+        <w:drawing>
+          <wp:inline distT="0" distB="0" distL="0" distR="0">
+            <wp:extent cx="1894810" cy="1443373"/>
+            <wp:effectExtent l="19050" t="0" r="0" b="0"/>
+            <wp:docPr id="3" name="Picture 3" descr="C:\Users\DK\Dropbox\ECSE 321\Sequential Diagrams\OO\Creator.png"/>
+            <wp:cNvGraphicFramePr>
+              <a:graphicFrameLocks xmlns:a="http://schemas.openxmlformats.org/drawingml/2006/main" noChangeAspect="1"/>
+            </wp:cNvGraphicFramePr>
+            <a:graphic xmlns:a="http://schemas.openxmlformats.org/drawingml/2006/main">
+              <a:graphicData uri="http://schemas.openxmlformats.org/drawingml/2006/picture">
+                <pic:pic xmlns:pic="http://schemas.openxmlformats.org/drawingml/2006/picture">
+                  <pic:nvPicPr>
+                    <pic:cNvPr id="0" name="Picture 3" descr="C:\Users\DK\Dropbox\ECSE 321\Sequential Diagrams\OO\Creator.png"/>
+                    <pic:cNvPicPr>
+                      <a:picLocks noChangeAspect="1" noChangeArrowheads="1"/>
+                    </pic:cNvPicPr>
+                  </pic:nvPicPr>
+                  <pic:blipFill>
+                    <a:blip r:embed="rId13"/>
+                    <a:srcRect/>
+                    <a:stretch>
+                      <a:fillRect/>
+                    </a:stretch>
+                  </pic:blipFill>
+                  <pic:spPr bwMode="auto">
+                    <a:xfrm>
+                      <a:off x="0" y="0"/>
+                      <a:ext cx="1894797" cy="1443363"/>
+                    </a:xfrm>
+                    <a:prstGeom prst="rect">
+                      <a:avLst/>
+                    </a:prstGeom>
+                    <a:noFill/>
+                    <a:ln w="9525">
+                      <a:noFill/>
+                      <a:miter lim="800000"/>
+                      <a:headEnd/>
+                      <a:tailEnd/>
+                    </a:ln>
+                  </pic:spPr>
+                </pic:pic>
+              </a:graphicData>
+            </a:graphic>
+          </wp:inline>
+        </w:drawing>
+      </w:r>
     </w:p>
     <w:p>
       <w:pPr>
@@ -5832,13 +4999,14 @@
         <w:t>.</w:t>
       </w:r>
       <w:r>
-        <w:t xml:space="preserve"> </w:t>
-      </w:r>
-      <w:r>
         <w:t>This is done so</w:t>
       </w:r>
       <w:r>
-        <w:t xml:space="preserve"> to allow for relevant user input processing and runtime parameters manipulation</w:t>
+        <w:t xml:space="preserve"> to allow for relevant user input processing and runtime parameters </w:t>
+      </w:r>
+      <w:r>
+        <w:lastRenderedPageBreak/>
+        <w:t>manipulation</w:t>
       </w:r>
       <w:r>
         <w:t xml:space="preserve"> as defined by the panel</w:t>
@@ -5849,21 +5017,6 @@
       <w:r>
         <w:t xml:space="preserve"> Separating all of this functionality into a controller class would have resulted in significant complexity and importance due to high responsibility of a single class and was judged an ineffective solution. </w:t>
       </w:r>
-    </w:p>
-    <w:p>
-      <w:pPr>
-        <w:ind w:left="720"/>
-      </w:pPr>
-    </w:p>
-    <w:p>
-      <w:pPr>
-        <w:ind w:left="720"/>
-      </w:pPr>
-    </w:p>
-    <w:p>
-      <w:pPr>
-        <w:ind w:left="720"/>
-      </w:pPr>
     </w:p>
     <w:p>
       <w:pPr>
@@ -5874,7 +5027,6 @@
         </w:numPr>
       </w:pPr>
       <w:r>
-        <w:lastRenderedPageBreak/>
         <w:t xml:space="preserve">Principle: </w:t>
       </w:r>
       <w:r>
@@ -5973,13 +5125,7 @@
         <w:t>behaviour.</w:t>
       </w:r>
       <w:r>
-        <w:t xml:space="preserve"> Such approach allows for low coupling</w:t>
-      </w:r>
-      <w:r>
-        <w:t xml:space="preserve"> </w:t>
-      </w:r>
-      <w:r>
-        <w:t>between subsystems and overall high system cohesion.</w:t>
+        <w:t xml:space="preserve"> Such approach allows for low couplingbetween subsystems and overall high system cohesion.</w:t>
       </w:r>
     </w:p>
     <w:p>
@@ -6059,17 +5205,54 @@
     <w:p>
       <w:pPr>
         <w:ind w:left="720"/>
-      </w:pPr>
-      <w:r>
-        <w:t xml:space="preserve">Singleton is also implemented by GameTime and </w:t>
-      </w:r>
-    </w:p>
-    <w:p>
-      <w:pPr>
-        <w:ind w:left="720"/>
-      </w:pPr>
-      <w:r>
-        <w:t>[INSERT DIAGRAM]</w:t>
+        <w:jc w:val="center"/>
+      </w:pPr>
+      <w:r>
+        <w:drawing>
+          <wp:inline distT="0" distB="0" distL="0" distR="0">
+            <wp:extent cx="2213787" cy="1313943"/>
+            <wp:effectExtent l="19050" t="0" r="0" b="0"/>
+            <wp:docPr id="15" name="Picture 4" descr="C:\Users\DK\Dropbox\ECSE 321\Sequential Diagrams\OO\Singleton.png"/>
+            <wp:cNvGraphicFramePr>
+              <a:graphicFrameLocks xmlns:a="http://schemas.openxmlformats.org/drawingml/2006/main" noChangeAspect="1"/>
+            </wp:cNvGraphicFramePr>
+            <a:graphic xmlns:a="http://schemas.openxmlformats.org/drawingml/2006/main">
+              <a:graphicData uri="http://schemas.openxmlformats.org/drawingml/2006/picture">
+                <pic:pic xmlns:pic="http://schemas.openxmlformats.org/drawingml/2006/picture">
+                  <pic:nvPicPr>
+                    <pic:cNvPr id="0" name="Picture 4" descr="C:\Users\DK\Dropbox\ECSE 321\Sequential Diagrams\OO\Singleton.png"/>
+                    <pic:cNvPicPr>
+                      <a:picLocks noChangeAspect="1" noChangeArrowheads="1"/>
+                    </pic:cNvPicPr>
+                  </pic:nvPicPr>
+                  <pic:blipFill>
+                    <a:blip r:embed="rId14"/>
+                    <a:srcRect/>
+                    <a:stretch>
+                      <a:fillRect/>
+                    </a:stretch>
+                  </pic:blipFill>
+                  <pic:spPr bwMode="auto">
+                    <a:xfrm>
+                      <a:off x="0" y="0"/>
+                      <a:ext cx="2217527" cy="1316163"/>
+                    </a:xfrm>
+                    <a:prstGeom prst="rect">
+                      <a:avLst/>
+                    </a:prstGeom>
+                    <a:noFill/>
+                    <a:ln w="9525">
+                      <a:noFill/>
+                      <a:miter lim="800000"/>
+                      <a:headEnd/>
+                      <a:tailEnd/>
+                    </a:ln>
+                  </pic:spPr>
+                </pic:pic>
+              </a:graphicData>
+            </a:graphic>
+          </wp:inline>
+        </w:drawing>
       </w:r>
     </w:p>
     <w:p>
@@ -6130,6 +5313,65 @@
     <w:p>
       <w:pPr>
         <w:pStyle w:val="ListParagraph"/>
+        <w:jc w:val="center"/>
+      </w:pPr>
+      <w:r>
+        <w:lastRenderedPageBreak/>
+        <w:drawing>
+          <wp:inline distT="0" distB="0" distL="0" distR="0">
+            <wp:extent cx="4180810" cy="2301975"/>
+            <wp:effectExtent l="19050" t="0" r="0" b="0"/>
+            <wp:docPr id="16" name="Picture 6" descr="C:\Users\DK\Dropbox\ECSE 321\Sequential Diagrams\OO\Factory.png"/>
+            <wp:cNvGraphicFramePr>
+              <a:graphicFrameLocks xmlns:a="http://schemas.openxmlformats.org/drawingml/2006/main" noChangeAspect="1"/>
+            </wp:cNvGraphicFramePr>
+            <a:graphic xmlns:a="http://schemas.openxmlformats.org/drawingml/2006/main">
+              <a:graphicData uri="http://schemas.openxmlformats.org/drawingml/2006/picture">
+                <pic:pic xmlns:pic="http://schemas.openxmlformats.org/drawingml/2006/picture">
+                  <pic:nvPicPr>
+                    <pic:cNvPr id="0" name="Picture 6" descr="C:\Users\DK\Dropbox\ECSE 321\Sequential Diagrams\OO\Factory.png"/>
+                    <pic:cNvPicPr>
+                      <a:picLocks noChangeAspect="1" noChangeArrowheads="1"/>
+                    </pic:cNvPicPr>
+                  </pic:nvPicPr>
+                  <pic:blipFill>
+                    <a:blip r:embed="rId15"/>
+                    <a:srcRect/>
+                    <a:stretch>
+                      <a:fillRect/>
+                    </a:stretch>
+                  </pic:blipFill>
+                  <pic:spPr bwMode="auto">
+                    <a:xfrm>
+                      <a:off x="0" y="0"/>
+                      <a:ext cx="4179253" cy="2301117"/>
+                    </a:xfrm>
+                    <a:prstGeom prst="rect">
+                      <a:avLst/>
+                    </a:prstGeom>
+                    <a:noFill/>
+                    <a:ln w="9525">
+                      <a:noFill/>
+                      <a:miter lim="800000"/>
+                      <a:headEnd/>
+                      <a:tailEnd/>
+                    </a:ln>
+                  </pic:spPr>
+                </pic:pic>
+              </a:graphicData>
+            </a:graphic>
+          </wp:inline>
+        </w:drawing>
+      </w:r>
+    </w:p>
+    <w:p>
+      <w:pPr>
+        <w:pStyle w:val="ListParagraph"/>
+      </w:pPr>
+    </w:p>
+    <w:p>
+      <w:pPr>
+        <w:pStyle w:val="ListParagraph"/>
         <w:numPr>
           <w:ilvl w:val="0"/>
           <w:numId w:val="18"/>
@@ -6138,9 +5380,6 @@
       <w:r>
         <w:t>Pattern: Observer</w:t>
       </w:r>
-      <w:r>
-        <w:t xml:space="preserve"> </w:t>
-      </w:r>
     </w:p>
     <w:p>
       <w:pPr>
@@ -6166,9 +5405,6 @@
       <w:r>
         <w:t>Graphical User Interface (GUI)?</w:t>
       </w:r>
-      <w:r>
-        <w:t xml:space="preserve"> </w:t>
-      </w:r>
     </w:p>
     <w:p>
       <w:pPr>
@@ -6180,13 +5416,7 @@
         <w:pStyle w:val="ListParagraph"/>
       </w:pPr>
       <w:r>
-        <w:t>Solution:</w:t>
-      </w:r>
-      <w:r>
-        <w:t xml:space="preserve"> </w:t>
-      </w:r>
-      <w:r>
-        <w:t>A ‘basic’ system-level event-based observer pattern (</w:t>
+        <w:t>Solution:A ‘basic’ system-level event-based observer pattern (</w:t>
       </w:r>
       <w:r>
         <w:t>in which</w:t>
@@ -6195,9 +5425,6 @@
         <w:t xml:space="preserve"> GUI would be updated only if some game parameter was changed) was judged to be ineffective for application in gaming environment</w:t>
       </w:r>
       <w:r>
-        <w:t xml:space="preserve"> </w:t>
-      </w:r>
-      <w:r>
         <w:t xml:space="preserve">of this scale </w:t>
       </w:r>
       <w:r>
@@ -6216,9 +5443,6 @@
         <w:t>.</w:t>
       </w:r>
       <w:r>
-        <w:t xml:space="preserve"> </w:t>
-      </w:r>
-      <w:r>
         <w:t xml:space="preserve">Instead, a slightly different approach was used </w:t>
       </w:r>
       <w:r>
@@ -6237,11 +5461,7 @@
         <w:t>In the current design, the s</w:t>
       </w:r>
       <w:r>
-        <w:t xml:space="preserve">ystem regularly updates GUI display with a predetermined frequency in order to provide the User with an updated visual representation of </w:t>
-      </w:r>
-      <w:r>
-        <w:lastRenderedPageBreak/>
-        <w:t xml:space="preserve">the game. </w:t>
+        <w:t xml:space="preserve">ystem regularly updates GUI display with a predetermined frequency in order to provide the User with an updated visual representation of the game. </w:t>
       </w:r>
       <w:r>
         <w:t>This implies that</w:t>
@@ -6260,9 +5480,6 @@
       </w:r>
       <w:r>
         <w:t>.</w:t>
-      </w:r>
-      <w:r>
-        <w:t xml:space="preserve"> </w:t>
       </w:r>
       <w:r>
         <w:t>This ensures that all game elements are updated and thus represent the most recently available game state.</w:t>
@@ -6304,6 +5521,334 @@
         <w:t>Dynamic Behaviour: Sequence Diagrams</w:t>
       </w:r>
       <w:bookmarkEnd w:id="24"/>
+    </w:p>
+    <w:p>
+      <w:r>
+        <w:t>A few Use Cases, that were created while making the requirements specifications, were picked to display how the classes interact with each other in the system:</w:t>
+      </w:r>
+    </w:p>
+    <w:p>
+      <w:pPr>
+        <w:pStyle w:val="ListParagraph"/>
+        <w:numPr>
+          <w:ilvl w:val="0"/>
+          <w:numId w:val="16"/>
+        </w:numPr>
+      </w:pPr>
+      <w:r>
+        <w:t>Use Case 13: Load game</w:t>
+      </w:r>
+    </w:p>
+    <w:p>
+      <w:pPr>
+        <w:pStyle w:val="ListParagraph"/>
+        <w:numPr>
+          <w:ilvl w:val="0"/>
+          <w:numId w:val="16"/>
+        </w:numPr>
+      </w:pPr>
+      <w:r>
+        <w:t>Use Case 15: Start enemy attack</w:t>
+      </w:r>
+    </w:p>
+    <w:p>
+      <w:pPr>
+        <w:pStyle w:val="ListParagraph"/>
+        <w:numPr>
+          <w:ilvl w:val="0"/>
+          <w:numId w:val="16"/>
+        </w:numPr>
+      </w:pPr>
+      <w:r>
+        <w:t>Use Case 17: Buy Structure</w:t>
+      </w:r>
+    </w:p>
+    <w:p>
+      <w:r>
+        <w:t>The use cases above are the main operations that are implemented in the game. Many different objects work together, such as UGameDragGridPanel, UGameDefaultGridPanel, and UGameSideMenu which use the UTowerComponent and CritterGenerator classes to create towers and to start a new critter wave. The sequence diagram for Use Case 17: Buy Structure only shows how the operation is performed with UTowerFireComponent, but it is the same interactions if any other type of tower is used.</w:t>
+      </w:r>
+    </w:p>
+    <w:p>
+      <w:pPr>
+        <w:rPr>
+          <w:b/>
+        </w:rPr>
+      </w:pPr>
+    </w:p>
+    <w:p>
+      <w:pPr>
+        <w:rPr>
+          <w:b/>
+        </w:rPr>
+      </w:pPr>
+      <w:r>
+        <w:rPr>
+          <w:b/>
+        </w:rPr>
+        <w:t>Use Case 13: Load game</w:t>
+      </w:r>
+      <w:r>
+        <w:rPr>
+          <w:b/>
+        </w:rPr>
+        <w:br/>
+      </w:r>
+    </w:p>
+    <w:p>
+      <w:pPr>
+        <w:rPr>
+          <w:b/>
+        </w:rPr>
+      </w:pPr>
+      <w:r>
+        <w:rPr>
+          <w:noProof/>
+          <w:lang w:eastAsia="ja-JP"/>
+        </w:rPr>
+        <w:drawing>
+          <wp:inline distT="0" distB="0" distL="0" distR="0">
+            <wp:extent cx="5943600" cy="4484328"/>
+            <wp:effectExtent l="19050" t="0" r="0" b="0"/>
+            <wp:docPr id="23" name="Picture 2" descr="C:\Users\DK\Dropbox\ECSE 321\Sequential Diagrams\Good shit\UC13.png"/>
+            <wp:cNvGraphicFramePr>
+              <a:graphicFrameLocks xmlns:a="http://schemas.openxmlformats.org/drawingml/2006/main" noChangeAspect="1"/>
+            </wp:cNvGraphicFramePr>
+            <a:graphic xmlns:a="http://schemas.openxmlformats.org/drawingml/2006/main">
+              <a:graphicData uri="http://schemas.openxmlformats.org/drawingml/2006/picture">
+                <pic:pic xmlns:pic="http://schemas.openxmlformats.org/drawingml/2006/picture">
+                  <pic:nvPicPr>
+                    <pic:cNvPr id="0" name="Picture 2" descr="C:\Users\DK\Dropbox\ECSE 321\Sequential Diagrams\Good shit\UC13.png"/>
+                    <pic:cNvPicPr>
+                      <a:picLocks noChangeAspect="1" noChangeArrowheads="1"/>
+                    </pic:cNvPicPr>
+                  </pic:nvPicPr>
+                  <pic:blipFill>
+                    <a:blip r:embed="rId16" cstate="print"/>
+                    <a:srcRect/>
+                    <a:stretch>
+                      <a:fillRect/>
+                    </a:stretch>
+                  </pic:blipFill>
+                  <pic:spPr bwMode="auto">
+                    <a:xfrm>
+                      <a:off x="0" y="0"/>
+                      <a:ext cx="5943600" cy="4484328"/>
+                    </a:xfrm>
+                    <a:prstGeom prst="rect">
+                      <a:avLst/>
+                    </a:prstGeom>
+                    <a:noFill/>
+                    <a:ln w="9525">
+                      <a:noFill/>
+                      <a:miter lim="800000"/>
+                      <a:headEnd/>
+                      <a:tailEnd/>
+                    </a:ln>
+                  </pic:spPr>
+                </pic:pic>
+              </a:graphicData>
+            </a:graphic>
+          </wp:inline>
+        </w:drawing>
+      </w:r>
+    </w:p>
+    <w:p>
+      <w:pPr>
+        <w:rPr>
+          <w:b/>
+        </w:rPr>
+      </w:pPr>
+      <w:r>
+        <w:rPr>
+          <w:b/>
+        </w:rPr>
+        <w:br w:type="page"/>
+      </w:r>
+    </w:p>
+    <w:p>
+      <w:pPr>
+        <w:rPr>
+          <w:b/>
+        </w:rPr>
+      </w:pPr>
+      <w:r>
+        <w:rPr>
+          <w:b/>
+        </w:rPr>
+        <w:lastRenderedPageBreak/>
+        <w:t>Use Case 15: Start enemy attack</w:t>
+      </w:r>
+      <w:r>
+        <w:rPr>
+          <w:b/>
+        </w:rPr>
+        <w:br/>
+      </w:r>
+    </w:p>
+    <w:p>
+      <w:pPr>
+        <w:rPr>
+          <w:b/>
+        </w:rPr>
+      </w:pPr>
+      <w:r>
+        <w:rPr>
+          <w:b/>
+          <w:noProof/>
+          <w:lang w:eastAsia="ja-JP"/>
+        </w:rPr>
+        <w:drawing>
+          <wp:inline distT="0" distB="0" distL="0" distR="0">
+            <wp:extent cx="5859236" cy="3793372"/>
+            <wp:effectExtent l="19050" t="0" r="8164" b="0"/>
+            <wp:docPr id="24" name="Picture 5" descr="C:\Users\DK\Dropbox\ECSE 321\Sequential Diagrams\Good shit\UC15.png"/>
+            <wp:cNvGraphicFramePr>
+              <a:graphicFrameLocks xmlns:a="http://schemas.openxmlformats.org/drawingml/2006/main" noChangeAspect="1"/>
+            </wp:cNvGraphicFramePr>
+            <a:graphic xmlns:a="http://schemas.openxmlformats.org/drawingml/2006/main">
+              <a:graphicData uri="http://schemas.openxmlformats.org/drawingml/2006/picture">
+                <pic:pic xmlns:pic="http://schemas.openxmlformats.org/drawingml/2006/picture">
+                  <pic:nvPicPr>
+                    <pic:cNvPr id="0" name="Picture 5" descr="C:\Users\DK\Dropbox\ECSE 321\Sequential Diagrams\Good shit\UC15.png"/>
+                    <pic:cNvPicPr>
+                      <a:picLocks noChangeAspect="1" noChangeArrowheads="1"/>
+                    </pic:cNvPicPr>
+                  </pic:nvPicPr>
+                  <pic:blipFill>
+                    <a:blip r:embed="rId17" cstate="print"/>
+                    <a:srcRect/>
+                    <a:stretch>
+                      <a:fillRect/>
+                    </a:stretch>
+                  </pic:blipFill>
+                  <pic:spPr bwMode="auto">
+                    <a:xfrm>
+                      <a:off x="0" y="0"/>
+                      <a:ext cx="5860456" cy="3794162"/>
+                    </a:xfrm>
+                    <a:prstGeom prst="rect">
+                      <a:avLst/>
+                    </a:prstGeom>
+                    <a:noFill/>
+                    <a:ln w="9525">
+                      <a:noFill/>
+                      <a:miter lim="800000"/>
+                      <a:headEnd/>
+                      <a:tailEnd/>
+                    </a:ln>
+                  </pic:spPr>
+                </pic:pic>
+              </a:graphicData>
+            </a:graphic>
+          </wp:inline>
+        </w:drawing>
+      </w:r>
+    </w:p>
+    <w:p>
+      <w:pPr>
+        <w:rPr>
+          <w:b/>
+        </w:rPr>
+      </w:pPr>
+      <w:r>
+        <w:rPr>
+          <w:b/>
+        </w:rPr>
+        <w:br w:type="page"/>
+      </w:r>
+    </w:p>
+    <w:p>
+      <w:pPr>
+        <w:rPr>
+          <w:b/>
+        </w:rPr>
+      </w:pPr>
+      <w:r>
+        <w:rPr>
+          <w:b/>
+        </w:rPr>
+        <w:lastRenderedPageBreak/>
+        <w:t>Use Case 17: Buy structure</w:t>
+      </w:r>
+      <w:r>
+        <w:rPr>
+          <w:b/>
+        </w:rPr>
+        <w:br/>
+      </w:r>
+    </w:p>
+    <w:p>
+      <w:pPr>
+        <w:rPr>
+          <w:b/>
+        </w:rPr>
+      </w:pPr>
+      <w:r>
+        <w:rPr>
+          <w:b/>
+          <w:noProof/>
+          <w:lang w:eastAsia="ja-JP"/>
+        </w:rPr>
+        <w:drawing>
+          <wp:inline distT="0" distB="0" distL="0" distR="0">
+            <wp:extent cx="5692981" cy="4266657"/>
+            <wp:effectExtent l="19050" t="0" r="2969" b="0"/>
+            <wp:docPr id="25" name="Picture 6" descr="C:\Users\DK\Dropbox\ECSE 321\Sequential Diagrams\Good shit\UC17.png"/>
+            <wp:cNvGraphicFramePr>
+              <a:graphicFrameLocks xmlns:a="http://schemas.openxmlformats.org/drawingml/2006/main" noChangeAspect="1"/>
+            </wp:cNvGraphicFramePr>
+            <a:graphic xmlns:a="http://schemas.openxmlformats.org/drawingml/2006/main">
+              <a:graphicData uri="http://schemas.openxmlformats.org/drawingml/2006/picture">
+                <pic:pic xmlns:pic="http://schemas.openxmlformats.org/drawingml/2006/picture">
+                  <pic:nvPicPr>
+                    <pic:cNvPr id="0" name="Picture 6" descr="C:\Users\DK\Dropbox\ECSE 321\Sequential Diagrams\Good shit\UC17.png"/>
+                    <pic:cNvPicPr>
+                      <a:picLocks noChangeAspect="1" noChangeArrowheads="1"/>
+                    </pic:cNvPicPr>
+                  </pic:nvPicPr>
+                  <pic:blipFill>
+                    <a:blip r:embed="rId18" cstate="print"/>
+                    <a:srcRect/>
+                    <a:stretch>
+                      <a:fillRect/>
+                    </a:stretch>
+                  </pic:blipFill>
+                  <pic:spPr bwMode="auto">
+                    <a:xfrm>
+                      <a:off x="0" y="0"/>
+                      <a:ext cx="5694565" cy="4267844"/>
+                    </a:xfrm>
+                    <a:prstGeom prst="rect">
+                      <a:avLst/>
+                    </a:prstGeom>
+                    <a:noFill/>
+                    <a:ln w="9525">
+                      <a:noFill/>
+                      <a:miter lim="800000"/>
+                      <a:headEnd/>
+                      <a:tailEnd/>
+                    </a:ln>
+                  </pic:spPr>
+                </pic:pic>
+              </a:graphicData>
+            </a:graphic>
+          </wp:inline>
+        </w:drawing>
+      </w:r>
+    </w:p>
+    <w:p/>
+    <w:p>
+      <w:pPr>
+        <w:pStyle w:val="Heading1"/>
+        <w:numPr>
+          <w:ilvl w:val="0"/>
+          <w:numId w:val="0"/>
+        </w:numPr>
+        <w:ind w:left="432"/>
+        <w:rPr>
+          <w:rFonts w:ascii="Times New Roman" w:hAnsi="Times New Roman" w:cs="Times New Roman"/>
+        </w:rPr>
+      </w:pPr>
       <w:r>
         <w:br w:type="page"/>
       </w:r>
@@ -6392,7 +5937,7 @@
       <w:r>
         <w:rPr>
           <w:noProof/>
-          <w:lang w:eastAsia="en-CA"/>
+          <w:lang w:eastAsia="ja-JP"/>
         </w:rPr>
         <w:drawing>
           <wp:inline distT="0" distB="0" distL="0" distR="0">
@@ -6412,10 +5957,10 @@
                     </pic:cNvPicPr>
                   </pic:nvPicPr>
                   <pic:blipFill>
-                    <a:blip r:embed="rId14">
+                    <a:blip r:embed="rId19">
                       <a:extLst>
                         <a:ext uri="{28A0092B-C50C-407E-A947-70E740481C1C}">
-                          <a14:useLocalDpi xmlns:a14="http://schemas.microsoft.com/office/drawing/2010/main" val="0"/>
+                          <a14:useLocalDpi xmlns:a14="http://schemas.microsoft.com/office/drawing/2010/main" xmlns:wps="http://schemas.microsoft.com/office/word/2010/wordprocessingShape" xmlns:wpi="http://schemas.microsoft.com/office/word/2010/wordprocessingInk" xmlns:wpg="http://schemas.microsoft.com/office/word/2010/wordprocessingGroup" xmlns:w15="http://schemas.microsoft.com/office/word/2012/wordml" xmlns:w14="http://schemas.microsoft.com/office/word/2010/wordml" xmlns:w="http://schemas.openxmlformats.org/wordprocessingml/2006/main" xmlns:w10="urn:schemas-microsoft-com:office:word" xmlns:wp14="http://schemas.microsoft.com/office/word/2010/wordprocessingDrawing" xmlns:v="urn:schemas-microsoft-com:vml" xmlns:o="urn:schemas-microsoft-com:office:office" xmlns:mc="http://schemas.openxmlformats.org/markup-compatibility/2006" xmlns:wpc="http://schemas.microsoft.com/office/word/2010/wordprocessingCanvas" xmlns="" val="0"/>
                         </a:ext>
                       </a:extLst>
                     </a:blip>
@@ -6453,7 +5998,7 @@
       <w:r>
         <w:rPr>
           <w:noProof/>
-          <w:lang w:eastAsia="en-CA"/>
+          <w:lang w:eastAsia="ja-JP"/>
         </w:rPr>
         <w:lastRenderedPageBreak/>
         <w:drawing>
@@ -6474,10 +6019,10 @@
                     </pic:cNvPicPr>
                   </pic:nvPicPr>
                   <pic:blipFill>
-                    <a:blip r:embed="rId15">
+                    <a:blip r:embed="rId20">
                       <a:extLst>
                         <a:ext uri="{28A0092B-C50C-407E-A947-70E740481C1C}">
-                          <a14:useLocalDpi xmlns:a14="http://schemas.microsoft.com/office/drawing/2010/main" val="0"/>
+                          <a14:useLocalDpi xmlns:a14="http://schemas.microsoft.com/office/drawing/2010/main" xmlns:wps="http://schemas.microsoft.com/office/word/2010/wordprocessingShape" xmlns:wpi="http://schemas.microsoft.com/office/word/2010/wordprocessingInk" xmlns:wpg="http://schemas.microsoft.com/office/word/2010/wordprocessingGroup" xmlns:w15="http://schemas.microsoft.com/office/word/2012/wordml" xmlns:w14="http://schemas.microsoft.com/office/word/2010/wordml" xmlns:w="http://schemas.openxmlformats.org/wordprocessingml/2006/main" xmlns:w10="urn:schemas-microsoft-com:office:word" xmlns:wp14="http://schemas.microsoft.com/office/word/2010/wordprocessingDrawing" xmlns:v="urn:schemas-microsoft-com:vml" xmlns:o="urn:schemas-microsoft-com:office:office" xmlns:mc="http://schemas.openxmlformats.org/markup-compatibility/2006" xmlns:wpc="http://schemas.microsoft.com/office/word/2010/wordprocessingCanvas" xmlns="" val="0"/>
                         </a:ext>
                       </a:extLst>
                     </a:blip>
@@ -6619,8 +6164,8 @@
       </w:pPr>
     </w:p>
     <w:sectPr>
-      <w:headerReference w:type="default" r:id="rId16"/>
-      <w:footerReference w:type="default" r:id="rId17"/>
+      <w:headerReference w:type="default" r:id="rId21"/>
+      <w:footerReference w:type="default" r:id="rId22"/>
       <w:pgSz w:w="12240" w:h="15840"/>
       <w:pgMar w:top="1440" w:right="1440" w:bottom="1440" w:left="1440" w:header="708" w:footer="708" w:gutter="0"/>
       <w:pgNumType w:start="0"/>
@@ -6633,8 +6178,8 @@
 </file>
 
 <file path=word/endnotes.xml><?xml version="1.0" encoding="utf-8"?>
-<w:endnotes xmlns:wpc="http://schemas.microsoft.com/office/word/2010/wordprocessingCanvas" xmlns:mc="http://schemas.openxmlformats.org/markup-compatibility/2006" xmlns:o="urn:schemas-microsoft-com:office:office" xmlns:r="http://schemas.openxmlformats.org/officeDocument/2006/relationships" xmlns:m="http://schemas.openxmlformats.org/officeDocument/2006/math" xmlns:v="urn:schemas-microsoft-com:vml" xmlns:wp14="http://schemas.microsoft.com/office/word/2010/wordprocessingDrawing" xmlns:wp="http://schemas.openxmlformats.org/drawingml/2006/wordprocessingDrawing" xmlns:w10="urn:schemas-microsoft-com:office:word" xmlns:w="http://schemas.openxmlformats.org/wordprocessingml/2006/main" xmlns:w14="http://schemas.microsoft.com/office/word/2010/wordml" xmlns:w15="http://schemas.microsoft.com/office/word/2012/wordml" xmlns:wpg="http://schemas.microsoft.com/office/word/2010/wordprocessingGroup" xmlns:wpi="http://schemas.microsoft.com/office/word/2010/wordprocessingInk" xmlns:wne="http://schemas.microsoft.com/office/word/2006/wordml" xmlns:wps="http://schemas.microsoft.com/office/word/2010/wordprocessingShape" mc:Ignorable="w14 w15 wp14">
-  <w:endnote w:type="separator" w:id="-1">
+<w:endnotes xmlns:ve="http://schemas.openxmlformats.org/markup-compatibility/2006" xmlns:o="urn:schemas-microsoft-com:office:office" xmlns:r="http://schemas.openxmlformats.org/officeDocument/2006/relationships" xmlns:m="http://schemas.openxmlformats.org/officeDocument/2006/math" xmlns:v="urn:schemas-microsoft-com:vml" xmlns:wp="http://schemas.openxmlformats.org/drawingml/2006/wordprocessingDrawing" xmlns:w10="urn:schemas-microsoft-com:office:word" xmlns:w="http://schemas.openxmlformats.org/wordprocessingml/2006/main" xmlns:wne="http://schemas.microsoft.com/office/word/2006/wordml">
+  <w:endnote w:type="separator" w:id="0">
     <w:p>
       <w:pPr>
         <w:spacing w:after="0" w:line="240" w:lineRule="auto"/>
@@ -6644,7 +6189,7 @@
       </w:r>
     </w:p>
   </w:endnote>
-  <w:endnote w:type="continuationSeparator" w:id="0">
+  <w:endnote w:type="continuationSeparator" w:id="1">
     <w:p>
       <w:pPr>
         <w:spacing w:after="0" w:line="240" w:lineRule="auto"/>
@@ -6658,7 +6203,7 @@
 </file>
 
 <file path=word/footer1.xml><?xml version="1.0" encoding="utf-8"?>
-<w:ftr xmlns:wpc="http://schemas.microsoft.com/office/word/2010/wordprocessingCanvas" xmlns:mc="http://schemas.openxmlformats.org/markup-compatibility/2006" xmlns:o="urn:schemas-microsoft-com:office:office" xmlns:r="http://schemas.openxmlformats.org/officeDocument/2006/relationships" xmlns:m="http://schemas.openxmlformats.org/officeDocument/2006/math" xmlns:v="urn:schemas-microsoft-com:vml" xmlns:wp14="http://schemas.microsoft.com/office/word/2010/wordprocessingDrawing" xmlns:wp="http://schemas.openxmlformats.org/drawingml/2006/wordprocessingDrawing" xmlns:w10="urn:schemas-microsoft-com:office:word" xmlns:w="http://schemas.openxmlformats.org/wordprocessingml/2006/main" xmlns:w14="http://schemas.microsoft.com/office/word/2010/wordml" xmlns:w15="http://schemas.microsoft.com/office/word/2012/wordml" xmlns:wpg="http://schemas.microsoft.com/office/word/2010/wordprocessingGroup" xmlns:wpi="http://schemas.microsoft.com/office/word/2010/wordprocessingInk" xmlns:wne="http://schemas.microsoft.com/office/word/2006/wordml" xmlns:wps="http://schemas.microsoft.com/office/word/2010/wordprocessingShape" mc:Ignorable="w14 w15 wp14">
+<w:ftr xmlns:ve="http://schemas.openxmlformats.org/markup-compatibility/2006" xmlns:o="urn:schemas-microsoft-com:office:office" xmlns:r="http://schemas.openxmlformats.org/officeDocument/2006/relationships" xmlns:m="http://schemas.openxmlformats.org/officeDocument/2006/math" xmlns:v="urn:schemas-microsoft-com:vml" xmlns:wp="http://schemas.openxmlformats.org/drawingml/2006/wordprocessingDrawing" xmlns:w10="urn:schemas-microsoft-com:office:word" xmlns:w="http://schemas.openxmlformats.org/wordprocessingml/2006/main" xmlns:wne="http://schemas.microsoft.com/office/word/2006/wordml">
   <w:p>
     <w:pPr>
       <w:pStyle w:val="Footer"/>
@@ -6699,7 +6244,7 @@
           <w:rPr>
             <w:noProof/>
           </w:rPr>
-          <w:t>17</w:t>
+          <w:t>12</w:t>
         </w:r>
         <w:r>
           <w:rPr>
@@ -6719,8 +6264,8 @@
 </file>
 
 <file path=word/footnotes.xml><?xml version="1.0" encoding="utf-8"?>
-<w:footnotes xmlns:wpc="http://schemas.microsoft.com/office/word/2010/wordprocessingCanvas" xmlns:mc="http://schemas.openxmlformats.org/markup-compatibility/2006" xmlns:o="urn:schemas-microsoft-com:office:office" xmlns:r="http://schemas.openxmlformats.org/officeDocument/2006/relationships" xmlns:m="http://schemas.openxmlformats.org/officeDocument/2006/math" xmlns:v="urn:schemas-microsoft-com:vml" xmlns:wp14="http://schemas.microsoft.com/office/word/2010/wordprocessingDrawing" xmlns:wp="http://schemas.openxmlformats.org/drawingml/2006/wordprocessingDrawing" xmlns:w10="urn:schemas-microsoft-com:office:word" xmlns:w="http://schemas.openxmlformats.org/wordprocessingml/2006/main" xmlns:w14="http://schemas.microsoft.com/office/word/2010/wordml" xmlns:w15="http://schemas.microsoft.com/office/word/2012/wordml" xmlns:wpg="http://schemas.microsoft.com/office/word/2010/wordprocessingGroup" xmlns:wpi="http://schemas.microsoft.com/office/word/2010/wordprocessingInk" xmlns:wne="http://schemas.microsoft.com/office/word/2006/wordml" xmlns:wps="http://schemas.microsoft.com/office/word/2010/wordprocessingShape" mc:Ignorable="w14 w15 wp14">
-  <w:footnote w:type="separator" w:id="-1">
+<w:footnotes xmlns:ve="http://schemas.openxmlformats.org/markup-compatibility/2006" xmlns:o="urn:schemas-microsoft-com:office:office" xmlns:r="http://schemas.openxmlformats.org/officeDocument/2006/relationships" xmlns:m="http://schemas.openxmlformats.org/officeDocument/2006/math" xmlns:v="urn:schemas-microsoft-com:vml" xmlns:wp="http://schemas.openxmlformats.org/drawingml/2006/wordprocessingDrawing" xmlns:w10="urn:schemas-microsoft-com:office:word" xmlns:w="http://schemas.openxmlformats.org/wordprocessingml/2006/main" xmlns:wne="http://schemas.microsoft.com/office/word/2006/wordml">
+  <w:footnote w:type="separator" w:id="0">
     <w:p>
       <w:pPr>
         <w:spacing w:after="0" w:line="240" w:lineRule="auto"/>
@@ -6730,7 +6275,7 @@
       </w:r>
     </w:p>
   </w:footnote>
-  <w:footnote w:type="continuationSeparator" w:id="0">
+  <w:footnote w:type="continuationSeparator" w:id="1">
     <w:p>
       <w:pPr>
         <w:spacing w:after="0" w:line="240" w:lineRule="auto"/>
@@ -6744,7 +6289,7 @@
 </file>
 
 <file path=word/header1.xml><?xml version="1.0" encoding="utf-8"?>
-<w:hdr xmlns:wpc="http://schemas.microsoft.com/office/word/2010/wordprocessingCanvas" xmlns:mc="http://schemas.openxmlformats.org/markup-compatibility/2006" xmlns:o="urn:schemas-microsoft-com:office:office" xmlns:r="http://schemas.openxmlformats.org/officeDocument/2006/relationships" xmlns:m="http://schemas.openxmlformats.org/officeDocument/2006/math" xmlns:v="urn:schemas-microsoft-com:vml" xmlns:wp14="http://schemas.microsoft.com/office/word/2010/wordprocessingDrawing" xmlns:wp="http://schemas.openxmlformats.org/drawingml/2006/wordprocessingDrawing" xmlns:w10="urn:schemas-microsoft-com:office:word" xmlns:w="http://schemas.openxmlformats.org/wordprocessingml/2006/main" xmlns:w14="http://schemas.microsoft.com/office/word/2010/wordml" xmlns:w15="http://schemas.microsoft.com/office/word/2012/wordml" xmlns:wpg="http://schemas.microsoft.com/office/word/2010/wordprocessingGroup" xmlns:wpi="http://schemas.microsoft.com/office/word/2010/wordprocessingInk" xmlns:wne="http://schemas.microsoft.com/office/word/2006/wordml" xmlns:wps="http://schemas.microsoft.com/office/word/2010/wordprocessingShape" mc:Ignorable="w14 w15 wp14">
+<w:hdr xmlns:ve="http://schemas.openxmlformats.org/markup-compatibility/2006" xmlns:o="urn:schemas-microsoft-com:office:office" xmlns:r="http://schemas.openxmlformats.org/officeDocument/2006/relationships" xmlns:m="http://schemas.openxmlformats.org/officeDocument/2006/math" xmlns:v="urn:schemas-microsoft-com:vml" xmlns:wp="http://schemas.openxmlformats.org/drawingml/2006/wordprocessingDrawing" xmlns:w10="urn:schemas-microsoft-com:office:word" xmlns:w="http://schemas.openxmlformats.org/wordprocessingml/2006/main" xmlns:wne="http://schemas.microsoft.com/office/word/2006/wordml">
   <w:p>
     <w:pPr>
       <w:pStyle w:val="Header"/>
@@ -6762,7 +6307,7 @@
 </file>
 
 <file path=word/numbering.xml><?xml version="1.0" encoding="utf-8"?>
-<w:numbering xmlns:wpc="http://schemas.microsoft.com/office/word/2010/wordprocessingCanvas" xmlns:mc="http://schemas.openxmlformats.org/markup-compatibility/2006" xmlns:o="urn:schemas-microsoft-com:office:office" xmlns:r="http://schemas.openxmlformats.org/officeDocument/2006/relationships" xmlns:m="http://schemas.openxmlformats.org/officeDocument/2006/math" xmlns:v="urn:schemas-microsoft-com:vml" xmlns:wp14="http://schemas.microsoft.com/office/word/2010/wordprocessingDrawing" xmlns:wp="http://schemas.openxmlformats.org/drawingml/2006/wordprocessingDrawing" xmlns:w10="urn:schemas-microsoft-com:office:word" xmlns:w="http://schemas.openxmlformats.org/wordprocessingml/2006/main" xmlns:w14="http://schemas.microsoft.com/office/word/2010/wordml" xmlns:w15="http://schemas.microsoft.com/office/word/2012/wordml" xmlns:wpg="http://schemas.microsoft.com/office/word/2010/wordprocessingGroup" xmlns:wpi="http://schemas.microsoft.com/office/word/2010/wordprocessingInk" xmlns:wne="http://schemas.microsoft.com/office/word/2006/wordml" xmlns:wps="http://schemas.microsoft.com/office/word/2010/wordprocessingShape" mc:Ignorable="w14 w15 wp14">
+<w:numbering xmlns:ve="http://schemas.openxmlformats.org/markup-compatibility/2006" xmlns:o="urn:schemas-microsoft-com:office:office" xmlns:r="http://schemas.openxmlformats.org/officeDocument/2006/relationships" xmlns:m="http://schemas.openxmlformats.org/officeDocument/2006/math" xmlns:v="urn:schemas-microsoft-com:vml" xmlns:wp="http://schemas.openxmlformats.org/drawingml/2006/wordprocessingDrawing" xmlns:w10="urn:schemas-microsoft-com:office:word" xmlns:w="http://schemas.openxmlformats.org/wordprocessingml/2006/main" xmlns:wne="http://schemas.microsoft.com/office/word/2006/wordml">
   <w:abstractNum w:abstractNumId="0">
     <w:nsid w:val="0699483E"/>
     <w:multiLevelType w:val="hybridMultilevel"/>
@@ -7997,7 +7542,7 @@
 </file>
 
 <file path=word/styles.xml><?xml version="1.0" encoding="utf-8"?>
-<w:styles xmlns:mc="http://schemas.openxmlformats.org/markup-compatibility/2006" xmlns:r="http://schemas.openxmlformats.org/officeDocument/2006/relationships" xmlns:w="http://schemas.openxmlformats.org/wordprocessingml/2006/main" xmlns:w14="http://schemas.microsoft.com/office/word/2010/wordml" xmlns:w15="http://schemas.microsoft.com/office/word/2012/wordml" mc:Ignorable="w14 w15">
+<w:styles xmlns:r="http://schemas.openxmlformats.org/officeDocument/2006/relationships" xmlns:w="http://schemas.openxmlformats.org/wordprocessingml/2006/main">
   <w:docDefaults>
     <w:rPrDefault>
       <w:rPr>
@@ -8013,378 +7558,144 @@
       </w:pPr>
     </w:pPrDefault>
   </w:docDefaults>
-  <w:latentStyles w:defLockedState="0" w:defUIPriority="99" w:defSemiHidden="0" w:defUnhideWhenUsed="0" w:defQFormat="0" w:count="371">
-    <w:lsdException w:name="Normal" w:uiPriority="0" w:qFormat="1"/>
-    <w:lsdException w:name="heading 1" w:uiPriority="9" w:qFormat="1"/>
-    <w:lsdException w:name="heading 2" w:semiHidden="1" w:uiPriority="9" w:unhideWhenUsed="1" w:qFormat="1"/>
-    <w:lsdException w:name="heading 3" w:semiHidden="1" w:uiPriority="9" w:unhideWhenUsed="1" w:qFormat="1"/>
-    <w:lsdException w:name="heading 4" w:semiHidden="1" w:uiPriority="9" w:unhideWhenUsed="1" w:qFormat="1"/>
-    <w:lsdException w:name="heading 5" w:semiHidden="1" w:uiPriority="9" w:unhideWhenUsed="1" w:qFormat="1"/>
-    <w:lsdException w:name="heading 6" w:semiHidden="1" w:uiPriority="9" w:unhideWhenUsed="1" w:qFormat="1"/>
-    <w:lsdException w:name="heading 7" w:semiHidden="1" w:uiPriority="9" w:unhideWhenUsed="1" w:qFormat="1"/>
-    <w:lsdException w:name="heading 8" w:semiHidden="1" w:uiPriority="9" w:unhideWhenUsed="1" w:qFormat="1"/>
-    <w:lsdException w:name="heading 9" w:semiHidden="1" w:uiPriority="9" w:unhideWhenUsed="1" w:qFormat="1"/>
-    <w:lsdException w:name="index 1" w:semiHidden="1" w:unhideWhenUsed="1"/>
-    <w:lsdException w:name="index 2" w:semiHidden="1" w:unhideWhenUsed="1"/>
-    <w:lsdException w:name="index 3" w:semiHidden="1" w:unhideWhenUsed="1"/>
-    <w:lsdException w:name="index 4" w:semiHidden="1" w:unhideWhenUsed="1"/>
-    <w:lsdException w:name="index 5" w:semiHidden="1" w:unhideWhenUsed="1"/>
-    <w:lsdException w:name="index 6" w:semiHidden="1" w:unhideWhenUsed="1"/>
-    <w:lsdException w:name="index 7" w:semiHidden="1" w:unhideWhenUsed="1"/>
-    <w:lsdException w:name="index 8" w:semiHidden="1" w:unhideWhenUsed="1"/>
-    <w:lsdException w:name="index 9" w:semiHidden="1" w:unhideWhenUsed="1"/>
-    <w:lsdException w:name="toc 1" w:semiHidden="1" w:uiPriority="39" w:unhideWhenUsed="1"/>
-    <w:lsdException w:name="toc 2" w:semiHidden="1" w:uiPriority="39" w:unhideWhenUsed="1"/>
-    <w:lsdException w:name="toc 3" w:semiHidden="1" w:uiPriority="39" w:unhideWhenUsed="1"/>
-    <w:lsdException w:name="toc 4" w:semiHidden="1" w:uiPriority="39" w:unhideWhenUsed="1"/>
-    <w:lsdException w:name="toc 5" w:semiHidden="1" w:uiPriority="39" w:unhideWhenUsed="1"/>
-    <w:lsdException w:name="toc 6" w:semiHidden="1" w:uiPriority="39" w:unhideWhenUsed="1"/>
-    <w:lsdException w:name="toc 7" w:semiHidden="1" w:uiPriority="39" w:unhideWhenUsed="1"/>
-    <w:lsdException w:name="toc 8" w:semiHidden="1" w:uiPriority="39" w:unhideWhenUsed="1"/>
-    <w:lsdException w:name="toc 9" w:semiHidden="1" w:uiPriority="39" w:unhideWhenUsed="1"/>
-    <w:lsdException w:name="Normal Indent" w:semiHidden="1" w:unhideWhenUsed="1"/>
-    <w:lsdException w:name="footnote text" w:semiHidden="1" w:unhideWhenUsed="1"/>
-    <w:lsdException w:name="annotation text" w:semiHidden="1" w:unhideWhenUsed="1"/>
-    <w:lsdException w:name="header" w:semiHidden="1" w:unhideWhenUsed="1"/>
-    <w:lsdException w:name="footer" w:semiHidden="1" w:unhideWhenUsed="1"/>
-    <w:lsdException w:name="index heading" w:semiHidden="1" w:unhideWhenUsed="1"/>
-    <w:lsdException w:name="caption" w:semiHidden="1" w:uiPriority="35" w:unhideWhenUsed="1" w:qFormat="1"/>
-    <w:lsdException w:name="table of figures" w:semiHidden="1" w:unhideWhenUsed="1"/>
-    <w:lsdException w:name="envelope address" w:semiHidden="1" w:unhideWhenUsed="1"/>
-    <w:lsdException w:name="envelope return" w:semiHidden="1" w:unhideWhenUsed="1"/>
-    <w:lsdException w:name="footnote reference" w:semiHidden="1" w:unhideWhenUsed="1"/>
-    <w:lsdException w:name="annotation reference" w:semiHidden="1" w:unhideWhenUsed="1"/>
-    <w:lsdException w:name="line number" w:semiHidden="1" w:unhideWhenUsed="1"/>
-    <w:lsdException w:name="page number" w:semiHidden="1" w:unhideWhenUsed="1"/>
-    <w:lsdException w:name="endnote reference" w:semiHidden="1" w:unhideWhenUsed="1"/>
-    <w:lsdException w:name="endnote text" w:semiHidden="1" w:unhideWhenUsed="1"/>
-    <w:lsdException w:name="table of authorities" w:semiHidden="1" w:unhideWhenUsed="1"/>
-    <w:lsdException w:name="macro" w:semiHidden="1" w:unhideWhenUsed="1"/>
-    <w:lsdException w:name="toa heading" w:semiHidden="1" w:unhideWhenUsed="1"/>
-    <w:lsdException w:name="List" w:semiHidden="1" w:unhideWhenUsed="1"/>
-    <w:lsdException w:name="List Bullet" w:semiHidden="1" w:unhideWhenUsed="1"/>
-    <w:lsdException w:name="List Number" w:semiHidden="1" w:unhideWhenUsed="1"/>
-    <w:lsdException w:name="List 2" w:semiHidden="1" w:unhideWhenUsed="1"/>
-    <w:lsdException w:name="List 3" w:semiHidden="1" w:unhideWhenUsed="1"/>
-    <w:lsdException w:name="List 4" w:semiHidden="1" w:unhideWhenUsed="1"/>
-    <w:lsdException w:name="List 5" w:semiHidden="1" w:unhideWhenUsed="1"/>
-    <w:lsdException w:name="List Bullet 2" w:semiHidden="1" w:unhideWhenUsed="1"/>
-    <w:lsdException w:name="List Bullet 3" w:semiHidden="1" w:unhideWhenUsed="1"/>
-    <w:lsdException w:name="List Bullet 4" w:semiHidden="1" w:unhideWhenUsed="1"/>
-    <w:lsdException w:name="List Bullet 5" w:semiHidden="1" w:unhideWhenUsed="1"/>
-    <w:lsdException w:name="List Number 2" w:semiHidden="1" w:unhideWhenUsed="1"/>
-    <w:lsdException w:name="List Number 3" w:semiHidden="1" w:unhideWhenUsed="1"/>
-    <w:lsdException w:name="List Number 4" w:semiHidden="1" w:unhideWhenUsed="1"/>
-    <w:lsdException w:name="List Number 5" w:semiHidden="1" w:unhideWhenUsed="1"/>
-    <w:lsdException w:name="Title" w:uiPriority="10" w:qFormat="1"/>
-    <w:lsdException w:name="Closing" w:semiHidden="1" w:unhideWhenUsed="1"/>
-    <w:lsdException w:name="Signature" w:semiHidden="1" w:unhideWhenUsed="1"/>
-    <w:lsdException w:name="Default Paragraph Font" w:semiHidden="1" w:uiPriority="1" w:unhideWhenUsed="1"/>
-    <w:lsdException w:name="Body Text" w:semiHidden="1" w:unhideWhenUsed="1"/>
-    <w:lsdException w:name="Body Text Indent" w:semiHidden="1" w:unhideWhenUsed="1"/>
-    <w:lsdException w:name="List Continue" w:semiHidden="1" w:unhideWhenUsed="1"/>
-    <w:lsdException w:name="List Continue 2" w:semiHidden="1" w:unhideWhenUsed="1"/>
-    <w:lsdException w:name="List Continue 3" w:semiHidden="1" w:unhideWhenUsed="1"/>
-    <w:lsdException w:name="List Continue 4" w:semiHidden="1" w:unhideWhenUsed="1"/>
-    <w:lsdException w:name="List Continue 5" w:semiHidden="1" w:unhideWhenUsed="1"/>
-    <w:lsdException w:name="Message Header" w:semiHidden="1" w:unhideWhenUsed="1"/>
-    <w:lsdException w:name="Subtitle" w:uiPriority="11" w:qFormat="1"/>
-    <w:lsdException w:name="Salutation" w:semiHidden="1" w:unhideWhenUsed="1"/>
-    <w:lsdException w:name="Date" w:semiHidden="1" w:unhideWhenUsed="1"/>
-    <w:lsdException w:name="Body Text First Indent" w:semiHidden="1" w:unhideWhenUsed="1"/>
-    <w:lsdException w:name="Body Text First Indent 2" w:semiHidden="1" w:unhideWhenUsed="1"/>
-    <w:lsdException w:name="Note Heading" w:semiHidden="1" w:unhideWhenUsed="1"/>
-    <w:lsdException w:name="Body Text 2" w:semiHidden="1" w:unhideWhenUsed="1"/>
-    <w:lsdException w:name="Body Text 3" w:semiHidden="1" w:unhideWhenUsed="1"/>
-    <w:lsdException w:name="Body Text Indent 2" w:semiHidden="1" w:unhideWhenUsed="1"/>
-    <w:lsdException w:name="Body Text Indent 3" w:semiHidden="1" w:unhideWhenUsed="1"/>
-    <w:lsdException w:name="Block Text" w:semiHidden="1" w:unhideWhenUsed="1"/>
-    <w:lsdException w:name="Hyperlink" w:semiHidden="1" w:unhideWhenUsed="1"/>
-    <w:lsdException w:name="FollowedHyperlink" w:semiHidden="1" w:unhideWhenUsed="1"/>
-    <w:lsdException w:name="Strong" w:uiPriority="22" w:qFormat="1"/>
-    <w:lsdException w:name="Emphasis" w:uiPriority="20" w:qFormat="1"/>
-    <w:lsdException w:name="Document Map" w:semiHidden="1" w:unhideWhenUsed="1"/>
-    <w:lsdException w:name="Plain Text" w:semiHidden="1" w:unhideWhenUsed="1"/>
-    <w:lsdException w:name="E-mail Signature" w:semiHidden="1" w:unhideWhenUsed="1"/>
-    <w:lsdException w:name="HTML Top of Form" w:semiHidden="1" w:unhideWhenUsed="1"/>
-    <w:lsdException w:name="HTML Bottom of Form" w:semiHidden="1" w:unhideWhenUsed="1"/>
-    <w:lsdException w:name="Normal (Web)" w:semiHidden="1" w:unhideWhenUsed="1"/>
-    <w:lsdException w:name="HTML Acronym" w:semiHidden="1" w:unhideWhenUsed="1"/>
-    <w:lsdException w:name="HTML Address" w:semiHidden="1" w:unhideWhenUsed="1"/>
-    <w:lsdException w:name="HTML Cite" w:semiHidden="1" w:unhideWhenUsed="1"/>
-    <w:lsdException w:name="HTML Code" w:semiHidden="1" w:unhideWhenUsed="1"/>
-    <w:lsdException w:name="HTML Definition" w:semiHidden="1" w:unhideWhenUsed="1"/>
-    <w:lsdException w:name="HTML Keyboard" w:semiHidden="1" w:unhideWhenUsed="1"/>
-    <w:lsdException w:name="HTML Preformatted" w:semiHidden="1" w:unhideWhenUsed="1"/>
-    <w:lsdException w:name="HTML Sample" w:semiHidden="1" w:unhideWhenUsed="1"/>
-    <w:lsdException w:name="HTML Typewriter" w:semiHidden="1" w:unhideWhenUsed="1"/>
-    <w:lsdException w:name="HTML Variable" w:semiHidden="1" w:unhideWhenUsed="1"/>
-    <w:lsdException w:name="Normal Table" w:semiHidden="1" w:unhideWhenUsed="1"/>
-    <w:lsdException w:name="annotation subject" w:semiHidden="1" w:unhideWhenUsed="1"/>
-    <w:lsdException w:name="No List" w:semiHidden="1" w:unhideWhenUsed="1"/>
-    <w:lsdException w:name="Outline List 1" w:semiHidden="1" w:unhideWhenUsed="1"/>
-    <w:lsdException w:name="Outline List 2" w:semiHidden="1" w:unhideWhenUsed="1"/>
-    <w:lsdException w:name="Outline List 3" w:semiHidden="1" w:unhideWhenUsed="1"/>
-    <w:lsdException w:name="Table Simple 1" w:semiHidden="1" w:unhideWhenUsed="1"/>
-    <w:lsdException w:name="Table Simple 2" w:semiHidden="1" w:unhideWhenUsed="1"/>
-    <w:lsdException w:name="Table Simple 3" w:semiHidden="1" w:unhideWhenUsed="1"/>
-    <w:lsdException w:name="Table Classic 1" w:semiHidden="1" w:unhideWhenUsed="1"/>
-    <w:lsdException w:name="Table Classic 2" w:semiHidden="1" w:unhideWhenUsed="1"/>
-    <w:lsdException w:name="Table Classic 3" w:semiHidden="1" w:unhideWhenUsed="1"/>
-    <w:lsdException w:name="Table Classic 4" w:semiHidden="1" w:unhideWhenUsed="1"/>
-    <w:lsdException w:name="Table Colorful 1" w:semiHidden="1" w:unhideWhenUsed="1"/>
-    <w:lsdException w:name="Table Colorful 2" w:semiHidden="1" w:unhideWhenUsed="1"/>
-    <w:lsdException w:name="Table Colorful 3" w:semiHidden="1" w:unhideWhenUsed="1"/>
-    <w:lsdException w:name="Table Columns 1" w:semiHidden="1" w:unhideWhenUsed="1"/>
-    <w:lsdException w:name="Table Columns 2" w:semiHidden="1" w:unhideWhenUsed="1"/>
-    <w:lsdException w:name="Table Columns 3" w:semiHidden="1" w:unhideWhenUsed="1"/>
-    <w:lsdException w:name="Table Columns 4" w:semiHidden="1" w:unhideWhenUsed="1"/>
-    <w:lsdException w:name="Table Columns 5" w:semiHidden="1" w:unhideWhenUsed="1"/>
-    <w:lsdException w:name="Table Grid 1" w:semiHidden="1" w:unhideWhenUsed="1"/>
-    <w:lsdException w:name="Table Grid 2" w:semiHidden="1" w:unhideWhenUsed="1"/>
-    <w:lsdException w:name="Table Grid 3" w:semiHidden="1" w:unhideWhenUsed="1"/>
-    <w:lsdException w:name="Table Grid 4" w:semiHidden="1" w:unhideWhenUsed="1"/>
-    <w:lsdException w:name="Table Grid 5" w:semiHidden="1" w:unhideWhenUsed="1"/>
-    <w:lsdException w:name="Table Grid 6" w:semiHidden="1" w:unhideWhenUsed="1"/>
-    <w:lsdException w:name="Table Grid 7" w:semiHidden="1" w:unhideWhenUsed="1"/>
-    <w:lsdException w:name="Table Grid 8" w:semiHidden="1" w:unhideWhenUsed="1"/>
-    <w:lsdException w:name="Table List 1" w:semiHidden="1" w:unhideWhenUsed="1"/>
-    <w:lsdException w:name="Table List 2" w:semiHidden="1" w:unhideWhenUsed="1"/>
-    <w:lsdException w:name="Table List 3" w:semiHidden="1" w:unhideWhenUsed="1"/>
-    <w:lsdException w:name="Table List 4" w:semiHidden="1" w:unhideWhenUsed="1"/>
-    <w:lsdException w:name="Table List 5" w:semiHidden="1" w:unhideWhenUsed="1"/>
-    <w:lsdException w:name="Table List 6" w:semiHidden="1" w:unhideWhenUsed="1"/>
-    <w:lsdException w:name="Table List 7" w:semiHidden="1" w:unhideWhenUsed="1"/>
-    <w:lsdException w:name="Table List 8" w:semiHidden="1" w:unhideWhenUsed="1"/>
-    <w:lsdException w:name="Table 3D effects 1" w:semiHidden="1" w:unhideWhenUsed="1"/>
-    <w:lsdException w:name="Table 3D effects 2" w:semiHidden="1" w:unhideWhenUsed="1"/>
-    <w:lsdException w:name="Table 3D effects 3" w:semiHidden="1" w:unhideWhenUsed="1"/>
-    <w:lsdException w:name="Table Contemporary" w:semiHidden="1" w:unhideWhenUsed="1"/>
-    <w:lsdException w:name="Table Elegant" w:semiHidden="1" w:unhideWhenUsed="1"/>
-    <w:lsdException w:name="Table Professional" w:semiHidden="1" w:unhideWhenUsed="1"/>
-    <w:lsdException w:name="Table Subtle 1" w:semiHidden="1" w:unhideWhenUsed="1"/>
-    <w:lsdException w:name="Table Subtle 2" w:semiHidden="1" w:unhideWhenUsed="1"/>
-    <w:lsdException w:name="Table Web 1" w:semiHidden="1" w:unhideWhenUsed="1"/>
-    <w:lsdException w:name="Table Web 2" w:semiHidden="1" w:unhideWhenUsed="1"/>
-    <w:lsdException w:name="Table Web 3" w:semiHidden="1" w:unhideWhenUsed="1"/>
-    <w:lsdException w:name="Balloon Text" w:semiHidden="1" w:unhideWhenUsed="1"/>
-    <w:lsdException w:name="Table Grid" w:uiPriority="39"/>
-    <w:lsdException w:name="Table Theme" w:semiHidden="1" w:unhideWhenUsed="1"/>
-    <w:lsdException w:name="Placeholder Text" w:semiHidden="1"/>
-    <w:lsdException w:name="No Spacing" w:uiPriority="1" w:qFormat="1"/>
-    <w:lsdException w:name="Light Shading" w:uiPriority="60"/>
-    <w:lsdException w:name="Light List" w:uiPriority="61"/>
-    <w:lsdException w:name="Light Grid" w:uiPriority="62"/>
-    <w:lsdException w:name="Medium Shading 1" w:uiPriority="63"/>
-    <w:lsdException w:name="Medium Shading 2" w:uiPriority="64"/>
-    <w:lsdException w:name="Medium List 1" w:uiPriority="65"/>
-    <w:lsdException w:name="Medium List 2" w:uiPriority="66"/>
-    <w:lsdException w:name="Medium Grid 1" w:uiPriority="67"/>
-    <w:lsdException w:name="Medium Grid 2" w:uiPriority="68"/>
-    <w:lsdException w:name="Medium Grid 3" w:uiPriority="69"/>
-    <w:lsdException w:name="Dark List" w:uiPriority="70"/>
-    <w:lsdException w:name="Colorful Shading" w:uiPriority="71"/>
-    <w:lsdException w:name="Colorful List" w:uiPriority="72"/>
-    <w:lsdException w:name="Colorful Grid" w:uiPriority="73"/>
-    <w:lsdException w:name="Light Shading Accent 1" w:uiPriority="60"/>
-    <w:lsdException w:name="Light List Accent 1" w:uiPriority="61"/>
-    <w:lsdException w:name="Light Grid Accent 1" w:uiPriority="62"/>
-    <w:lsdException w:name="Medium Shading 1 Accent 1" w:uiPriority="63"/>
-    <w:lsdException w:name="Medium Shading 2 Accent 1" w:uiPriority="64"/>
-    <w:lsdException w:name="Medium List 1 Accent 1" w:uiPriority="65"/>
-    <w:lsdException w:name="Revision" w:semiHidden="1"/>
-    <w:lsdException w:name="List Paragraph" w:uiPriority="34" w:qFormat="1"/>
-    <w:lsdException w:name="Quote" w:uiPriority="29" w:qFormat="1"/>
-    <w:lsdException w:name="Intense Quote" w:uiPriority="30" w:qFormat="1"/>
-    <w:lsdException w:name="Medium List 2 Accent 1" w:uiPriority="66"/>
-    <w:lsdException w:name="Medium Grid 1 Accent 1" w:uiPriority="67"/>
-    <w:lsdException w:name="Medium Grid 2 Accent 1" w:uiPriority="68"/>
-    <w:lsdException w:name="Medium Grid 3 Accent 1" w:uiPriority="69"/>
-    <w:lsdException w:name="Dark List Accent 1" w:uiPriority="70"/>
-    <w:lsdException w:name="Colorful Shading Accent 1" w:uiPriority="71"/>
-    <w:lsdException w:name="Colorful List Accent 1" w:uiPriority="72"/>
-    <w:lsdException w:name="Colorful Grid Accent 1" w:uiPriority="73"/>
-    <w:lsdException w:name="Light Shading Accent 2" w:uiPriority="60"/>
-    <w:lsdException w:name="Light List Accent 2" w:uiPriority="61"/>
-    <w:lsdException w:name="Light Grid Accent 2" w:uiPriority="62"/>
-    <w:lsdException w:name="Medium Shading 1 Accent 2" w:uiPriority="63"/>
-    <w:lsdException w:name="Medium Shading 2 Accent 2" w:uiPriority="64"/>
-    <w:lsdException w:name="Medium List 1 Accent 2" w:uiPriority="65"/>
-    <w:lsdException w:name="Medium List 2 Accent 2" w:uiPriority="66"/>
-    <w:lsdException w:name="Medium Grid 1 Accent 2" w:uiPriority="67"/>
-    <w:lsdException w:name="Medium Grid 2 Accent 2" w:uiPriority="68"/>
-    <w:lsdException w:name="Medium Grid 3 Accent 2" w:uiPriority="69"/>
-    <w:lsdException w:name="Dark List Accent 2" w:uiPriority="70"/>
-    <w:lsdException w:name="Colorful Shading Accent 2" w:uiPriority="71"/>
-    <w:lsdException w:name="Colorful List Accent 2" w:uiPriority="72"/>
-    <w:lsdException w:name="Colorful Grid Accent 2" w:uiPriority="73"/>
-    <w:lsdException w:name="Light Shading Accent 3" w:uiPriority="60"/>
-    <w:lsdException w:name="Light List Accent 3" w:uiPriority="61"/>
-    <w:lsdException w:name="Light Grid Accent 3" w:uiPriority="62"/>
-    <w:lsdException w:name="Medium Shading 1 Accent 3" w:uiPriority="63"/>
-    <w:lsdException w:name="Medium Shading 2 Accent 3" w:uiPriority="64"/>
-    <w:lsdException w:name="Medium List 1 Accent 3" w:uiPriority="65"/>
-    <w:lsdException w:name="Medium List 2 Accent 3" w:uiPriority="66"/>
-    <w:lsdException w:name="Medium Grid 1 Accent 3" w:uiPriority="67"/>
-    <w:lsdException w:name="Medium Grid 2 Accent 3" w:uiPriority="68"/>
-    <w:lsdException w:name="Medium Grid 3 Accent 3" w:uiPriority="69"/>
-    <w:lsdException w:name="Dark List Accent 3" w:uiPriority="70"/>
-    <w:lsdException w:name="Colorful Shading Accent 3" w:uiPriority="71"/>
-    <w:lsdException w:name="Colorful List Accent 3" w:uiPriority="72"/>
-    <w:lsdException w:name="Colorful Grid Accent 3" w:uiPriority="73"/>
-    <w:lsdException w:name="Light Shading Accent 4" w:uiPriority="60"/>
-    <w:lsdException w:name="Light List Accent 4" w:uiPriority="61"/>
-    <w:lsdException w:name="Light Grid Accent 4" w:uiPriority="62"/>
-    <w:lsdException w:name="Medium Shading 1 Accent 4" w:uiPriority="63"/>
-    <w:lsdException w:name="Medium Shading 2 Accent 4" w:uiPriority="64"/>
-    <w:lsdException w:name="Medium List 1 Accent 4" w:uiPriority="65"/>
-    <w:lsdException w:name="Medium List 2 Accent 4" w:uiPriority="66"/>
-    <w:lsdException w:name="Medium Grid 1 Accent 4" w:uiPriority="67"/>
-    <w:lsdException w:name="Medium Grid 2 Accent 4" w:uiPriority="68"/>
-    <w:lsdException w:name="Medium Grid 3 Accent 4" w:uiPriority="69"/>
-    <w:lsdException w:name="Dark List Accent 4" w:uiPriority="70"/>
-    <w:lsdException w:name="Colorful Shading Accent 4" w:uiPriority="71"/>
-    <w:lsdException w:name="Colorful List Accent 4" w:uiPriority="72"/>
-    <w:lsdException w:name="Colorful Grid Accent 4" w:uiPriority="73"/>
-    <w:lsdException w:name="Light Shading Accent 5" w:uiPriority="60"/>
-    <w:lsdException w:name="Light List Accent 5" w:uiPriority="61"/>
-    <w:lsdException w:name="Light Grid Accent 5" w:uiPriority="62"/>
-    <w:lsdException w:name="Medium Shading 1 Accent 5" w:uiPriority="63"/>
-    <w:lsdException w:name="Medium Shading 2 Accent 5" w:uiPriority="64"/>
-    <w:lsdException w:name="Medium List 1 Accent 5" w:uiPriority="65"/>
-    <w:lsdException w:name="Medium List 2 Accent 5" w:uiPriority="66"/>
-    <w:lsdException w:name="Medium Grid 1 Accent 5" w:uiPriority="67"/>
-    <w:lsdException w:name="Medium Grid 2 Accent 5" w:uiPriority="68"/>
-    <w:lsdException w:name="Medium Grid 3 Accent 5" w:uiPriority="69"/>
-    <w:lsdException w:name="Dark List Accent 5" w:uiPriority="70"/>
-    <w:lsdException w:name="Colorful Shading Accent 5" w:uiPriority="71"/>
-    <w:lsdException w:name="Colorful List Accent 5" w:uiPriority="72"/>
-    <w:lsdException w:name="Colorful Grid Accent 5" w:uiPriority="73"/>
-    <w:lsdException w:name="Light Shading Accent 6" w:uiPriority="60"/>
-    <w:lsdException w:name="Light List Accent 6" w:uiPriority="61"/>
-    <w:lsdException w:name="Light Grid Accent 6" w:uiPriority="62"/>
-    <w:lsdException w:name="Medium Shading 1 Accent 6" w:uiPriority="63"/>
-    <w:lsdException w:name="Medium Shading 2 Accent 6" w:uiPriority="64"/>
-    <w:lsdException w:name="Medium List 1 Accent 6" w:uiPriority="65"/>
-    <w:lsdException w:name="Medium List 2 Accent 6" w:uiPriority="66"/>
-    <w:lsdException w:name="Medium Grid 1 Accent 6" w:uiPriority="67"/>
-    <w:lsdException w:name="Medium Grid 2 Accent 6" w:uiPriority="68"/>
-    <w:lsdException w:name="Medium Grid 3 Accent 6" w:uiPriority="69"/>
-    <w:lsdException w:name="Dark List Accent 6" w:uiPriority="70"/>
-    <w:lsdException w:name="Colorful Shading Accent 6" w:uiPriority="71"/>
-    <w:lsdException w:name="Colorful List Accent 6" w:uiPriority="72"/>
-    <w:lsdException w:name="Colorful Grid Accent 6" w:uiPriority="73"/>
-    <w:lsdException w:name="Subtle Emphasis" w:uiPriority="19" w:qFormat="1"/>
-    <w:lsdException w:name="Intense Emphasis" w:uiPriority="21" w:qFormat="1"/>
-    <w:lsdException w:name="Subtle Reference" w:uiPriority="31" w:qFormat="1"/>
-    <w:lsdException w:name="Intense Reference" w:uiPriority="32" w:qFormat="1"/>
-    <w:lsdException w:name="Book Title" w:uiPriority="33" w:qFormat="1"/>
-    <w:lsdException w:name="Bibliography" w:semiHidden="1" w:uiPriority="37" w:unhideWhenUsed="1"/>
-    <w:lsdException w:name="TOC Heading" w:semiHidden="1" w:uiPriority="39" w:unhideWhenUsed="1" w:qFormat="1"/>
-    <w:lsdException w:name="Plain Table 1" w:uiPriority="41"/>
-    <w:lsdException w:name="Plain Table 2" w:uiPriority="42"/>
-    <w:lsdException w:name="Plain Table 3" w:uiPriority="43"/>
-    <w:lsdException w:name="Plain Table 4" w:uiPriority="44"/>
-    <w:lsdException w:name="Plain Table 5" w:uiPriority="45"/>
-    <w:lsdException w:name="Grid Table Light" w:uiPriority="40"/>
-    <w:lsdException w:name="Grid Table 1 Light" w:uiPriority="46"/>
-    <w:lsdException w:name="Grid Table 2" w:uiPriority="47"/>
-    <w:lsdException w:name="Grid Table 3" w:uiPriority="48"/>
-    <w:lsdException w:name="Grid Table 4" w:uiPriority="49"/>
-    <w:lsdException w:name="Grid Table 5 Dark" w:uiPriority="50"/>
-    <w:lsdException w:name="Grid Table 6 Colorful" w:uiPriority="51"/>
-    <w:lsdException w:name="Grid Table 7 Colorful" w:uiPriority="52"/>
-    <w:lsdException w:name="Grid Table 1 Light Accent 1" w:uiPriority="46"/>
-    <w:lsdException w:name="Grid Table 2 Accent 1" w:uiPriority="47"/>
-    <w:lsdException w:name="Grid Table 3 Accent 1" w:uiPriority="48"/>
-    <w:lsdException w:name="Grid Table 4 Accent 1" w:uiPriority="49"/>
-    <w:lsdException w:name="Grid Table 5 Dark Accent 1" w:uiPriority="50"/>
-    <w:lsdException w:name="Grid Table 6 Colorful Accent 1" w:uiPriority="51"/>
-    <w:lsdException w:name="Grid Table 7 Colorful Accent 1" w:uiPriority="52"/>
-    <w:lsdException w:name="Grid Table 1 Light Accent 2" w:uiPriority="46"/>
-    <w:lsdException w:name="Grid Table 2 Accent 2" w:uiPriority="47"/>
-    <w:lsdException w:name="Grid Table 3 Accent 2" w:uiPriority="48"/>
-    <w:lsdException w:name="Grid Table 4 Accent 2" w:uiPriority="49"/>
-    <w:lsdException w:name="Grid Table 5 Dark Accent 2" w:uiPriority="50"/>
-    <w:lsdException w:name="Grid Table 6 Colorful Accent 2" w:uiPriority="51"/>
-    <w:lsdException w:name="Grid Table 7 Colorful Accent 2" w:uiPriority="52"/>
-    <w:lsdException w:name="Grid Table 1 Light Accent 3" w:uiPriority="46"/>
-    <w:lsdException w:name="Grid Table 2 Accent 3" w:uiPriority="47"/>
-    <w:lsdException w:name="Grid Table 3 Accent 3" w:uiPriority="48"/>
-    <w:lsdException w:name="Grid Table 4 Accent 3" w:uiPriority="49"/>
-    <w:lsdException w:name="Grid Table 5 Dark Accent 3" w:uiPriority="50"/>
-    <w:lsdException w:name="Grid Table 6 Colorful Accent 3" w:uiPriority="51"/>
-    <w:lsdException w:name="Grid Table 7 Colorful Accent 3" w:uiPriority="52"/>
-    <w:lsdException w:name="Grid Table 1 Light Accent 4" w:uiPriority="46"/>
-    <w:lsdException w:name="Grid Table 2 Accent 4" w:uiPriority="47"/>
-    <w:lsdException w:name="Grid Table 3 Accent 4" w:uiPriority="48"/>
-    <w:lsdException w:name="Grid Table 4 Accent 4" w:uiPriority="49"/>
-    <w:lsdException w:name="Grid Table 5 Dark Accent 4" w:uiPriority="50"/>
-    <w:lsdException w:name="Grid Table 6 Colorful Accent 4" w:uiPriority="51"/>
-    <w:lsdException w:name="Grid Table 7 Colorful Accent 4" w:uiPriority="52"/>
-    <w:lsdException w:name="Grid Table 1 Light Accent 5" w:uiPriority="46"/>
-    <w:lsdException w:name="Grid Table 2 Accent 5" w:uiPriority="47"/>
-    <w:lsdException w:name="Grid Table 3 Accent 5" w:uiPriority="48"/>
-    <w:lsdException w:name="Grid Table 4 Accent 5" w:uiPriority="49"/>
-    <w:lsdException w:name="Grid Table 5 Dark Accent 5" w:uiPriority="50"/>
-    <w:lsdException w:name="Grid Table 6 Colorful Accent 5" w:uiPriority="51"/>
-    <w:lsdException w:name="Grid Table 7 Colorful Accent 5" w:uiPriority="52"/>
-    <w:lsdException w:name="Grid Table 1 Light Accent 6" w:uiPriority="46"/>
-    <w:lsdException w:name="Grid Table 2 Accent 6" w:uiPriority="47"/>
-    <w:lsdException w:name="Grid Table 3 Accent 6" w:uiPriority="48"/>
-    <w:lsdException w:name="Grid Table 4 Accent 6" w:uiPriority="49"/>
-    <w:lsdException w:name="Grid Table 5 Dark Accent 6" w:uiPriority="50"/>
-    <w:lsdException w:name="Grid Table 6 Colorful Accent 6" w:uiPriority="51"/>
-    <w:lsdException w:name="Grid Table 7 Colorful Accent 6" w:uiPriority="52"/>
-    <w:lsdException w:name="List Table 1 Light" w:uiPriority="46"/>
-    <w:lsdException w:name="List Table 2" w:uiPriority="47"/>
-    <w:lsdException w:name="List Table 3" w:uiPriority="48"/>
-    <w:lsdException w:name="List Table 4" w:uiPriority="49"/>
-    <w:lsdException w:name="List Table 5 Dark" w:uiPriority="50"/>
-    <w:lsdException w:name="List Table 6 Colorful" w:uiPriority="51"/>
-    <w:lsdException w:name="List Table 7 Colorful" w:uiPriority="52"/>
-    <w:lsdException w:name="List Table 1 Light Accent 1" w:uiPriority="46"/>
-    <w:lsdException w:name="List Table 2 Accent 1" w:uiPriority="47"/>
-    <w:lsdException w:name="List Table 3 Accent 1" w:uiPriority="48"/>
-    <w:lsdException w:name="List Table 4 Accent 1" w:uiPriority="49"/>
-    <w:lsdException w:name="List Table 5 Dark Accent 1" w:uiPriority="50"/>
-    <w:lsdException w:name="List Table 6 Colorful Accent 1" w:uiPriority="51"/>
-    <w:lsdException w:name="List Table 7 Colorful Accent 1" w:uiPriority="52"/>
-    <w:lsdException w:name="List Table 1 Light Accent 2" w:uiPriority="46"/>
-    <w:lsdException w:name="List Table 2 Accent 2" w:uiPriority="47"/>
-    <w:lsdException w:name="List Table 3 Accent 2" w:uiPriority="48"/>
-    <w:lsdException w:name="List Table 4 Accent 2" w:uiPriority="49"/>
-    <w:lsdException w:name="List Table 5 Dark Accent 2" w:uiPriority="50"/>
-    <w:lsdException w:name="List Table 6 Colorful Accent 2" w:uiPriority="51"/>
-    <w:lsdException w:name="List Table 7 Colorful Accent 2" w:uiPriority="52"/>
-    <w:lsdException w:name="List Table 1 Light Accent 3" w:uiPriority="46"/>
-    <w:lsdException w:name="List Table 2 Accent 3" w:uiPriority="47"/>
-    <w:lsdException w:name="List Table 3 Accent 3" w:uiPriority="48"/>
-    <w:lsdException w:name="List Table 4 Accent 3" w:uiPriority="49"/>
-    <w:lsdException w:name="List Table 5 Dark Accent 3" w:uiPriority="50"/>
-    <w:lsdException w:name="List Table 6 Colorful Accent 3" w:uiPriority="51"/>
-    <w:lsdException w:name="List Table 7 Colorful Accent 3" w:uiPriority="52"/>
-    <w:lsdException w:name="List Table 1 Light Accent 4" w:uiPriority="46"/>
-    <w:lsdException w:name="List Table 2 Accent 4" w:uiPriority="47"/>
-    <w:lsdException w:name="List Table 3 Accent 4" w:uiPriority="48"/>
-    <w:lsdException w:name="List Table 4 Accent 4" w:uiPriority="49"/>
-    <w:lsdException w:name="List Table 5 Dark Accent 4" w:uiPriority="50"/>
-    <w:lsdException w:name="List Table 6 Colorful Accent 4" w:uiPriority="51"/>
-    <w:lsdException w:name="List Table 7 Colorful Accent 4" w:uiPriority="52"/>
-    <w:lsdException w:name="List Table 1 Light Accent 5" w:uiPriority="46"/>
-    <w:lsdException w:name="List Table 2 Accent 5" w:uiPriority="47"/>
-    <w:lsdException w:name="List Table 3 Accent 5" w:uiPriority="48"/>
-    <w:lsdException w:name="List Table 4 Accent 5" w:uiPriority="49"/>
-    <w:lsdException w:name="List Table 5 Dark Accent 5" w:uiPriority="50"/>
-    <w:lsdException w:name="List Table 6 Colorful Accent 5" w:uiPriority="51"/>
-    <w:lsdException w:name="List Table 7 Colorful Accent 5" w:uiPriority="52"/>
-    <w:lsdException w:name="List Table 1 Light Accent 6" w:uiPriority="46"/>
-    <w:lsdException w:name="List Table 2 Accent 6" w:uiPriority="47"/>
-    <w:lsdException w:name="List Table 3 Accent 6" w:uiPriority="48"/>
-    <w:lsdException w:name="List Table 4 Accent 6" w:uiPriority="49"/>
-    <w:lsdException w:name="List Table 5 Dark Accent 6" w:uiPriority="50"/>
-    <w:lsdException w:name="List Table 6 Colorful Accent 6" w:uiPriority="51"/>
-    <w:lsdException w:name="List Table 7 Colorful Accent 6" w:uiPriority="52"/>
+  <w:latentStyles w:defLockedState="0" w:defUIPriority="99" w:defSemiHidden="1" w:defUnhideWhenUsed="1" w:defQFormat="0" w:count="267">
+    <w:lsdException w:name="Normal" w:semiHidden="0" w:uiPriority="0" w:unhideWhenUsed="0" w:qFormat="1"/>
+    <w:lsdException w:name="heading 1" w:semiHidden="0" w:uiPriority="9" w:unhideWhenUsed="0" w:qFormat="1"/>
+    <w:lsdException w:name="heading 2" w:uiPriority="9" w:qFormat="1"/>
+    <w:lsdException w:name="heading 3" w:uiPriority="9" w:qFormat="1"/>
+    <w:lsdException w:name="heading 4" w:uiPriority="9" w:qFormat="1"/>
+    <w:lsdException w:name="heading 5" w:uiPriority="9" w:qFormat="1"/>
+    <w:lsdException w:name="heading 6" w:uiPriority="9" w:qFormat="1"/>
+    <w:lsdException w:name="heading 7" w:uiPriority="9" w:qFormat="1"/>
+    <w:lsdException w:name="heading 8" w:uiPriority="9" w:qFormat="1"/>
+    <w:lsdException w:name="heading 9" w:uiPriority="9" w:qFormat="1"/>
+    <w:lsdException w:name="toc 1" w:uiPriority="39"/>
+    <w:lsdException w:name="toc 2" w:uiPriority="39"/>
+    <w:lsdException w:name="toc 3" w:uiPriority="39"/>
+    <w:lsdException w:name="toc 4" w:uiPriority="39"/>
+    <w:lsdException w:name="toc 5" w:uiPriority="39"/>
+    <w:lsdException w:name="toc 6" w:uiPriority="39"/>
+    <w:lsdException w:name="toc 7" w:uiPriority="39"/>
+    <w:lsdException w:name="toc 8" w:uiPriority="39"/>
+    <w:lsdException w:name="toc 9" w:uiPriority="39"/>
+    <w:lsdException w:name="caption" w:uiPriority="35" w:qFormat="1"/>
+    <w:lsdException w:name="Title" w:semiHidden="0" w:uiPriority="10" w:unhideWhenUsed="0" w:qFormat="1"/>
+    <w:lsdException w:name="Default Paragraph Font" w:uiPriority="1"/>
+    <w:lsdException w:name="Subtitle" w:semiHidden="0" w:uiPriority="11" w:unhideWhenUsed="0" w:qFormat="1"/>
+    <w:lsdException w:name="Strong" w:semiHidden="0" w:uiPriority="22" w:unhideWhenUsed="0" w:qFormat="1"/>
+    <w:lsdException w:name="Emphasis" w:semiHidden="0" w:uiPriority="20" w:unhideWhenUsed="0" w:qFormat="1"/>
+    <w:lsdException w:name="Table Grid" w:semiHidden="0" w:uiPriority="39" w:unhideWhenUsed="0"/>
+    <w:lsdException w:name="Placeholder Text" w:unhideWhenUsed="0"/>
+    <w:lsdException w:name="No Spacing" w:semiHidden="0" w:uiPriority="1" w:unhideWhenUsed="0" w:qFormat="1"/>
+    <w:lsdException w:name="Light Shading" w:semiHidden="0" w:uiPriority="60" w:unhideWhenUsed="0"/>
+    <w:lsdException w:name="Light List" w:semiHidden="0" w:uiPriority="61" w:unhideWhenUsed="0"/>
+    <w:lsdException w:name="Light Grid" w:semiHidden="0" w:uiPriority="62" w:unhideWhenUsed="0"/>
+    <w:lsdException w:name="Medium Shading 1" w:semiHidden="0" w:uiPriority="63" w:unhideWhenUsed="0"/>
+    <w:lsdException w:name="Medium Shading 2" w:semiHidden="0" w:uiPriority="64" w:unhideWhenUsed="0"/>
+    <w:lsdException w:name="Medium List 1" w:semiHidden="0" w:uiPriority="65" w:unhideWhenUsed="0"/>
+    <w:lsdException w:name="Medium List 2" w:semiHidden="0" w:uiPriority="66" w:unhideWhenUsed="0"/>
+    <w:lsdException w:name="Medium Grid 1" w:semiHidden="0" w:uiPriority="67" w:unhideWhenUsed="0"/>
+    <w:lsdException w:name="Medium Grid 2" w:semiHidden="0" w:uiPriority="68" w:unhideWhenUsed="0"/>
+    <w:lsdException w:name="Medium Grid 3" w:semiHidden="0" w:uiPriority="69" w:unhideWhenUsed="0"/>
+    <w:lsdException w:name="Dark List" w:semiHidden="0" w:uiPriority="70" w:unhideWhenUsed="0"/>
+    <w:lsdException w:name="Colorful Shading" w:semiHidden="0" w:uiPriority="71" w:unhideWhenUsed="0"/>
+    <w:lsdException w:name="Colorful List" w:semiHidden="0" w:uiPriority="72" w:unhideWhenUsed="0"/>
+    <w:lsdException w:name="Colorful Grid" w:semiHidden="0" w:uiPriority="73" w:unhideWhenUsed="0"/>
+    <w:lsdException w:name="Light Shading Accent 1" w:semiHidden="0" w:uiPriority="60" w:unhideWhenUsed="0"/>
+    <w:lsdException w:name="Light List Accent 1" w:semiHidden="0" w:uiPriority="61" w:unhideWhenUsed="0"/>
+    <w:lsdException w:name="Light Grid Accent 1" w:semiHidden="0" w:uiPriority="62" w:unhideWhenUsed="0"/>
+    <w:lsdException w:name="Medium Shading 1 Accent 1" w:semiHidden="0" w:uiPriority="63" w:unhideWhenUsed="0"/>
+    <w:lsdException w:name="Medium Shading 2 Accent 1" w:semiHidden="0" w:uiPriority="64" w:unhideWhenUsed="0"/>
+    <w:lsdException w:name="Medium List 1 Accent 1" w:semiHidden="0" w:uiPriority="65" w:unhideWhenUsed="0"/>
+    <w:lsdException w:name="Revision" w:unhideWhenUsed="0"/>
+    <w:lsdException w:name="List Paragraph" w:semiHidden="0" w:uiPriority="34" w:unhideWhenUsed="0" w:qFormat="1"/>
+    <w:lsdException w:name="Quote" w:semiHidden="0" w:uiPriority="29" w:unhideWhenUsed="0" w:qFormat="1"/>
+    <w:lsdException w:name="Intense Quote" w:semiHidden="0" w:uiPriority="30" w:unhideWhenUsed="0" w:qFormat="1"/>
+    <w:lsdException w:name="Medium List 2 Accent 1" w:semiHidden="0" w:uiPriority="66" w:unhideWhenUsed="0"/>
+    <w:lsdException w:name="Medium Grid 1 Accent 1" w:semiHidden="0" w:uiPriority="67" w:unhideWhenUsed="0"/>
+    <w:lsdException w:name="Medium Grid 2 Accent 1" w:semiHidden="0" w:uiPriority="68" w:unhideWhenUsed="0"/>
+    <w:lsdException w:name="Medium Grid 3 Accent 1" w:semiHidden="0" w:uiPriority="69" w:unhideWhenUsed="0"/>
+    <w:lsdException w:name="Dark List Accent 1" w:semiHidden="0" w:uiPriority="70" w:unhideWhenUsed="0"/>
+    <w:lsdException w:name="Colorful Shading Accent 1" w:semiHidden="0" w:uiPriority="71" w:unhideWhenUsed="0"/>
+    <w:lsdException w:name="Colorful List Accent 1" w:semiHidden="0" w:uiPriority="72" w:unhideWhenUsed="0"/>
+    <w:lsdException w:name="Colorful Grid Accent 1" w:semiHidden="0" w:uiPriority="73" w:unhideWhenUsed="0"/>
+    <w:lsdException w:name="Light Shading Accent 2" w:semiHidden="0" w:uiPriority="60" w:unhideWhenUsed="0"/>
+    <w:lsdException w:name="Light List Accent 2" w:semiHidden="0" w:uiPriority="61" w:unhideWhenUsed="0"/>
+    <w:lsdException w:name="Light Grid Accent 2" w:semiHidden="0" w:uiPriority="62" w:unhideWhenUsed="0"/>
+    <w:lsdException w:name="Medium Shading 1 Accent 2" w:semiHidden="0" w:uiPriority="63" w:unhideWhenUsed="0"/>
+    <w:lsdException w:name="Medium Shading 2 Accent 2" w:semiHidden="0" w:uiPriority="64" w:unhideWhenUsed="0"/>
+    <w:lsdException w:name="Medium List 1 Accent 2" w:semiHidden="0" w:uiPriority="65" w:unhideWhenUsed="0"/>
+    <w:lsdException w:name="Medium List 2 Accent 2" w:semiHidden="0" w:uiPriority="66" w:unhideWhenUsed="0"/>
+    <w:lsdException w:name="Medium Grid 1 Accent 2" w:semiHidden="0" w:uiPriority="67" w:unhideWhenUsed="0"/>
+    <w:lsdException w:name="Medium Grid 2 Accent 2" w:semiHidden="0" w:uiPriority="68" w:unhideWhenUsed="0"/>
+    <w:lsdException w:name="Medium Grid 3 Accent 2" w:semiHidden="0" w:uiPriority="69" w:unhideWhenUsed="0"/>
+    <w:lsdException w:name="Dark List Accent 2" w:semiHidden="0" w:uiPriority="70" w:unhideWhenUsed="0"/>
+    <w:lsdException w:name="Colorful Shading Accent 2" w:semiHidden="0" w:uiPriority="71" w:unhideWhenUsed="0"/>
+    <w:lsdException w:name="Colorful List Accent 2" w:semiHidden="0" w:uiPriority="72" w:unhideWhenUsed="0"/>
+    <w:lsdException w:name="Colorful Grid Accent 2" w:semiHidden="0" w:uiPriority="73" w:unhideWhenUsed="0"/>
+    <w:lsdException w:name="Light Shading Accent 3" w:semiHidden="0" w:uiPriority="60" w:unhideWhenUsed="0"/>
+    <w:lsdException w:name="Light List Accent 3" w:semiHidden="0" w:uiPriority="61" w:unhideWhenUsed="0"/>
+    <w:lsdException w:name="Light Grid Accent 3" w:semiHidden="0" w:uiPriority="62" w:unhideWhenUsed="0"/>
+    <w:lsdException w:name="Medium Shading 1 Accent 3" w:semiHidden="0" w:uiPriority="63" w:unhideWhenUsed="0"/>
+    <w:lsdException w:name="Medium Shading 2 Accent 3" w:semiHidden="0" w:uiPriority="64" w:unhideWhenUsed="0"/>
+    <w:lsdException w:name="Medium List 1 Accent 3" w:semiHidden="0" w:uiPriority="65" w:unhideWhenUsed="0"/>
+    <w:lsdException w:name="Medium List 2 Accent 3" w:semiHidden="0" w:uiPriority="66" w:unhideWhenUsed="0"/>
+    <w:lsdException w:name="Medium Grid 1 Accent 3" w:semiHidden="0" w:uiPriority="67" w:unhideWhenUsed="0"/>
+    <w:lsdException w:name="Medium Grid 2 Accent 3" w:semiHidden="0" w:uiPriority="68" w:unhideWhenUsed="0"/>
+    <w:lsdException w:name="Medium Grid 3 Accent 3" w:semiHidden="0" w:uiPriority="69" w:unhideWhenUsed="0"/>
+    <w:lsdException w:name="Dark List Accent 3" w:semiHidden="0" w:uiPriority="70" w:unhideWhenUsed="0"/>
+    <w:lsdException w:name="Colorful Shading Accent 3" w:semiHidden="0" w:uiPriority="71" w:unhideWhenUsed="0"/>
+    <w:lsdException w:name="Colorful List Accent 3" w:semiHidden="0" w:uiPriority="72" w:unhideWhenUsed="0"/>
+    <w:lsdException w:name="Colorful Grid Accent 3" w:semiHidden="0" w:uiPriority="73" w:unhideWhenUsed="0"/>
+    <w:lsdException w:name="Light Shading Accent 4" w:semiHidden="0" w:uiPriority="60" w:unhideWhenUsed="0"/>
+    <w:lsdException w:name="Light List Accent 4" w:semiHidden="0" w:uiPriority="61" w:unhideWhenUsed="0"/>
+    <w:lsdException w:name="Light Grid Accent 4" w:semiHidden="0" w:uiPriority="62" w:unhideWhenUsed="0"/>
+    <w:lsdException w:name="Medium Shading 1 Accent 4" w:semiHidden="0" w:uiPriority="63" w:unhideWhenUsed="0"/>
+    <w:lsdException w:name="Medium Shading 2 Accent 4" w:semiHidden="0" w:uiPriority="64" w:unhideWhenUsed="0"/>
+    <w:lsdException w:name="Medium List 1 Accent 4" w:semiHidden="0" w:uiPriority="65" w:unhideWhenUsed="0"/>
+    <w:lsdException w:name="Medium List 2 Accent 4" w:semiHidden="0" w:uiPriority="66" w:unhideWhenUsed="0"/>
+    <w:lsdException w:name="Medium Grid 1 Accent 4" w:semiHidden="0" w:uiPriority="67" w:unhideWhenUsed="0"/>
+    <w:lsdException w:name="Medium Grid 2 Accent 4" w:semiHidden="0" w:uiPriority="68" w:unhideWhenUsed="0"/>
+    <w:lsdException w:name="Medium Grid 3 Accent 4" w:semiHidden="0" w:uiPriority="69" w:unhideWhenUsed="0"/>
+    <w:lsdException w:name="Dark List Accent 4" w:semiHidden="0" w:uiPriority="70" w:unhideWhenUsed="0"/>
+    <w:lsdException w:name="Colorful Shading Accent 4" w:semiHidden="0" w:uiPriority="71" w:unhideWhenUsed="0"/>
+    <w:lsdException w:name="Colorful List Accent 4" w:semiHidden="0" w:uiPriority="72" w:unhideWhenUsed="0"/>
+    <w:lsdException w:name="Colorful Grid Accent 4" w:semiHidden="0" w:uiPriority="73" w:unhideWhenUsed="0"/>
+    <w:lsdException w:name="Light Shading Accent 5" w:semiHidden="0" w:uiPriority="60" w:unhideWhenUsed="0"/>
+    <w:lsdException w:name="Light List Accent 5" w:semiHidden="0" w:uiPriority="61" w:unhideWhenUsed="0"/>
+    <w:lsdException w:name="Light Grid Accent 5" w:semiHidden="0" w:uiPriority="62" w:unhideWhenUsed="0"/>
+    <w:lsdException w:name="Medium Shading 1 Accent 5" w:semiHidden="0" w:uiPriority="63" w:unhideWhenUsed="0"/>
+    <w:lsdException w:name="Medium Shading 2 Accent 5" w:semiHidden="0" w:uiPriority="64" w:unhideWhenUsed="0"/>
+    <w:lsdException w:name="Medium List 1 Accent 5" w:semiHidden="0" w:uiPriority="65" w:unhideWhenUsed="0"/>
+    <w:lsdException w:name="Medium List 2 Accent 5" w:semiHidden="0" w:uiPriority="66" w:unhideWhenUsed="0"/>
+    <w:lsdException w:name="Medium Grid 1 Accent 5" w:semiHidden="0" w:uiPriority="67" w:unhideWhenUsed="0"/>
+    <w:lsdException w:name="Medium Grid 2 Accent 5" w:semiHidden="0" w:uiPriority="68" w:unhideWhenUsed="0"/>
+    <w:lsdException w:name="Medium Grid 3 Accent 5" w:semiHidden="0" w:uiPriority="69" w:unhideWhenUsed="0"/>
+    <w:lsdException w:name="Dark List Accent 5" w:semiHidden="0" w:uiPriority="70" w:unhideWhenUsed="0"/>
+    <w:lsdException w:name="Colorful Shading Accent 5" w:semiHidden="0" w:uiPriority="71" w:unhideWhenUsed="0"/>
+    <w:lsdException w:name="Colorful List Accent 5" w:semiHidden="0" w:uiPriority="72" w:unhideWhenUsed="0"/>
+    <w:lsdException w:name="Colorful Grid Accent 5" w:semiHidden="0" w:uiPriority="73" w:unhideWhenUsed="0"/>
+    <w:lsdException w:name="Light Shading Accent 6" w:semiHidden="0" w:uiPriority="60" w:unhideWhenUsed="0"/>
+    <w:lsdException w:name="Light List Accent 6" w:semiHidden="0" w:uiPriority="61" w:unhideWhenUsed="0"/>
+    <w:lsdException w:name="Light Grid Accent 6" w:semiHidden="0" w:uiPriority="62" w:unhideWhenUsed="0"/>
+    <w:lsdException w:name="Medium Shading 1 Accent 6" w:semiHidden="0" w:uiPriority="63" w:unhideWhenUsed="0"/>
+    <w:lsdException w:name="Medium Shading 2 Accent 6" w:semiHidden="0" w:uiPriority="64" w:unhideWhenUsed="0"/>
+    <w:lsdException w:name="Medium List 1 Accent 6" w:semiHidden="0" w:uiPriority="65" w:unhideWhenUsed="0"/>
+    <w:lsdException w:name="Medium List 2 Accent 6" w:semiHidden="0" w:uiPriority="66" w:unhideWhenUsed="0"/>
+    <w:lsdException w:name="Medium Grid 1 Accent 6" w:semiHidden="0" w:uiPriority="67" w:unhideWhenUsed="0"/>
+    <w:lsdException w:name="Medium Grid 2 Accent 6" w:semiHidden="0" w:uiPriority="68" w:unhideWhenUsed="0"/>
+    <w:lsdException w:name="Medium Grid 3 Accent 6" w:semiHidden="0" w:uiPriority="69" w:unhideWhenUsed="0"/>
+    <w:lsdException w:name="Dark List Accent 6" w:semiHidden="0" w:uiPriority="70" w:unhideWhenUsed="0"/>
+    <w:lsdException w:name="Colorful Shading Accent 6" w:semiHidden="0" w:uiPriority="71" w:unhideWhenUsed="0"/>
+    <w:lsdException w:name="Colorful List Accent 6" w:semiHidden="0" w:uiPriority="72" w:unhideWhenUsed="0"/>
+    <w:lsdException w:name="Colorful Grid Accent 6" w:semiHidden="0" w:uiPriority="73" w:unhideWhenUsed="0"/>
+    <w:lsdException w:name="Subtle Emphasis" w:semiHidden="0" w:uiPriority="19" w:unhideWhenUsed="0" w:qFormat="1"/>
+    <w:lsdException w:name="Intense Emphasis" w:semiHidden="0" w:uiPriority="21" w:unhideWhenUsed="0" w:qFormat="1"/>
+    <w:lsdException w:name="Subtle Reference" w:semiHidden="0" w:uiPriority="31" w:unhideWhenUsed="0" w:qFormat="1"/>
+    <w:lsdException w:name="Intense Reference" w:semiHidden="0" w:uiPriority="32" w:unhideWhenUsed="0" w:qFormat="1"/>
+    <w:lsdException w:name="Book Title" w:semiHidden="0" w:uiPriority="33" w:unhideWhenUsed="0" w:qFormat="1"/>
+    <w:lsdException w:name="Bibliography" w:uiPriority="37"/>
+    <w:lsdException w:name="TOC Heading" w:uiPriority="39" w:qFormat="1"/>
   </w:latentStyles>
   <w:style w:type="paragraph" w:default="1" w:styleId="Normal">
     <w:name w:val="Normal"/>
@@ -8651,6 +7962,7 @@
     <w:uiPriority w:val="99"/>
     <w:semiHidden/>
     <w:unhideWhenUsed/>
+    <w:qFormat/>
     <w:tblPr>
       <w:tblInd w:w="0" w:type="dxa"/>
       <w:tblCellMar>
@@ -9119,6 +8431,7 @@
       <w:spacing w:after="0" w:line="240" w:lineRule="auto"/>
     </w:pPr>
     <w:tblPr>
+      <w:tblInd w:w="0" w:type="dxa"/>
       <w:tblBorders>
         <w:top w:val="single" w:sz="4" w:space="0" w:color="auto"/>
         <w:left w:val="single" w:sz="4" w:space="0" w:color="auto"/>
@@ -9127,6 +8440,12 @@
         <w:insideH w:val="single" w:sz="4" w:space="0" w:color="auto"/>
         <w:insideV w:val="single" w:sz="4" w:space="0" w:color="auto"/>
       </w:tblBorders>
+      <w:tblCellMar>
+        <w:top w:w="0" w:type="dxa"/>
+        <w:left w:w="108" w:type="dxa"/>
+        <w:bottom w:w="0" w:type="dxa"/>
+        <w:right w:w="108" w:type="dxa"/>
+      </w:tblCellMar>
     </w:tblPr>
   </w:style>
   <w:style w:type="paragraph" w:styleId="Header">
@@ -9491,7 +8810,7 @@
   <a:extraClrSchemeLst/>
   <a:extLst>
     <a:ext uri="{05A4C25C-085E-4340-85A3-A5531E510DB2}">
-      <thm15:themeFamily xmlns:thm15="http://schemas.microsoft.com/office/thememl/2012/main" name="Office Theme" id="{62F939B6-93AF-4DB8-9C6B-D6C7DFDC589F}" vid="{4A3C46E8-61CC-4603-A589-7422A47A8E4A}"/>
+      <thm15:themeFamily xmlns:thm15="http://schemas.microsoft.com/office/thememl/2012/main" xmlns="" name="Office Theme" id="{62F939B6-93AF-4DB8-9C6B-D6C7DFDC589F}" vid="{4A3C46E8-61CC-4603-A589-7422A47A8E4A}"/>
     </a:ext>
   </a:extLst>
 </a:theme>

</xml_diff>

<commit_message>
final version of doc and pdf
</commit_message>
<xml_diff>
--- a/ProjectDocumentation/Software_Design_Specifications.docx
+++ b/ProjectDocumentation/Software_Design_Specifications.docx
@@ -1,6 +1,6 @@
 
 <file path=word/document.xml><?xml version="1.0" encoding="utf-8"?>
-<w:document xmlns:ve="http://schemas.openxmlformats.org/markup-compatibility/2006" xmlns:o="urn:schemas-microsoft-com:office:office" xmlns:r="http://schemas.openxmlformats.org/officeDocument/2006/relationships" xmlns:m="http://schemas.openxmlformats.org/officeDocument/2006/math" xmlns:v="urn:schemas-microsoft-com:vml" xmlns:wp="http://schemas.openxmlformats.org/drawingml/2006/wordprocessingDrawing" xmlns:w10="urn:schemas-microsoft-com:office:word" xmlns:w="http://schemas.openxmlformats.org/wordprocessingml/2006/main" xmlns:wne="http://schemas.microsoft.com/office/word/2006/wordml">
+<w:document xmlns:wpc="http://schemas.microsoft.com/office/word/2010/wordprocessingCanvas" xmlns:mc="http://schemas.openxmlformats.org/markup-compatibility/2006" xmlns:o="urn:schemas-microsoft-com:office:office" xmlns:r="http://schemas.openxmlformats.org/officeDocument/2006/relationships" xmlns:m="http://schemas.openxmlformats.org/officeDocument/2006/math" xmlns:v="urn:schemas-microsoft-com:vml" xmlns:wp14="http://schemas.microsoft.com/office/word/2010/wordprocessingDrawing" xmlns:wp="http://schemas.openxmlformats.org/drawingml/2006/wordprocessingDrawing" xmlns:w10="urn:schemas-microsoft-com:office:word" xmlns:w="http://schemas.openxmlformats.org/wordprocessingml/2006/main" xmlns:w14="http://schemas.microsoft.com/office/word/2010/wordml" xmlns:w15="http://schemas.microsoft.com/office/word/2012/wordml" xmlns:wpg="http://schemas.microsoft.com/office/word/2010/wordprocessingGroup" xmlns:wpi="http://schemas.microsoft.com/office/word/2010/wordprocessingInk" xmlns:wne="http://schemas.microsoft.com/office/word/2006/wordml" xmlns:wps="http://schemas.microsoft.com/office/word/2010/wordprocessingShape" mc:Ignorable="w14 w15 wp14">
   <w:body>
     <w:sdt>
       <w:sdtPr>
@@ -142,8 +142,19 @@
                               <w:sz w:val="56"/>
                               <w:szCs w:val="64"/>
                             </w:rPr>
-                            <w:t>Tower defense project:</w:t>
+                            <w:t>Tower defense project</w:t>
                           </w:r>
+                          <w:proofErr w:type="gramStart"/>
+                          <w:r>
+                            <w:rPr>
+                              <w:caps/>
+                              <w:color w:val="000000" w:themeColor="text1"/>
+                              <w:sz w:val="56"/>
+                              <w:szCs w:val="64"/>
+                            </w:rPr>
+                            <w:t>:</w:t>
+                          </w:r>
+                          <w:proofErr w:type="gramEnd"/>
                           <w:r>
                             <w:rPr>
                               <w:caps/>
@@ -203,6 +214,7 @@
                         <w:dataBinding w:prefixMappings="xmlns:ns0='http://purl.org/dc/elements/1.1/' xmlns:ns1='http://schemas.openxmlformats.org/package/2006/metadata/core-properties' " w:xpath="/ns1:coreProperties[1]/ns0:subject[1]" w:storeItemID="{6C3C8BC8-F283-45AE-878A-BAB7291924A1}"/>
                         <w:text/>
                       </w:sdtPr>
+                      <w:sdtEndPr/>
                       <w:sdtContent>
                         <w:p>
                           <w:pPr>
@@ -265,7 +277,25 @@
                           <w:sz w:val="32"/>
                           <w:szCs w:val="36"/>
                         </w:rPr>
-                        <w:t xml:space="preserve">Dang Khoa Do </w:t>
+                        <w:t xml:space="preserve">Dang </w:t>
+                      </w:r>
+                      <w:proofErr w:type="spellStart"/>
+                      <w:r>
+                        <w:rPr>
+                          <w:color w:val="000000" w:themeColor="text1"/>
+                          <w:sz w:val="32"/>
+                          <w:szCs w:val="36"/>
+                        </w:rPr>
+                        <w:t>Khoa</w:t>
+                      </w:r>
+                      <w:proofErr w:type="spellEnd"/>
+                      <w:r>
+                        <w:rPr>
+                          <w:color w:val="000000" w:themeColor="text1"/>
+                          <w:sz w:val="32"/>
+                          <w:szCs w:val="36"/>
+                        </w:rPr>
+                        <w:t xml:space="preserve"> Do </w:t>
                       </w:r>
                       <w:r>
                         <w:rPr>
@@ -405,7 +435,7 @@
             </w:rPr>
             <w:fldChar w:fldCharType="separate"/>
           </w:r>
-          <w:hyperlink w:anchor="_Toc416155195" w:history="1">
+          <w:hyperlink w:anchor="_Toc416165443" w:history="1">
             <w:r>
               <w:rPr>
                 <w:rStyle w:val="Hyperlink"/>
@@ -447,7 +477,7 @@
                 <w:noProof/>
                 <w:webHidden/>
               </w:rPr>
-              <w:instrText xml:space="preserve"> PAGEREF _Toc416155195 \h </w:instrText>
+              <w:instrText xml:space="preserve"> PAGEREF _Toc416165443 \h </w:instrText>
             </w:r>
             <w:r>
               <w:rPr>
@@ -491,7 +521,7 @@
               <w:lang w:val="en-CA" w:eastAsia="en-CA"/>
             </w:rPr>
           </w:pPr>
-          <w:hyperlink w:anchor="_Toc416155196" w:history="1">
+          <w:hyperlink w:anchor="_Toc416165444" w:history="1">
             <w:r>
               <w:rPr>
                 <w:rStyle w:val="Hyperlink"/>
@@ -533,7 +563,7 @@
                 <w:noProof/>
                 <w:webHidden/>
               </w:rPr>
-              <w:instrText xml:space="preserve"> PAGEREF _Toc416155196 \h </w:instrText>
+              <w:instrText xml:space="preserve"> PAGEREF _Toc416165444 \h </w:instrText>
             </w:r>
             <w:r>
               <w:rPr>
@@ -577,7 +607,7 @@
               <w:lang w:val="en-CA" w:eastAsia="en-CA"/>
             </w:rPr>
           </w:pPr>
-          <w:hyperlink w:anchor="_Toc416155197" w:history="1">
+          <w:hyperlink w:anchor="_Toc416165445" w:history="1">
             <w:r>
               <w:rPr>
                 <w:rStyle w:val="Hyperlink"/>
@@ -619,7 +649,7 @@
                 <w:noProof/>
                 <w:webHidden/>
               </w:rPr>
-              <w:instrText xml:space="preserve"> PAGEREF _Toc416155197 \h </w:instrText>
+              <w:instrText xml:space="preserve"> PAGEREF _Toc416165445 \h </w:instrText>
             </w:r>
             <w:r>
               <w:rPr>
@@ -663,7 +693,7 @@
               <w:lang w:val="en-CA" w:eastAsia="en-CA"/>
             </w:rPr>
           </w:pPr>
-          <w:hyperlink w:anchor="_Toc416155198" w:history="1">
+          <w:hyperlink w:anchor="_Toc416165446" w:history="1">
             <w:r>
               <w:rPr>
                 <w:rStyle w:val="Hyperlink"/>
@@ -705,7 +735,7 @@
                 <w:noProof/>
                 <w:webHidden/>
               </w:rPr>
-              <w:instrText xml:space="preserve"> PAGEREF _Toc416155198 \h </w:instrText>
+              <w:instrText xml:space="preserve"> PAGEREF _Toc416165446 \h </w:instrText>
             </w:r>
             <w:r>
               <w:rPr>
@@ -749,7 +779,7 @@
               <w:lang w:val="en-CA" w:eastAsia="en-CA"/>
             </w:rPr>
           </w:pPr>
-          <w:hyperlink w:anchor="_Toc416155199" w:history="1">
+          <w:hyperlink w:anchor="_Toc416165447" w:history="1">
             <w:r>
               <w:rPr>
                 <w:rStyle w:val="Hyperlink"/>
@@ -791,7 +821,7 @@
                 <w:noProof/>
                 <w:webHidden/>
               </w:rPr>
-              <w:instrText xml:space="preserve"> PAGEREF _Toc416155199 \h </w:instrText>
+              <w:instrText xml:space="preserve"> PAGEREF _Toc416165447 \h </w:instrText>
             </w:r>
             <w:r>
               <w:rPr>
@@ -835,7 +865,7 @@
               <w:lang w:val="en-CA" w:eastAsia="en-CA"/>
             </w:rPr>
           </w:pPr>
-          <w:hyperlink w:anchor="_Toc416155200" w:history="1">
+          <w:hyperlink w:anchor="_Toc416165448" w:history="1">
             <w:r>
               <w:rPr>
                 <w:rStyle w:val="Hyperlink"/>
@@ -877,7 +907,7 @@
                 <w:noProof/>
                 <w:webHidden/>
               </w:rPr>
-              <w:instrText xml:space="preserve"> PAGEREF _Toc416155200 \h </w:instrText>
+              <w:instrText xml:space="preserve"> PAGEREF _Toc416165448 \h </w:instrText>
             </w:r>
             <w:r>
               <w:rPr>
@@ -921,7 +951,7 @@
               <w:lang w:val="en-CA" w:eastAsia="en-CA"/>
             </w:rPr>
           </w:pPr>
-          <w:hyperlink w:anchor="_Toc416155201" w:history="1">
+          <w:hyperlink w:anchor="_Toc416165449" w:history="1">
             <w:r>
               <w:rPr>
                 <w:rStyle w:val="Hyperlink"/>
@@ -963,7 +993,7 @@
                 <w:noProof/>
                 <w:webHidden/>
               </w:rPr>
-              <w:instrText xml:space="preserve"> PAGEREF _Toc416155201 \h </w:instrText>
+              <w:instrText xml:space="preserve"> PAGEREF _Toc416165449 \h </w:instrText>
             </w:r>
             <w:r>
               <w:rPr>
@@ -1007,7 +1037,7 @@
               <w:lang w:val="en-CA" w:eastAsia="en-CA"/>
             </w:rPr>
           </w:pPr>
-          <w:hyperlink w:anchor="_Toc416155202" w:history="1">
+          <w:hyperlink w:anchor="_Toc416165450" w:history="1">
             <w:r>
               <w:rPr>
                 <w:rStyle w:val="Hyperlink"/>
@@ -1049,7 +1079,7 @@
                 <w:noProof/>
                 <w:webHidden/>
               </w:rPr>
-              <w:instrText xml:space="preserve"> PAGEREF _Toc416155202 \h </w:instrText>
+              <w:instrText xml:space="preserve"> PAGEREF _Toc416165450 \h </w:instrText>
             </w:r>
             <w:r>
               <w:rPr>
@@ -1093,7 +1123,7 @@
               <w:lang w:val="en-CA" w:eastAsia="en-CA"/>
             </w:rPr>
           </w:pPr>
-          <w:hyperlink w:anchor="_Toc416155203" w:history="1">
+          <w:hyperlink w:anchor="_Toc416165451" w:history="1">
             <w:r>
               <w:rPr>
                 <w:rStyle w:val="Hyperlink"/>
@@ -1135,7 +1165,7 @@
                 <w:noProof/>
                 <w:webHidden/>
               </w:rPr>
-              <w:instrText xml:space="preserve"> PAGEREF _Toc416155203 \h </w:instrText>
+              <w:instrText xml:space="preserve"> PAGEREF _Toc416165451 \h </w:instrText>
             </w:r>
             <w:r>
               <w:rPr>
@@ -1179,7 +1209,7 @@
               <w:lang w:val="en-CA" w:eastAsia="en-CA"/>
             </w:rPr>
           </w:pPr>
-          <w:hyperlink w:anchor="_Toc416155204" w:history="1">
+          <w:hyperlink w:anchor="_Toc416165452" w:history="1">
             <w:r>
               <w:rPr>
                 <w:rStyle w:val="Hyperlink"/>
@@ -1221,7 +1251,7 @@
                 <w:noProof/>
                 <w:webHidden/>
               </w:rPr>
-              <w:instrText xml:space="preserve"> PAGEREF _Toc416155204 \h </w:instrText>
+              <w:instrText xml:space="preserve"> PAGEREF _Toc416165452 \h </w:instrText>
             </w:r>
             <w:r>
               <w:rPr>
@@ -1265,7 +1295,7 @@
               <w:lang w:val="en-CA" w:eastAsia="en-CA"/>
             </w:rPr>
           </w:pPr>
-          <w:hyperlink w:anchor="_Toc416155205" w:history="1">
+          <w:hyperlink w:anchor="_Toc416165453" w:history="1">
             <w:r>
               <w:rPr>
                 <w:rStyle w:val="Hyperlink"/>
@@ -1307,7 +1337,7 @@
                 <w:noProof/>
                 <w:webHidden/>
               </w:rPr>
-              <w:instrText xml:space="preserve"> PAGEREF _Toc416155205 \h </w:instrText>
+              <w:instrText xml:space="preserve"> PAGEREF _Toc416165453 \h </w:instrText>
             </w:r>
             <w:r>
               <w:rPr>
@@ -1351,7 +1381,7 @@
               <w:lang w:val="en-CA" w:eastAsia="en-CA"/>
             </w:rPr>
           </w:pPr>
-          <w:hyperlink w:anchor="_Toc416155206" w:history="1">
+          <w:hyperlink w:anchor="_Toc416165454" w:history="1">
             <w:r>
               <w:rPr>
                 <w:rStyle w:val="Hyperlink"/>
@@ -1393,7 +1423,7 @@
                 <w:noProof/>
                 <w:webHidden/>
               </w:rPr>
-              <w:instrText xml:space="preserve"> PAGEREF _Toc416155206 \h </w:instrText>
+              <w:instrText xml:space="preserve"> PAGEREF _Toc416165454 \h </w:instrText>
             </w:r>
             <w:r>
               <w:rPr>
@@ -1437,7 +1467,7 @@
               <w:lang w:val="en-CA" w:eastAsia="en-CA"/>
             </w:rPr>
           </w:pPr>
-          <w:hyperlink w:anchor="_Toc416155207" w:history="1">
+          <w:hyperlink w:anchor="_Toc416165455" w:history="1">
             <w:r>
               <w:rPr>
                 <w:rStyle w:val="Hyperlink"/>
@@ -1479,7 +1509,7 @@
                 <w:noProof/>
                 <w:webHidden/>
               </w:rPr>
-              <w:instrText xml:space="preserve"> PAGEREF _Toc416155207 \h </w:instrText>
+              <w:instrText xml:space="preserve"> PAGEREF _Toc416165455 \h </w:instrText>
             </w:r>
             <w:r>
               <w:rPr>
@@ -1523,7 +1553,7 @@
               <w:lang w:val="en-CA" w:eastAsia="en-CA"/>
             </w:rPr>
           </w:pPr>
-          <w:hyperlink w:anchor="_Toc416155208" w:history="1">
+          <w:hyperlink w:anchor="_Toc416165456" w:history="1">
             <w:r>
               <w:rPr>
                 <w:rStyle w:val="Hyperlink"/>
@@ -1565,7 +1595,7 @@
                 <w:noProof/>
                 <w:webHidden/>
               </w:rPr>
-              <w:instrText xml:space="preserve"> PAGEREF _Toc416155208 \h </w:instrText>
+              <w:instrText xml:space="preserve"> PAGEREF _Toc416165456 \h </w:instrText>
             </w:r>
             <w:r>
               <w:rPr>
@@ -1609,7 +1639,7 @@
               <w:lang w:val="en-CA" w:eastAsia="en-CA"/>
             </w:rPr>
           </w:pPr>
-          <w:hyperlink w:anchor="_Toc416155209" w:history="1">
+          <w:hyperlink w:anchor="_Toc416165457" w:history="1">
             <w:r>
               <w:rPr>
                 <w:rStyle w:val="Hyperlink"/>
@@ -1651,7 +1681,7 @@
                 <w:noProof/>
                 <w:webHidden/>
               </w:rPr>
-              <w:instrText xml:space="preserve"> PAGEREF _Toc416155209 \h </w:instrText>
+              <w:instrText xml:space="preserve"> PAGEREF _Toc416165457 \h </w:instrText>
             </w:r>
             <w:r>
               <w:rPr>
@@ -1671,7 +1701,7 @@
                 <w:noProof/>
                 <w:webHidden/>
               </w:rPr>
-              <w:t>9</w:t>
+              <w:t>8</w:t>
             </w:r>
             <w:r>
               <w:rPr>
@@ -1695,7 +1725,7 @@
               <w:lang w:val="en-CA" w:eastAsia="en-CA"/>
             </w:rPr>
           </w:pPr>
-          <w:hyperlink w:anchor="_Toc416155210" w:history="1">
+          <w:hyperlink w:anchor="_Toc416165458" w:history="1">
             <w:r>
               <w:rPr>
                 <w:rStyle w:val="Hyperlink"/>
@@ -1737,7 +1767,7 @@
                 <w:noProof/>
                 <w:webHidden/>
               </w:rPr>
-              <w:instrText xml:space="preserve"> PAGEREF _Toc416155210 \h </w:instrText>
+              <w:instrText xml:space="preserve"> PAGEREF _Toc416165458 \h </w:instrText>
             </w:r>
             <w:r>
               <w:rPr>
@@ -1757,7 +1787,7 @@
                 <w:noProof/>
                 <w:webHidden/>
               </w:rPr>
-              <w:t>9</w:t>
+              <w:t>8</w:t>
             </w:r>
             <w:r>
               <w:rPr>
@@ -1781,7 +1811,7 @@
               <w:lang w:val="en-CA" w:eastAsia="en-CA"/>
             </w:rPr>
           </w:pPr>
-          <w:hyperlink w:anchor="_Toc416155211" w:history="1">
+          <w:hyperlink w:anchor="_Toc416165459" w:history="1">
             <w:r>
               <w:rPr>
                 <w:rStyle w:val="Hyperlink"/>
@@ -1823,7 +1853,7 @@
                 <w:noProof/>
                 <w:webHidden/>
               </w:rPr>
-              <w:instrText xml:space="preserve"> PAGEREF _Toc416155211 \h </w:instrText>
+              <w:instrText xml:space="preserve"> PAGEREF _Toc416165459 \h </w:instrText>
             </w:r>
             <w:r>
               <w:rPr>
@@ -1843,7 +1873,7 @@
                 <w:noProof/>
                 <w:webHidden/>
               </w:rPr>
-              <w:t>9</w:t>
+              <w:t>8</w:t>
             </w:r>
             <w:r>
               <w:rPr>
@@ -1867,7 +1897,7 @@
               <w:lang w:val="en-CA" w:eastAsia="en-CA"/>
             </w:rPr>
           </w:pPr>
-          <w:hyperlink w:anchor="_Toc416155212" w:history="1">
+          <w:hyperlink w:anchor="_Toc416165460" w:history="1">
             <w:r>
               <w:rPr>
                 <w:rStyle w:val="Hyperlink"/>
@@ -1888,7 +1918,7 @@
                 <w:rStyle w:val="Hyperlink"/>
                 <w:noProof/>
               </w:rPr>
-              <w:t>Domain Logic Layer</w:t>
+              <w:t>Domain (Business) Logic Layer</w:t>
             </w:r>
             <w:r>
               <w:rPr>
@@ -1909,7 +1939,7 @@
                 <w:noProof/>
                 <w:webHidden/>
               </w:rPr>
-              <w:instrText xml:space="preserve"> PAGEREF _Toc416155212 \h </w:instrText>
+              <w:instrText xml:space="preserve"> PAGEREF _Toc416165460 \h </w:instrText>
             </w:r>
             <w:r>
               <w:rPr>
@@ -1953,7 +1983,7 @@
               <w:lang w:val="en-CA" w:eastAsia="en-CA"/>
             </w:rPr>
           </w:pPr>
-          <w:hyperlink w:anchor="_Toc416155213" w:history="1">
+          <w:hyperlink w:anchor="_Toc416165461" w:history="1">
             <w:r>
               <w:rPr>
                 <w:rStyle w:val="Hyperlink"/>
@@ -1995,7 +2025,7 @@
                 <w:noProof/>
                 <w:webHidden/>
               </w:rPr>
-              <w:instrText xml:space="preserve"> PAGEREF _Toc416155213 \h </w:instrText>
+              <w:instrText xml:space="preserve"> PAGEREF _Toc416165461 \h </w:instrText>
             </w:r>
             <w:r>
               <w:rPr>
@@ -2015,7 +2045,7 @@
                 <w:noProof/>
                 <w:webHidden/>
               </w:rPr>
-              <w:t>11</w:t>
+              <w:t>12</w:t>
             </w:r>
             <w:r>
               <w:rPr>
@@ -2039,7 +2069,7 @@
               <w:lang w:val="en-CA" w:eastAsia="en-CA"/>
             </w:rPr>
           </w:pPr>
-          <w:hyperlink w:anchor="_Toc416155214" w:history="1">
+          <w:hyperlink w:anchor="_Toc416165462" w:history="1">
             <w:r>
               <w:rPr>
                 <w:rStyle w:val="Hyperlink"/>
@@ -2081,7 +2111,7 @@
                 <w:noProof/>
                 <w:webHidden/>
               </w:rPr>
-              <w:instrText xml:space="preserve"> PAGEREF _Toc416155214 \h </w:instrText>
+              <w:instrText xml:space="preserve"> PAGEREF _Toc416165462 \h </w:instrText>
             </w:r>
             <w:r>
               <w:rPr>
@@ -2101,7 +2131,7 @@
                 <w:noProof/>
                 <w:webHidden/>
               </w:rPr>
-              <w:t>11</w:t>
+              <w:t>12</w:t>
             </w:r>
             <w:r>
               <w:rPr>
@@ -2125,7 +2155,7 @@
               <w:lang w:val="en-CA" w:eastAsia="en-CA"/>
             </w:rPr>
           </w:pPr>
-          <w:hyperlink w:anchor="_Toc416155215" w:history="1">
+          <w:hyperlink w:anchor="_Toc416165463" w:history="1">
             <w:r>
               <w:rPr>
                 <w:rStyle w:val="Hyperlink"/>
@@ -2167,7 +2197,7 @@
                 <w:noProof/>
                 <w:webHidden/>
               </w:rPr>
-              <w:instrText xml:space="preserve"> PAGEREF _Toc416155215 \h </w:instrText>
+              <w:instrText xml:space="preserve"> PAGEREF _Toc416165463 \h </w:instrText>
             </w:r>
             <w:r>
               <w:rPr>
@@ -2187,7 +2217,7 @@
                 <w:noProof/>
                 <w:webHidden/>
               </w:rPr>
-              <w:t>12</w:t>
+              <w:t>13</w:t>
             </w:r>
             <w:r>
               <w:rPr>
@@ -2211,7 +2241,7 @@
               <w:lang w:val="en-CA" w:eastAsia="en-CA"/>
             </w:rPr>
           </w:pPr>
-          <w:hyperlink w:anchor="_Toc416155216" w:history="1">
+          <w:hyperlink w:anchor="_Toc416165464" w:history="1">
             <w:r>
               <w:rPr>
                 <w:rStyle w:val="Hyperlink"/>
@@ -2253,7 +2283,7 @@
                 <w:noProof/>
                 <w:webHidden/>
               </w:rPr>
-              <w:instrText xml:space="preserve"> PAGEREF _Toc416155216 \h </w:instrText>
+              <w:instrText xml:space="preserve"> PAGEREF _Toc416165464 \h </w:instrText>
             </w:r>
             <w:r>
               <w:rPr>
@@ -2273,7 +2303,7 @@
                 <w:noProof/>
                 <w:webHidden/>
               </w:rPr>
-              <w:t>14</w:t>
+              <w:t>15</w:t>
             </w:r>
             <w:r>
               <w:rPr>
@@ -2297,7 +2327,7 @@
               <w:lang w:val="en-CA" w:eastAsia="en-CA"/>
             </w:rPr>
           </w:pPr>
-          <w:hyperlink w:anchor="_Toc416155217" w:history="1">
+          <w:hyperlink w:anchor="_Toc416165465" w:history="1">
             <w:r>
               <w:rPr>
                 <w:rStyle w:val="Hyperlink"/>
@@ -2339,7 +2369,7 @@
                 <w:noProof/>
                 <w:webHidden/>
               </w:rPr>
-              <w:instrText xml:space="preserve"> PAGEREF _Toc416155217 \h </w:instrText>
+              <w:instrText xml:space="preserve"> PAGEREF _Toc416165465 \h </w:instrText>
             </w:r>
             <w:r>
               <w:rPr>
@@ -2359,7 +2389,7 @@
                 <w:noProof/>
                 <w:webHidden/>
               </w:rPr>
-              <w:t>15</w:t>
+              <w:t>18</w:t>
             </w:r>
             <w:r>
               <w:rPr>
@@ -2383,7 +2413,7 @@
               <w:lang w:val="en-CA" w:eastAsia="en-CA"/>
             </w:rPr>
           </w:pPr>
-          <w:hyperlink w:anchor="_Toc416155218" w:history="1">
+          <w:hyperlink w:anchor="_Toc416165466" w:history="1">
             <w:r>
               <w:rPr>
                 <w:rStyle w:val="Hyperlink"/>
@@ -2425,7 +2455,7 @@
                 <w:noProof/>
                 <w:webHidden/>
               </w:rPr>
-              <w:instrText xml:space="preserve"> PAGEREF _Toc416155218 \h </w:instrText>
+              <w:instrText xml:space="preserve"> PAGEREF _Toc416165466 \h </w:instrText>
             </w:r>
             <w:r>
               <w:rPr>
@@ -2445,7 +2475,7 @@
                 <w:noProof/>
                 <w:webHidden/>
               </w:rPr>
-              <w:t>15</w:t>
+              <w:t>18</w:t>
             </w:r>
             <w:r>
               <w:rPr>
@@ -2469,7 +2499,7 @@
               <w:lang w:val="en-CA" w:eastAsia="en-CA"/>
             </w:rPr>
           </w:pPr>
-          <w:hyperlink w:anchor="_Toc416155219" w:history="1">
+          <w:hyperlink w:anchor="_Toc416165467" w:history="1">
             <w:r>
               <w:rPr>
                 <w:rStyle w:val="Hyperlink"/>
@@ -2511,7 +2541,7 @@
                 <w:noProof/>
                 <w:webHidden/>
               </w:rPr>
-              <w:instrText xml:space="preserve"> PAGEREF _Toc416155219 \h </w:instrText>
+              <w:instrText xml:space="preserve"> PAGEREF _Toc416165467 \h </w:instrText>
             </w:r>
             <w:r>
               <w:rPr>
@@ -2531,7 +2561,7 @@
                 <w:noProof/>
                 <w:webHidden/>
               </w:rPr>
-              <w:t>15</w:t>
+              <w:t>18</w:t>
             </w:r>
             <w:r>
               <w:rPr>
@@ -2555,7 +2585,7 @@
               <w:lang w:val="en-CA" w:eastAsia="en-CA"/>
             </w:rPr>
           </w:pPr>
-          <w:hyperlink w:anchor="_Toc416155220" w:history="1">
+          <w:hyperlink w:anchor="_Toc416165468" w:history="1">
             <w:r>
               <w:rPr>
                 <w:rStyle w:val="Hyperlink"/>
@@ -2597,7 +2627,7 @@
                 <w:noProof/>
                 <w:webHidden/>
               </w:rPr>
-              <w:instrText xml:space="preserve"> PAGEREF _Toc416155220 \h </w:instrText>
+              <w:instrText xml:space="preserve"> PAGEREF _Toc416165468 \h </w:instrText>
             </w:r>
             <w:r>
               <w:rPr>
@@ -2617,7 +2647,7 @@
                 <w:noProof/>
                 <w:webHidden/>
               </w:rPr>
-              <w:t>17</w:t>
+              <w:t>20</w:t>
             </w:r>
             <w:r>
               <w:rPr>
@@ -2669,7 +2699,7 @@
           <w:rFonts w:ascii="Times New Roman" w:hAnsi="Times New Roman" w:cs="Times New Roman"/>
         </w:rPr>
       </w:pPr>
-      <w:bookmarkStart w:id="0" w:name="_Toc416155195"/>
+      <w:bookmarkStart w:id="0" w:name="_Toc416165443"/>
       <w:r>
         <w:rPr>
           <w:rFonts w:ascii="Times New Roman" w:hAnsi="Times New Roman" w:cs="Times New Roman"/>
@@ -2753,7 +2783,7 @@
           <w:rFonts w:ascii="Times New Roman" w:hAnsi="Times New Roman" w:cs="Times New Roman"/>
         </w:rPr>
       </w:pPr>
-      <w:bookmarkStart w:id="1" w:name="_Toc416155196"/>
+      <w:bookmarkStart w:id="1" w:name="_Toc416165444"/>
       <w:r>
         <w:rPr>
           <w:rFonts w:ascii="Times New Roman" w:hAnsi="Times New Roman" w:cs="Times New Roman"/>
@@ -2823,7 +2853,7 @@
           <w:szCs w:val="24"/>
         </w:rPr>
       </w:pPr>
-      <w:bookmarkStart w:id="2" w:name="_Toc416155197"/>
+      <w:bookmarkStart w:id="2" w:name="_Toc416165445"/>
       <w:r>
         <w:rPr>
           <w:rFonts w:ascii="Times New Roman" w:hAnsi="Times New Roman" w:cs="Times New Roman"/>
@@ -3026,7 +3056,7 @@
           <w:rFonts w:ascii="Times New Roman" w:hAnsi="Times New Roman" w:cs="Times New Roman"/>
         </w:rPr>
       </w:pPr>
-      <w:bookmarkStart w:id="3" w:name="_Toc416155198"/>
+      <w:bookmarkStart w:id="3" w:name="_Toc416165446"/>
       <w:r>
         <w:rPr>
           <w:rFonts w:ascii="Times New Roman" w:hAnsi="Times New Roman" w:cs="Times New Roman"/>
@@ -3087,7 +3117,7 @@
           <w:rFonts w:ascii="Times New Roman" w:hAnsi="Times New Roman" w:cs="Times New Roman"/>
         </w:rPr>
       </w:pPr>
-      <w:bookmarkStart w:id="4" w:name="_Toc416155199"/>
+      <w:bookmarkStart w:id="4" w:name="_Toc416165447"/>
       <w:r>
         <w:rPr>
           <w:rFonts w:ascii="Times New Roman" w:hAnsi="Times New Roman" w:cs="Times New Roman"/>
@@ -3139,7 +3169,7 @@
           <w:rFonts w:ascii="Times New Roman" w:hAnsi="Times New Roman" w:cs="Times New Roman"/>
         </w:rPr>
       </w:pPr>
-      <w:bookmarkStart w:id="5" w:name="_Toc416155200"/>
+      <w:bookmarkStart w:id="5" w:name="_Toc416165448"/>
       <w:r>
         <w:rPr>
           <w:rFonts w:ascii="Times New Roman" w:hAnsi="Times New Roman" w:cs="Times New Roman"/>
@@ -3471,7 +3501,7 @@
           <w:rFonts w:ascii="Times New Roman" w:hAnsi="Times New Roman" w:cs="Times New Roman"/>
         </w:rPr>
       </w:pPr>
-      <w:bookmarkStart w:id="6" w:name="_Toc416155201"/>
+      <w:bookmarkStart w:id="6" w:name="_Toc416165449"/>
       <w:r>
         <w:rPr>
           <w:rFonts w:ascii="Times New Roman" w:hAnsi="Times New Roman" w:cs="Times New Roman"/>
@@ -3488,7 +3518,7 @@
           <w:rFonts w:ascii="Times New Roman" w:hAnsi="Times New Roman" w:cs="Times New Roman"/>
         </w:rPr>
       </w:pPr>
-      <w:bookmarkStart w:id="7" w:name="_Toc416155202"/>
+      <w:bookmarkStart w:id="7" w:name="_Toc416165450"/>
       <w:r>
         <w:rPr>
           <w:rFonts w:ascii="Times New Roman" w:hAnsi="Times New Roman" w:cs="Times New Roman"/>
@@ -3678,7 +3708,7 @@
           <w:rFonts w:ascii="Times New Roman" w:hAnsi="Times New Roman" w:cs="Times New Roman"/>
         </w:rPr>
       </w:pPr>
-      <w:bookmarkStart w:id="8" w:name="_Toc416155203"/>
+      <w:bookmarkStart w:id="8" w:name="_Toc416165451"/>
       <w:r>
         <w:rPr>
           <w:rFonts w:ascii="Times New Roman" w:hAnsi="Times New Roman" w:cs="Times New Roman"/>
@@ -4159,7 +4189,7 @@
           <w:rFonts w:ascii="Times New Roman" w:hAnsi="Times New Roman" w:cs="Times New Roman"/>
         </w:rPr>
       </w:pPr>
-      <w:bookmarkStart w:id="10" w:name="_Toc416155204"/>
+      <w:bookmarkStart w:id="10" w:name="_Toc416165452"/>
       <w:r>
         <w:rPr>
           <w:rFonts w:ascii="Times New Roman" w:hAnsi="Times New Roman" w:cs="Times New Roman"/>
@@ -4278,7 +4308,7 @@
         </w:rPr>
       </w:pPr>
       <w:bookmarkStart w:id="11" w:name="_Business_Rules"/>
-      <w:bookmarkStart w:id="12" w:name="_Toc416155205"/>
+      <w:bookmarkStart w:id="12" w:name="_Toc416165453"/>
       <w:bookmarkEnd w:id="11"/>
       <w:r>
         <w:rPr>
@@ -4340,12 +4370,21 @@
         </w:rPr>
         <w:t xml:space="preserve"> </w:t>
       </w:r>
-      <w:r>
-        <w:rPr>
-          <w:sz w:val="24"/>
-          <w:szCs w:val="24"/>
-        </w:rPr>
-        <w:t>Agile development</w:t>
+      <w:proofErr w:type="gramStart"/>
+      <w:r>
+        <w:rPr>
+          <w:sz w:val="24"/>
+          <w:szCs w:val="24"/>
+        </w:rPr>
+        <w:t>Agile</w:t>
+      </w:r>
+      <w:proofErr w:type="gramEnd"/>
+      <w:r>
+        <w:rPr>
+          <w:sz w:val="24"/>
+          <w:szCs w:val="24"/>
+        </w:rPr>
+        <w:t xml:space="preserve"> development</w:t>
       </w:r>
       <w:r>
         <w:rPr>
@@ -4408,7 +4447,7 @@
           <w:rFonts w:ascii="Times New Roman" w:hAnsi="Times New Roman" w:cs="Times New Roman"/>
         </w:rPr>
       </w:pPr>
-      <w:bookmarkStart w:id="13" w:name="_Toc416155206"/>
+      <w:bookmarkStart w:id="13" w:name="_Toc416165454"/>
       <w:r>
         <w:rPr>
           <w:rFonts w:ascii="Times New Roman" w:hAnsi="Times New Roman" w:cs="Times New Roman"/>
@@ -4425,7 +4464,7 @@
           <w:rFonts w:ascii="Times New Roman" w:hAnsi="Times New Roman" w:cs="Times New Roman"/>
         </w:rPr>
       </w:pPr>
-      <w:bookmarkStart w:id="14" w:name="_Toc416155207"/>
+      <w:bookmarkStart w:id="14" w:name="_Toc416165455"/>
       <w:r>
         <w:rPr>
           <w:rFonts w:ascii="Times New Roman" w:hAnsi="Times New Roman" w:cs="Times New Roman"/>
@@ -4549,7 +4588,7 @@
           <w:rFonts w:ascii="Times New Roman" w:hAnsi="Times New Roman" w:cs="Times New Roman"/>
         </w:rPr>
       </w:pPr>
-      <w:bookmarkStart w:id="15" w:name="_Toc416155208"/>
+      <w:bookmarkStart w:id="15" w:name="_Toc416165456"/>
       <w:r>
         <w:rPr>
           <w:rFonts w:ascii="Times New Roman" w:hAnsi="Times New Roman" w:cs="Times New Roman"/>
@@ -4557,7 +4596,9 @@
         <w:lastRenderedPageBreak/>
         <w:t>Architectural Diagram</w:t>
       </w:r>
+      <w:bookmarkStart w:id="16" w:name="_GoBack"/>
       <w:bookmarkEnd w:id="15"/>
+      <w:bookmarkEnd w:id="16"/>
     </w:p>
     <w:p>
       <w:pPr>
@@ -4566,6 +4607,7 @@
           <w:ilvl w:val="0"/>
           <w:numId w:val="0"/>
         </w:numPr>
+        <w:ind w:left="576"/>
         <w:rPr>
           <w:rFonts w:ascii="Times New Roman" w:hAnsi="Times New Roman" w:cs="Times New Roman"/>
         </w:rPr>
@@ -4591,10 +4633,10 @@
             <v:path o:extrusionok="f" gradientshapeok="t" o:connecttype="rect"/>
             <o:lock v:ext="edit" aspectratio="t"/>
           </v:shapetype>
-          <v:shape id="_x0000_i1025" type="#_x0000_t75" style="width:467.15pt;height:596.95pt" o:ole="">
+          <v:shape id="_x0000_i1027" type="#_x0000_t75" style="width:467.7pt;height:570.25pt" o:ole="">
             <v:imagedata r:id="rId9" o:title=""/>
           </v:shape>
-          <o:OLEObject Type="Embed" ProgID="Visio.Drawing.15" ShapeID="_x0000_i1025" DrawAspect="Content" ObjectID="_1489905761" r:id="rId10"/>
+          <o:OLEObject Type="Embed" ProgID="Visio.Drawing.15" ShapeID="_x0000_i1027" DrawAspect="Content" ObjectID="_1489907401" r:id="rId10"/>
         </w:object>
       </w:r>
       <w:r>
@@ -4608,7 +4650,7 @@
           <w:rFonts w:ascii="Times New Roman" w:hAnsi="Times New Roman" w:cs="Times New Roman"/>
         </w:rPr>
       </w:pPr>
-      <w:bookmarkStart w:id="16" w:name="_Toc416155209"/>
+      <w:bookmarkStart w:id="17" w:name="_Toc416165457"/>
       <w:r>
         <w:rPr>
           <w:rFonts w:ascii="Times New Roman" w:hAnsi="Times New Roman" w:cs="Times New Roman"/>
@@ -4616,7 +4658,7 @@
         <w:lastRenderedPageBreak/>
         <w:t>Detailed System Design</w:t>
       </w:r>
-      <w:bookmarkEnd w:id="16"/>
+      <w:bookmarkEnd w:id="17"/>
     </w:p>
     <w:p>
       <w:pPr>
@@ -4625,14 +4667,14 @@
           <w:rFonts w:ascii="Times New Roman" w:hAnsi="Times New Roman" w:cs="Times New Roman"/>
         </w:rPr>
       </w:pPr>
-      <w:bookmarkStart w:id="17" w:name="_Toc416155210"/>
+      <w:bookmarkStart w:id="18" w:name="_Toc416165458"/>
       <w:r>
         <w:rPr>
           <w:rFonts w:ascii="Times New Roman" w:hAnsi="Times New Roman" w:cs="Times New Roman"/>
         </w:rPr>
         <w:t>Component level design</w:t>
       </w:r>
-      <w:bookmarkEnd w:id="17"/>
+      <w:bookmarkEnd w:id="18"/>
       <w:r>
         <w:rPr>
           <w:rFonts w:ascii="Times New Roman" w:hAnsi="Times New Roman" w:cs="Times New Roman"/>
@@ -4655,14 +4697,14 @@
           <w:rFonts w:ascii="Times New Roman" w:hAnsi="Times New Roman" w:cs="Times New Roman"/>
         </w:rPr>
       </w:pPr>
-      <w:bookmarkStart w:id="18" w:name="_Toc416155211"/>
+      <w:bookmarkStart w:id="19" w:name="_Toc416165459"/>
       <w:r>
         <w:rPr>
           <w:rFonts w:ascii="Times New Roman" w:hAnsi="Times New Roman" w:cs="Times New Roman"/>
         </w:rPr>
         <w:t>Presentation Layer</w:t>
       </w:r>
-      <w:bookmarkEnd w:id="18"/>
+      <w:bookmarkEnd w:id="19"/>
       <w:r>
         <w:rPr>
           <w:rFonts w:ascii="Times New Roman" w:hAnsi="Times New Roman" w:cs="Times New Roman"/>
@@ -4711,14 +4753,12 @@
     <w:p>
       <w:r>
         <w:object w:dxaOrig="17326" w:dyaOrig="25876">
-          <v:shape id="_x0000_i1026" type="#_x0000_t75" style="width:432.85pt;height:647.15pt" o:ole="">
+          <v:shape id="_x0000_i1026" type="#_x0000_t75" style="width:433.15pt;height:646.85pt" o:ole="">
             <v:imagedata r:id="rId11" o:title=""/>
           </v:shape>
-          <o:OLEObject Type="Embed" ProgID="Visio.Drawing.15" ShapeID="_x0000_i1026" DrawAspect="Content" ObjectID="_1489905762" r:id="rId12"/>
+          <o:OLEObject Type="Embed" ProgID="Visio.Drawing.15" ShapeID="_x0000_i1026" DrawAspect="Content" ObjectID="_1489907402" r:id="rId12"/>
         </w:object>
       </w:r>
-      <w:bookmarkStart w:id="19" w:name="_GoBack"/>
-      <w:bookmarkEnd w:id="19"/>
       <w:r>
         <w:br w:type="page"/>
       </w:r>
@@ -4730,13 +4770,25 @@
           <w:rFonts w:ascii="Times New Roman" w:hAnsi="Times New Roman" w:cs="Times New Roman"/>
         </w:rPr>
       </w:pPr>
-      <w:bookmarkStart w:id="20" w:name="_Toc416155212"/>
+      <w:bookmarkStart w:id="20" w:name="_Toc416165460"/>
       <w:r>
         <w:rPr>
           <w:rFonts w:ascii="Times New Roman" w:hAnsi="Times New Roman" w:cs="Times New Roman"/>
         </w:rPr>
         <w:lastRenderedPageBreak/>
-        <w:t>Domain Logic Layer</w:t>
+        <w:t xml:space="preserve">Domain </w:t>
+      </w:r>
+      <w:r>
+        <w:rPr>
+          <w:rFonts w:ascii="Times New Roman" w:hAnsi="Times New Roman" w:cs="Times New Roman"/>
+        </w:rPr>
+        <w:t xml:space="preserve">(Business) </w:t>
+      </w:r>
+      <w:r>
+        <w:rPr>
+          <w:rFonts w:ascii="Times New Roman" w:hAnsi="Times New Roman" w:cs="Times New Roman"/>
+        </w:rPr>
+        <w:t>Logic Layer</w:t>
       </w:r>
       <w:bookmarkEnd w:id="20"/>
       <w:r>
@@ -4751,39 +4803,87 @@
         <w:ind w:firstLine="284"/>
       </w:pPr>
       <w:r>
-        <w:t xml:space="preserve">Business Logic layer is mainly characterized by GameTime and Game Controller classes.  </w:t>
-      </w:r>
-      <w:r>
-        <w:t xml:space="preserve">An instance of GameTime contains all runtime parameters of the system such as Map, Structures, and others. </w:t>
-      </w:r>
-      <w:r>
-        <w:t xml:space="preserve">Presentation layer, namely UGameFrame, </w:t>
-      </w:r>
-      <w:r>
-        <w:t xml:space="preserve">accesses GameTime to acquire system state and display it, but GameTime does initialize communication with the presentation layer. </w:t>
-      </w:r>
-      <w:r>
-        <w:t>GameController listens for and handles user input communicated to it through the presentation layer and passes on the information to the GameTime instance that</w:t>
-      </w:r>
-      <w:r>
-        <w:t xml:space="preserve"> transmits</w:t>
+        <w:t>Business Logic layer is mainly ch</w:t>
+      </w:r>
+      <w:r>
+        <w:t>aracterized by the GameTime class</w:t>
+      </w:r>
+      <w:r>
+        <w:t xml:space="preserve">.  </w:t>
+      </w:r>
+      <w:r>
+        <w:t xml:space="preserve">An instance of GameTime contains all runtime parameters of the system such as Map, Structures, </w:t>
+      </w:r>
+      <w:r>
+        <w:t xml:space="preserve">Critters, </w:t>
+      </w:r>
+      <w:r>
+        <w:t xml:space="preserve">and others. </w:t>
+      </w:r>
+      <w:r>
+        <w:t xml:space="preserve">Presentation layer, namely </w:t>
+      </w:r>
+      <w:r>
+        <w:t>GameView</w:t>
+      </w:r>
+      <w:r>
+        <w:t xml:space="preserve">, </w:t>
+      </w:r>
+      <w:r>
+        <w:t xml:space="preserve">accesses GameTime to acquire system state and display it, but GameTime does </w:t>
+      </w:r>
+      <w:r>
+        <w:t xml:space="preserve">not </w:t>
+      </w:r>
+      <w:r>
+        <w:t xml:space="preserve">initialize communication with the presentation layer. </w:t>
+      </w:r>
+      <w:r>
+        <w:t>Game</w:t>
+      </w:r>
+      <w:r>
+        <w:t>View</w:t>
+      </w:r>
+      <w:r>
+        <w:t xml:space="preserve"> listens for and handles user input communicated to it through the presentation layer</w:t>
+      </w:r>
+      <w:r>
+        <w:t xml:space="preserve"> components</w:t>
+      </w:r>
+      <w:r>
+        <w:t xml:space="preserve"> and passes on the information to the GameTime instance that</w:t>
+      </w:r>
+      <w:r>
+        <w:t xml:space="preserve"> </w:t>
+      </w:r>
+      <w:r>
+        <w:t>applies</w:t>
       </w:r>
       <w:r>
         <w:t xml:space="preserve"> required changes to </w:t>
       </w:r>
       <w:r>
-        <w:t>individual system components</w:t>
-      </w:r>
-      <w:r>
-        <w:t>. GameController is implemented as a Façade Controller as it is singular and represents the overall system.</w:t>
-      </w:r>
-    </w:p>
-    <w:p>
-      <w:r>
-        <w:t>[INSERT DIAGRAM HERE]</w:t>
-      </w:r>
-    </w:p>
-    <w:p>
+        <w:t xml:space="preserve">individual </w:t>
+      </w:r>
+      <w:r>
+        <w:t>business layer</w:t>
+      </w:r>
+      <w:r>
+        <w:t xml:space="preserve"> components</w:t>
+      </w:r>
+      <w:r>
+        <w:t xml:space="preserve">. </w:t>
+      </w:r>
+    </w:p>
+    <w:p>
+      <w:r>
+        <w:object w:dxaOrig="14506" w:dyaOrig="16665">
+          <v:shape id="_x0000_i1025" type="#_x0000_t75" style="width:467.7pt;height:537.4pt" o:ole="">
+            <v:imagedata r:id="rId13" o:title=""/>
+          </v:shape>
+          <o:OLEObject Type="Embed" ProgID="Visio.Drawing.15" ShapeID="_x0000_i1025" DrawAspect="Content" ObjectID="_1489907403" r:id="rId14"/>
+        </w:object>
+      </w:r>
       <w:r>
         <w:br w:type="page"/>
       </w:r>
@@ -4795,7 +4895,7 @@
           <w:rFonts w:ascii="Times New Roman" w:hAnsi="Times New Roman" w:cs="Times New Roman"/>
         </w:rPr>
       </w:pPr>
-      <w:bookmarkStart w:id="21" w:name="_Toc416155213"/>
+      <w:bookmarkStart w:id="21" w:name="_Toc416165461"/>
       <w:r>
         <w:rPr>
           <w:rFonts w:ascii="Times New Roman" w:hAnsi="Times New Roman" w:cs="Times New Roman"/>
@@ -4813,7 +4913,15 @@
         <w:br/>
       </w:r>
       <w:r>
-        <w:t>This section explains and concretises on design decisions carried out during the development process of the current system. As these decisions were made based on common object-oriented principles and patterns (GRASP and GoF), the following text describes and demonstrates decision applicability and significance in terms of these</w:t>
+        <w:t xml:space="preserve">This section explains and concretises on design decisions carried out during the development process of the current system. As these decisions were made based on common object-oriented principles and patterns (GRASP and </w:t>
+      </w:r>
+      <w:proofErr w:type="spellStart"/>
+      <w:r>
+        <w:t>GoF</w:t>
+      </w:r>
+      <w:proofErr w:type="spellEnd"/>
+      <w:r>
+        <w:t>), the following text describes and demonstrates decision applicability and significance in terms of these</w:t>
       </w:r>
       <w:r>
         <w:t xml:space="preserve"> notions</w:t>
@@ -4850,7 +4958,7 @@
           <w:rFonts w:ascii="Times New Roman" w:hAnsi="Times New Roman" w:cs="Times New Roman"/>
         </w:rPr>
       </w:pPr>
-      <w:bookmarkStart w:id="22" w:name="_Toc416155214"/>
+      <w:bookmarkStart w:id="22" w:name="_Toc416165462"/>
       <w:r>
         <w:rPr>
           <w:rFonts w:ascii="Times New Roman" w:hAnsi="Times New Roman" w:cs="Times New Roman"/>
@@ -4962,7 +5070,15 @@
         <w:pStyle w:val="ListParagraph"/>
       </w:pPr>
       <w:r>
-        <w:t>Problem: What system component should be assigned the responsibility of creating an instance of UGameFrame?</w:t>
+        <w:t xml:space="preserve">Problem: What system component should be assigned the responsibility of creating an instance of </w:t>
+      </w:r>
+      <w:proofErr w:type="spellStart"/>
+      <w:r>
+        <w:t>UGameFrame</w:t>
+      </w:r>
+      <w:proofErr w:type="spellEnd"/>
+      <w:r>
+        <w:t>?</w:t>
       </w:r>
     </w:p>
     <w:p>
@@ -4975,7 +5091,15 @@
         <w:pStyle w:val="ListParagraph"/>
       </w:pPr>
       <w:r>
-        <w:t>Solution: In the current system, GameView class is responsible for handling window interaction and view changes associated to the runtime state of the game, notably the map components and game menu panels. Therefore, the GameView should initialize an instance of UGameFrame when changing from a menu to the game frame.</w:t>
+        <w:t xml:space="preserve">Solution: In the current system, GameView class is responsible for handling window interaction and view changes associated to the runtime state of the game, notably the map components and game menu panels. Therefore, the GameView should initialize an instance of </w:t>
+      </w:r>
+      <w:proofErr w:type="spellStart"/>
+      <w:r>
+        <w:t>UGameFrame</w:t>
+      </w:r>
+      <w:proofErr w:type="spellEnd"/>
+      <w:r>
+        <w:t xml:space="preserve"> when changing from a menu to the game frame.</w:t>
       </w:r>
     </w:p>
     <w:p>
@@ -4991,7 +5115,7 @@
       <w:r>
         <w:rPr>
           <w:noProof/>
-          <w:lang w:eastAsia="ja-JP"/>
+          <w:lang w:eastAsia="en-CA"/>
         </w:rPr>
         <w:drawing>
           <wp:inline distT="0" distB="0" distL="0" distR="0">
@@ -5011,7 +5135,7 @@
                     </pic:cNvPicPr>
                   </pic:nvPicPr>
                   <pic:blipFill>
-                    <a:blip r:embed="rId13"/>
+                    <a:blip r:embed="rId15"/>
                     <a:srcRect/>
                     <a:stretch>
                       <a:fillRect/>
@@ -5226,7 +5350,7 @@
           <w:rFonts w:ascii="Times New Roman" w:hAnsi="Times New Roman" w:cs="Times New Roman"/>
         </w:rPr>
       </w:pPr>
-      <w:bookmarkStart w:id="23" w:name="_Toc416155215"/>
+      <w:bookmarkStart w:id="23" w:name="_Toc416165463"/>
       <w:r>
         <w:rPr>
           <w:rFonts w:ascii="Times New Roman" w:hAnsi="Times New Roman" w:cs="Times New Roman"/>
@@ -5296,7 +5420,7 @@
       <w:r>
         <w:rPr>
           <w:noProof/>
-          <w:lang w:eastAsia="ja-JP"/>
+          <w:lang w:eastAsia="en-CA"/>
         </w:rPr>
         <w:drawing>
           <wp:inline distT="0" distB="0" distL="0" distR="0">
@@ -5316,7 +5440,7 @@
                     </pic:cNvPicPr>
                   </pic:nvPicPr>
                   <pic:blipFill>
-                    <a:blip r:embed="rId14"/>
+                    <a:blip r:embed="rId16"/>
                     <a:srcRect/>
                     <a:stretch>
                       <a:fillRect/>
@@ -5408,7 +5532,7 @@
       <w:r>
         <w:rPr>
           <w:noProof/>
-          <w:lang w:eastAsia="ja-JP"/>
+          <w:lang w:eastAsia="en-CA"/>
         </w:rPr>
         <w:lastRenderedPageBreak/>
         <w:drawing>
@@ -5429,7 +5553,7 @@
                     </pic:cNvPicPr>
                   </pic:nvPicPr>
                   <pic:blipFill>
-                    <a:blip r:embed="rId15"/>
+                    <a:blip r:embed="rId17"/>
                     <a:srcRect/>
                     <a:stretch>
                       <a:fillRect/>
@@ -5621,7 +5745,7 @@
           <w:rFonts w:ascii="Times New Roman" w:hAnsi="Times New Roman" w:cs="Times New Roman"/>
         </w:rPr>
       </w:pPr>
-      <w:bookmarkStart w:id="24" w:name="_Toc416155216"/>
+      <w:bookmarkStart w:id="24" w:name="_Toc416165464"/>
       <w:r>
         <w:rPr>
           <w:rFonts w:ascii="Times New Roman" w:hAnsi="Times New Roman" w:cs="Times New Roman"/>
@@ -5674,7 +5798,55 @@
     </w:p>
     <w:p>
       <w:r>
-        <w:t>The use cases above are the main operations that are implemented in the game. Many different objects work together, such as UGameDragGridPanel, UGameDefaultGridPanel, and UGameSideMenu which use the UTowerComponent and CritterGenerator classes to create towers and to start a new critter wave. The sequence diagram for Use Case 17: Buy Structure only shows how the operation is performed with UTowerFireComponent, but it is the same interactions if any other type of tower is used.</w:t>
+        <w:t xml:space="preserve">The use cases above are the main operations that are implemented in the game. Many different objects work together, such as </w:t>
+      </w:r>
+      <w:proofErr w:type="spellStart"/>
+      <w:r>
+        <w:t>UGameDragGridPanel</w:t>
+      </w:r>
+      <w:proofErr w:type="spellEnd"/>
+      <w:r>
+        <w:t xml:space="preserve">, </w:t>
+      </w:r>
+      <w:proofErr w:type="spellStart"/>
+      <w:r>
+        <w:t>UGameDefaultGridPanel</w:t>
+      </w:r>
+      <w:proofErr w:type="spellEnd"/>
+      <w:r>
+        <w:t xml:space="preserve">, and </w:t>
+      </w:r>
+      <w:proofErr w:type="spellStart"/>
+      <w:r>
+        <w:t>UGameSideMenu</w:t>
+      </w:r>
+      <w:proofErr w:type="spellEnd"/>
+      <w:r>
+        <w:t xml:space="preserve"> which use the </w:t>
+      </w:r>
+      <w:proofErr w:type="spellStart"/>
+      <w:r>
+        <w:t>UTowerComponent</w:t>
+      </w:r>
+      <w:proofErr w:type="spellEnd"/>
+      <w:r>
+        <w:t xml:space="preserve"> and </w:t>
+      </w:r>
+      <w:proofErr w:type="spellStart"/>
+      <w:r>
+        <w:t>CritterGenerator</w:t>
+      </w:r>
+      <w:proofErr w:type="spellEnd"/>
+      <w:r>
+        <w:t xml:space="preserve"> classes to create towers and to start a new critter wave. The sequence diagram for Use Case 17: Buy Structure only shows how the operation is performed with </w:t>
+      </w:r>
+      <w:proofErr w:type="spellStart"/>
+      <w:r>
+        <w:t>UTowerFireComponent</w:t>
+      </w:r>
+      <w:proofErr w:type="spellEnd"/>
+      <w:r>
+        <w:t>, but it is the same interactions if any other type of tower is used.</w:t>
       </w:r>
     </w:p>
     <w:p>
@@ -5712,7 +5884,7 @@
       <w:r>
         <w:rPr>
           <w:noProof/>
-          <w:lang w:eastAsia="ja-JP"/>
+          <w:lang w:eastAsia="en-CA"/>
         </w:rPr>
         <w:drawing>
           <wp:inline distT="0" distB="0" distL="0" distR="0">
@@ -5732,7 +5904,7 @@
                     </pic:cNvPicPr>
                   </pic:nvPicPr>
                   <pic:blipFill>
-                    <a:blip r:embed="rId16" cstate="print"/>
+                    <a:blip r:embed="rId18" cstate="print"/>
                     <a:srcRect/>
                     <a:stretch>
                       <a:fillRect/>
@@ -5804,7 +5976,7 @@
         <w:rPr>
           <w:b/>
           <w:noProof/>
-          <w:lang w:eastAsia="ja-JP"/>
+          <w:lang w:eastAsia="en-CA"/>
         </w:rPr>
         <w:drawing>
           <wp:inline distT="0" distB="0" distL="0" distR="0">
@@ -5824,7 +5996,7 @@
                     </pic:cNvPicPr>
                   </pic:nvPicPr>
                   <pic:blipFill>
-                    <a:blip r:embed="rId17" cstate="print"/>
+                    <a:blip r:embed="rId19" cstate="print"/>
                     <a:srcRect/>
                     <a:stretch>
                       <a:fillRect/>
@@ -5896,7 +6068,7 @@
         <w:rPr>
           <w:b/>
           <w:noProof/>
-          <w:lang w:eastAsia="ja-JP"/>
+          <w:lang w:eastAsia="en-CA"/>
         </w:rPr>
         <w:drawing>
           <wp:inline distT="0" distB="0" distL="0" distR="0">
@@ -5916,7 +6088,7 @@
                     </pic:cNvPicPr>
                   </pic:nvPicPr>
                   <pic:blipFill>
-                    <a:blip r:embed="rId18" cstate="print"/>
+                    <a:blip r:embed="rId20" cstate="print"/>
                     <a:srcRect/>
                     <a:stretch>
                       <a:fillRect/>
@@ -5969,7 +6141,7 @@
           <w:rFonts w:ascii="Times New Roman" w:hAnsi="Times New Roman" w:cs="Times New Roman"/>
         </w:rPr>
       </w:pPr>
-      <w:bookmarkStart w:id="25" w:name="_Toc416155217"/>
+      <w:bookmarkStart w:id="25" w:name="_Toc416165465"/>
       <w:r>
         <w:rPr>
           <w:rFonts w:ascii="Times New Roman" w:hAnsi="Times New Roman" w:cs="Times New Roman"/>
@@ -5987,7 +6159,7 @@
         </w:rPr>
       </w:pPr>
       <w:bookmarkStart w:id="26" w:name="_Business_Entities"/>
-      <w:bookmarkStart w:id="27" w:name="_Toc416155218"/>
+      <w:bookmarkStart w:id="27" w:name="_Toc416165466"/>
       <w:bookmarkEnd w:id="26"/>
       <w:r>
         <w:rPr>
@@ -6005,7 +6177,39 @@
         </w:rPr>
       </w:pPr>
       <w:r>
-        <w:t xml:space="preserve">In order to implement User Interface of the current application, Java SWING library was adopted. This allows the system to produce powerful visuals with high hardware performance. SWING contains convenient and easy to use implementations UI components such as of buttons, panels, fields, frames, etc. In the case of our application, JFrame, JPanel, JButton and JComponent were </w:t>
+        <w:t xml:space="preserve">In order to implement User Interface of the current application, Java SWING library was adopted. This allows the system to produce powerful visuals with high hardware performance. SWING contains convenient and easy to use implementations UI components such as of buttons, panels, fields, frames, etc. In the case of our application, </w:t>
+      </w:r>
+      <w:proofErr w:type="spellStart"/>
+      <w:r>
+        <w:t>JFrame</w:t>
+      </w:r>
+      <w:proofErr w:type="spellEnd"/>
+      <w:r>
+        <w:t xml:space="preserve">, </w:t>
+      </w:r>
+      <w:proofErr w:type="spellStart"/>
+      <w:r>
+        <w:t>JPanel</w:t>
+      </w:r>
+      <w:proofErr w:type="spellEnd"/>
+      <w:r>
+        <w:t xml:space="preserve">, </w:t>
+      </w:r>
+      <w:proofErr w:type="spellStart"/>
+      <w:r>
+        <w:t>JButton</w:t>
+      </w:r>
+      <w:proofErr w:type="spellEnd"/>
+      <w:r>
+        <w:t xml:space="preserve"> and </w:t>
+      </w:r>
+      <w:proofErr w:type="spellStart"/>
+      <w:r>
+        <w:t>JComponent</w:t>
+      </w:r>
+      <w:proofErr w:type="spellEnd"/>
+      <w:r>
+        <w:t xml:space="preserve"> were </w:t>
       </w:r>
       <w:r>
         <w:t xml:space="preserve">largely </w:t>
@@ -6021,7 +6225,7 @@
           <w:rFonts w:ascii="Times New Roman" w:hAnsi="Times New Roman" w:cs="Times New Roman"/>
         </w:rPr>
       </w:pPr>
-      <w:bookmarkStart w:id="28" w:name="_Toc416155219"/>
+      <w:bookmarkStart w:id="28" w:name="_Toc416165467"/>
       <w:r>
         <w:rPr>
           <w:rFonts w:ascii="Times New Roman" w:hAnsi="Times New Roman" w:cs="Times New Roman"/>
@@ -6046,7 +6250,7 @@
       <w:r>
         <w:rPr>
           <w:noProof/>
-          <w:lang w:eastAsia="ja-JP"/>
+          <w:lang w:eastAsia="en-CA"/>
         </w:rPr>
         <w:drawing>
           <wp:inline distT="0" distB="0" distL="0" distR="0">
@@ -6066,10 +6270,10 @@
                     </pic:cNvPicPr>
                   </pic:nvPicPr>
                   <pic:blipFill>
-                    <a:blip r:embed="rId19">
+                    <a:blip r:embed="rId21">
                       <a:extLst>
                         <a:ext uri="{28A0092B-C50C-407E-A947-70E740481C1C}">
-                          <a14:useLocalDpi xmlns="" xmlns:wpc="http://schemas.microsoft.com/office/word/2010/wordprocessingCanvas" xmlns:mc="http://schemas.openxmlformats.org/markup-compatibility/2006" xmlns:o="urn:schemas-microsoft-com:office:office" xmlns:v="urn:schemas-microsoft-com:vml" xmlns:wp14="http://schemas.microsoft.com/office/word/2010/wordprocessingDrawing" xmlns:w10="urn:schemas-microsoft-com:office:word" xmlns:w="http://schemas.openxmlformats.org/wordprocessingml/2006/main" xmlns:w14="http://schemas.microsoft.com/office/word/2010/wordml" xmlns:w15="http://schemas.microsoft.com/office/word/2012/wordml" xmlns:wpg="http://schemas.microsoft.com/office/word/2010/wordprocessingGroup" xmlns:wpi="http://schemas.microsoft.com/office/word/2010/wordprocessingInk" xmlns:wps="http://schemas.microsoft.com/office/word/2010/wordprocessingShape" xmlns:a14="http://schemas.microsoft.com/office/drawing/2010/main" val="0"/>
+                          <a14:useLocalDpi xmlns:a14="http://schemas.microsoft.com/office/drawing/2010/main" val="0"/>
                         </a:ext>
                       </a:extLst>
                     </a:blip>
@@ -6107,7 +6311,7 @@
       <w:r>
         <w:rPr>
           <w:noProof/>
-          <w:lang w:eastAsia="ja-JP"/>
+          <w:lang w:eastAsia="en-CA"/>
         </w:rPr>
         <w:lastRenderedPageBreak/>
         <w:drawing>
@@ -6128,10 +6332,10 @@
                     </pic:cNvPicPr>
                   </pic:nvPicPr>
                   <pic:blipFill>
-                    <a:blip r:embed="rId20">
+                    <a:blip r:embed="rId22">
                       <a:extLst>
                         <a:ext uri="{28A0092B-C50C-407E-A947-70E740481C1C}">
-                          <a14:useLocalDpi xmlns="" xmlns:wpc="http://schemas.microsoft.com/office/word/2010/wordprocessingCanvas" xmlns:mc="http://schemas.openxmlformats.org/markup-compatibility/2006" xmlns:o="urn:schemas-microsoft-com:office:office" xmlns:v="urn:schemas-microsoft-com:vml" xmlns:wp14="http://schemas.microsoft.com/office/word/2010/wordprocessingDrawing" xmlns:w10="urn:schemas-microsoft-com:office:word" xmlns:w="http://schemas.openxmlformats.org/wordprocessingml/2006/main" xmlns:w14="http://schemas.microsoft.com/office/word/2010/wordml" xmlns:w15="http://schemas.microsoft.com/office/word/2012/wordml" xmlns:wpg="http://schemas.microsoft.com/office/word/2010/wordprocessingGroup" xmlns:wpi="http://schemas.microsoft.com/office/word/2010/wordprocessingInk" xmlns:wps="http://schemas.microsoft.com/office/word/2010/wordprocessingShape" xmlns:a14="http://schemas.microsoft.com/office/drawing/2010/main" val="0"/>
+                          <a14:useLocalDpi xmlns:a14="http://schemas.microsoft.com/office/drawing/2010/main" val="0"/>
                         </a:ext>
                       </a:extLst>
                     </a:blip>
@@ -6193,7 +6397,7 @@
           <w:rFonts w:ascii="Times New Roman" w:hAnsi="Times New Roman" w:cs="Times New Roman"/>
         </w:rPr>
       </w:pPr>
-      <w:bookmarkStart w:id="29" w:name="_Toc416155220"/>
+      <w:bookmarkStart w:id="29" w:name="_Toc416165468"/>
       <w:r>
         <w:rPr>
           <w:rFonts w:ascii="Times New Roman" w:hAnsi="Times New Roman" w:cs="Times New Roman"/>
@@ -6217,7 +6421,25 @@
           <w:sz w:val="24"/>
           <w:szCs w:val="24"/>
         </w:rPr>
-        <w:t>Daniel Sinnig PhD</w:t>
+        <w:t xml:space="preserve">Daniel </w:t>
+      </w:r>
+      <w:proofErr w:type="spellStart"/>
+      <w:r>
+        <w:rPr>
+          <w:b/>
+          <w:sz w:val="24"/>
+          <w:szCs w:val="24"/>
+        </w:rPr>
+        <w:t>Sinnig</w:t>
+      </w:r>
+      <w:proofErr w:type="spellEnd"/>
+      <w:r>
+        <w:rPr>
+          <w:b/>
+          <w:sz w:val="24"/>
+          <w:szCs w:val="24"/>
+        </w:rPr>
+        <w:t xml:space="preserve"> PhD</w:t>
       </w:r>
       <w:r>
         <w:rPr>
@@ -6273,8 +6495,8 @@
       </w:pPr>
     </w:p>
     <w:sectPr>
-      <w:headerReference w:type="default" r:id="rId21"/>
-      <w:footerReference w:type="default" r:id="rId22"/>
+      <w:headerReference w:type="default" r:id="rId23"/>
+      <w:footerReference w:type="default" r:id="rId24"/>
       <w:pgSz w:w="12240" w:h="15840"/>
       <w:pgMar w:top="1440" w:right="1440" w:bottom="1440" w:left="1440" w:header="708" w:footer="708" w:gutter="0"/>
       <w:pgNumType w:start="0"/>
@@ -6287,8 +6509,8 @@
 </file>
 
 <file path=word/endnotes.xml><?xml version="1.0" encoding="utf-8"?>
-<w:endnotes xmlns:ve="http://schemas.openxmlformats.org/markup-compatibility/2006" xmlns:o="urn:schemas-microsoft-com:office:office" xmlns:r="http://schemas.openxmlformats.org/officeDocument/2006/relationships" xmlns:m="http://schemas.openxmlformats.org/officeDocument/2006/math" xmlns:v="urn:schemas-microsoft-com:vml" xmlns:wp="http://schemas.openxmlformats.org/drawingml/2006/wordprocessingDrawing" xmlns:w10="urn:schemas-microsoft-com:office:word" xmlns:w="http://schemas.openxmlformats.org/wordprocessingml/2006/main" xmlns:wne="http://schemas.microsoft.com/office/word/2006/wordml">
-  <w:endnote w:type="separator" w:id="0">
+<w:endnotes xmlns:wpc="http://schemas.microsoft.com/office/word/2010/wordprocessingCanvas" xmlns:mc="http://schemas.openxmlformats.org/markup-compatibility/2006" xmlns:o="urn:schemas-microsoft-com:office:office" xmlns:r="http://schemas.openxmlformats.org/officeDocument/2006/relationships" xmlns:m="http://schemas.openxmlformats.org/officeDocument/2006/math" xmlns:v="urn:schemas-microsoft-com:vml" xmlns:wp14="http://schemas.microsoft.com/office/word/2010/wordprocessingDrawing" xmlns:wp="http://schemas.openxmlformats.org/drawingml/2006/wordprocessingDrawing" xmlns:w10="urn:schemas-microsoft-com:office:word" xmlns:w="http://schemas.openxmlformats.org/wordprocessingml/2006/main" xmlns:w14="http://schemas.microsoft.com/office/word/2010/wordml" xmlns:w15="http://schemas.microsoft.com/office/word/2012/wordml" xmlns:wpg="http://schemas.microsoft.com/office/word/2010/wordprocessingGroup" xmlns:wpi="http://schemas.microsoft.com/office/word/2010/wordprocessingInk" xmlns:wne="http://schemas.microsoft.com/office/word/2006/wordml" xmlns:wps="http://schemas.microsoft.com/office/word/2010/wordprocessingShape" mc:Ignorable="w14 w15 wp14">
+  <w:endnote w:type="separator" w:id="-1">
     <w:p>
       <w:pPr>
         <w:spacing w:after="0" w:line="240" w:lineRule="auto"/>
@@ -6298,7 +6520,7 @@
       </w:r>
     </w:p>
   </w:endnote>
-  <w:endnote w:type="continuationSeparator" w:id="1">
+  <w:endnote w:type="continuationSeparator" w:id="0">
     <w:p>
       <w:pPr>
         <w:spacing w:after="0" w:line="240" w:lineRule="auto"/>
@@ -6312,7 +6534,7 @@
 </file>
 
 <file path=word/footer1.xml><?xml version="1.0" encoding="utf-8"?>
-<w:ftr xmlns:ve="http://schemas.openxmlformats.org/markup-compatibility/2006" xmlns:o="urn:schemas-microsoft-com:office:office" xmlns:r="http://schemas.openxmlformats.org/officeDocument/2006/relationships" xmlns:m="http://schemas.openxmlformats.org/officeDocument/2006/math" xmlns:v="urn:schemas-microsoft-com:vml" xmlns:wp="http://schemas.openxmlformats.org/drawingml/2006/wordprocessingDrawing" xmlns:w10="urn:schemas-microsoft-com:office:word" xmlns:w="http://schemas.openxmlformats.org/wordprocessingml/2006/main" xmlns:wne="http://schemas.microsoft.com/office/word/2006/wordml">
+<w:ftr xmlns:wpc="http://schemas.microsoft.com/office/word/2010/wordprocessingCanvas" xmlns:mc="http://schemas.openxmlformats.org/markup-compatibility/2006" xmlns:o="urn:schemas-microsoft-com:office:office" xmlns:r="http://schemas.openxmlformats.org/officeDocument/2006/relationships" xmlns:m="http://schemas.openxmlformats.org/officeDocument/2006/math" xmlns:v="urn:schemas-microsoft-com:vml" xmlns:wp14="http://schemas.microsoft.com/office/word/2010/wordprocessingDrawing" xmlns:wp="http://schemas.openxmlformats.org/drawingml/2006/wordprocessingDrawing" xmlns:w10="urn:schemas-microsoft-com:office:word" xmlns:w="http://schemas.openxmlformats.org/wordprocessingml/2006/main" xmlns:w14="http://schemas.microsoft.com/office/word/2010/wordml" xmlns:w15="http://schemas.microsoft.com/office/word/2012/wordml" xmlns:wpg="http://schemas.microsoft.com/office/word/2010/wordprocessingGroup" xmlns:wpi="http://schemas.microsoft.com/office/word/2010/wordprocessingInk" xmlns:wne="http://schemas.microsoft.com/office/word/2006/wordml" xmlns:wps="http://schemas.microsoft.com/office/word/2010/wordprocessingShape" mc:Ignorable="w14 w15 wp14">
   <w:p>
     <w:pPr>
       <w:pStyle w:val="Footer"/>
@@ -6353,7 +6575,7 @@
           <w:rPr>
             <w:noProof/>
           </w:rPr>
-          <w:t>12</w:t>
+          <w:t>8</w:t>
         </w:r>
         <w:r>
           <w:rPr>
@@ -6373,8 +6595,8 @@
 </file>
 
 <file path=word/footnotes.xml><?xml version="1.0" encoding="utf-8"?>
-<w:footnotes xmlns:ve="http://schemas.openxmlformats.org/markup-compatibility/2006" xmlns:o="urn:schemas-microsoft-com:office:office" xmlns:r="http://schemas.openxmlformats.org/officeDocument/2006/relationships" xmlns:m="http://schemas.openxmlformats.org/officeDocument/2006/math" xmlns:v="urn:schemas-microsoft-com:vml" xmlns:wp="http://schemas.openxmlformats.org/drawingml/2006/wordprocessingDrawing" xmlns:w10="urn:schemas-microsoft-com:office:word" xmlns:w="http://schemas.openxmlformats.org/wordprocessingml/2006/main" xmlns:wne="http://schemas.microsoft.com/office/word/2006/wordml">
-  <w:footnote w:type="separator" w:id="0">
+<w:footnotes xmlns:wpc="http://schemas.microsoft.com/office/word/2010/wordprocessingCanvas" xmlns:mc="http://schemas.openxmlformats.org/markup-compatibility/2006" xmlns:o="urn:schemas-microsoft-com:office:office" xmlns:r="http://schemas.openxmlformats.org/officeDocument/2006/relationships" xmlns:m="http://schemas.openxmlformats.org/officeDocument/2006/math" xmlns:v="urn:schemas-microsoft-com:vml" xmlns:wp14="http://schemas.microsoft.com/office/word/2010/wordprocessingDrawing" xmlns:wp="http://schemas.openxmlformats.org/drawingml/2006/wordprocessingDrawing" xmlns:w10="urn:schemas-microsoft-com:office:word" xmlns:w="http://schemas.openxmlformats.org/wordprocessingml/2006/main" xmlns:w14="http://schemas.microsoft.com/office/word/2010/wordml" xmlns:w15="http://schemas.microsoft.com/office/word/2012/wordml" xmlns:wpg="http://schemas.microsoft.com/office/word/2010/wordprocessingGroup" xmlns:wpi="http://schemas.microsoft.com/office/word/2010/wordprocessingInk" xmlns:wne="http://schemas.microsoft.com/office/word/2006/wordml" xmlns:wps="http://schemas.microsoft.com/office/word/2010/wordprocessingShape" mc:Ignorable="w14 w15 wp14">
+  <w:footnote w:type="separator" w:id="-1">
     <w:p>
       <w:pPr>
         <w:spacing w:after="0" w:line="240" w:lineRule="auto"/>
@@ -6384,7 +6606,7 @@
       </w:r>
     </w:p>
   </w:footnote>
-  <w:footnote w:type="continuationSeparator" w:id="1">
+  <w:footnote w:type="continuationSeparator" w:id="0">
     <w:p>
       <w:pPr>
         <w:spacing w:after="0" w:line="240" w:lineRule="auto"/>
@@ -6398,7 +6620,7 @@
 </file>
 
 <file path=word/header1.xml><?xml version="1.0" encoding="utf-8"?>
-<w:hdr xmlns:ve="http://schemas.openxmlformats.org/markup-compatibility/2006" xmlns:o="urn:schemas-microsoft-com:office:office" xmlns:r="http://schemas.openxmlformats.org/officeDocument/2006/relationships" xmlns:m="http://schemas.openxmlformats.org/officeDocument/2006/math" xmlns:v="urn:schemas-microsoft-com:vml" xmlns:wp="http://schemas.openxmlformats.org/drawingml/2006/wordprocessingDrawing" xmlns:w10="urn:schemas-microsoft-com:office:word" xmlns:w="http://schemas.openxmlformats.org/wordprocessingml/2006/main" xmlns:wne="http://schemas.microsoft.com/office/word/2006/wordml">
+<w:hdr xmlns:wpc="http://schemas.microsoft.com/office/word/2010/wordprocessingCanvas" xmlns:mc="http://schemas.openxmlformats.org/markup-compatibility/2006" xmlns:o="urn:schemas-microsoft-com:office:office" xmlns:r="http://schemas.openxmlformats.org/officeDocument/2006/relationships" xmlns:m="http://schemas.openxmlformats.org/officeDocument/2006/math" xmlns:v="urn:schemas-microsoft-com:vml" xmlns:wp14="http://schemas.microsoft.com/office/word/2010/wordprocessingDrawing" xmlns:wp="http://schemas.openxmlformats.org/drawingml/2006/wordprocessingDrawing" xmlns:w10="urn:schemas-microsoft-com:office:word" xmlns:w="http://schemas.openxmlformats.org/wordprocessingml/2006/main" xmlns:w14="http://schemas.microsoft.com/office/word/2010/wordml" xmlns:w15="http://schemas.microsoft.com/office/word/2012/wordml" xmlns:wpg="http://schemas.microsoft.com/office/word/2010/wordprocessingGroup" xmlns:wpi="http://schemas.microsoft.com/office/word/2010/wordprocessingInk" xmlns:wne="http://schemas.microsoft.com/office/word/2006/wordml" xmlns:wps="http://schemas.microsoft.com/office/word/2010/wordprocessingShape" mc:Ignorable="w14 w15 wp14">
   <w:p>
     <w:pPr>
       <w:pStyle w:val="Header"/>
@@ -6416,7 +6638,7 @@
 </file>
 
 <file path=word/numbering.xml><?xml version="1.0" encoding="utf-8"?>
-<w:numbering xmlns:ve="http://schemas.openxmlformats.org/markup-compatibility/2006" xmlns:o="urn:schemas-microsoft-com:office:office" xmlns:r="http://schemas.openxmlformats.org/officeDocument/2006/relationships" xmlns:m="http://schemas.openxmlformats.org/officeDocument/2006/math" xmlns:v="urn:schemas-microsoft-com:vml" xmlns:wp="http://schemas.openxmlformats.org/drawingml/2006/wordprocessingDrawing" xmlns:w10="urn:schemas-microsoft-com:office:word" xmlns:w="http://schemas.openxmlformats.org/wordprocessingml/2006/main" xmlns:wne="http://schemas.microsoft.com/office/word/2006/wordml">
+<w:numbering xmlns:wpc="http://schemas.microsoft.com/office/word/2010/wordprocessingCanvas" xmlns:mc="http://schemas.openxmlformats.org/markup-compatibility/2006" xmlns:o="urn:schemas-microsoft-com:office:office" xmlns:r="http://schemas.openxmlformats.org/officeDocument/2006/relationships" xmlns:m="http://schemas.openxmlformats.org/officeDocument/2006/math" xmlns:v="urn:schemas-microsoft-com:vml" xmlns:wp14="http://schemas.microsoft.com/office/word/2010/wordprocessingDrawing" xmlns:wp="http://schemas.openxmlformats.org/drawingml/2006/wordprocessingDrawing" xmlns:w10="urn:schemas-microsoft-com:office:word" xmlns:w="http://schemas.openxmlformats.org/wordprocessingml/2006/main" xmlns:w14="http://schemas.microsoft.com/office/word/2010/wordml" xmlns:w15="http://schemas.microsoft.com/office/word/2012/wordml" xmlns:wpg="http://schemas.microsoft.com/office/word/2010/wordprocessingGroup" xmlns:wpi="http://schemas.microsoft.com/office/word/2010/wordprocessingInk" xmlns:wne="http://schemas.microsoft.com/office/word/2006/wordml" xmlns:wps="http://schemas.microsoft.com/office/word/2010/wordprocessingShape" mc:Ignorable="w14 w15 wp14">
   <w:abstractNum w:abstractNumId="0">
     <w:nsid w:val="0699483E"/>
     <w:multiLevelType w:val="hybridMultilevel"/>
@@ -7651,7 +7873,7 @@
 </file>
 
 <file path=word/styles.xml><?xml version="1.0" encoding="utf-8"?>
-<w:styles xmlns:r="http://schemas.openxmlformats.org/officeDocument/2006/relationships" xmlns:w="http://schemas.openxmlformats.org/wordprocessingml/2006/main">
+<w:styles xmlns:mc="http://schemas.openxmlformats.org/markup-compatibility/2006" xmlns:r="http://schemas.openxmlformats.org/officeDocument/2006/relationships" xmlns:w="http://schemas.openxmlformats.org/wordprocessingml/2006/main" xmlns:w14="http://schemas.microsoft.com/office/word/2010/wordml" xmlns:w15="http://schemas.microsoft.com/office/word/2012/wordml" mc:Ignorable="w14 w15">
   <w:docDefaults>
     <w:rPrDefault>
       <w:rPr>
@@ -7667,144 +7889,378 @@
       </w:pPr>
     </w:pPrDefault>
   </w:docDefaults>
-  <w:latentStyles w:defLockedState="0" w:defUIPriority="99" w:defSemiHidden="1" w:defUnhideWhenUsed="1" w:defQFormat="0" w:count="267">
-    <w:lsdException w:name="Normal" w:semiHidden="0" w:uiPriority="0" w:unhideWhenUsed="0" w:qFormat="1"/>
-    <w:lsdException w:name="heading 1" w:semiHidden="0" w:uiPriority="9" w:unhideWhenUsed="0" w:qFormat="1"/>
-    <w:lsdException w:name="heading 2" w:uiPriority="9" w:qFormat="1"/>
-    <w:lsdException w:name="heading 3" w:uiPriority="9" w:qFormat="1"/>
-    <w:lsdException w:name="heading 4" w:uiPriority="9" w:qFormat="1"/>
-    <w:lsdException w:name="heading 5" w:uiPriority="9" w:qFormat="1"/>
-    <w:lsdException w:name="heading 6" w:uiPriority="9" w:qFormat="1"/>
-    <w:lsdException w:name="heading 7" w:uiPriority="9" w:qFormat="1"/>
-    <w:lsdException w:name="heading 8" w:uiPriority="9" w:qFormat="1"/>
-    <w:lsdException w:name="heading 9" w:uiPriority="9" w:qFormat="1"/>
-    <w:lsdException w:name="toc 1" w:uiPriority="39"/>
-    <w:lsdException w:name="toc 2" w:uiPriority="39"/>
-    <w:lsdException w:name="toc 3" w:uiPriority="39"/>
-    <w:lsdException w:name="toc 4" w:uiPriority="39"/>
-    <w:lsdException w:name="toc 5" w:uiPriority="39"/>
-    <w:lsdException w:name="toc 6" w:uiPriority="39"/>
-    <w:lsdException w:name="toc 7" w:uiPriority="39"/>
-    <w:lsdException w:name="toc 8" w:uiPriority="39"/>
-    <w:lsdException w:name="toc 9" w:uiPriority="39"/>
-    <w:lsdException w:name="caption" w:uiPriority="35" w:qFormat="1"/>
-    <w:lsdException w:name="Title" w:semiHidden="0" w:uiPriority="10" w:unhideWhenUsed="0" w:qFormat="1"/>
-    <w:lsdException w:name="Default Paragraph Font" w:uiPriority="1"/>
-    <w:lsdException w:name="Subtitle" w:semiHidden="0" w:uiPriority="11" w:unhideWhenUsed="0" w:qFormat="1"/>
-    <w:lsdException w:name="Strong" w:semiHidden="0" w:uiPriority="22" w:unhideWhenUsed="0" w:qFormat="1"/>
-    <w:lsdException w:name="Emphasis" w:semiHidden="0" w:uiPriority="20" w:unhideWhenUsed="0" w:qFormat="1"/>
-    <w:lsdException w:name="Table Grid" w:semiHidden="0" w:uiPriority="39" w:unhideWhenUsed="0"/>
-    <w:lsdException w:name="Placeholder Text" w:unhideWhenUsed="0"/>
-    <w:lsdException w:name="No Spacing" w:semiHidden="0" w:uiPriority="1" w:unhideWhenUsed="0" w:qFormat="1"/>
-    <w:lsdException w:name="Light Shading" w:semiHidden="0" w:uiPriority="60" w:unhideWhenUsed="0"/>
-    <w:lsdException w:name="Light List" w:semiHidden="0" w:uiPriority="61" w:unhideWhenUsed="0"/>
-    <w:lsdException w:name="Light Grid" w:semiHidden="0" w:uiPriority="62" w:unhideWhenUsed="0"/>
-    <w:lsdException w:name="Medium Shading 1" w:semiHidden="0" w:uiPriority="63" w:unhideWhenUsed="0"/>
-    <w:lsdException w:name="Medium Shading 2" w:semiHidden="0" w:uiPriority="64" w:unhideWhenUsed="0"/>
-    <w:lsdException w:name="Medium List 1" w:semiHidden="0" w:uiPriority="65" w:unhideWhenUsed="0"/>
-    <w:lsdException w:name="Medium List 2" w:semiHidden="0" w:uiPriority="66" w:unhideWhenUsed="0"/>
-    <w:lsdException w:name="Medium Grid 1" w:semiHidden="0" w:uiPriority="67" w:unhideWhenUsed="0"/>
-    <w:lsdException w:name="Medium Grid 2" w:semiHidden="0" w:uiPriority="68" w:unhideWhenUsed="0"/>
-    <w:lsdException w:name="Medium Grid 3" w:semiHidden="0" w:uiPriority="69" w:unhideWhenUsed="0"/>
-    <w:lsdException w:name="Dark List" w:semiHidden="0" w:uiPriority="70" w:unhideWhenUsed="0"/>
-    <w:lsdException w:name="Colorful Shading" w:semiHidden="0" w:uiPriority="71" w:unhideWhenUsed="0"/>
-    <w:lsdException w:name="Colorful List" w:semiHidden="0" w:uiPriority="72" w:unhideWhenUsed="0"/>
-    <w:lsdException w:name="Colorful Grid" w:semiHidden="0" w:uiPriority="73" w:unhideWhenUsed="0"/>
-    <w:lsdException w:name="Light Shading Accent 1" w:semiHidden="0" w:uiPriority="60" w:unhideWhenUsed="0"/>
-    <w:lsdException w:name="Light List Accent 1" w:semiHidden="0" w:uiPriority="61" w:unhideWhenUsed="0"/>
-    <w:lsdException w:name="Light Grid Accent 1" w:semiHidden="0" w:uiPriority="62" w:unhideWhenUsed="0"/>
-    <w:lsdException w:name="Medium Shading 1 Accent 1" w:semiHidden="0" w:uiPriority="63" w:unhideWhenUsed="0"/>
-    <w:lsdException w:name="Medium Shading 2 Accent 1" w:semiHidden="0" w:uiPriority="64" w:unhideWhenUsed="0"/>
-    <w:lsdException w:name="Medium List 1 Accent 1" w:semiHidden="0" w:uiPriority="65" w:unhideWhenUsed="0"/>
-    <w:lsdException w:name="Revision" w:unhideWhenUsed="0"/>
-    <w:lsdException w:name="List Paragraph" w:semiHidden="0" w:uiPriority="34" w:unhideWhenUsed="0" w:qFormat="1"/>
-    <w:lsdException w:name="Quote" w:semiHidden="0" w:uiPriority="29" w:unhideWhenUsed="0" w:qFormat="1"/>
-    <w:lsdException w:name="Intense Quote" w:semiHidden="0" w:uiPriority="30" w:unhideWhenUsed="0" w:qFormat="1"/>
-    <w:lsdException w:name="Medium List 2 Accent 1" w:semiHidden="0" w:uiPriority="66" w:unhideWhenUsed="0"/>
-    <w:lsdException w:name="Medium Grid 1 Accent 1" w:semiHidden="0" w:uiPriority="67" w:unhideWhenUsed="0"/>
-    <w:lsdException w:name="Medium Grid 2 Accent 1" w:semiHidden="0" w:uiPriority="68" w:unhideWhenUsed="0"/>
-    <w:lsdException w:name="Medium Grid 3 Accent 1" w:semiHidden="0" w:uiPriority="69" w:unhideWhenUsed="0"/>
-    <w:lsdException w:name="Dark List Accent 1" w:semiHidden="0" w:uiPriority="70" w:unhideWhenUsed="0"/>
-    <w:lsdException w:name="Colorful Shading Accent 1" w:semiHidden="0" w:uiPriority="71" w:unhideWhenUsed="0"/>
-    <w:lsdException w:name="Colorful List Accent 1" w:semiHidden="0" w:uiPriority="72" w:unhideWhenUsed="0"/>
-    <w:lsdException w:name="Colorful Grid Accent 1" w:semiHidden="0" w:uiPriority="73" w:unhideWhenUsed="0"/>
-    <w:lsdException w:name="Light Shading Accent 2" w:semiHidden="0" w:uiPriority="60" w:unhideWhenUsed="0"/>
-    <w:lsdException w:name="Light List Accent 2" w:semiHidden="0" w:uiPriority="61" w:unhideWhenUsed="0"/>
-    <w:lsdException w:name="Light Grid Accent 2" w:semiHidden="0" w:uiPriority="62" w:unhideWhenUsed="0"/>
-    <w:lsdException w:name="Medium Shading 1 Accent 2" w:semiHidden="0" w:uiPriority="63" w:unhideWhenUsed="0"/>
-    <w:lsdException w:name="Medium Shading 2 Accent 2" w:semiHidden="0" w:uiPriority="64" w:unhideWhenUsed="0"/>
-    <w:lsdException w:name="Medium List 1 Accent 2" w:semiHidden="0" w:uiPriority="65" w:unhideWhenUsed="0"/>
-    <w:lsdException w:name="Medium List 2 Accent 2" w:semiHidden="0" w:uiPriority="66" w:unhideWhenUsed="0"/>
-    <w:lsdException w:name="Medium Grid 1 Accent 2" w:semiHidden="0" w:uiPriority="67" w:unhideWhenUsed="0"/>
-    <w:lsdException w:name="Medium Grid 2 Accent 2" w:semiHidden="0" w:uiPriority="68" w:unhideWhenUsed="0"/>
-    <w:lsdException w:name="Medium Grid 3 Accent 2" w:semiHidden="0" w:uiPriority="69" w:unhideWhenUsed="0"/>
-    <w:lsdException w:name="Dark List Accent 2" w:semiHidden="0" w:uiPriority="70" w:unhideWhenUsed="0"/>
-    <w:lsdException w:name="Colorful Shading Accent 2" w:semiHidden="0" w:uiPriority="71" w:unhideWhenUsed="0"/>
-    <w:lsdException w:name="Colorful List Accent 2" w:semiHidden="0" w:uiPriority="72" w:unhideWhenUsed="0"/>
-    <w:lsdException w:name="Colorful Grid Accent 2" w:semiHidden="0" w:uiPriority="73" w:unhideWhenUsed="0"/>
-    <w:lsdException w:name="Light Shading Accent 3" w:semiHidden="0" w:uiPriority="60" w:unhideWhenUsed="0"/>
-    <w:lsdException w:name="Light List Accent 3" w:semiHidden="0" w:uiPriority="61" w:unhideWhenUsed="0"/>
-    <w:lsdException w:name="Light Grid Accent 3" w:semiHidden="0" w:uiPriority="62" w:unhideWhenUsed="0"/>
-    <w:lsdException w:name="Medium Shading 1 Accent 3" w:semiHidden="0" w:uiPriority="63" w:unhideWhenUsed="0"/>
-    <w:lsdException w:name="Medium Shading 2 Accent 3" w:semiHidden="0" w:uiPriority="64" w:unhideWhenUsed="0"/>
-    <w:lsdException w:name="Medium List 1 Accent 3" w:semiHidden="0" w:uiPriority="65" w:unhideWhenUsed="0"/>
-    <w:lsdException w:name="Medium List 2 Accent 3" w:semiHidden="0" w:uiPriority="66" w:unhideWhenUsed="0"/>
-    <w:lsdException w:name="Medium Grid 1 Accent 3" w:semiHidden="0" w:uiPriority="67" w:unhideWhenUsed="0"/>
-    <w:lsdException w:name="Medium Grid 2 Accent 3" w:semiHidden="0" w:uiPriority="68" w:unhideWhenUsed="0"/>
-    <w:lsdException w:name="Medium Grid 3 Accent 3" w:semiHidden="0" w:uiPriority="69" w:unhideWhenUsed="0"/>
-    <w:lsdException w:name="Dark List Accent 3" w:semiHidden="0" w:uiPriority="70" w:unhideWhenUsed="0"/>
-    <w:lsdException w:name="Colorful Shading Accent 3" w:semiHidden="0" w:uiPriority="71" w:unhideWhenUsed="0"/>
-    <w:lsdException w:name="Colorful List Accent 3" w:semiHidden="0" w:uiPriority="72" w:unhideWhenUsed="0"/>
-    <w:lsdException w:name="Colorful Grid Accent 3" w:semiHidden="0" w:uiPriority="73" w:unhideWhenUsed="0"/>
-    <w:lsdException w:name="Light Shading Accent 4" w:semiHidden="0" w:uiPriority="60" w:unhideWhenUsed="0"/>
-    <w:lsdException w:name="Light List Accent 4" w:semiHidden="0" w:uiPriority="61" w:unhideWhenUsed="0"/>
-    <w:lsdException w:name="Light Grid Accent 4" w:semiHidden="0" w:uiPriority="62" w:unhideWhenUsed="0"/>
-    <w:lsdException w:name="Medium Shading 1 Accent 4" w:semiHidden="0" w:uiPriority="63" w:unhideWhenUsed="0"/>
-    <w:lsdException w:name="Medium Shading 2 Accent 4" w:semiHidden="0" w:uiPriority="64" w:unhideWhenUsed="0"/>
-    <w:lsdException w:name="Medium List 1 Accent 4" w:semiHidden="0" w:uiPriority="65" w:unhideWhenUsed="0"/>
-    <w:lsdException w:name="Medium List 2 Accent 4" w:semiHidden="0" w:uiPriority="66" w:unhideWhenUsed="0"/>
-    <w:lsdException w:name="Medium Grid 1 Accent 4" w:semiHidden="0" w:uiPriority="67" w:unhideWhenUsed="0"/>
-    <w:lsdException w:name="Medium Grid 2 Accent 4" w:semiHidden="0" w:uiPriority="68" w:unhideWhenUsed="0"/>
-    <w:lsdException w:name="Medium Grid 3 Accent 4" w:semiHidden="0" w:uiPriority="69" w:unhideWhenUsed="0"/>
-    <w:lsdException w:name="Dark List Accent 4" w:semiHidden="0" w:uiPriority="70" w:unhideWhenUsed="0"/>
-    <w:lsdException w:name="Colorful Shading Accent 4" w:semiHidden="0" w:uiPriority="71" w:unhideWhenUsed="0"/>
-    <w:lsdException w:name="Colorful List Accent 4" w:semiHidden="0" w:uiPriority="72" w:unhideWhenUsed="0"/>
-    <w:lsdException w:name="Colorful Grid Accent 4" w:semiHidden="0" w:uiPriority="73" w:unhideWhenUsed="0"/>
-    <w:lsdException w:name="Light Shading Accent 5" w:semiHidden="0" w:uiPriority="60" w:unhideWhenUsed="0"/>
-    <w:lsdException w:name="Light List Accent 5" w:semiHidden="0" w:uiPriority="61" w:unhideWhenUsed="0"/>
-    <w:lsdException w:name="Light Grid Accent 5" w:semiHidden="0" w:uiPriority="62" w:unhideWhenUsed="0"/>
-    <w:lsdException w:name="Medium Shading 1 Accent 5" w:semiHidden="0" w:uiPriority="63" w:unhideWhenUsed="0"/>
-    <w:lsdException w:name="Medium Shading 2 Accent 5" w:semiHidden="0" w:uiPriority="64" w:unhideWhenUsed="0"/>
-    <w:lsdException w:name="Medium List 1 Accent 5" w:semiHidden="0" w:uiPriority="65" w:unhideWhenUsed="0"/>
-    <w:lsdException w:name="Medium List 2 Accent 5" w:semiHidden="0" w:uiPriority="66" w:unhideWhenUsed="0"/>
-    <w:lsdException w:name="Medium Grid 1 Accent 5" w:semiHidden="0" w:uiPriority="67" w:unhideWhenUsed="0"/>
-    <w:lsdException w:name="Medium Grid 2 Accent 5" w:semiHidden="0" w:uiPriority="68" w:unhideWhenUsed="0"/>
-    <w:lsdException w:name="Medium Grid 3 Accent 5" w:semiHidden="0" w:uiPriority="69" w:unhideWhenUsed="0"/>
-    <w:lsdException w:name="Dark List Accent 5" w:semiHidden="0" w:uiPriority="70" w:unhideWhenUsed="0"/>
-    <w:lsdException w:name="Colorful Shading Accent 5" w:semiHidden="0" w:uiPriority="71" w:unhideWhenUsed="0"/>
-    <w:lsdException w:name="Colorful List Accent 5" w:semiHidden="0" w:uiPriority="72" w:unhideWhenUsed="0"/>
-    <w:lsdException w:name="Colorful Grid Accent 5" w:semiHidden="0" w:uiPriority="73" w:unhideWhenUsed="0"/>
-    <w:lsdException w:name="Light Shading Accent 6" w:semiHidden="0" w:uiPriority="60" w:unhideWhenUsed="0"/>
-    <w:lsdException w:name="Light List Accent 6" w:semiHidden="0" w:uiPriority="61" w:unhideWhenUsed="0"/>
-    <w:lsdException w:name="Light Grid Accent 6" w:semiHidden="0" w:uiPriority="62" w:unhideWhenUsed="0"/>
-    <w:lsdException w:name="Medium Shading 1 Accent 6" w:semiHidden="0" w:uiPriority="63" w:unhideWhenUsed="0"/>
-    <w:lsdException w:name="Medium Shading 2 Accent 6" w:semiHidden="0" w:uiPriority="64" w:unhideWhenUsed="0"/>
-    <w:lsdException w:name="Medium List 1 Accent 6" w:semiHidden="0" w:uiPriority="65" w:unhideWhenUsed="0"/>
-    <w:lsdException w:name="Medium List 2 Accent 6" w:semiHidden="0" w:uiPriority="66" w:unhideWhenUsed="0"/>
-    <w:lsdException w:name="Medium Grid 1 Accent 6" w:semiHidden="0" w:uiPriority="67" w:unhideWhenUsed="0"/>
-    <w:lsdException w:name="Medium Grid 2 Accent 6" w:semiHidden="0" w:uiPriority="68" w:unhideWhenUsed="0"/>
-    <w:lsdException w:name="Medium Grid 3 Accent 6" w:semiHidden="0" w:uiPriority="69" w:unhideWhenUsed="0"/>
-    <w:lsdException w:name="Dark List Accent 6" w:semiHidden="0" w:uiPriority="70" w:unhideWhenUsed="0"/>
-    <w:lsdException w:name="Colorful Shading Accent 6" w:semiHidden="0" w:uiPriority="71" w:unhideWhenUsed="0"/>
-    <w:lsdException w:name="Colorful List Accent 6" w:semiHidden="0" w:uiPriority="72" w:unhideWhenUsed="0"/>
-    <w:lsdException w:name="Colorful Grid Accent 6" w:semiHidden="0" w:uiPriority="73" w:unhideWhenUsed="0"/>
-    <w:lsdException w:name="Subtle Emphasis" w:semiHidden="0" w:uiPriority="19" w:unhideWhenUsed="0" w:qFormat="1"/>
-    <w:lsdException w:name="Intense Emphasis" w:semiHidden="0" w:uiPriority="21" w:unhideWhenUsed="0" w:qFormat="1"/>
-    <w:lsdException w:name="Subtle Reference" w:semiHidden="0" w:uiPriority="31" w:unhideWhenUsed="0" w:qFormat="1"/>
-    <w:lsdException w:name="Intense Reference" w:semiHidden="0" w:uiPriority="32" w:unhideWhenUsed="0" w:qFormat="1"/>
-    <w:lsdException w:name="Book Title" w:semiHidden="0" w:uiPriority="33" w:unhideWhenUsed="0" w:qFormat="1"/>
-    <w:lsdException w:name="Bibliography" w:uiPriority="37"/>
-    <w:lsdException w:name="TOC Heading" w:uiPriority="39" w:qFormat="1"/>
+  <w:latentStyles w:defLockedState="0" w:defUIPriority="99" w:defSemiHidden="0" w:defUnhideWhenUsed="0" w:defQFormat="0" w:count="371">
+    <w:lsdException w:name="Normal" w:uiPriority="0" w:qFormat="1"/>
+    <w:lsdException w:name="heading 1" w:uiPriority="9" w:qFormat="1"/>
+    <w:lsdException w:name="heading 2" w:semiHidden="1" w:uiPriority="9" w:unhideWhenUsed="1" w:qFormat="1"/>
+    <w:lsdException w:name="heading 3" w:semiHidden="1" w:uiPriority="9" w:unhideWhenUsed="1" w:qFormat="1"/>
+    <w:lsdException w:name="heading 4" w:semiHidden="1" w:uiPriority="9" w:unhideWhenUsed="1" w:qFormat="1"/>
+    <w:lsdException w:name="heading 5" w:semiHidden="1" w:uiPriority="9" w:unhideWhenUsed="1" w:qFormat="1"/>
+    <w:lsdException w:name="heading 6" w:semiHidden="1" w:uiPriority="9" w:unhideWhenUsed="1" w:qFormat="1"/>
+    <w:lsdException w:name="heading 7" w:semiHidden="1" w:uiPriority="9" w:unhideWhenUsed="1" w:qFormat="1"/>
+    <w:lsdException w:name="heading 8" w:semiHidden="1" w:uiPriority="9" w:unhideWhenUsed="1" w:qFormat="1"/>
+    <w:lsdException w:name="heading 9" w:semiHidden="1" w:uiPriority="9" w:unhideWhenUsed="1" w:qFormat="1"/>
+    <w:lsdException w:name="index 1" w:semiHidden="1" w:unhideWhenUsed="1"/>
+    <w:lsdException w:name="index 2" w:semiHidden="1" w:unhideWhenUsed="1"/>
+    <w:lsdException w:name="index 3" w:semiHidden="1" w:unhideWhenUsed="1"/>
+    <w:lsdException w:name="index 4" w:semiHidden="1" w:unhideWhenUsed="1"/>
+    <w:lsdException w:name="index 5" w:semiHidden="1" w:unhideWhenUsed="1"/>
+    <w:lsdException w:name="index 6" w:semiHidden="1" w:unhideWhenUsed="1"/>
+    <w:lsdException w:name="index 7" w:semiHidden="1" w:unhideWhenUsed="1"/>
+    <w:lsdException w:name="index 8" w:semiHidden="1" w:unhideWhenUsed="1"/>
+    <w:lsdException w:name="index 9" w:semiHidden="1" w:unhideWhenUsed="1"/>
+    <w:lsdException w:name="toc 1" w:semiHidden="1" w:uiPriority="39" w:unhideWhenUsed="1"/>
+    <w:lsdException w:name="toc 2" w:semiHidden="1" w:uiPriority="39" w:unhideWhenUsed="1"/>
+    <w:lsdException w:name="toc 3" w:semiHidden="1" w:uiPriority="39" w:unhideWhenUsed="1"/>
+    <w:lsdException w:name="toc 4" w:semiHidden="1" w:uiPriority="39" w:unhideWhenUsed="1"/>
+    <w:lsdException w:name="toc 5" w:semiHidden="1" w:uiPriority="39" w:unhideWhenUsed="1"/>
+    <w:lsdException w:name="toc 6" w:semiHidden="1" w:uiPriority="39" w:unhideWhenUsed="1"/>
+    <w:lsdException w:name="toc 7" w:semiHidden="1" w:uiPriority="39" w:unhideWhenUsed="1"/>
+    <w:lsdException w:name="toc 8" w:semiHidden="1" w:uiPriority="39" w:unhideWhenUsed="1"/>
+    <w:lsdException w:name="toc 9" w:semiHidden="1" w:uiPriority="39" w:unhideWhenUsed="1"/>
+    <w:lsdException w:name="Normal Indent" w:semiHidden="1" w:unhideWhenUsed="1"/>
+    <w:lsdException w:name="footnote text" w:semiHidden="1" w:unhideWhenUsed="1"/>
+    <w:lsdException w:name="annotation text" w:semiHidden="1" w:unhideWhenUsed="1"/>
+    <w:lsdException w:name="header" w:semiHidden="1" w:unhideWhenUsed="1"/>
+    <w:lsdException w:name="footer" w:semiHidden="1" w:unhideWhenUsed="1"/>
+    <w:lsdException w:name="index heading" w:semiHidden="1" w:unhideWhenUsed="1"/>
+    <w:lsdException w:name="caption" w:semiHidden="1" w:uiPriority="35" w:unhideWhenUsed="1" w:qFormat="1"/>
+    <w:lsdException w:name="table of figures" w:semiHidden="1" w:unhideWhenUsed="1"/>
+    <w:lsdException w:name="envelope address" w:semiHidden="1" w:unhideWhenUsed="1"/>
+    <w:lsdException w:name="envelope return" w:semiHidden="1" w:unhideWhenUsed="1"/>
+    <w:lsdException w:name="footnote reference" w:semiHidden="1" w:unhideWhenUsed="1"/>
+    <w:lsdException w:name="annotation reference" w:semiHidden="1" w:unhideWhenUsed="1"/>
+    <w:lsdException w:name="line number" w:semiHidden="1" w:unhideWhenUsed="1"/>
+    <w:lsdException w:name="page number" w:semiHidden="1" w:unhideWhenUsed="1"/>
+    <w:lsdException w:name="endnote reference" w:semiHidden="1" w:unhideWhenUsed="1"/>
+    <w:lsdException w:name="endnote text" w:semiHidden="1" w:unhideWhenUsed="1"/>
+    <w:lsdException w:name="table of authorities" w:semiHidden="1" w:unhideWhenUsed="1"/>
+    <w:lsdException w:name="macro" w:semiHidden="1" w:unhideWhenUsed="1"/>
+    <w:lsdException w:name="toa heading" w:semiHidden="1" w:unhideWhenUsed="1"/>
+    <w:lsdException w:name="List" w:semiHidden="1" w:unhideWhenUsed="1"/>
+    <w:lsdException w:name="List Bullet" w:semiHidden="1" w:unhideWhenUsed="1"/>
+    <w:lsdException w:name="List Number" w:semiHidden="1" w:unhideWhenUsed="1"/>
+    <w:lsdException w:name="List 2" w:semiHidden="1" w:unhideWhenUsed="1"/>
+    <w:lsdException w:name="List 3" w:semiHidden="1" w:unhideWhenUsed="1"/>
+    <w:lsdException w:name="List 4" w:semiHidden="1" w:unhideWhenUsed="1"/>
+    <w:lsdException w:name="List 5" w:semiHidden="1" w:unhideWhenUsed="1"/>
+    <w:lsdException w:name="List Bullet 2" w:semiHidden="1" w:unhideWhenUsed="1"/>
+    <w:lsdException w:name="List Bullet 3" w:semiHidden="1" w:unhideWhenUsed="1"/>
+    <w:lsdException w:name="List Bullet 4" w:semiHidden="1" w:unhideWhenUsed="1"/>
+    <w:lsdException w:name="List Bullet 5" w:semiHidden="1" w:unhideWhenUsed="1"/>
+    <w:lsdException w:name="List Number 2" w:semiHidden="1" w:unhideWhenUsed="1"/>
+    <w:lsdException w:name="List Number 3" w:semiHidden="1" w:unhideWhenUsed="1"/>
+    <w:lsdException w:name="List Number 4" w:semiHidden="1" w:unhideWhenUsed="1"/>
+    <w:lsdException w:name="List Number 5" w:semiHidden="1" w:unhideWhenUsed="1"/>
+    <w:lsdException w:name="Title" w:uiPriority="10" w:qFormat="1"/>
+    <w:lsdException w:name="Closing" w:semiHidden="1" w:unhideWhenUsed="1"/>
+    <w:lsdException w:name="Signature" w:semiHidden="1" w:unhideWhenUsed="1"/>
+    <w:lsdException w:name="Default Paragraph Font" w:semiHidden="1" w:uiPriority="1" w:unhideWhenUsed="1"/>
+    <w:lsdException w:name="Body Text" w:semiHidden="1" w:unhideWhenUsed="1"/>
+    <w:lsdException w:name="Body Text Indent" w:semiHidden="1" w:unhideWhenUsed="1"/>
+    <w:lsdException w:name="List Continue" w:semiHidden="1" w:unhideWhenUsed="1"/>
+    <w:lsdException w:name="List Continue 2" w:semiHidden="1" w:unhideWhenUsed="1"/>
+    <w:lsdException w:name="List Continue 3" w:semiHidden="1" w:unhideWhenUsed="1"/>
+    <w:lsdException w:name="List Continue 4" w:semiHidden="1" w:unhideWhenUsed="1"/>
+    <w:lsdException w:name="List Continue 5" w:semiHidden="1" w:unhideWhenUsed="1"/>
+    <w:lsdException w:name="Message Header" w:semiHidden="1" w:unhideWhenUsed="1"/>
+    <w:lsdException w:name="Subtitle" w:uiPriority="11" w:qFormat="1"/>
+    <w:lsdException w:name="Salutation" w:semiHidden="1" w:unhideWhenUsed="1"/>
+    <w:lsdException w:name="Date" w:semiHidden="1" w:unhideWhenUsed="1"/>
+    <w:lsdException w:name="Body Text First Indent" w:semiHidden="1" w:unhideWhenUsed="1"/>
+    <w:lsdException w:name="Body Text First Indent 2" w:semiHidden="1" w:unhideWhenUsed="1"/>
+    <w:lsdException w:name="Note Heading" w:semiHidden="1" w:unhideWhenUsed="1"/>
+    <w:lsdException w:name="Body Text 2" w:semiHidden="1" w:unhideWhenUsed="1"/>
+    <w:lsdException w:name="Body Text 3" w:semiHidden="1" w:unhideWhenUsed="1"/>
+    <w:lsdException w:name="Body Text Indent 2" w:semiHidden="1" w:unhideWhenUsed="1"/>
+    <w:lsdException w:name="Body Text Indent 3" w:semiHidden="1" w:unhideWhenUsed="1"/>
+    <w:lsdException w:name="Block Text" w:semiHidden="1" w:unhideWhenUsed="1"/>
+    <w:lsdException w:name="Hyperlink" w:semiHidden="1" w:unhideWhenUsed="1"/>
+    <w:lsdException w:name="FollowedHyperlink" w:semiHidden="1" w:unhideWhenUsed="1"/>
+    <w:lsdException w:name="Strong" w:uiPriority="22" w:qFormat="1"/>
+    <w:lsdException w:name="Emphasis" w:uiPriority="20" w:qFormat="1"/>
+    <w:lsdException w:name="Document Map" w:semiHidden="1" w:unhideWhenUsed="1"/>
+    <w:lsdException w:name="Plain Text" w:semiHidden="1" w:unhideWhenUsed="1"/>
+    <w:lsdException w:name="E-mail Signature" w:semiHidden="1" w:unhideWhenUsed="1"/>
+    <w:lsdException w:name="HTML Top of Form" w:semiHidden="1" w:unhideWhenUsed="1"/>
+    <w:lsdException w:name="HTML Bottom of Form" w:semiHidden="1" w:unhideWhenUsed="1"/>
+    <w:lsdException w:name="Normal (Web)" w:semiHidden="1" w:unhideWhenUsed="1"/>
+    <w:lsdException w:name="HTML Acronym" w:semiHidden="1" w:unhideWhenUsed="1"/>
+    <w:lsdException w:name="HTML Address" w:semiHidden="1" w:unhideWhenUsed="1"/>
+    <w:lsdException w:name="HTML Cite" w:semiHidden="1" w:unhideWhenUsed="1"/>
+    <w:lsdException w:name="HTML Code" w:semiHidden="1" w:unhideWhenUsed="1"/>
+    <w:lsdException w:name="HTML Definition" w:semiHidden="1" w:unhideWhenUsed="1"/>
+    <w:lsdException w:name="HTML Keyboard" w:semiHidden="1" w:unhideWhenUsed="1"/>
+    <w:lsdException w:name="HTML Preformatted" w:semiHidden="1" w:unhideWhenUsed="1"/>
+    <w:lsdException w:name="HTML Sample" w:semiHidden="1" w:unhideWhenUsed="1"/>
+    <w:lsdException w:name="HTML Typewriter" w:semiHidden="1" w:unhideWhenUsed="1"/>
+    <w:lsdException w:name="HTML Variable" w:semiHidden="1" w:unhideWhenUsed="1"/>
+    <w:lsdException w:name="Normal Table" w:semiHidden="1" w:unhideWhenUsed="1"/>
+    <w:lsdException w:name="annotation subject" w:semiHidden="1" w:unhideWhenUsed="1"/>
+    <w:lsdException w:name="No List" w:semiHidden="1" w:unhideWhenUsed="1"/>
+    <w:lsdException w:name="Outline List 1" w:semiHidden="1" w:unhideWhenUsed="1"/>
+    <w:lsdException w:name="Outline List 2" w:semiHidden="1" w:unhideWhenUsed="1"/>
+    <w:lsdException w:name="Outline List 3" w:semiHidden="1" w:unhideWhenUsed="1"/>
+    <w:lsdException w:name="Table Simple 1" w:semiHidden="1" w:unhideWhenUsed="1"/>
+    <w:lsdException w:name="Table Simple 2" w:semiHidden="1" w:unhideWhenUsed="1"/>
+    <w:lsdException w:name="Table Simple 3" w:semiHidden="1" w:unhideWhenUsed="1"/>
+    <w:lsdException w:name="Table Classic 1" w:semiHidden="1" w:unhideWhenUsed="1"/>
+    <w:lsdException w:name="Table Classic 2" w:semiHidden="1" w:unhideWhenUsed="1"/>
+    <w:lsdException w:name="Table Classic 3" w:semiHidden="1" w:unhideWhenUsed="1"/>
+    <w:lsdException w:name="Table Classic 4" w:semiHidden="1" w:unhideWhenUsed="1"/>
+    <w:lsdException w:name="Table Colorful 1" w:semiHidden="1" w:unhideWhenUsed="1"/>
+    <w:lsdException w:name="Table Colorful 2" w:semiHidden="1" w:unhideWhenUsed="1"/>
+    <w:lsdException w:name="Table Colorful 3" w:semiHidden="1" w:unhideWhenUsed="1"/>
+    <w:lsdException w:name="Table Columns 1" w:semiHidden="1" w:unhideWhenUsed="1"/>
+    <w:lsdException w:name="Table Columns 2" w:semiHidden="1" w:unhideWhenUsed="1"/>
+    <w:lsdException w:name="Table Columns 3" w:semiHidden="1" w:unhideWhenUsed="1"/>
+    <w:lsdException w:name="Table Columns 4" w:semiHidden="1" w:unhideWhenUsed="1"/>
+    <w:lsdException w:name="Table Columns 5" w:semiHidden="1" w:unhideWhenUsed="1"/>
+    <w:lsdException w:name="Table Grid 1" w:semiHidden="1" w:unhideWhenUsed="1"/>
+    <w:lsdException w:name="Table Grid 2" w:semiHidden="1" w:unhideWhenUsed="1"/>
+    <w:lsdException w:name="Table Grid 3" w:semiHidden="1" w:unhideWhenUsed="1"/>
+    <w:lsdException w:name="Table Grid 4" w:semiHidden="1" w:unhideWhenUsed="1"/>
+    <w:lsdException w:name="Table Grid 5" w:semiHidden="1" w:unhideWhenUsed="1"/>
+    <w:lsdException w:name="Table Grid 6" w:semiHidden="1" w:unhideWhenUsed="1"/>
+    <w:lsdException w:name="Table Grid 7" w:semiHidden="1" w:unhideWhenUsed="1"/>
+    <w:lsdException w:name="Table Grid 8" w:semiHidden="1" w:unhideWhenUsed="1"/>
+    <w:lsdException w:name="Table List 1" w:semiHidden="1" w:unhideWhenUsed="1"/>
+    <w:lsdException w:name="Table List 2" w:semiHidden="1" w:unhideWhenUsed="1"/>
+    <w:lsdException w:name="Table List 3" w:semiHidden="1" w:unhideWhenUsed="1"/>
+    <w:lsdException w:name="Table List 4" w:semiHidden="1" w:unhideWhenUsed="1"/>
+    <w:lsdException w:name="Table List 5" w:semiHidden="1" w:unhideWhenUsed="1"/>
+    <w:lsdException w:name="Table List 6" w:semiHidden="1" w:unhideWhenUsed="1"/>
+    <w:lsdException w:name="Table List 7" w:semiHidden="1" w:unhideWhenUsed="1"/>
+    <w:lsdException w:name="Table List 8" w:semiHidden="1" w:unhideWhenUsed="1"/>
+    <w:lsdException w:name="Table 3D effects 1" w:semiHidden="1" w:unhideWhenUsed="1"/>
+    <w:lsdException w:name="Table 3D effects 2" w:semiHidden="1" w:unhideWhenUsed="1"/>
+    <w:lsdException w:name="Table 3D effects 3" w:semiHidden="1" w:unhideWhenUsed="1"/>
+    <w:lsdException w:name="Table Contemporary" w:semiHidden="1" w:unhideWhenUsed="1"/>
+    <w:lsdException w:name="Table Elegant" w:semiHidden="1" w:unhideWhenUsed="1"/>
+    <w:lsdException w:name="Table Professional" w:semiHidden="1" w:unhideWhenUsed="1"/>
+    <w:lsdException w:name="Table Subtle 1" w:semiHidden="1" w:unhideWhenUsed="1"/>
+    <w:lsdException w:name="Table Subtle 2" w:semiHidden="1" w:unhideWhenUsed="1"/>
+    <w:lsdException w:name="Table Web 1" w:semiHidden="1" w:unhideWhenUsed="1"/>
+    <w:lsdException w:name="Table Web 2" w:semiHidden="1" w:unhideWhenUsed="1"/>
+    <w:lsdException w:name="Table Web 3" w:semiHidden="1" w:unhideWhenUsed="1"/>
+    <w:lsdException w:name="Balloon Text" w:semiHidden="1" w:unhideWhenUsed="1"/>
+    <w:lsdException w:name="Table Grid" w:uiPriority="39"/>
+    <w:lsdException w:name="Table Theme" w:semiHidden="1" w:unhideWhenUsed="1"/>
+    <w:lsdException w:name="Placeholder Text" w:semiHidden="1"/>
+    <w:lsdException w:name="No Spacing" w:uiPriority="1" w:qFormat="1"/>
+    <w:lsdException w:name="Light Shading" w:uiPriority="60"/>
+    <w:lsdException w:name="Light List" w:uiPriority="61"/>
+    <w:lsdException w:name="Light Grid" w:uiPriority="62"/>
+    <w:lsdException w:name="Medium Shading 1" w:uiPriority="63"/>
+    <w:lsdException w:name="Medium Shading 2" w:uiPriority="64"/>
+    <w:lsdException w:name="Medium List 1" w:uiPriority="65"/>
+    <w:lsdException w:name="Medium List 2" w:uiPriority="66"/>
+    <w:lsdException w:name="Medium Grid 1" w:uiPriority="67"/>
+    <w:lsdException w:name="Medium Grid 2" w:uiPriority="68"/>
+    <w:lsdException w:name="Medium Grid 3" w:uiPriority="69"/>
+    <w:lsdException w:name="Dark List" w:uiPriority="70"/>
+    <w:lsdException w:name="Colorful Shading" w:uiPriority="71"/>
+    <w:lsdException w:name="Colorful List" w:uiPriority="72"/>
+    <w:lsdException w:name="Colorful Grid" w:uiPriority="73"/>
+    <w:lsdException w:name="Light Shading Accent 1" w:uiPriority="60"/>
+    <w:lsdException w:name="Light List Accent 1" w:uiPriority="61"/>
+    <w:lsdException w:name="Light Grid Accent 1" w:uiPriority="62"/>
+    <w:lsdException w:name="Medium Shading 1 Accent 1" w:uiPriority="63"/>
+    <w:lsdException w:name="Medium Shading 2 Accent 1" w:uiPriority="64"/>
+    <w:lsdException w:name="Medium List 1 Accent 1" w:uiPriority="65"/>
+    <w:lsdException w:name="Revision" w:semiHidden="1"/>
+    <w:lsdException w:name="List Paragraph" w:uiPriority="34" w:qFormat="1"/>
+    <w:lsdException w:name="Quote" w:uiPriority="29" w:qFormat="1"/>
+    <w:lsdException w:name="Intense Quote" w:uiPriority="30" w:qFormat="1"/>
+    <w:lsdException w:name="Medium List 2 Accent 1" w:uiPriority="66"/>
+    <w:lsdException w:name="Medium Grid 1 Accent 1" w:uiPriority="67"/>
+    <w:lsdException w:name="Medium Grid 2 Accent 1" w:uiPriority="68"/>
+    <w:lsdException w:name="Medium Grid 3 Accent 1" w:uiPriority="69"/>
+    <w:lsdException w:name="Dark List Accent 1" w:uiPriority="70"/>
+    <w:lsdException w:name="Colorful Shading Accent 1" w:uiPriority="71"/>
+    <w:lsdException w:name="Colorful List Accent 1" w:uiPriority="72"/>
+    <w:lsdException w:name="Colorful Grid Accent 1" w:uiPriority="73"/>
+    <w:lsdException w:name="Light Shading Accent 2" w:uiPriority="60"/>
+    <w:lsdException w:name="Light List Accent 2" w:uiPriority="61"/>
+    <w:lsdException w:name="Light Grid Accent 2" w:uiPriority="62"/>
+    <w:lsdException w:name="Medium Shading 1 Accent 2" w:uiPriority="63"/>
+    <w:lsdException w:name="Medium Shading 2 Accent 2" w:uiPriority="64"/>
+    <w:lsdException w:name="Medium List 1 Accent 2" w:uiPriority="65"/>
+    <w:lsdException w:name="Medium List 2 Accent 2" w:uiPriority="66"/>
+    <w:lsdException w:name="Medium Grid 1 Accent 2" w:uiPriority="67"/>
+    <w:lsdException w:name="Medium Grid 2 Accent 2" w:uiPriority="68"/>
+    <w:lsdException w:name="Medium Grid 3 Accent 2" w:uiPriority="69"/>
+    <w:lsdException w:name="Dark List Accent 2" w:uiPriority="70"/>
+    <w:lsdException w:name="Colorful Shading Accent 2" w:uiPriority="71"/>
+    <w:lsdException w:name="Colorful List Accent 2" w:uiPriority="72"/>
+    <w:lsdException w:name="Colorful Grid Accent 2" w:uiPriority="73"/>
+    <w:lsdException w:name="Light Shading Accent 3" w:uiPriority="60"/>
+    <w:lsdException w:name="Light List Accent 3" w:uiPriority="61"/>
+    <w:lsdException w:name="Light Grid Accent 3" w:uiPriority="62"/>
+    <w:lsdException w:name="Medium Shading 1 Accent 3" w:uiPriority="63"/>
+    <w:lsdException w:name="Medium Shading 2 Accent 3" w:uiPriority="64"/>
+    <w:lsdException w:name="Medium List 1 Accent 3" w:uiPriority="65"/>
+    <w:lsdException w:name="Medium List 2 Accent 3" w:uiPriority="66"/>
+    <w:lsdException w:name="Medium Grid 1 Accent 3" w:uiPriority="67"/>
+    <w:lsdException w:name="Medium Grid 2 Accent 3" w:uiPriority="68"/>
+    <w:lsdException w:name="Medium Grid 3 Accent 3" w:uiPriority="69"/>
+    <w:lsdException w:name="Dark List Accent 3" w:uiPriority="70"/>
+    <w:lsdException w:name="Colorful Shading Accent 3" w:uiPriority="71"/>
+    <w:lsdException w:name="Colorful List Accent 3" w:uiPriority="72"/>
+    <w:lsdException w:name="Colorful Grid Accent 3" w:uiPriority="73"/>
+    <w:lsdException w:name="Light Shading Accent 4" w:uiPriority="60"/>
+    <w:lsdException w:name="Light List Accent 4" w:uiPriority="61"/>
+    <w:lsdException w:name="Light Grid Accent 4" w:uiPriority="62"/>
+    <w:lsdException w:name="Medium Shading 1 Accent 4" w:uiPriority="63"/>
+    <w:lsdException w:name="Medium Shading 2 Accent 4" w:uiPriority="64"/>
+    <w:lsdException w:name="Medium List 1 Accent 4" w:uiPriority="65"/>
+    <w:lsdException w:name="Medium List 2 Accent 4" w:uiPriority="66"/>
+    <w:lsdException w:name="Medium Grid 1 Accent 4" w:uiPriority="67"/>
+    <w:lsdException w:name="Medium Grid 2 Accent 4" w:uiPriority="68"/>
+    <w:lsdException w:name="Medium Grid 3 Accent 4" w:uiPriority="69"/>
+    <w:lsdException w:name="Dark List Accent 4" w:uiPriority="70"/>
+    <w:lsdException w:name="Colorful Shading Accent 4" w:uiPriority="71"/>
+    <w:lsdException w:name="Colorful List Accent 4" w:uiPriority="72"/>
+    <w:lsdException w:name="Colorful Grid Accent 4" w:uiPriority="73"/>
+    <w:lsdException w:name="Light Shading Accent 5" w:uiPriority="60"/>
+    <w:lsdException w:name="Light List Accent 5" w:uiPriority="61"/>
+    <w:lsdException w:name="Light Grid Accent 5" w:uiPriority="62"/>
+    <w:lsdException w:name="Medium Shading 1 Accent 5" w:uiPriority="63"/>
+    <w:lsdException w:name="Medium Shading 2 Accent 5" w:uiPriority="64"/>
+    <w:lsdException w:name="Medium List 1 Accent 5" w:uiPriority="65"/>
+    <w:lsdException w:name="Medium List 2 Accent 5" w:uiPriority="66"/>
+    <w:lsdException w:name="Medium Grid 1 Accent 5" w:uiPriority="67"/>
+    <w:lsdException w:name="Medium Grid 2 Accent 5" w:uiPriority="68"/>
+    <w:lsdException w:name="Medium Grid 3 Accent 5" w:uiPriority="69"/>
+    <w:lsdException w:name="Dark List Accent 5" w:uiPriority="70"/>
+    <w:lsdException w:name="Colorful Shading Accent 5" w:uiPriority="71"/>
+    <w:lsdException w:name="Colorful List Accent 5" w:uiPriority="72"/>
+    <w:lsdException w:name="Colorful Grid Accent 5" w:uiPriority="73"/>
+    <w:lsdException w:name="Light Shading Accent 6" w:uiPriority="60"/>
+    <w:lsdException w:name="Light List Accent 6" w:uiPriority="61"/>
+    <w:lsdException w:name="Light Grid Accent 6" w:uiPriority="62"/>
+    <w:lsdException w:name="Medium Shading 1 Accent 6" w:uiPriority="63"/>
+    <w:lsdException w:name="Medium Shading 2 Accent 6" w:uiPriority="64"/>
+    <w:lsdException w:name="Medium List 1 Accent 6" w:uiPriority="65"/>
+    <w:lsdException w:name="Medium List 2 Accent 6" w:uiPriority="66"/>
+    <w:lsdException w:name="Medium Grid 1 Accent 6" w:uiPriority="67"/>
+    <w:lsdException w:name="Medium Grid 2 Accent 6" w:uiPriority="68"/>
+    <w:lsdException w:name="Medium Grid 3 Accent 6" w:uiPriority="69"/>
+    <w:lsdException w:name="Dark List Accent 6" w:uiPriority="70"/>
+    <w:lsdException w:name="Colorful Shading Accent 6" w:uiPriority="71"/>
+    <w:lsdException w:name="Colorful List Accent 6" w:uiPriority="72"/>
+    <w:lsdException w:name="Colorful Grid Accent 6" w:uiPriority="73"/>
+    <w:lsdException w:name="Subtle Emphasis" w:uiPriority="19" w:qFormat="1"/>
+    <w:lsdException w:name="Intense Emphasis" w:uiPriority="21" w:qFormat="1"/>
+    <w:lsdException w:name="Subtle Reference" w:uiPriority="31" w:qFormat="1"/>
+    <w:lsdException w:name="Intense Reference" w:uiPriority="32" w:qFormat="1"/>
+    <w:lsdException w:name="Book Title" w:uiPriority="33" w:qFormat="1"/>
+    <w:lsdException w:name="Bibliography" w:semiHidden="1" w:uiPriority="37" w:unhideWhenUsed="1"/>
+    <w:lsdException w:name="TOC Heading" w:semiHidden="1" w:uiPriority="39" w:unhideWhenUsed="1" w:qFormat="1"/>
+    <w:lsdException w:name="Plain Table 1" w:uiPriority="41"/>
+    <w:lsdException w:name="Plain Table 2" w:uiPriority="42"/>
+    <w:lsdException w:name="Plain Table 3" w:uiPriority="43"/>
+    <w:lsdException w:name="Plain Table 4" w:uiPriority="44"/>
+    <w:lsdException w:name="Plain Table 5" w:uiPriority="45"/>
+    <w:lsdException w:name="Grid Table Light" w:uiPriority="40"/>
+    <w:lsdException w:name="Grid Table 1 Light" w:uiPriority="46"/>
+    <w:lsdException w:name="Grid Table 2" w:uiPriority="47"/>
+    <w:lsdException w:name="Grid Table 3" w:uiPriority="48"/>
+    <w:lsdException w:name="Grid Table 4" w:uiPriority="49"/>
+    <w:lsdException w:name="Grid Table 5 Dark" w:uiPriority="50"/>
+    <w:lsdException w:name="Grid Table 6 Colorful" w:uiPriority="51"/>
+    <w:lsdException w:name="Grid Table 7 Colorful" w:uiPriority="52"/>
+    <w:lsdException w:name="Grid Table 1 Light Accent 1" w:uiPriority="46"/>
+    <w:lsdException w:name="Grid Table 2 Accent 1" w:uiPriority="47"/>
+    <w:lsdException w:name="Grid Table 3 Accent 1" w:uiPriority="48"/>
+    <w:lsdException w:name="Grid Table 4 Accent 1" w:uiPriority="49"/>
+    <w:lsdException w:name="Grid Table 5 Dark Accent 1" w:uiPriority="50"/>
+    <w:lsdException w:name="Grid Table 6 Colorful Accent 1" w:uiPriority="51"/>
+    <w:lsdException w:name="Grid Table 7 Colorful Accent 1" w:uiPriority="52"/>
+    <w:lsdException w:name="Grid Table 1 Light Accent 2" w:uiPriority="46"/>
+    <w:lsdException w:name="Grid Table 2 Accent 2" w:uiPriority="47"/>
+    <w:lsdException w:name="Grid Table 3 Accent 2" w:uiPriority="48"/>
+    <w:lsdException w:name="Grid Table 4 Accent 2" w:uiPriority="49"/>
+    <w:lsdException w:name="Grid Table 5 Dark Accent 2" w:uiPriority="50"/>
+    <w:lsdException w:name="Grid Table 6 Colorful Accent 2" w:uiPriority="51"/>
+    <w:lsdException w:name="Grid Table 7 Colorful Accent 2" w:uiPriority="52"/>
+    <w:lsdException w:name="Grid Table 1 Light Accent 3" w:uiPriority="46"/>
+    <w:lsdException w:name="Grid Table 2 Accent 3" w:uiPriority="47"/>
+    <w:lsdException w:name="Grid Table 3 Accent 3" w:uiPriority="48"/>
+    <w:lsdException w:name="Grid Table 4 Accent 3" w:uiPriority="49"/>
+    <w:lsdException w:name="Grid Table 5 Dark Accent 3" w:uiPriority="50"/>
+    <w:lsdException w:name="Grid Table 6 Colorful Accent 3" w:uiPriority="51"/>
+    <w:lsdException w:name="Grid Table 7 Colorful Accent 3" w:uiPriority="52"/>
+    <w:lsdException w:name="Grid Table 1 Light Accent 4" w:uiPriority="46"/>
+    <w:lsdException w:name="Grid Table 2 Accent 4" w:uiPriority="47"/>
+    <w:lsdException w:name="Grid Table 3 Accent 4" w:uiPriority="48"/>
+    <w:lsdException w:name="Grid Table 4 Accent 4" w:uiPriority="49"/>
+    <w:lsdException w:name="Grid Table 5 Dark Accent 4" w:uiPriority="50"/>
+    <w:lsdException w:name="Grid Table 6 Colorful Accent 4" w:uiPriority="51"/>
+    <w:lsdException w:name="Grid Table 7 Colorful Accent 4" w:uiPriority="52"/>
+    <w:lsdException w:name="Grid Table 1 Light Accent 5" w:uiPriority="46"/>
+    <w:lsdException w:name="Grid Table 2 Accent 5" w:uiPriority="47"/>
+    <w:lsdException w:name="Grid Table 3 Accent 5" w:uiPriority="48"/>
+    <w:lsdException w:name="Grid Table 4 Accent 5" w:uiPriority="49"/>
+    <w:lsdException w:name="Grid Table 5 Dark Accent 5" w:uiPriority="50"/>
+    <w:lsdException w:name="Grid Table 6 Colorful Accent 5" w:uiPriority="51"/>
+    <w:lsdException w:name="Grid Table 7 Colorful Accent 5" w:uiPriority="52"/>
+    <w:lsdException w:name="Grid Table 1 Light Accent 6" w:uiPriority="46"/>
+    <w:lsdException w:name="Grid Table 2 Accent 6" w:uiPriority="47"/>
+    <w:lsdException w:name="Grid Table 3 Accent 6" w:uiPriority="48"/>
+    <w:lsdException w:name="Grid Table 4 Accent 6" w:uiPriority="49"/>
+    <w:lsdException w:name="Grid Table 5 Dark Accent 6" w:uiPriority="50"/>
+    <w:lsdException w:name="Grid Table 6 Colorful Accent 6" w:uiPriority="51"/>
+    <w:lsdException w:name="Grid Table 7 Colorful Accent 6" w:uiPriority="52"/>
+    <w:lsdException w:name="List Table 1 Light" w:uiPriority="46"/>
+    <w:lsdException w:name="List Table 2" w:uiPriority="47"/>
+    <w:lsdException w:name="List Table 3" w:uiPriority="48"/>
+    <w:lsdException w:name="List Table 4" w:uiPriority="49"/>
+    <w:lsdException w:name="List Table 5 Dark" w:uiPriority="50"/>
+    <w:lsdException w:name="List Table 6 Colorful" w:uiPriority="51"/>
+    <w:lsdException w:name="List Table 7 Colorful" w:uiPriority="52"/>
+    <w:lsdException w:name="List Table 1 Light Accent 1" w:uiPriority="46"/>
+    <w:lsdException w:name="List Table 2 Accent 1" w:uiPriority="47"/>
+    <w:lsdException w:name="List Table 3 Accent 1" w:uiPriority="48"/>
+    <w:lsdException w:name="List Table 4 Accent 1" w:uiPriority="49"/>
+    <w:lsdException w:name="List Table 5 Dark Accent 1" w:uiPriority="50"/>
+    <w:lsdException w:name="List Table 6 Colorful Accent 1" w:uiPriority="51"/>
+    <w:lsdException w:name="List Table 7 Colorful Accent 1" w:uiPriority="52"/>
+    <w:lsdException w:name="List Table 1 Light Accent 2" w:uiPriority="46"/>
+    <w:lsdException w:name="List Table 2 Accent 2" w:uiPriority="47"/>
+    <w:lsdException w:name="List Table 3 Accent 2" w:uiPriority="48"/>
+    <w:lsdException w:name="List Table 4 Accent 2" w:uiPriority="49"/>
+    <w:lsdException w:name="List Table 5 Dark Accent 2" w:uiPriority="50"/>
+    <w:lsdException w:name="List Table 6 Colorful Accent 2" w:uiPriority="51"/>
+    <w:lsdException w:name="List Table 7 Colorful Accent 2" w:uiPriority="52"/>
+    <w:lsdException w:name="List Table 1 Light Accent 3" w:uiPriority="46"/>
+    <w:lsdException w:name="List Table 2 Accent 3" w:uiPriority="47"/>
+    <w:lsdException w:name="List Table 3 Accent 3" w:uiPriority="48"/>
+    <w:lsdException w:name="List Table 4 Accent 3" w:uiPriority="49"/>
+    <w:lsdException w:name="List Table 5 Dark Accent 3" w:uiPriority="50"/>
+    <w:lsdException w:name="List Table 6 Colorful Accent 3" w:uiPriority="51"/>
+    <w:lsdException w:name="List Table 7 Colorful Accent 3" w:uiPriority="52"/>
+    <w:lsdException w:name="List Table 1 Light Accent 4" w:uiPriority="46"/>
+    <w:lsdException w:name="List Table 2 Accent 4" w:uiPriority="47"/>
+    <w:lsdException w:name="List Table 3 Accent 4" w:uiPriority="48"/>
+    <w:lsdException w:name="List Table 4 Accent 4" w:uiPriority="49"/>
+    <w:lsdException w:name="List Table 5 Dark Accent 4" w:uiPriority="50"/>
+    <w:lsdException w:name="List Table 6 Colorful Accent 4" w:uiPriority="51"/>
+    <w:lsdException w:name="List Table 7 Colorful Accent 4" w:uiPriority="52"/>
+    <w:lsdException w:name="List Table 1 Light Accent 5" w:uiPriority="46"/>
+    <w:lsdException w:name="List Table 2 Accent 5" w:uiPriority="47"/>
+    <w:lsdException w:name="List Table 3 Accent 5" w:uiPriority="48"/>
+    <w:lsdException w:name="List Table 4 Accent 5" w:uiPriority="49"/>
+    <w:lsdException w:name="List Table 5 Dark Accent 5" w:uiPriority="50"/>
+    <w:lsdException w:name="List Table 6 Colorful Accent 5" w:uiPriority="51"/>
+    <w:lsdException w:name="List Table 7 Colorful Accent 5" w:uiPriority="52"/>
+    <w:lsdException w:name="List Table 1 Light Accent 6" w:uiPriority="46"/>
+    <w:lsdException w:name="List Table 2 Accent 6" w:uiPriority="47"/>
+    <w:lsdException w:name="List Table 3 Accent 6" w:uiPriority="48"/>
+    <w:lsdException w:name="List Table 4 Accent 6" w:uiPriority="49"/>
+    <w:lsdException w:name="List Table 5 Dark Accent 6" w:uiPriority="50"/>
+    <w:lsdException w:name="List Table 6 Colorful Accent 6" w:uiPriority="51"/>
+    <w:lsdException w:name="List Table 7 Colorful Accent 6" w:uiPriority="52"/>
   </w:latentStyles>
   <w:style w:type="paragraph" w:default="1" w:styleId="Normal">
     <w:name w:val="Normal"/>
@@ -8071,7 +8527,6 @@
     <w:uiPriority w:val="99"/>
     <w:semiHidden/>
     <w:unhideWhenUsed/>
-    <w:qFormat/>
     <w:tblPr>
       <w:tblInd w:w="0" w:type="dxa"/>
       <w:tblCellMar>
@@ -8540,7 +8995,6 @@
       <w:spacing w:after="0" w:line="240" w:lineRule="auto"/>
     </w:pPr>
     <w:tblPr>
-      <w:tblInd w:w="0" w:type="dxa"/>
       <w:tblBorders>
         <w:top w:val="single" w:sz="4" w:space="0" w:color="auto"/>
         <w:left w:val="single" w:sz="4" w:space="0" w:color="auto"/>
@@ -8549,12 +9003,6 @@
         <w:insideH w:val="single" w:sz="4" w:space="0" w:color="auto"/>
         <w:insideV w:val="single" w:sz="4" w:space="0" w:color="auto"/>
       </w:tblBorders>
-      <w:tblCellMar>
-        <w:top w:w="0" w:type="dxa"/>
-        <w:left w:w="108" w:type="dxa"/>
-        <w:bottom w:w="0" w:type="dxa"/>
-        <w:right w:w="108" w:type="dxa"/>
-      </w:tblCellMar>
     </w:tblPr>
   </w:style>
   <w:style w:type="paragraph" w:styleId="Header">
@@ -8919,7 +9367,7 @@
   <a:extraClrSchemeLst/>
   <a:extLst>
     <a:ext uri="{05A4C25C-085E-4340-85A3-A5531E510DB2}">
-      <thm15:themeFamily xmlns="" xmlns:thm15="http://schemas.microsoft.com/office/thememl/2012/main" name="Office Theme" id="{62F939B6-93AF-4DB8-9C6B-D6C7DFDC589F}" vid="{4A3C46E8-61CC-4603-A589-7422A47A8E4A}"/>
+      <thm15:themeFamily xmlns:thm15="http://schemas.microsoft.com/office/thememl/2012/main" name="Office Theme" id="{62F939B6-93AF-4DB8-9C6B-D6C7DFDC589F}" vid="{4A3C46E8-61CC-4603-A589-7422A47A8E4A}"/>
     </a:ext>
   </a:extLst>
 </a:theme>
@@ -8930,7 +9378,7 @@
 </file>
 
 <file path=customXml/itemProps1.xml><?xml version="1.0" encoding="utf-8"?>
-<ds:datastoreItem xmlns:ds="http://schemas.openxmlformats.org/officeDocument/2006/customXml" ds:itemID="{B8F16BB0-4BE1-4505-B15D-5B02AD4D15B0}">
+<ds:datastoreItem xmlns:ds="http://schemas.openxmlformats.org/officeDocument/2006/customXml" ds:itemID="{ABE291D1-CC68-4057-A144-813CA3DD8638}">
   <ds:schemaRefs>
     <ds:schemaRef ds:uri="http://schemas.openxmlformats.org/officeDocument/2006/bibliography"/>
   </ds:schemaRefs>

</xml_diff>